<commit_message>
1. added vendor assumption 2. added manage discount window - to be continued 3. added message for discount management 4. added reload discount data method 5. updated manage category form 6. updated mange stock form 7. updated reports. Changed to dispose on close 8. added attributes in discount class
</commit_message>
<xml_diff>
--- a/se24_PT04/docs/Report.docx
+++ b/se24_PT04/docs/Report.docx
@@ -1,6 +1,6 @@
 
 <file path=word/document.xml><?xml version="1.0" encoding="utf-8"?>
-<w:document xmlns:wpc="http://schemas.microsoft.com/office/word/2010/wordprocessingCanvas" xmlns:cx="http://schemas.microsoft.com/office/drawing/2014/chartex" xmlns:cx1="http://schemas.microsoft.com/office/drawing/2015/9/8/chartex" xmlns:cx2="http://schemas.microsoft.com/office/drawing/2015/10/21/chartex" xmlns:mc="http://schemas.openxmlformats.org/markup-compatibility/2006" xmlns:o="urn:schemas-microsoft-com:office:office" xmlns:r="http://schemas.openxmlformats.org/officeDocument/2006/relationships" xmlns:m="http://schemas.openxmlformats.org/officeDocument/2006/math" xmlns:v="urn:schemas-microsoft-com:vml" xmlns:wp14="http://schemas.microsoft.com/office/word/2010/wordprocessingDrawing" xmlns:wp="http://schemas.openxmlformats.org/drawingml/2006/wordprocessingDrawing" xmlns:w10="urn:schemas-microsoft-com:office:word" xmlns:w="http://schemas.openxmlformats.org/wordprocessingml/2006/main" xmlns:w14="http://schemas.microsoft.com/office/word/2010/wordml" xmlns:w15="http://schemas.microsoft.com/office/word/2012/wordml" xmlns:w16se="http://schemas.microsoft.com/office/word/2015/wordml/symex" xmlns:wpg="http://schemas.microsoft.com/office/word/2010/wordprocessingGroup" xmlns:wpi="http://schemas.microsoft.com/office/word/2010/wordprocessingInk" xmlns:wne="http://schemas.microsoft.com/office/word/2006/wordml" xmlns:wps="http://schemas.microsoft.com/office/word/2010/wordprocessingShape" mc:Ignorable="w14 w15 w16se wp14">
+<w:document xmlns:wpc="http://schemas.microsoft.com/office/word/2010/wordprocessingCanvas" xmlns:mc="http://schemas.openxmlformats.org/markup-compatibility/2006" xmlns:o="urn:schemas-microsoft-com:office:office" xmlns:r="http://schemas.openxmlformats.org/officeDocument/2006/relationships" xmlns:m="http://schemas.openxmlformats.org/officeDocument/2006/math" xmlns:v="urn:schemas-microsoft-com:vml" xmlns:wp14="http://schemas.microsoft.com/office/word/2010/wordprocessingDrawing" xmlns:wp="http://schemas.openxmlformats.org/drawingml/2006/wordprocessingDrawing" xmlns:w10="urn:schemas-microsoft-com:office:word" xmlns:w="http://schemas.openxmlformats.org/wordprocessingml/2006/main" xmlns:w14="http://schemas.microsoft.com/office/word/2010/wordml" xmlns:wpg="http://schemas.microsoft.com/office/word/2010/wordprocessingGroup" xmlns:wpi="http://schemas.microsoft.com/office/word/2010/wordprocessingInk" xmlns:wne="http://schemas.microsoft.com/office/word/2006/wordml" xmlns:wps="http://schemas.microsoft.com/office/word/2010/wordprocessingShape" mc:Ignorable="w14 wp14">
   <w:body>
     <w:sdt>
       <w:sdtPr>
@@ -16,6 +16,7 @@
           <w:r>
             <w:rPr>
               <w:noProof/>
+              <w:lang w:val="en-GB"/>
             </w:rPr>
             <mc:AlternateContent>
               <mc:Choice Requires="wpg">
@@ -343,8 +344,8 @@
               <mc:Fallback>
                 <w:pict>
                   <v:group id="Group 193" o:spid="_x0000_s1026" style="position:absolute;margin-left:0;margin-top:0;width:540.55pt;height:718.4pt;z-index:-251657216;mso-width-percent:882;mso-height-percent:909;mso-position-horizontal:center;mso-position-horizontal-relative:page;mso-position-vertical:center;mso-position-vertical-relative:page;mso-width-percent:882;mso-height-percent:909" coordsize="68648,91235" o:gfxdata="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">
-                    <v:rect id="Rectangle 194" o:spid="_x0000_s1027" style="position:absolute;width:68580;height:13716;visibility:visible;mso-wrap-style:square;v-text-anchor:middle" o:gfxdata="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" fillcolor="#5b9bd5 [3204]" stroked="f" strokeweight="1pt"/>
-                    <v:rect id="Rectangle 195" o:spid="_x0000_s1028" style="position:absolute;top:40943;width:68580;height:50292;visibility:visible;mso-wrap-style:square;v-text-anchor:bottom" o:gfxdata="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" fillcolor="#5b9bd5 [3204]" stroked="f" strokeweight="1pt">
+                    <v:rect id="Rectangle 194" o:spid="_x0000_s1027" style="position:absolute;width:68580;height:13716;visibility:visible;mso-wrap-style:square;v-text-anchor:middle" o:gfxdata="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" fillcolor="#5b9bd5 [3204]" stroked="f" strokeweight="1pt"/>
+                    <v:rect id="Rectangle 195" o:spid="_x0000_s1028" style="position:absolute;top:40943;width:68580;height:50292;visibility:visible;mso-wrap-style:square;v-text-anchor:bottom" o:gfxdata="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" fillcolor="#5b9bd5 [3204]" stroked="f" strokeweight="1pt">
                       <v:textbox inset="36pt,57.6pt,36pt,36pt">
                         <w:txbxContent>
                           <w:sdt>
@@ -447,7 +448,7 @@
                       <v:stroke joinstyle="miter"/>
                       <v:path gradientshapeok="t" o:connecttype="rect"/>
                     </v:shapetype>
-                    <v:shape id="Text Box 196" o:spid="_x0000_s1029" type="#_x0000_t202" style="position:absolute;left:68;top:13716;width:68580;height:27227;visibility:visible;mso-wrap-style:square;v-text-anchor:middle" o:gfxdata="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" fillcolor="white [3212]" stroked="f" strokeweight=".5pt">
+                    <v:shape id="Text Box 196" o:spid="_x0000_s1029" type="#_x0000_t202" style="position:absolute;left:68;top:13716;width:68580;height:27227;visibility:visible;mso-wrap-style:square;v-text-anchor:middle" o:gfxdata="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" fillcolor="white [3212]" stroked="f" strokeweight=".5pt">
                       <v:textbox inset="36pt,7.2pt,36pt,7.2pt">
                         <w:txbxContent>
                           <w:sdt>
@@ -576,8 +577,6 @@
         </w:rPr>
         <w:t>se24_PT04</w:t>
       </w:r>
-      <w:bookmarkStart w:id="0" w:name="_GoBack"/>
-      <w:bookmarkEnd w:id="0"/>
     </w:p>
     <w:p>
       <w:pPr>
@@ -603,7 +602,22 @@
         <w:t>Bar Code is system generated, not entered by user</w:t>
       </w:r>
     </w:p>
-    <w:p/>
+    <w:p>
+      <w:pPr>
+        <w:pStyle w:val="Heading2"/>
+        <w:numPr>
+          <w:ilvl w:val="0"/>
+          <w:numId w:val="2"/>
+        </w:numPr>
+      </w:pPr>
+      <w:r>
+        <w:t>Vendor list is not managed by our store, it is from the vendor manager directly</w:t>
+      </w:r>
+    </w:p>
+    <w:p>
+      <w:bookmarkStart w:id="0" w:name="_GoBack"/>
+      <w:bookmarkEnd w:id="0"/>
+    </w:p>
     <w:sectPr>
       <w:pgSz w:w="11906" w:h="16838"/>
       <w:pgMar w:top="1440" w:right="1440" w:bottom="1440" w:left="1440" w:header="708" w:footer="708" w:gutter="0"/>
@@ -617,8 +631,8 @@
 </file>
 
 <file path=word/numbering.xml><?xml version="1.0" encoding="utf-8"?>
-<w:numbering xmlns:wpc="http://schemas.microsoft.com/office/word/2010/wordprocessingCanvas" xmlns:cx="http://schemas.microsoft.com/office/drawing/2014/chartex" xmlns:cx1="http://schemas.microsoft.com/office/drawing/2015/9/8/chartex" xmlns:cx2="http://schemas.microsoft.com/office/drawing/2015/10/21/chartex" xmlns:mc="http://schemas.openxmlformats.org/markup-compatibility/2006" xmlns:o="urn:schemas-microsoft-com:office:office" xmlns:r="http://schemas.openxmlformats.org/officeDocument/2006/relationships" xmlns:m="http://schemas.openxmlformats.org/officeDocument/2006/math" xmlns:v="urn:schemas-microsoft-com:vml" xmlns:wp14="http://schemas.microsoft.com/office/word/2010/wordprocessingDrawing" xmlns:wp="http://schemas.openxmlformats.org/drawingml/2006/wordprocessingDrawing" xmlns:w10="urn:schemas-microsoft-com:office:word" xmlns:w="http://schemas.openxmlformats.org/wordprocessingml/2006/main" xmlns:w14="http://schemas.microsoft.com/office/word/2010/wordml" xmlns:w15="http://schemas.microsoft.com/office/word/2012/wordml" xmlns:w16se="http://schemas.microsoft.com/office/word/2015/wordml/symex" xmlns:wpg="http://schemas.microsoft.com/office/word/2010/wordprocessingGroup" xmlns:wpi="http://schemas.microsoft.com/office/word/2010/wordprocessingInk" xmlns:wne="http://schemas.microsoft.com/office/word/2006/wordml" xmlns:wps="http://schemas.microsoft.com/office/word/2010/wordprocessingShape" mc:Ignorable="w14 w15 w16se wp14">
-  <w:abstractNum w:abstractNumId="0" w15:restartNumberingAfterBreak="0">
+<w:numbering xmlns:wpc="http://schemas.microsoft.com/office/word/2010/wordprocessingCanvas" xmlns:mc="http://schemas.openxmlformats.org/markup-compatibility/2006" xmlns:o="urn:schemas-microsoft-com:office:office" xmlns:r="http://schemas.openxmlformats.org/officeDocument/2006/relationships" xmlns:m="http://schemas.openxmlformats.org/officeDocument/2006/math" xmlns:v="urn:schemas-microsoft-com:vml" xmlns:wp14="http://schemas.microsoft.com/office/word/2010/wordprocessingDrawing" xmlns:wp="http://schemas.openxmlformats.org/drawingml/2006/wordprocessingDrawing" xmlns:w10="urn:schemas-microsoft-com:office:word" xmlns:w="http://schemas.openxmlformats.org/wordprocessingml/2006/main" xmlns:w14="http://schemas.microsoft.com/office/word/2010/wordml" xmlns:wpg="http://schemas.microsoft.com/office/word/2010/wordprocessingGroup" xmlns:wpi="http://schemas.microsoft.com/office/word/2010/wordprocessingInk" xmlns:wne="http://schemas.microsoft.com/office/word/2006/wordml" xmlns:wps="http://schemas.microsoft.com/office/word/2010/wordprocessingShape" mc:Ignorable="w14 wp14">
+  <w:abstractNum w:abstractNumId="0">
     <w:nsid w:val="173B717A"/>
     <w:multiLevelType w:val="hybridMultilevel"/>
     <w:tmpl w:val="3A1C9704"/>
@@ -707,7 +721,7 @@
       </w:pPr>
     </w:lvl>
   </w:abstractNum>
-  <w:abstractNum w:abstractNumId="1" w15:restartNumberingAfterBreak="0">
+  <w:abstractNum w:abstractNumId="1">
     <w:nsid w:val="317512AE"/>
     <w:multiLevelType w:val="hybridMultilevel"/>
     <w:tmpl w:val="F72A9FB6"/>
@@ -806,7 +820,7 @@
 </file>
 
 <file path=word/styles.xml><?xml version="1.0" encoding="utf-8"?>
-<w:styles xmlns:mc="http://schemas.openxmlformats.org/markup-compatibility/2006" xmlns:r="http://schemas.openxmlformats.org/officeDocument/2006/relationships" xmlns:w="http://schemas.openxmlformats.org/wordprocessingml/2006/main" xmlns:w14="http://schemas.microsoft.com/office/word/2010/wordml" xmlns:w15="http://schemas.microsoft.com/office/word/2012/wordml" xmlns:w16se="http://schemas.microsoft.com/office/word/2015/wordml/symex" mc:Ignorable="w14 w15 w16se">
+<w:styles xmlns:mc="http://schemas.openxmlformats.org/markup-compatibility/2006" xmlns:r="http://schemas.openxmlformats.org/officeDocument/2006/relationships" xmlns:w="http://schemas.openxmlformats.org/wordprocessingml/2006/main" xmlns:w14="http://schemas.microsoft.com/office/word/2010/wordml" mc:Ignorable="w14">
   <w:docDefaults>
     <w:rPrDefault>
       <w:rPr>
@@ -822,379 +836,144 @@
       </w:pPr>
     </w:pPrDefault>
   </w:docDefaults>
-  <w:latentStyles w:defLockedState="0" w:defUIPriority="99" w:defSemiHidden="0" w:defUnhideWhenUsed="0" w:defQFormat="0" w:count="372">
-    <w:lsdException w:name="Normal" w:uiPriority="0" w:qFormat="1"/>
-    <w:lsdException w:name="heading 1" w:uiPriority="9" w:qFormat="1"/>
-    <w:lsdException w:name="heading 2" w:semiHidden="1" w:uiPriority="9" w:unhideWhenUsed="1" w:qFormat="1"/>
-    <w:lsdException w:name="heading 3" w:semiHidden="1" w:uiPriority="9" w:unhideWhenUsed="1" w:qFormat="1"/>
-    <w:lsdException w:name="heading 4" w:semiHidden="1" w:uiPriority="9" w:unhideWhenUsed="1" w:qFormat="1"/>
-    <w:lsdException w:name="heading 5" w:semiHidden="1" w:uiPriority="9" w:unhideWhenUsed="1" w:qFormat="1"/>
-    <w:lsdException w:name="heading 6" w:semiHidden="1" w:uiPriority="9" w:unhideWhenUsed="1" w:qFormat="1"/>
-    <w:lsdException w:name="heading 7" w:semiHidden="1" w:uiPriority="9" w:unhideWhenUsed="1" w:qFormat="1"/>
-    <w:lsdException w:name="heading 8" w:semiHidden="1" w:uiPriority="9" w:unhideWhenUsed="1" w:qFormat="1"/>
-    <w:lsdException w:name="heading 9" w:semiHidden="1" w:uiPriority="9" w:unhideWhenUsed="1" w:qFormat="1"/>
-    <w:lsdException w:name="index 1" w:semiHidden="1" w:unhideWhenUsed="1"/>
-    <w:lsdException w:name="index 2" w:semiHidden="1" w:unhideWhenUsed="1"/>
-    <w:lsdException w:name="index 3" w:semiHidden="1" w:unhideWhenUsed="1"/>
-    <w:lsdException w:name="index 4" w:semiHidden="1" w:unhideWhenUsed="1"/>
-    <w:lsdException w:name="index 5" w:semiHidden="1" w:unhideWhenUsed="1"/>
-    <w:lsdException w:name="index 6" w:semiHidden="1" w:unhideWhenUsed="1"/>
-    <w:lsdException w:name="index 7" w:semiHidden="1" w:unhideWhenUsed="1"/>
-    <w:lsdException w:name="index 8" w:semiHidden="1" w:unhideWhenUsed="1"/>
-    <w:lsdException w:name="index 9" w:semiHidden="1" w:unhideWhenUsed="1"/>
-    <w:lsdException w:name="toc 1" w:semiHidden="1" w:uiPriority="39" w:unhideWhenUsed="1"/>
-    <w:lsdException w:name="toc 2" w:semiHidden="1" w:uiPriority="39" w:unhideWhenUsed="1"/>
-    <w:lsdException w:name="toc 3" w:semiHidden="1" w:uiPriority="39" w:unhideWhenUsed="1"/>
-    <w:lsdException w:name="toc 4" w:semiHidden="1" w:uiPriority="39" w:unhideWhenUsed="1"/>
-    <w:lsdException w:name="toc 5" w:semiHidden="1" w:uiPriority="39" w:unhideWhenUsed="1"/>
-    <w:lsdException w:name="toc 6" w:semiHidden="1" w:uiPriority="39" w:unhideWhenUsed="1"/>
-    <w:lsdException w:name="toc 7" w:semiHidden="1" w:uiPriority="39" w:unhideWhenUsed="1"/>
-    <w:lsdException w:name="toc 8" w:semiHidden="1" w:uiPriority="39" w:unhideWhenUsed="1"/>
-    <w:lsdException w:name="toc 9" w:semiHidden="1" w:uiPriority="39" w:unhideWhenUsed="1"/>
-    <w:lsdException w:name="Normal Indent" w:semiHidden="1" w:unhideWhenUsed="1"/>
-    <w:lsdException w:name="footnote text" w:semiHidden="1" w:unhideWhenUsed="1"/>
-    <w:lsdException w:name="annotation text" w:semiHidden="1" w:unhideWhenUsed="1"/>
-    <w:lsdException w:name="header" w:semiHidden="1" w:unhideWhenUsed="1"/>
-    <w:lsdException w:name="footer" w:semiHidden="1" w:unhideWhenUsed="1"/>
-    <w:lsdException w:name="index heading" w:semiHidden="1" w:unhideWhenUsed="1"/>
-    <w:lsdException w:name="caption" w:semiHidden="1" w:uiPriority="35" w:unhideWhenUsed="1" w:qFormat="1"/>
-    <w:lsdException w:name="table of figures" w:semiHidden="1" w:unhideWhenUsed="1"/>
-    <w:lsdException w:name="envelope address" w:semiHidden="1" w:unhideWhenUsed="1"/>
-    <w:lsdException w:name="envelope return" w:semiHidden="1" w:unhideWhenUsed="1"/>
-    <w:lsdException w:name="footnote reference" w:semiHidden="1" w:unhideWhenUsed="1"/>
-    <w:lsdException w:name="annotation reference" w:semiHidden="1" w:unhideWhenUsed="1"/>
-    <w:lsdException w:name="line number" w:semiHidden="1" w:unhideWhenUsed="1"/>
-    <w:lsdException w:name="page number" w:semiHidden="1" w:unhideWhenUsed="1"/>
-    <w:lsdException w:name="endnote reference" w:semiHidden="1" w:unhideWhenUsed="1"/>
-    <w:lsdException w:name="endnote text" w:semiHidden="1" w:unhideWhenUsed="1"/>
-    <w:lsdException w:name="table of authorities" w:semiHidden="1" w:unhideWhenUsed="1"/>
-    <w:lsdException w:name="macro" w:semiHidden="1" w:unhideWhenUsed="1"/>
-    <w:lsdException w:name="toa heading" w:semiHidden="1" w:unhideWhenUsed="1"/>
-    <w:lsdException w:name="List" w:semiHidden="1" w:unhideWhenUsed="1"/>
-    <w:lsdException w:name="List Bullet" w:semiHidden="1" w:unhideWhenUsed="1"/>
-    <w:lsdException w:name="List Number" w:semiHidden="1" w:unhideWhenUsed="1"/>
-    <w:lsdException w:name="List 2" w:semiHidden="1" w:unhideWhenUsed="1"/>
-    <w:lsdException w:name="List 3" w:semiHidden="1" w:unhideWhenUsed="1"/>
-    <w:lsdException w:name="List 4" w:semiHidden="1" w:unhideWhenUsed="1"/>
-    <w:lsdException w:name="List 5" w:semiHidden="1" w:unhideWhenUsed="1"/>
-    <w:lsdException w:name="List Bullet 2" w:semiHidden="1" w:unhideWhenUsed="1"/>
-    <w:lsdException w:name="List Bullet 3" w:semiHidden="1" w:unhideWhenUsed="1"/>
-    <w:lsdException w:name="List Bullet 4" w:semiHidden="1" w:unhideWhenUsed="1"/>
-    <w:lsdException w:name="List Bullet 5" w:semiHidden="1" w:unhideWhenUsed="1"/>
-    <w:lsdException w:name="List Number 2" w:semiHidden="1" w:unhideWhenUsed="1"/>
-    <w:lsdException w:name="List Number 3" w:semiHidden="1" w:unhideWhenUsed="1"/>
-    <w:lsdException w:name="List Number 4" w:semiHidden="1" w:unhideWhenUsed="1"/>
-    <w:lsdException w:name="List Number 5" w:semiHidden="1" w:unhideWhenUsed="1"/>
-    <w:lsdException w:name="Title" w:uiPriority="10" w:qFormat="1"/>
-    <w:lsdException w:name="Closing" w:semiHidden="1" w:unhideWhenUsed="1"/>
-    <w:lsdException w:name="Signature" w:semiHidden="1" w:unhideWhenUsed="1"/>
-    <w:lsdException w:name="Default Paragraph Font" w:semiHidden="1" w:uiPriority="1" w:unhideWhenUsed="1"/>
-    <w:lsdException w:name="Body Text" w:semiHidden="1" w:unhideWhenUsed="1"/>
-    <w:lsdException w:name="Body Text Indent" w:semiHidden="1" w:unhideWhenUsed="1"/>
-    <w:lsdException w:name="List Continue" w:semiHidden="1" w:unhideWhenUsed="1"/>
-    <w:lsdException w:name="List Continue 2" w:semiHidden="1" w:unhideWhenUsed="1"/>
-    <w:lsdException w:name="List Continue 3" w:semiHidden="1" w:unhideWhenUsed="1"/>
-    <w:lsdException w:name="List Continue 4" w:semiHidden="1" w:unhideWhenUsed="1"/>
-    <w:lsdException w:name="List Continue 5" w:semiHidden="1" w:unhideWhenUsed="1"/>
-    <w:lsdException w:name="Message Header" w:semiHidden="1" w:unhideWhenUsed="1"/>
-    <w:lsdException w:name="Subtitle" w:uiPriority="11" w:qFormat="1"/>
-    <w:lsdException w:name="Salutation" w:semiHidden="1" w:unhideWhenUsed="1"/>
-    <w:lsdException w:name="Date" w:semiHidden="1" w:unhideWhenUsed="1"/>
-    <w:lsdException w:name="Body Text First Indent" w:semiHidden="1" w:unhideWhenUsed="1"/>
-    <w:lsdException w:name="Body Text First Indent 2" w:semiHidden="1" w:unhideWhenUsed="1"/>
-    <w:lsdException w:name="Note Heading" w:semiHidden="1" w:unhideWhenUsed="1"/>
-    <w:lsdException w:name="Body Text 2" w:semiHidden="1" w:unhideWhenUsed="1"/>
-    <w:lsdException w:name="Body Text 3" w:semiHidden="1" w:unhideWhenUsed="1"/>
-    <w:lsdException w:name="Body Text Indent 2" w:semiHidden="1" w:unhideWhenUsed="1"/>
-    <w:lsdException w:name="Body Text Indent 3" w:semiHidden="1" w:unhideWhenUsed="1"/>
-    <w:lsdException w:name="Block Text" w:semiHidden="1" w:unhideWhenUsed="1"/>
-    <w:lsdException w:name="Hyperlink" w:semiHidden="1" w:unhideWhenUsed="1"/>
-    <w:lsdException w:name="FollowedHyperlink" w:semiHidden="1" w:unhideWhenUsed="1"/>
-    <w:lsdException w:name="Strong" w:uiPriority="22" w:qFormat="1"/>
-    <w:lsdException w:name="Emphasis" w:uiPriority="20" w:qFormat="1"/>
-    <w:lsdException w:name="Document Map" w:semiHidden="1" w:unhideWhenUsed="1"/>
-    <w:lsdException w:name="Plain Text" w:semiHidden="1" w:unhideWhenUsed="1"/>
-    <w:lsdException w:name="E-mail Signature" w:semiHidden="1" w:unhideWhenUsed="1"/>
-    <w:lsdException w:name="HTML Top of Form" w:semiHidden="1" w:unhideWhenUsed="1"/>
-    <w:lsdException w:name="HTML Bottom of Form" w:semiHidden="1" w:unhideWhenUsed="1"/>
-    <w:lsdException w:name="Normal (Web)" w:semiHidden="1" w:unhideWhenUsed="1"/>
-    <w:lsdException w:name="HTML Acronym" w:semiHidden="1" w:unhideWhenUsed="1"/>
-    <w:lsdException w:name="HTML Address" w:semiHidden="1" w:unhideWhenUsed="1"/>
-    <w:lsdException w:name="HTML Cite" w:semiHidden="1" w:unhideWhenUsed="1"/>
-    <w:lsdException w:name="HTML Code" w:semiHidden="1" w:unhideWhenUsed="1"/>
-    <w:lsdException w:name="HTML Definition" w:semiHidden="1" w:unhideWhenUsed="1"/>
-    <w:lsdException w:name="HTML Keyboard" w:semiHidden="1" w:unhideWhenUsed="1"/>
-    <w:lsdException w:name="HTML Preformatted" w:semiHidden="1" w:unhideWhenUsed="1"/>
-    <w:lsdException w:name="HTML Sample" w:semiHidden="1" w:unhideWhenUsed="1"/>
-    <w:lsdException w:name="HTML Typewriter" w:semiHidden="1" w:unhideWhenUsed="1"/>
-    <w:lsdException w:name="HTML Variable" w:semiHidden="1" w:unhideWhenUsed="1"/>
-    <w:lsdException w:name="Normal Table" w:semiHidden="1" w:unhideWhenUsed="1"/>
-    <w:lsdException w:name="annotation subject" w:semiHidden="1" w:unhideWhenUsed="1"/>
-    <w:lsdException w:name="No List" w:semiHidden="1" w:unhideWhenUsed="1"/>
-    <w:lsdException w:name="Outline List 1" w:semiHidden="1" w:unhideWhenUsed="1"/>
-    <w:lsdException w:name="Outline List 2" w:semiHidden="1" w:unhideWhenUsed="1"/>
-    <w:lsdException w:name="Outline List 3" w:semiHidden="1" w:unhideWhenUsed="1"/>
-    <w:lsdException w:name="Table Simple 1" w:semiHidden="1" w:unhideWhenUsed="1"/>
-    <w:lsdException w:name="Table Simple 2" w:semiHidden="1" w:unhideWhenUsed="1"/>
-    <w:lsdException w:name="Table Simple 3" w:semiHidden="1" w:unhideWhenUsed="1"/>
-    <w:lsdException w:name="Table Classic 1" w:semiHidden="1" w:unhideWhenUsed="1"/>
-    <w:lsdException w:name="Table Classic 2" w:semiHidden="1" w:unhideWhenUsed="1"/>
-    <w:lsdException w:name="Table Classic 3" w:semiHidden="1" w:unhideWhenUsed="1"/>
-    <w:lsdException w:name="Table Classic 4" w:semiHidden="1" w:unhideWhenUsed="1"/>
-    <w:lsdException w:name="Table Colorful 1" w:semiHidden="1" w:unhideWhenUsed="1"/>
-    <w:lsdException w:name="Table Colorful 2" w:semiHidden="1" w:unhideWhenUsed="1"/>
-    <w:lsdException w:name="Table Colorful 3" w:semiHidden="1" w:unhideWhenUsed="1"/>
-    <w:lsdException w:name="Table Columns 1" w:semiHidden="1" w:unhideWhenUsed="1"/>
-    <w:lsdException w:name="Table Columns 2" w:semiHidden="1" w:unhideWhenUsed="1"/>
-    <w:lsdException w:name="Table Columns 3" w:semiHidden="1" w:unhideWhenUsed="1"/>
-    <w:lsdException w:name="Table Columns 4" w:semiHidden="1" w:unhideWhenUsed="1"/>
-    <w:lsdException w:name="Table Columns 5" w:semiHidden="1" w:unhideWhenUsed="1"/>
-    <w:lsdException w:name="Table Grid 1" w:semiHidden="1" w:unhideWhenUsed="1"/>
-    <w:lsdException w:name="Table Grid 2" w:semiHidden="1" w:unhideWhenUsed="1"/>
-    <w:lsdException w:name="Table Grid 3" w:semiHidden="1" w:unhideWhenUsed="1"/>
-    <w:lsdException w:name="Table Grid 4" w:semiHidden="1" w:unhideWhenUsed="1"/>
-    <w:lsdException w:name="Table Grid 5" w:semiHidden="1" w:unhideWhenUsed="1"/>
-    <w:lsdException w:name="Table Grid 6" w:semiHidden="1" w:unhideWhenUsed="1"/>
-    <w:lsdException w:name="Table Grid 7" w:semiHidden="1" w:unhideWhenUsed="1"/>
-    <w:lsdException w:name="Table Grid 8" w:semiHidden="1" w:unhideWhenUsed="1"/>
-    <w:lsdException w:name="Table List 1" w:semiHidden="1" w:unhideWhenUsed="1"/>
-    <w:lsdException w:name="Table List 2" w:semiHidden="1" w:unhideWhenUsed="1"/>
-    <w:lsdException w:name="Table List 3" w:semiHidden="1" w:unhideWhenUsed="1"/>
-    <w:lsdException w:name="Table List 4" w:semiHidden="1" w:unhideWhenUsed="1"/>
-    <w:lsdException w:name="Table List 5" w:semiHidden="1" w:unhideWhenUsed="1"/>
-    <w:lsdException w:name="Table List 6" w:semiHidden="1" w:unhideWhenUsed="1"/>
-    <w:lsdException w:name="Table List 7" w:semiHidden="1" w:unhideWhenUsed="1"/>
-    <w:lsdException w:name="Table List 8" w:semiHidden="1" w:unhideWhenUsed="1"/>
-    <w:lsdException w:name="Table 3D effects 1" w:semiHidden="1" w:unhideWhenUsed="1"/>
-    <w:lsdException w:name="Table 3D effects 2" w:semiHidden="1" w:unhideWhenUsed="1"/>
-    <w:lsdException w:name="Table 3D effects 3" w:semiHidden="1" w:unhideWhenUsed="1"/>
-    <w:lsdException w:name="Table Contemporary" w:semiHidden="1" w:unhideWhenUsed="1"/>
-    <w:lsdException w:name="Table Elegant" w:semiHidden="1" w:unhideWhenUsed="1"/>
-    <w:lsdException w:name="Table Professional" w:semiHidden="1" w:unhideWhenUsed="1"/>
-    <w:lsdException w:name="Table Subtle 1" w:semiHidden="1" w:unhideWhenUsed="1"/>
-    <w:lsdException w:name="Table Subtle 2" w:semiHidden="1" w:unhideWhenUsed="1"/>
-    <w:lsdException w:name="Table Web 1" w:semiHidden="1" w:unhideWhenUsed="1"/>
-    <w:lsdException w:name="Table Web 2" w:semiHidden="1" w:unhideWhenUsed="1"/>
-    <w:lsdException w:name="Table Web 3" w:semiHidden="1" w:unhideWhenUsed="1"/>
-    <w:lsdException w:name="Balloon Text" w:semiHidden="1" w:unhideWhenUsed="1"/>
-    <w:lsdException w:name="Table Grid" w:uiPriority="39"/>
-    <w:lsdException w:name="Table Theme" w:semiHidden="1" w:unhideWhenUsed="1"/>
-    <w:lsdException w:name="Placeholder Text" w:semiHidden="1"/>
-    <w:lsdException w:name="No Spacing" w:uiPriority="1" w:qFormat="1"/>
-    <w:lsdException w:name="Light Shading" w:uiPriority="60"/>
-    <w:lsdException w:name="Light List" w:uiPriority="61"/>
-    <w:lsdException w:name="Light Grid" w:uiPriority="62"/>
-    <w:lsdException w:name="Medium Shading 1" w:uiPriority="63"/>
-    <w:lsdException w:name="Medium Shading 2" w:uiPriority="64"/>
-    <w:lsdException w:name="Medium List 1" w:uiPriority="65"/>
-    <w:lsdException w:name="Medium List 2" w:uiPriority="66"/>
-    <w:lsdException w:name="Medium Grid 1" w:uiPriority="67"/>
-    <w:lsdException w:name="Medium Grid 2" w:uiPriority="68"/>
-    <w:lsdException w:name="Medium Grid 3" w:uiPriority="69"/>
-    <w:lsdException w:name="Dark List" w:uiPriority="70"/>
-    <w:lsdException w:name="Colorful Shading" w:uiPriority="71"/>
-    <w:lsdException w:name="Colorful List" w:uiPriority="72"/>
-    <w:lsdException w:name="Colorful Grid" w:uiPriority="73"/>
-    <w:lsdException w:name="Light Shading Accent 1" w:uiPriority="60"/>
-    <w:lsdException w:name="Light List Accent 1" w:uiPriority="61"/>
-    <w:lsdException w:name="Light Grid Accent 1" w:uiPriority="62"/>
-    <w:lsdException w:name="Medium Shading 1 Accent 1" w:uiPriority="63"/>
-    <w:lsdException w:name="Medium Shading 2 Accent 1" w:uiPriority="64"/>
-    <w:lsdException w:name="Medium List 1 Accent 1" w:uiPriority="65"/>
-    <w:lsdException w:name="Revision" w:semiHidden="1"/>
-    <w:lsdException w:name="List Paragraph" w:uiPriority="34" w:qFormat="1"/>
-    <w:lsdException w:name="Quote" w:uiPriority="29" w:qFormat="1"/>
-    <w:lsdException w:name="Intense Quote" w:uiPriority="30" w:qFormat="1"/>
-    <w:lsdException w:name="Medium List 2 Accent 1" w:uiPriority="66"/>
-    <w:lsdException w:name="Medium Grid 1 Accent 1" w:uiPriority="67"/>
-    <w:lsdException w:name="Medium Grid 2 Accent 1" w:uiPriority="68"/>
-    <w:lsdException w:name="Medium Grid 3 Accent 1" w:uiPriority="69"/>
-    <w:lsdException w:name="Dark List Accent 1" w:uiPriority="70"/>
-    <w:lsdException w:name="Colorful Shading Accent 1" w:uiPriority="71"/>
-    <w:lsdException w:name="Colorful List Accent 1" w:uiPriority="72"/>
-    <w:lsdException w:name="Colorful Grid Accent 1" w:uiPriority="73"/>
-    <w:lsdException w:name="Light Shading Accent 2" w:uiPriority="60"/>
-    <w:lsdException w:name="Light List Accent 2" w:uiPriority="61"/>
-    <w:lsdException w:name="Light Grid Accent 2" w:uiPriority="62"/>
-    <w:lsdException w:name="Medium Shading 1 Accent 2" w:uiPriority="63"/>
-    <w:lsdException w:name="Medium Shading 2 Accent 2" w:uiPriority="64"/>
-    <w:lsdException w:name="Medium List 1 Accent 2" w:uiPriority="65"/>
-    <w:lsdException w:name="Medium List 2 Accent 2" w:uiPriority="66"/>
-    <w:lsdException w:name="Medium Grid 1 Accent 2" w:uiPriority="67"/>
-    <w:lsdException w:name="Medium Grid 2 Accent 2" w:uiPriority="68"/>
-    <w:lsdException w:name="Medium Grid 3 Accent 2" w:uiPriority="69"/>
-    <w:lsdException w:name="Dark List Accent 2" w:uiPriority="70"/>
-    <w:lsdException w:name="Colorful Shading Accent 2" w:uiPriority="71"/>
-    <w:lsdException w:name="Colorful List Accent 2" w:uiPriority="72"/>
-    <w:lsdException w:name="Colorful Grid Accent 2" w:uiPriority="73"/>
-    <w:lsdException w:name="Light Shading Accent 3" w:uiPriority="60"/>
-    <w:lsdException w:name="Light List Accent 3" w:uiPriority="61"/>
-    <w:lsdException w:name="Light Grid Accent 3" w:uiPriority="62"/>
-    <w:lsdException w:name="Medium Shading 1 Accent 3" w:uiPriority="63"/>
-    <w:lsdException w:name="Medium Shading 2 Accent 3" w:uiPriority="64"/>
-    <w:lsdException w:name="Medium List 1 Accent 3" w:uiPriority="65"/>
-    <w:lsdException w:name="Medium List 2 Accent 3" w:uiPriority="66"/>
-    <w:lsdException w:name="Medium Grid 1 Accent 3" w:uiPriority="67"/>
-    <w:lsdException w:name="Medium Grid 2 Accent 3" w:uiPriority="68"/>
-    <w:lsdException w:name="Medium Grid 3 Accent 3" w:uiPriority="69"/>
-    <w:lsdException w:name="Dark List Accent 3" w:uiPriority="70"/>
-    <w:lsdException w:name="Colorful Shading Accent 3" w:uiPriority="71"/>
-    <w:lsdException w:name="Colorful List Accent 3" w:uiPriority="72"/>
-    <w:lsdException w:name="Colorful Grid Accent 3" w:uiPriority="73"/>
-    <w:lsdException w:name="Light Shading Accent 4" w:uiPriority="60"/>
-    <w:lsdException w:name="Light List Accent 4" w:uiPriority="61"/>
-    <w:lsdException w:name="Light Grid Accent 4" w:uiPriority="62"/>
-    <w:lsdException w:name="Medium Shading 1 Accent 4" w:uiPriority="63"/>
-    <w:lsdException w:name="Medium Shading 2 Accent 4" w:uiPriority="64"/>
-    <w:lsdException w:name="Medium List 1 Accent 4" w:uiPriority="65"/>
-    <w:lsdException w:name="Medium List 2 Accent 4" w:uiPriority="66"/>
-    <w:lsdException w:name="Medium Grid 1 Accent 4" w:uiPriority="67"/>
-    <w:lsdException w:name="Medium Grid 2 Accent 4" w:uiPriority="68"/>
-    <w:lsdException w:name="Medium Grid 3 Accent 4" w:uiPriority="69"/>
-    <w:lsdException w:name="Dark List Accent 4" w:uiPriority="70"/>
-    <w:lsdException w:name="Colorful Shading Accent 4" w:uiPriority="71"/>
-    <w:lsdException w:name="Colorful List Accent 4" w:uiPriority="72"/>
-    <w:lsdException w:name="Colorful Grid Accent 4" w:uiPriority="73"/>
-    <w:lsdException w:name="Light Shading Accent 5" w:uiPriority="60"/>
-    <w:lsdException w:name="Light List Accent 5" w:uiPriority="61"/>
-    <w:lsdException w:name="Light Grid Accent 5" w:uiPriority="62"/>
-    <w:lsdException w:name="Medium Shading 1 Accent 5" w:uiPriority="63"/>
-    <w:lsdException w:name="Medium Shading 2 Accent 5" w:uiPriority="64"/>
-    <w:lsdException w:name="Medium List 1 Accent 5" w:uiPriority="65"/>
-    <w:lsdException w:name="Medium List 2 Accent 5" w:uiPriority="66"/>
-    <w:lsdException w:name="Medium Grid 1 Accent 5" w:uiPriority="67"/>
-    <w:lsdException w:name="Medium Grid 2 Accent 5" w:uiPriority="68"/>
-    <w:lsdException w:name="Medium Grid 3 Accent 5" w:uiPriority="69"/>
-    <w:lsdException w:name="Dark List Accent 5" w:uiPriority="70"/>
-    <w:lsdException w:name="Colorful Shading Accent 5" w:uiPriority="71"/>
-    <w:lsdException w:name="Colorful List Accent 5" w:uiPriority="72"/>
-    <w:lsdException w:name="Colorful Grid Accent 5" w:uiPriority="73"/>
-    <w:lsdException w:name="Light Shading Accent 6" w:uiPriority="60"/>
-    <w:lsdException w:name="Light List Accent 6" w:uiPriority="61"/>
-    <w:lsdException w:name="Light Grid Accent 6" w:uiPriority="62"/>
-    <w:lsdException w:name="Medium Shading 1 Accent 6" w:uiPriority="63"/>
-    <w:lsdException w:name="Medium Shading 2 Accent 6" w:uiPriority="64"/>
-    <w:lsdException w:name="Medium List 1 Accent 6" w:uiPriority="65"/>
-    <w:lsdException w:name="Medium List 2 Accent 6" w:uiPriority="66"/>
-    <w:lsdException w:name="Medium Grid 1 Accent 6" w:uiPriority="67"/>
-    <w:lsdException w:name="Medium Grid 2 Accent 6" w:uiPriority="68"/>
-    <w:lsdException w:name="Medium Grid 3 Accent 6" w:uiPriority="69"/>
-    <w:lsdException w:name="Dark List Accent 6" w:uiPriority="70"/>
-    <w:lsdException w:name="Colorful Shading Accent 6" w:uiPriority="71"/>
-    <w:lsdException w:name="Colorful List Accent 6" w:uiPriority="72"/>
-    <w:lsdException w:name="Colorful Grid Accent 6" w:uiPriority="73"/>
-    <w:lsdException w:name="Subtle Emphasis" w:uiPriority="19" w:qFormat="1"/>
-    <w:lsdException w:name="Intense Emphasis" w:uiPriority="21" w:qFormat="1"/>
-    <w:lsdException w:name="Subtle Reference" w:uiPriority="31" w:qFormat="1"/>
-    <w:lsdException w:name="Intense Reference" w:uiPriority="32" w:qFormat="1"/>
-    <w:lsdException w:name="Book Title" w:uiPriority="33" w:qFormat="1"/>
-    <w:lsdException w:name="Bibliography" w:semiHidden="1" w:uiPriority="37" w:unhideWhenUsed="1"/>
-    <w:lsdException w:name="TOC Heading" w:semiHidden="1" w:uiPriority="39" w:unhideWhenUsed="1" w:qFormat="1"/>
-    <w:lsdException w:name="Plain Table 1" w:uiPriority="41"/>
-    <w:lsdException w:name="Plain Table 2" w:uiPriority="42"/>
-    <w:lsdException w:name="Plain Table 3" w:uiPriority="43"/>
-    <w:lsdException w:name="Plain Table 4" w:uiPriority="44"/>
-    <w:lsdException w:name="Plain Table 5" w:uiPriority="45"/>
-    <w:lsdException w:name="Grid Table Light" w:uiPriority="40"/>
-    <w:lsdException w:name="Grid Table 1 Light" w:uiPriority="46"/>
-    <w:lsdException w:name="Grid Table 2" w:uiPriority="47"/>
-    <w:lsdException w:name="Grid Table 3" w:uiPriority="48"/>
-    <w:lsdException w:name="Grid Table 4" w:uiPriority="49"/>
-    <w:lsdException w:name="Grid Table 5 Dark" w:uiPriority="50"/>
-    <w:lsdException w:name="Grid Table 6 Colorful" w:uiPriority="51"/>
-    <w:lsdException w:name="Grid Table 7 Colorful" w:uiPriority="52"/>
-    <w:lsdException w:name="Grid Table 1 Light Accent 1" w:uiPriority="46"/>
-    <w:lsdException w:name="Grid Table 2 Accent 1" w:uiPriority="47"/>
-    <w:lsdException w:name="Grid Table 3 Accent 1" w:uiPriority="48"/>
-    <w:lsdException w:name="Grid Table 4 Accent 1" w:uiPriority="49"/>
-    <w:lsdException w:name="Grid Table 5 Dark Accent 1" w:uiPriority="50"/>
-    <w:lsdException w:name="Grid Table 6 Colorful Accent 1" w:uiPriority="51"/>
-    <w:lsdException w:name="Grid Table 7 Colorful Accent 1" w:uiPriority="52"/>
-    <w:lsdException w:name="Grid Table 1 Light Accent 2" w:uiPriority="46"/>
-    <w:lsdException w:name="Grid Table 2 Accent 2" w:uiPriority="47"/>
-    <w:lsdException w:name="Grid Table 3 Accent 2" w:uiPriority="48"/>
-    <w:lsdException w:name="Grid Table 4 Accent 2" w:uiPriority="49"/>
-    <w:lsdException w:name="Grid Table 5 Dark Accent 2" w:uiPriority="50"/>
-    <w:lsdException w:name="Grid Table 6 Colorful Accent 2" w:uiPriority="51"/>
-    <w:lsdException w:name="Grid Table 7 Colorful Accent 2" w:uiPriority="52"/>
-    <w:lsdException w:name="Grid Table 1 Light Accent 3" w:uiPriority="46"/>
-    <w:lsdException w:name="Grid Table 2 Accent 3" w:uiPriority="47"/>
-    <w:lsdException w:name="Grid Table 3 Accent 3" w:uiPriority="48"/>
-    <w:lsdException w:name="Grid Table 4 Accent 3" w:uiPriority="49"/>
-    <w:lsdException w:name="Grid Table 5 Dark Accent 3" w:uiPriority="50"/>
-    <w:lsdException w:name="Grid Table 6 Colorful Accent 3" w:uiPriority="51"/>
-    <w:lsdException w:name="Grid Table 7 Colorful Accent 3" w:uiPriority="52"/>
-    <w:lsdException w:name="Grid Table 1 Light Accent 4" w:uiPriority="46"/>
-    <w:lsdException w:name="Grid Table 2 Accent 4" w:uiPriority="47"/>
-    <w:lsdException w:name="Grid Table 3 Accent 4" w:uiPriority="48"/>
-    <w:lsdException w:name="Grid Table 4 Accent 4" w:uiPriority="49"/>
-    <w:lsdException w:name="Grid Table 5 Dark Accent 4" w:uiPriority="50"/>
-    <w:lsdException w:name="Grid Table 6 Colorful Accent 4" w:uiPriority="51"/>
-    <w:lsdException w:name="Grid Table 7 Colorful Accent 4" w:uiPriority="52"/>
-    <w:lsdException w:name="Grid Table 1 Light Accent 5" w:uiPriority="46"/>
-    <w:lsdException w:name="Grid Table 2 Accent 5" w:uiPriority="47"/>
-    <w:lsdException w:name="Grid Table 3 Accent 5" w:uiPriority="48"/>
-    <w:lsdException w:name="Grid Table 4 Accent 5" w:uiPriority="49"/>
-    <w:lsdException w:name="Grid Table 5 Dark Accent 5" w:uiPriority="50"/>
-    <w:lsdException w:name="Grid Table 6 Colorful Accent 5" w:uiPriority="51"/>
-    <w:lsdException w:name="Grid Table 7 Colorful Accent 5" w:uiPriority="52"/>
-    <w:lsdException w:name="Grid Table 1 Light Accent 6" w:uiPriority="46"/>
-    <w:lsdException w:name="Grid Table 2 Accent 6" w:uiPriority="47"/>
-    <w:lsdException w:name="Grid Table 3 Accent 6" w:uiPriority="48"/>
-    <w:lsdException w:name="Grid Table 4 Accent 6" w:uiPriority="49"/>
-    <w:lsdException w:name="Grid Table 5 Dark Accent 6" w:uiPriority="50"/>
-    <w:lsdException w:name="Grid Table 6 Colorful Accent 6" w:uiPriority="51"/>
-    <w:lsdException w:name="Grid Table 7 Colorful Accent 6" w:uiPriority="52"/>
-    <w:lsdException w:name="List Table 1 Light" w:uiPriority="46"/>
-    <w:lsdException w:name="List Table 2" w:uiPriority="47"/>
-    <w:lsdException w:name="List Table 3" w:uiPriority="48"/>
-    <w:lsdException w:name="List Table 4" w:uiPriority="49"/>
-    <w:lsdException w:name="List Table 5 Dark" w:uiPriority="50"/>
-    <w:lsdException w:name="List Table 6 Colorful" w:uiPriority="51"/>
-    <w:lsdException w:name="List Table 7 Colorful" w:uiPriority="52"/>
-    <w:lsdException w:name="List Table 1 Light Accent 1" w:uiPriority="46"/>
-    <w:lsdException w:name="List Table 2 Accent 1" w:uiPriority="47"/>
-    <w:lsdException w:name="List Table 3 Accent 1" w:uiPriority="48"/>
-    <w:lsdException w:name="List Table 4 Accent 1" w:uiPriority="49"/>
-    <w:lsdException w:name="List Table 5 Dark Accent 1" w:uiPriority="50"/>
-    <w:lsdException w:name="List Table 6 Colorful Accent 1" w:uiPriority="51"/>
-    <w:lsdException w:name="List Table 7 Colorful Accent 1" w:uiPriority="52"/>
-    <w:lsdException w:name="List Table 1 Light Accent 2" w:uiPriority="46"/>
-    <w:lsdException w:name="List Table 2 Accent 2" w:uiPriority="47"/>
-    <w:lsdException w:name="List Table 3 Accent 2" w:uiPriority="48"/>
-    <w:lsdException w:name="List Table 4 Accent 2" w:uiPriority="49"/>
-    <w:lsdException w:name="List Table 5 Dark Accent 2" w:uiPriority="50"/>
-    <w:lsdException w:name="List Table 6 Colorful Accent 2" w:uiPriority="51"/>
-    <w:lsdException w:name="List Table 7 Colorful Accent 2" w:uiPriority="52"/>
-    <w:lsdException w:name="List Table 1 Light Accent 3" w:uiPriority="46"/>
-    <w:lsdException w:name="List Table 2 Accent 3" w:uiPriority="47"/>
-    <w:lsdException w:name="List Table 3 Accent 3" w:uiPriority="48"/>
-    <w:lsdException w:name="List Table 4 Accent 3" w:uiPriority="49"/>
-    <w:lsdException w:name="List Table 5 Dark Accent 3" w:uiPriority="50"/>
-    <w:lsdException w:name="List Table 6 Colorful Accent 3" w:uiPriority="51"/>
-    <w:lsdException w:name="List Table 7 Colorful Accent 3" w:uiPriority="52"/>
-    <w:lsdException w:name="List Table 1 Light Accent 4" w:uiPriority="46"/>
-    <w:lsdException w:name="List Table 2 Accent 4" w:uiPriority="47"/>
-    <w:lsdException w:name="List Table 3 Accent 4" w:uiPriority="48"/>
-    <w:lsdException w:name="List Table 4 Accent 4" w:uiPriority="49"/>
-    <w:lsdException w:name="List Table 5 Dark Accent 4" w:uiPriority="50"/>
-    <w:lsdException w:name="List Table 6 Colorful Accent 4" w:uiPriority="51"/>
-    <w:lsdException w:name="List Table 7 Colorful Accent 4" w:uiPriority="52"/>
-    <w:lsdException w:name="List Table 1 Light Accent 5" w:uiPriority="46"/>
-    <w:lsdException w:name="List Table 2 Accent 5" w:uiPriority="47"/>
-    <w:lsdException w:name="List Table 3 Accent 5" w:uiPriority="48"/>
-    <w:lsdException w:name="List Table 4 Accent 5" w:uiPriority="49"/>
-    <w:lsdException w:name="List Table 5 Dark Accent 5" w:uiPriority="50"/>
-    <w:lsdException w:name="List Table 6 Colorful Accent 5" w:uiPriority="51"/>
-    <w:lsdException w:name="List Table 7 Colorful Accent 5" w:uiPriority="52"/>
-    <w:lsdException w:name="List Table 1 Light Accent 6" w:uiPriority="46"/>
-    <w:lsdException w:name="List Table 2 Accent 6" w:uiPriority="47"/>
-    <w:lsdException w:name="List Table 3 Accent 6" w:uiPriority="48"/>
-    <w:lsdException w:name="List Table 4 Accent 6" w:uiPriority="49"/>
-    <w:lsdException w:name="List Table 5 Dark Accent 6" w:uiPriority="50"/>
-    <w:lsdException w:name="List Table 6 Colorful Accent 6" w:uiPriority="51"/>
-    <w:lsdException w:name="List Table 7 Colorful Accent 6" w:uiPriority="52"/>
-    <w:lsdException w:name="Mention" w:semiHidden="1" w:unhideWhenUsed="1"/>
+  <w:latentStyles w:defLockedState="0" w:defUIPriority="99" w:defSemiHidden="1" w:defUnhideWhenUsed="1" w:defQFormat="0" w:count="267">
+    <w:lsdException w:name="Normal" w:semiHidden="0" w:uiPriority="0" w:unhideWhenUsed="0" w:qFormat="1"/>
+    <w:lsdException w:name="heading 1" w:semiHidden="0" w:uiPriority="9" w:unhideWhenUsed="0" w:qFormat="1"/>
+    <w:lsdException w:name="heading 2" w:uiPriority="9" w:qFormat="1"/>
+    <w:lsdException w:name="heading 3" w:uiPriority="9" w:qFormat="1"/>
+    <w:lsdException w:name="heading 4" w:uiPriority="9" w:qFormat="1"/>
+    <w:lsdException w:name="heading 5" w:uiPriority="9" w:qFormat="1"/>
+    <w:lsdException w:name="heading 6" w:uiPriority="9" w:qFormat="1"/>
+    <w:lsdException w:name="heading 7" w:uiPriority="9" w:qFormat="1"/>
+    <w:lsdException w:name="heading 8" w:uiPriority="9" w:qFormat="1"/>
+    <w:lsdException w:name="heading 9" w:uiPriority="9" w:qFormat="1"/>
+    <w:lsdException w:name="toc 1" w:uiPriority="39"/>
+    <w:lsdException w:name="toc 2" w:uiPriority="39"/>
+    <w:lsdException w:name="toc 3" w:uiPriority="39"/>
+    <w:lsdException w:name="toc 4" w:uiPriority="39"/>
+    <w:lsdException w:name="toc 5" w:uiPriority="39"/>
+    <w:lsdException w:name="toc 6" w:uiPriority="39"/>
+    <w:lsdException w:name="toc 7" w:uiPriority="39"/>
+    <w:lsdException w:name="toc 8" w:uiPriority="39"/>
+    <w:lsdException w:name="toc 9" w:uiPriority="39"/>
+    <w:lsdException w:name="caption" w:uiPriority="35" w:qFormat="1"/>
+    <w:lsdException w:name="Title" w:semiHidden="0" w:uiPriority="10" w:unhideWhenUsed="0" w:qFormat="1"/>
+    <w:lsdException w:name="Default Paragraph Font" w:uiPriority="1"/>
+    <w:lsdException w:name="Subtitle" w:semiHidden="0" w:uiPriority="11" w:unhideWhenUsed="0" w:qFormat="1"/>
+    <w:lsdException w:name="Strong" w:semiHidden="0" w:uiPriority="22" w:unhideWhenUsed="0" w:qFormat="1"/>
+    <w:lsdException w:name="Emphasis" w:semiHidden="0" w:uiPriority="20" w:unhideWhenUsed="0" w:qFormat="1"/>
+    <w:lsdException w:name="Table Grid" w:semiHidden="0" w:uiPriority="39" w:unhideWhenUsed="0"/>
+    <w:lsdException w:name="Placeholder Text" w:unhideWhenUsed="0"/>
+    <w:lsdException w:name="No Spacing" w:semiHidden="0" w:uiPriority="1" w:unhideWhenUsed="0" w:qFormat="1"/>
+    <w:lsdException w:name="Light Shading" w:semiHidden="0" w:uiPriority="60" w:unhideWhenUsed="0"/>
+    <w:lsdException w:name="Light List" w:semiHidden="0" w:uiPriority="61" w:unhideWhenUsed="0"/>
+    <w:lsdException w:name="Light Grid" w:semiHidden="0" w:uiPriority="62" w:unhideWhenUsed="0"/>
+    <w:lsdException w:name="Medium Shading 1" w:semiHidden="0" w:uiPriority="63" w:unhideWhenUsed="0"/>
+    <w:lsdException w:name="Medium Shading 2" w:semiHidden="0" w:uiPriority="64" w:unhideWhenUsed="0"/>
+    <w:lsdException w:name="Medium List 1" w:semiHidden="0" w:uiPriority="65" w:unhideWhenUsed="0"/>
+    <w:lsdException w:name="Medium List 2" w:semiHidden="0" w:uiPriority="66" w:unhideWhenUsed="0"/>
+    <w:lsdException w:name="Medium Grid 1" w:semiHidden="0" w:uiPriority="67" w:unhideWhenUsed="0"/>
+    <w:lsdException w:name="Medium Grid 2" w:semiHidden="0" w:uiPriority="68" w:unhideWhenUsed="0"/>
+    <w:lsdException w:name="Medium Grid 3" w:semiHidden="0" w:uiPriority="69" w:unhideWhenUsed="0"/>
+    <w:lsdException w:name="Dark List" w:semiHidden="0" w:uiPriority="70" w:unhideWhenUsed="0"/>
+    <w:lsdException w:name="Colorful Shading" w:semiHidden="0" w:uiPriority="71" w:unhideWhenUsed="0"/>
+    <w:lsdException w:name="Colorful List" w:semiHidden="0" w:uiPriority="72" w:unhideWhenUsed="0"/>
+    <w:lsdException w:name="Colorful Grid" w:semiHidden="0" w:uiPriority="73" w:unhideWhenUsed="0"/>
+    <w:lsdException w:name="Light Shading Accent 1" w:semiHidden="0" w:uiPriority="60" w:unhideWhenUsed="0"/>
+    <w:lsdException w:name="Light List Accent 1" w:semiHidden="0" w:uiPriority="61" w:unhideWhenUsed="0"/>
+    <w:lsdException w:name="Light Grid Accent 1" w:semiHidden="0" w:uiPriority="62" w:unhideWhenUsed="0"/>
+    <w:lsdException w:name="Medium Shading 1 Accent 1" w:semiHidden="0" w:uiPriority="63" w:unhideWhenUsed="0"/>
+    <w:lsdException w:name="Medium Shading 2 Accent 1" w:semiHidden="0" w:uiPriority="64" w:unhideWhenUsed="0"/>
+    <w:lsdException w:name="Medium List 1 Accent 1" w:semiHidden="0" w:uiPriority="65" w:unhideWhenUsed="0"/>
+    <w:lsdException w:name="Revision" w:unhideWhenUsed="0"/>
+    <w:lsdException w:name="List Paragraph" w:semiHidden="0" w:uiPriority="34" w:unhideWhenUsed="0" w:qFormat="1"/>
+    <w:lsdException w:name="Quote" w:semiHidden="0" w:uiPriority="29" w:unhideWhenUsed="0" w:qFormat="1"/>
+    <w:lsdException w:name="Intense Quote" w:semiHidden="0" w:uiPriority="30" w:unhideWhenUsed="0" w:qFormat="1"/>
+    <w:lsdException w:name="Medium List 2 Accent 1" w:semiHidden="0" w:uiPriority="66" w:unhideWhenUsed="0"/>
+    <w:lsdException w:name="Medium Grid 1 Accent 1" w:semiHidden="0" w:uiPriority="67" w:unhideWhenUsed="0"/>
+    <w:lsdException w:name="Medium Grid 2 Accent 1" w:semiHidden="0" w:uiPriority="68" w:unhideWhenUsed="0"/>
+    <w:lsdException w:name="Medium Grid 3 Accent 1" w:semiHidden="0" w:uiPriority="69" w:unhideWhenUsed="0"/>
+    <w:lsdException w:name="Dark List Accent 1" w:semiHidden="0" w:uiPriority="70" w:unhideWhenUsed="0"/>
+    <w:lsdException w:name="Colorful Shading Accent 1" w:semiHidden="0" w:uiPriority="71" w:unhideWhenUsed="0"/>
+    <w:lsdException w:name="Colorful List Accent 1" w:semiHidden="0" w:uiPriority="72" w:unhideWhenUsed="0"/>
+    <w:lsdException w:name="Colorful Grid Accent 1" w:semiHidden="0" w:uiPriority="73" w:unhideWhenUsed="0"/>
+    <w:lsdException w:name="Light Shading Accent 2" w:semiHidden="0" w:uiPriority="60" w:unhideWhenUsed="0"/>
+    <w:lsdException w:name="Light List Accent 2" w:semiHidden="0" w:uiPriority="61" w:unhideWhenUsed="0"/>
+    <w:lsdException w:name="Light Grid Accent 2" w:semiHidden="0" w:uiPriority="62" w:unhideWhenUsed="0"/>
+    <w:lsdException w:name="Medium Shading 1 Accent 2" w:semiHidden="0" w:uiPriority="63" w:unhideWhenUsed="0"/>
+    <w:lsdException w:name="Medium Shading 2 Accent 2" w:semiHidden="0" w:uiPriority="64" w:unhideWhenUsed="0"/>
+    <w:lsdException w:name="Medium List 1 Accent 2" w:semiHidden="0" w:uiPriority="65" w:unhideWhenUsed="0"/>
+    <w:lsdException w:name="Medium List 2 Accent 2" w:semiHidden="0" w:uiPriority="66" w:unhideWhenUsed="0"/>
+    <w:lsdException w:name="Medium Grid 1 Accent 2" w:semiHidden="0" w:uiPriority="67" w:unhideWhenUsed="0"/>
+    <w:lsdException w:name="Medium Grid 2 Accent 2" w:semiHidden="0" w:uiPriority="68" w:unhideWhenUsed="0"/>
+    <w:lsdException w:name="Medium Grid 3 Accent 2" w:semiHidden="0" w:uiPriority="69" w:unhideWhenUsed="0"/>
+    <w:lsdException w:name="Dark List Accent 2" w:semiHidden="0" w:uiPriority="70" w:unhideWhenUsed="0"/>
+    <w:lsdException w:name="Colorful Shading Accent 2" w:semiHidden="0" w:uiPriority="71" w:unhideWhenUsed="0"/>
+    <w:lsdException w:name="Colorful List Accent 2" w:semiHidden="0" w:uiPriority="72" w:unhideWhenUsed="0"/>
+    <w:lsdException w:name="Colorful Grid Accent 2" w:semiHidden="0" w:uiPriority="73" w:unhideWhenUsed="0"/>
+    <w:lsdException w:name="Light Shading Accent 3" w:semiHidden="0" w:uiPriority="60" w:unhideWhenUsed="0"/>
+    <w:lsdException w:name="Light List Accent 3" w:semiHidden="0" w:uiPriority="61" w:unhideWhenUsed="0"/>
+    <w:lsdException w:name="Light Grid Accent 3" w:semiHidden="0" w:uiPriority="62" w:unhideWhenUsed="0"/>
+    <w:lsdException w:name="Medium Shading 1 Accent 3" w:semiHidden="0" w:uiPriority="63" w:unhideWhenUsed="0"/>
+    <w:lsdException w:name="Medium Shading 2 Accent 3" w:semiHidden="0" w:uiPriority="64" w:unhideWhenUsed="0"/>
+    <w:lsdException w:name="Medium List 1 Accent 3" w:semiHidden="0" w:uiPriority="65" w:unhideWhenUsed="0"/>
+    <w:lsdException w:name="Medium List 2 Accent 3" w:semiHidden="0" w:uiPriority="66" w:unhideWhenUsed="0"/>
+    <w:lsdException w:name="Medium Grid 1 Accent 3" w:semiHidden="0" w:uiPriority="67" w:unhideWhenUsed="0"/>
+    <w:lsdException w:name="Medium Grid 2 Accent 3" w:semiHidden="0" w:uiPriority="68" w:unhideWhenUsed="0"/>
+    <w:lsdException w:name="Medium Grid 3 Accent 3" w:semiHidden="0" w:uiPriority="69" w:unhideWhenUsed="0"/>
+    <w:lsdException w:name="Dark List Accent 3" w:semiHidden="0" w:uiPriority="70" w:unhideWhenUsed="0"/>
+    <w:lsdException w:name="Colorful Shading Accent 3" w:semiHidden="0" w:uiPriority="71" w:unhideWhenUsed="0"/>
+    <w:lsdException w:name="Colorful List Accent 3" w:semiHidden="0" w:uiPriority="72" w:unhideWhenUsed="0"/>
+    <w:lsdException w:name="Colorful Grid Accent 3" w:semiHidden="0" w:uiPriority="73" w:unhideWhenUsed="0"/>
+    <w:lsdException w:name="Light Shading Accent 4" w:semiHidden="0" w:uiPriority="60" w:unhideWhenUsed="0"/>
+    <w:lsdException w:name="Light List Accent 4" w:semiHidden="0" w:uiPriority="61" w:unhideWhenUsed="0"/>
+    <w:lsdException w:name="Light Grid Accent 4" w:semiHidden="0" w:uiPriority="62" w:unhideWhenUsed="0"/>
+    <w:lsdException w:name="Medium Shading 1 Accent 4" w:semiHidden="0" w:uiPriority="63" w:unhideWhenUsed="0"/>
+    <w:lsdException w:name="Medium Shading 2 Accent 4" w:semiHidden="0" w:uiPriority="64" w:unhideWhenUsed="0"/>
+    <w:lsdException w:name="Medium List 1 Accent 4" w:semiHidden="0" w:uiPriority="65" w:unhideWhenUsed="0"/>
+    <w:lsdException w:name="Medium List 2 Accent 4" w:semiHidden="0" w:uiPriority="66" w:unhideWhenUsed="0"/>
+    <w:lsdException w:name="Medium Grid 1 Accent 4" w:semiHidden="0" w:uiPriority="67" w:unhideWhenUsed="0"/>
+    <w:lsdException w:name="Medium Grid 2 Accent 4" w:semiHidden="0" w:uiPriority="68" w:unhideWhenUsed="0"/>
+    <w:lsdException w:name="Medium Grid 3 Accent 4" w:semiHidden="0" w:uiPriority="69" w:unhideWhenUsed="0"/>
+    <w:lsdException w:name="Dark List Accent 4" w:semiHidden="0" w:uiPriority="70" w:unhideWhenUsed="0"/>
+    <w:lsdException w:name="Colorful Shading Accent 4" w:semiHidden="0" w:uiPriority="71" w:unhideWhenUsed="0"/>
+    <w:lsdException w:name="Colorful List Accent 4" w:semiHidden="0" w:uiPriority="72" w:unhideWhenUsed="0"/>
+    <w:lsdException w:name="Colorful Grid Accent 4" w:semiHidden="0" w:uiPriority="73" w:unhideWhenUsed="0"/>
+    <w:lsdException w:name="Light Shading Accent 5" w:semiHidden="0" w:uiPriority="60" w:unhideWhenUsed="0"/>
+    <w:lsdException w:name="Light List Accent 5" w:semiHidden="0" w:uiPriority="61" w:unhideWhenUsed="0"/>
+    <w:lsdException w:name="Light Grid Accent 5" w:semiHidden="0" w:uiPriority="62" w:unhideWhenUsed="0"/>
+    <w:lsdException w:name="Medium Shading 1 Accent 5" w:semiHidden="0" w:uiPriority="63" w:unhideWhenUsed="0"/>
+    <w:lsdException w:name="Medium Shading 2 Accent 5" w:semiHidden="0" w:uiPriority="64" w:unhideWhenUsed="0"/>
+    <w:lsdException w:name="Medium List 1 Accent 5" w:semiHidden="0" w:uiPriority="65" w:unhideWhenUsed="0"/>
+    <w:lsdException w:name="Medium List 2 Accent 5" w:semiHidden="0" w:uiPriority="66" w:unhideWhenUsed="0"/>
+    <w:lsdException w:name="Medium Grid 1 Accent 5" w:semiHidden="0" w:uiPriority="67" w:unhideWhenUsed="0"/>
+    <w:lsdException w:name="Medium Grid 2 Accent 5" w:semiHidden="0" w:uiPriority="68" w:unhideWhenUsed="0"/>
+    <w:lsdException w:name="Medium Grid 3 Accent 5" w:semiHidden="0" w:uiPriority="69" w:unhideWhenUsed="0"/>
+    <w:lsdException w:name="Dark List Accent 5" w:semiHidden="0" w:uiPriority="70" w:unhideWhenUsed="0"/>
+    <w:lsdException w:name="Colorful Shading Accent 5" w:semiHidden="0" w:uiPriority="71" w:unhideWhenUsed="0"/>
+    <w:lsdException w:name="Colorful List Accent 5" w:semiHidden="0" w:uiPriority="72" w:unhideWhenUsed="0"/>
+    <w:lsdException w:name="Colorful Grid Accent 5" w:semiHidden="0" w:uiPriority="73" w:unhideWhenUsed="0"/>
+    <w:lsdException w:name="Light Shading Accent 6" w:semiHidden="0" w:uiPriority="60" w:unhideWhenUsed="0"/>
+    <w:lsdException w:name="Light List Accent 6" w:semiHidden="0" w:uiPriority="61" w:unhideWhenUsed="0"/>
+    <w:lsdException w:name="Light Grid Accent 6" w:semiHidden="0" w:uiPriority="62" w:unhideWhenUsed="0"/>
+    <w:lsdException w:name="Medium Shading 1 Accent 6" w:semiHidden="0" w:uiPriority="63" w:unhideWhenUsed="0"/>
+    <w:lsdException w:name="Medium Shading 2 Accent 6" w:semiHidden="0" w:uiPriority="64" w:unhideWhenUsed="0"/>
+    <w:lsdException w:name="Medium List 1 Accent 6" w:semiHidden="0" w:uiPriority="65" w:unhideWhenUsed="0"/>
+    <w:lsdException w:name="Medium List 2 Accent 6" w:semiHidden="0" w:uiPriority="66" w:unhideWhenUsed="0"/>
+    <w:lsdException w:name="Medium Grid 1 Accent 6" w:semiHidden="0" w:uiPriority="67" w:unhideWhenUsed="0"/>
+    <w:lsdException w:name="Medium Grid 2 Accent 6" w:semiHidden="0" w:uiPriority="68" w:unhideWhenUsed="0"/>
+    <w:lsdException w:name="Medium Grid 3 Accent 6" w:semiHidden="0" w:uiPriority="69" w:unhideWhenUsed="0"/>
+    <w:lsdException w:name="Dark List Accent 6" w:semiHidden="0" w:uiPriority="70" w:unhideWhenUsed="0"/>
+    <w:lsdException w:name="Colorful Shading Accent 6" w:semiHidden="0" w:uiPriority="71" w:unhideWhenUsed="0"/>
+    <w:lsdException w:name="Colorful List Accent 6" w:semiHidden="0" w:uiPriority="72" w:unhideWhenUsed="0"/>
+    <w:lsdException w:name="Colorful Grid Accent 6" w:semiHidden="0" w:uiPriority="73" w:unhideWhenUsed="0"/>
+    <w:lsdException w:name="Subtle Emphasis" w:semiHidden="0" w:uiPriority="19" w:unhideWhenUsed="0" w:qFormat="1"/>
+    <w:lsdException w:name="Intense Emphasis" w:semiHidden="0" w:uiPriority="21" w:unhideWhenUsed="0" w:qFormat="1"/>
+    <w:lsdException w:name="Subtle Reference" w:semiHidden="0" w:uiPriority="31" w:unhideWhenUsed="0" w:qFormat="1"/>
+    <w:lsdException w:name="Intense Reference" w:semiHidden="0" w:uiPriority="32" w:unhideWhenUsed="0" w:qFormat="1"/>
+    <w:lsdException w:name="Book Title" w:semiHidden="0" w:uiPriority="33" w:unhideWhenUsed="0" w:qFormat="1"/>
+    <w:lsdException w:name="Bibliography" w:uiPriority="37"/>
+    <w:lsdException w:name="TOC Heading" w:uiPriority="39" w:qFormat="1"/>
   </w:latentStyles>
   <w:style w:type="paragraph" w:default="1" w:styleId="Normal">
     <w:name w:val="Normal"/>
@@ -1363,6 +1142,393 @@
       <w:ind w:left="720"/>
       <w:contextualSpacing/>
     </w:pPr>
+  </w:style>
+  <w:style w:type="paragraph" w:styleId="BalloonText">
+    <w:name w:val="Balloon Text"/>
+    <w:basedOn w:val="Normal"/>
+    <w:link w:val="BalloonTextChar"/>
+    <w:uiPriority w:val="99"/>
+    <w:semiHidden/>
+    <w:unhideWhenUsed/>
+    <w:rsid w:val="007706CC"/>
+    <w:pPr>
+      <w:spacing w:after="0" w:line="240" w:lineRule="auto"/>
+    </w:pPr>
+    <w:rPr>
+      <w:rFonts w:ascii="Tahoma" w:hAnsi="Tahoma" w:cs="Tahoma"/>
+      <w:sz w:val="16"/>
+      <w:szCs w:val="16"/>
+    </w:rPr>
+  </w:style>
+  <w:style w:type="character" w:customStyle="1" w:styleId="BalloonTextChar">
+    <w:name w:val="Balloon Text Char"/>
+    <w:basedOn w:val="DefaultParagraphFont"/>
+    <w:link w:val="BalloonText"/>
+    <w:uiPriority w:val="99"/>
+    <w:semiHidden/>
+    <w:rsid w:val="007706CC"/>
+    <w:rPr>
+      <w:rFonts w:ascii="Tahoma" w:hAnsi="Tahoma" w:cs="Tahoma"/>
+      <w:sz w:val="16"/>
+      <w:szCs w:val="16"/>
+    </w:rPr>
+  </w:style>
+</w:styles>
+</file>
+
+<file path=word/stylesWithEffects.xml><?xml version="1.0" encoding="utf-8"?>
+<w:styles xmlns:wpc="http://schemas.microsoft.com/office/word/2010/wordprocessingCanvas" xmlns:mc="http://schemas.openxmlformats.org/markup-compatibility/2006" xmlns:o="urn:schemas-microsoft-com:office:office" xmlns:r="http://schemas.openxmlformats.org/officeDocument/2006/relationships" xmlns:m="http://schemas.openxmlformats.org/officeDocument/2006/math" xmlns:v="urn:schemas-microsoft-com:vml" xmlns:wp14="http://schemas.microsoft.com/office/word/2010/wordprocessingDrawing" xmlns:wp="http://schemas.openxmlformats.org/drawingml/2006/wordprocessingDrawing" xmlns:w10="urn:schemas-microsoft-com:office:word" xmlns:w="http://schemas.openxmlformats.org/wordprocessingml/2006/main" xmlns:w14="http://schemas.microsoft.com/office/word/2010/wordml" xmlns:wpg="http://schemas.microsoft.com/office/word/2010/wordprocessingGroup" xmlns:wpi="http://schemas.microsoft.com/office/word/2010/wordprocessingInk" xmlns:wne="http://schemas.microsoft.com/office/word/2006/wordml" xmlns:wps="http://schemas.microsoft.com/office/word/2010/wordprocessingShape" mc:Ignorable="w14 wp14">
+  <w:docDefaults>
+    <w:rPrDefault>
+      <w:rPr>
+        <w:rFonts w:asciiTheme="minorHAnsi" w:eastAsiaTheme="minorEastAsia" w:hAnsiTheme="minorHAnsi" w:cstheme="minorBidi"/>
+        <w:sz w:val="22"/>
+        <w:szCs w:val="22"/>
+        <w:lang w:val="en-SG" w:eastAsia="zh-CN" w:bidi="ar-SA"/>
+      </w:rPr>
+    </w:rPrDefault>
+    <w:pPrDefault>
+      <w:pPr>
+        <w:spacing w:after="160" w:line="259" w:lineRule="auto"/>
+      </w:pPr>
+    </w:pPrDefault>
+  </w:docDefaults>
+  <w:latentStyles w:defLockedState="0" w:defUIPriority="99" w:defSemiHidden="1" w:defUnhideWhenUsed="1" w:defQFormat="0" w:count="267">
+    <w:lsdException w:name="Normal" w:semiHidden="0" w:uiPriority="0" w:unhideWhenUsed="0" w:qFormat="1"/>
+    <w:lsdException w:name="heading 1" w:semiHidden="0" w:uiPriority="9" w:unhideWhenUsed="0" w:qFormat="1"/>
+    <w:lsdException w:name="heading 2" w:uiPriority="9" w:qFormat="1"/>
+    <w:lsdException w:name="heading 3" w:uiPriority="9" w:qFormat="1"/>
+    <w:lsdException w:name="heading 4" w:uiPriority="9" w:qFormat="1"/>
+    <w:lsdException w:name="heading 5" w:uiPriority="9" w:qFormat="1"/>
+    <w:lsdException w:name="heading 6" w:uiPriority="9" w:qFormat="1"/>
+    <w:lsdException w:name="heading 7" w:uiPriority="9" w:qFormat="1"/>
+    <w:lsdException w:name="heading 8" w:uiPriority="9" w:qFormat="1"/>
+    <w:lsdException w:name="heading 9" w:uiPriority="9" w:qFormat="1"/>
+    <w:lsdException w:name="toc 1" w:uiPriority="39"/>
+    <w:lsdException w:name="toc 2" w:uiPriority="39"/>
+    <w:lsdException w:name="toc 3" w:uiPriority="39"/>
+    <w:lsdException w:name="toc 4" w:uiPriority="39"/>
+    <w:lsdException w:name="toc 5" w:uiPriority="39"/>
+    <w:lsdException w:name="toc 6" w:uiPriority="39"/>
+    <w:lsdException w:name="toc 7" w:uiPriority="39"/>
+    <w:lsdException w:name="toc 8" w:uiPriority="39"/>
+    <w:lsdException w:name="toc 9" w:uiPriority="39"/>
+    <w:lsdException w:name="caption" w:uiPriority="35" w:qFormat="1"/>
+    <w:lsdException w:name="Title" w:semiHidden="0" w:uiPriority="10" w:unhideWhenUsed="0" w:qFormat="1"/>
+    <w:lsdException w:name="Default Paragraph Font" w:uiPriority="1"/>
+    <w:lsdException w:name="Subtitle" w:semiHidden="0" w:uiPriority="11" w:unhideWhenUsed="0" w:qFormat="1"/>
+    <w:lsdException w:name="Strong" w:semiHidden="0" w:uiPriority="22" w:unhideWhenUsed="0" w:qFormat="1"/>
+    <w:lsdException w:name="Emphasis" w:semiHidden="0" w:uiPriority="20" w:unhideWhenUsed="0" w:qFormat="1"/>
+    <w:lsdException w:name="Table Grid" w:semiHidden="0" w:uiPriority="39" w:unhideWhenUsed="0"/>
+    <w:lsdException w:name="Placeholder Text" w:unhideWhenUsed="0"/>
+    <w:lsdException w:name="No Spacing" w:semiHidden="0" w:uiPriority="1" w:unhideWhenUsed="0" w:qFormat="1"/>
+    <w:lsdException w:name="Light Shading" w:semiHidden="0" w:uiPriority="60" w:unhideWhenUsed="0"/>
+    <w:lsdException w:name="Light List" w:semiHidden="0" w:uiPriority="61" w:unhideWhenUsed="0"/>
+    <w:lsdException w:name="Light Grid" w:semiHidden="0" w:uiPriority="62" w:unhideWhenUsed="0"/>
+    <w:lsdException w:name="Medium Shading 1" w:semiHidden="0" w:uiPriority="63" w:unhideWhenUsed="0"/>
+    <w:lsdException w:name="Medium Shading 2" w:semiHidden="0" w:uiPriority="64" w:unhideWhenUsed="0"/>
+    <w:lsdException w:name="Medium List 1" w:semiHidden="0" w:uiPriority="65" w:unhideWhenUsed="0"/>
+    <w:lsdException w:name="Medium List 2" w:semiHidden="0" w:uiPriority="66" w:unhideWhenUsed="0"/>
+    <w:lsdException w:name="Medium Grid 1" w:semiHidden="0" w:uiPriority="67" w:unhideWhenUsed="0"/>
+    <w:lsdException w:name="Medium Grid 2" w:semiHidden="0" w:uiPriority="68" w:unhideWhenUsed="0"/>
+    <w:lsdException w:name="Medium Grid 3" w:semiHidden="0" w:uiPriority="69" w:unhideWhenUsed="0"/>
+    <w:lsdException w:name="Dark List" w:semiHidden="0" w:uiPriority="70" w:unhideWhenUsed="0"/>
+    <w:lsdException w:name="Colorful Shading" w:semiHidden="0" w:uiPriority="71" w:unhideWhenUsed="0"/>
+    <w:lsdException w:name="Colorful List" w:semiHidden="0" w:uiPriority="72" w:unhideWhenUsed="0"/>
+    <w:lsdException w:name="Colorful Grid" w:semiHidden="0" w:uiPriority="73" w:unhideWhenUsed="0"/>
+    <w:lsdException w:name="Light Shading Accent 1" w:semiHidden="0" w:uiPriority="60" w:unhideWhenUsed="0"/>
+    <w:lsdException w:name="Light List Accent 1" w:semiHidden="0" w:uiPriority="61" w:unhideWhenUsed="0"/>
+    <w:lsdException w:name="Light Grid Accent 1" w:semiHidden="0" w:uiPriority="62" w:unhideWhenUsed="0"/>
+    <w:lsdException w:name="Medium Shading 1 Accent 1" w:semiHidden="0" w:uiPriority="63" w:unhideWhenUsed="0"/>
+    <w:lsdException w:name="Medium Shading 2 Accent 1" w:semiHidden="0" w:uiPriority="64" w:unhideWhenUsed="0"/>
+    <w:lsdException w:name="Medium List 1 Accent 1" w:semiHidden="0" w:uiPriority="65" w:unhideWhenUsed="0"/>
+    <w:lsdException w:name="Revision" w:unhideWhenUsed="0"/>
+    <w:lsdException w:name="List Paragraph" w:semiHidden="0" w:uiPriority="34" w:unhideWhenUsed="0" w:qFormat="1"/>
+    <w:lsdException w:name="Quote" w:semiHidden="0" w:uiPriority="29" w:unhideWhenUsed="0" w:qFormat="1"/>
+    <w:lsdException w:name="Intense Quote" w:semiHidden="0" w:uiPriority="30" w:unhideWhenUsed="0" w:qFormat="1"/>
+    <w:lsdException w:name="Medium List 2 Accent 1" w:semiHidden="0" w:uiPriority="66" w:unhideWhenUsed="0"/>
+    <w:lsdException w:name="Medium Grid 1 Accent 1" w:semiHidden="0" w:uiPriority="67" w:unhideWhenUsed="0"/>
+    <w:lsdException w:name="Medium Grid 2 Accent 1" w:semiHidden="0" w:uiPriority="68" w:unhideWhenUsed="0"/>
+    <w:lsdException w:name="Medium Grid 3 Accent 1" w:semiHidden="0" w:uiPriority="69" w:unhideWhenUsed="0"/>
+    <w:lsdException w:name="Dark List Accent 1" w:semiHidden="0" w:uiPriority="70" w:unhideWhenUsed="0"/>
+    <w:lsdException w:name="Colorful Shading Accent 1" w:semiHidden="0" w:uiPriority="71" w:unhideWhenUsed="0"/>
+    <w:lsdException w:name="Colorful List Accent 1" w:semiHidden="0" w:uiPriority="72" w:unhideWhenUsed="0"/>
+    <w:lsdException w:name="Colorful Grid Accent 1" w:semiHidden="0" w:uiPriority="73" w:unhideWhenUsed="0"/>
+    <w:lsdException w:name="Light Shading Accent 2" w:semiHidden="0" w:uiPriority="60" w:unhideWhenUsed="0"/>
+    <w:lsdException w:name="Light List Accent 2" w:semiHidden="0" w:uiPriority="61" w:unhideWhenUsed="0"/>
+    <w:lsdException w:name="Light Grid Accent 2" w:semiHidden="0" w:uiPriority="62" w:unhideWhenUsed="0"/>
+    <w:lsdException w:name="Medium Shading 1 Accent 2" w:semiHidden="0" w:uiPriority="63" w:unhideWhenUsed="0"/>
+    <w:lsdException w:name="Medium Shading 2 Accent 2" w:semiHidden="0" w:uiPriority="64" w:unhideWhenUsed="0"/>
+    <w:lsdException w:name="Medium List 1 Accent 2" w:semiHidden="0" w:uiPriority="65" w:unhideWhenUsed="0"/>
+    <w:lsdException w:name="Medium List 2 Accent 2" w:semiHidden="0" w:uiPriority="66" w:unhideWhenUsed="0"/>
+    <w:lsdException w:name="Medium Grid 1 Accent 2" w:semiHidden="0" w:uiPriority="67" w:unhideWhenUsed="0"/>
+    <w:lsdException w:name="Medium Grid 2 Accent 2" w:semiHidden="0" w:uiPriority="68" w:unhideWhenUsed="0"/>
+    <w:lsdException w:name="Medium Grid 3 Accent 2" w:semiHidden="0" w:uiPriority="69" w:unhideWhenUsed="0"/>
+    <w:lsdException w:name="Dark List Accent 2" w:semiHidden="0" w:uiPriority="70" w:unhideWhenUsed="0"/>
+    <w:lsdException w:name="Colorful Shading Accent 2" w:semiHidden="0" w:uiPriority="71" w:unhideWhenUsed="0"/>
+    <w:lsdException w:name="Colorful List Accent 2" w:semiHidden="0" w:uiPriority="72" w:unhideWhenUsed="0"/>
+    <w:lsdException w:name="Colorful Grid Accent 2" w:semiHidden="0" w:uiPriority="73" w:unhideWhenUsed="0"/>
+    <w:lsdException w:name="Light Shading Accent 3" w:semiHidden="0" w:uiPriority="60" w:unhideWhenUsed="0"/>
+    <w:lsdException w:name="Light List Accent 3" w:semiHidden="0" w:uiPriority="61" w:unhideWhenUsed="0"/>
+    <w:lsdException w:name="Light Grid Accent 3" w:semiHidden="0" w:uiPriority="62" w:unhideWhenUsed="0"/>
+    <w:lsdException w:name="Medium Shading 1 Accent 3" w:semiHidden="0" w:uiPriority="63" w:unhideWhenUsed="0"/>
+    <w:lsdException w:name="Medium Shading 2 Accent 3" w:semiHidden="0" w:uiPriority="64" w:unhideWhenUsed="0"/>
+    <w:lsdException w:name="Medium List 1 Accent 3" w:semiHidden="0" w:uiPriority="65" w:unhideWhenUsed="0"/>
+    <w:lsdException w:name="Medium List 2 Accent 3" w:semiHidden="0" w:uiPriority="66" w:unhideWhenUsed="0"/>
+    <w:lsdException w:name="Medium Grid 1 Accent 3" w:semiHidden="0" w:uiPriority="67" w:unhideWhenUsed="0"/>
+    <w:lsdException w:name="Medium Grid 2 Accent 3" w:semiHidden="0" w:uiPriority="68" w:unhideWhenUsed="0"/>
+    <w:lsdException w:name="Medium Grid 3 Accent 3" w:semiHidden="0" w:uiPriority="69" w:unhideWhenUsed="0"/>
+    <w:lsdException w:name="Dark List Accent 3" w:semiHidden="0" w:uiPriority="70" w:unhideWhenUsed="0"/>
+    <w:lsdException w:name="Colorful Shading Accent 3" w:semiHidden="0" w:uiPriority="71" w:unhideWhenUsed="0"/>
+    <w:lsdException w:name="Colorful List Accent 3" w:semiHidden="0" w:uiPriority="72" w:unhideWhenUsed="0"/>
+    <w:lsdException w:name="Colorful Grid Accent 3" w:semiHidden="0" w:uiPriority="73" w:unhideWhenUsed="0"/>
+    <w:lsdException w:name="Light Shading Accent 4" w:semiHidden="0" w:uiPriority="60" w:unhideWhenUsed="0"/>
+    <w:lsdException w:name="Light List Accent 4" w:semiHidden="0" w:uiPriority="61" w:unhideWhenUsed="0"/>
+    <w:lsdException w:name="Light Grid Accent 4" w:semiHidden="0" w:uiPriority="62" w:unhideWhenUsed="0"/>
+    <w:lsdException w:name="Medium Shading 1 Accent 4" w:semiHidden="0" w:uiPriority="63" w:unhideWhenUsed="0"/>
+    <w:lsdException w:name="Medium Shading 2 Accent 4" w:semiHidden="0" w:uiPriority="64" w:unhideWhenUsed="0"/>
+    <w:lsdException w:name="Medium List 1 Accent 4" w:semiHidden="0" w:uiPriority="65" w:unhideWhenUsed="0"/>
+    <w:lsdException w:name="Medium List 2 Accent 4" w:semiHidden="0" w:uiPriority="66" w:unhideWhenUsed="0"/>
+    <w:lsdException w:name="Medium Grid 1 Accent 4" w:semiHidden="0" w:uiPriority="67" w:unhideWhenUsed="0"/>
+    <w:lsdException w:name="Medium Grid 2 Accent 4" w:semiHidden="0" w:uiPriority="68" w:unhideWhenUsed="0"/>
+    <w:lsdException w:name="Medium Grid 3 Accent 4" w:semiHidden="0" w:uiPriority="69" w:unhideWhenUsed="0"/>
+    <w:lsdException w:name="Dark List Accent 4" w:semiHidden="0" w:uiPriority="70" w:unhideWhenUsed="0"/>
+    <w:lsdException w:name="Colorful Shading Accent 4" w:semiHidden="0" w:uiPriority="71" w:unhideWhenUsed="0"/>
+    <w:lsdException w:name="Colorful List Accent 4" w:semiHidden="0" w:uiPriority="72" w:unhideWhenUsed="0"/>
+    <w:lsdException w:name="Colorful Grid Accent 4" w:semiHidden="0" w:uiPriority="73" w:unhideWhenUsed="0"/>
+    <w:lsdException w:name="Light Shading Accent 5" w:semiHidden="0" w:uiPriority="60" w:unhideWhenUsed="0"/>
+    <w:lsdException w:name="Light List Accent 5" w:semiHidden="0" w:uiPriority="61" w:unhideWhenUsed="0"/>
+    <w:lsdException w:name="Light Grid Accent 5" w:semiHidden="0" w:uiPriority="62" w:unhideWhenUsed="0"/>
+    <w:lsdException w:name="Medium Shading 1 Accent 5" w:semiHidden="0" w:uiPriority="63" w:unhideWhenUsed="0"/>
+    <w:lsdException w:name="Medium Shading 2 Accent 5" w:semiHidden="0" w:uiPriority="64" w:unhideWhenUsed="0"/>
+    <w:lsdException w:name="Medium List 1 Accent 5" w:semiHidden="0" w:uiPriority="65" w:unhideWhenUsed="0"/>
+    <w:lsdException w:name="Medium List 2 Accent 5" w:semiHidden="0" w:uiPriority="66" w:unhideWhenUsed="0"/>
+    <w:lsdException w:name="Medium Grid 1 Accent 5" w:semiHidden="0" w:uiPriority="67" w:unhideWhenUsed="0"/>
+    <w:lsdException w:name="Medium Grid 2 Accent 5" w:semiHidden="0" w:uiPriority="68" w:unhideWhenUsed="0"/>
+    <w:lsdException w:name="Medium Grid 3 Accent 5" w:semiHidden="0" w:uiPriority="69" w:unhideWhenUsed="0"/>
+    <w:lsdException w:name="Dark List Accent 5" w:semiHidden="0" w:uiPriority="70" w:unhideWhenUsed="0"/>
+    <w:lsdException w:name="Colorful Shading Accent 5" w:semiHidden="0" w:uiPriority="71" w:unhideWhenUsed="0"/>
+    <w:lsdException w:name="Colorful List Accent 5" w:semiHidden="0" w:uiPriority="72" w:unhideWhenUsed="0"/>
+    <w:lsdException w:name="Colorful Grid Accent 5" w:semiHidden="0" w:uiPriority="73" w:unhideWhenUsed="0"/>
+    <w:lsdException w:name="Light Shading Accent 6" w:semiHidden="0" w:uiPriority="60" w:unhideWhenUsed="0"/>
+    <w:lsdException w:name="Light List Accent 6" w:semiHidden="0" w:uiPriority="61" w:unhideWhenUsed="0"/>
+    <w:lsdException w:name="Light Grid Accent 6" w:semiHidden="0" w:uiPriority="62" w:unhideWhenUsed="0"/>
+    <w:lsdException w:name="Medium Shading 1 Accent 6" w:semiHidden="0" w:uiPriority="63" w:unhideWhenUsed="0"/>
+    <w:lsdException w:name="Medium Shading 2 Accent 6" w:semiHidden="0" w:uiPriority="64" w:unhideWhenUsed="0"/>
+    <w:lsdException w:name="Medium List 1 Accent 6" w:semiHidden="0" w:uiPriority="65" w:unhideWhenUsed="0"/>
+    <w:lsdException w:name="Medium List 2 Accent 6" w:semiHidden="0" w:uiPriority="66" w:unhideWhenUsed="0"/>
+    <w:lsdException w:name="Medium Grid 1 Accent 6" w:semiHidden="0" w:uiPriority="67" w:unhideWhenUsed="0"/>
+    <w:lsdException w:name="Medium Grid 2 Accent 6" w:semiHidden="0" w:uiPriority="68" w:unhideWhenUsed="0"/>
+    <w:lsdException w:name="Medium Grid 3 Accent 6" w:semiHidden="0" w:uiPriority="69" w:unhideWhenUsed="0"/>
+    <w:lsdException w:name="Dark List Accent 6" w:semiHidden="0" w:uiPriority="70" w:unhideWhenUsed="0"/>
+    <w:lsdException w:name="Colorful Shading Accent 6" w:semiHidden="0" w:uiPriority="71" w:unhideWhenUsed="0"/>
+    <w:lsdException w:name="Colorful List Accent 6" w:semiHidden="0" w:uiPriority="72" w:unhideWhenUsed="0"/>
+    <w:lsdException w:name="Colorful Grid Accent 6" w:semiHidden="0" w:uiPriority="73" w:unhideWhenUsed="0"/>
+    <w:lsdException w:name="Subtle Emphasis" w:semiHidden="0" w:uiPriority="19" w:unhideWhenUsed="0" w:qFormat="1"/>
+    <w:lsdException w:name="Intense Emphasis" w:semiHidden="0" w:uiPriority="21" w:unhideWhenUsed="0" w:qFormat="1"/>
+    <w:lsdException w:name="Subtle Reference" w:semiHidden="0" w:uiPriority="31" w:unhideWhenUsed="0" w:qFormat="1"/>
+    <w:lsdException w:name="Intense Reference" w:semiHidden="0" w:uiPriority="32" w:unhideWhenUsed="0" w:qFormat="1"/>
+    <w:lsdException w:name="Book Title" w:semiHidden="0" w:uiPriority="33" w:unhideWhenUsed="0" w:qFormat="1"/>
+    <w:lsdException w:name="Bibliography" w:uiPriority="37"/>
+    <w:lsdException w:name="TOC Heading" w:uiPriority="39" w:qFormat="1"/>
+  </w:latentStyles>
+  <w:style w:type="paragraph" w:default="1" w:styleId="Normal">
+    <w:name w:val="Normal"/>
+    <w:qFormat/>
+  </w:style>
+  <w:style w:type="paragraph" w:styleId="Heading1">
+    <w:name w:val="heading 1"/>
+    <w:basedOn w:val="Normal"/>
+    <w:next w:val="Normal"/>
+    <w:link w:val="Heading1Char"/>
+    <w:uiPriority w:val="9"/>
+    <w:qFormat/>
+    <w:rsid w:val="00EB4089"/>
+    <w:pPr>
+      <w:keepNext/>
+      <w:keepLines/>
+      <w:spacing w:before="240" w:after="0"/>
+      <w:outlineLvl w:val="0"/>
+    </w:pPr>
+    <w:rPr>
+      <w:rFonts w:asciiTheme="majorHAnsi" w:eastAsiaTheme="majorEastAsia" w:hAnsiTheme="majorHAnsi" w:cstheme="majorBidi"/>
+      <w:color w:val="2E74B5" w:themeColor="accent1" w:themeShade="BF"/>
+      <w:sz w:val="32"/>
+      <w:szCs w:val="32"/>
+    </w:rPr>
+  </w:style>
+  <w:style w:type="paragraph" w:styleId="Heading2">
+    <w:name w:val="heading 2"/>
+    <w:basedOn w:val="Normal"/>
+    <w:next w:val="Normal"/>
+    <w:link w:val="Heading2Char"/>
+    <w:uiPriority w:val="9"/>
+    <w:unhideWhenUsed/>
+    <w:qFormat/>
+    <w:rsid w:val="00EB4089"/>
+    <w:pPr>
+      <w:keepNext/>
+      <w:keepLines/>
+      <w:spacing w:before="40" w:after="0"/>
+      <w:outlineLvl w:val="1"/>
+    </w:pPr>
+    <w:rPr>
+      <w:rFonts w:asciiTheme="majorHAnsi" w:eastAsiaTheme="majorEastAsia" w:hAnsiTheme="majorHAnsi" w:cstheme="majorBidi"/>
+      <w:color w:val="2E74B5" w:themeColor="accent1" w:themeShade="BF"/>
+      <w:sz w:val="26"/>
+      <w:szCs w:val="26"/>
+    </w:rPr>
+  </w:style>
+  <w:style w:type="character" w:default="1" w:styleId="DefaultParagraphFont">
+    <w:name w:val="Default Paragraph Font"/>
+    <w:uiPriority w:val="1"/>
+    <w:semiHidden/>
+    <w:unhideWhenUsed/>
+  </w:style>
+  <w:style w:type="table" w:default="1" w:styleId="TableNormal">
+    <w:name w:val="Normal Table"/>
+    <w:uiPriority w:val="99"/>
+    <w:semiHidden/>
+    <w:unhideWhenUsed/>
+    <w:tblPr>
+      <w:tblInd w:w="0" w:type="dxa"/>
+      <w:tblCellMar>
+        <w:top w:w="0" w:type="dxa"/>
+        <w:left w:w="108" w:type="dxa"/>
+        <w:bottom w:w="0" w:type="dxa"/>
+        <w:right w:w="108" w:type="dxa"/>
+      </w:tblCellMar>
+    </w:tblPr>
+  </w:style>
+  <w:style w:type="numbering" w:default="1" w:styleId="NoList">
+    <w:name w:val="No List"/>
+    <w:uiPriority w:val="99"/>
+    <w:semiHidden/>
+    <w:unhideWhenUsed/>
+  </w:style>
+  <w:style w:type="character" w:customStyle="1" w:styleId="Heading1Char">
+    <w:name w:val="Heading 1 Char"/>
+    <w:basedOn w:val="DefaultParagraphFont"/>
+    <w:link w:val="Heading1"/>
+    <w:uiPriority w:val="9"/>
+    <w:rsid w:val="00EB4089"/>
+    <w:rPr>
+      <w:rFonts w:asciiTheme="majorHAnsi" w:eastAsiaTheme="majorEastAsia" w:hAnsiTheme="majorHAnsi" w:cstheme="majorBidi"/>
+      <w:color w:val="2E74B5" w:themeColor="accent1" w:themeShade="BF"/>
+      <w:sz w:val="32"/>
+      <w:szCs w:val="32"/>
+    </w:rPr>
+  </w:style>
+  <w:style w:type="paragraph" w:styleId="Title">
+    <w:name w:val="Title"/>
+    <w:basedOn w:val="Normal"/>
+    <w:next w:val="Normal"/>
+    <w:link w:val="TitleChar"/>
+    <w:uiPriority w:val="10"/>
+    <w:qFormat/>
+    <w:rsid w:val="00EB4089"/>
+    <w:pPr>
+      <w:spacing w:after="0" w:line="240" w:lineRule="auto"/>
+      <w:contextualSpacing/>
+    </w:pPr>
+    <w:rPr>
+      <w:rFonts w:asciiTheme="majorHAnsi" w:eastAsiaTheme="majorEastAsia" w:hAnsiTheme="majorHAnsi" w:cstheme="majorBidi"/>
+      <w:spacing w:val="-10"/>
+      <w:kern w:val="28"/>
+      <w:sz w:val="56"/>
+      <w:szCs w:val="56"/>
+    </w:rPr>
+  </w:style>
+  <w:style w:type="character" w:customStyle="1" w:styleId="TitleChar">
+    <w:name w:val="Title Char"/>
+    <w:basedOn w:val="DefaultParagraphFont"/>
+    <w:link w:val="Title"/>
+    <w:uiPriority w:val="10"/>
+    <w:rsid w:val="00EB4089"/>
+    <w:rPr>
+      <w:rFonts w:asciiTheme="majorHAnsi" w:eastAsiaTheme="majorEastAsia" w:hAnsiTheme="majorHAnsi" w:cstheme="majorBidi"/>
+      <w:spacing w:val="-10"/>
+      <w:kern w:val="28"/>
+      <w:sz w:val="56"/>
+      <w:szCs w:val="56"/>
+    </w:rPr>
+  </w:style>
+  <w:style w:type="paragraph" w:styleId="NoSpacing">
+    <w:name w:val="No Spacing"/>
+    <w:link w:val="NoSpacingChar"/>
+    <w:uiPriority w:val="1"/>
+    <w:qFormat/>
+    <w:rsid w:val="00EB4089"/>
+    <w:pPr>
+      <w:spacing w:after="0" w:line="240" w:lineRule="auto"/>
+    </w:pPr>
+    <w:rPr>
+      <w:lang w:val="en-US" w:eastAsia="en-US"/>
+    </w:rPr>
+  </w:style>
+  <w:style w:type="character" w:customStyle="1" w:styleId="NoSpacingChar">
+    <w:name w:val="No Spacing Char"/>
+    <w:basedOn w:val="DefaultParagraphFont"/>
+    <w:link w:val="NoSpacing"/>
+    <w:uiPriority w:val="1"/>
+    <w:rsid w:val="00EB4089"/>
+    <w:rPr>
+      <w:lang w:val="en-US" w:eastAsia="en-US"/>
+    </w:rPr>
+  </w:style>
+  <w:style w:type="character" w:customStyle="1" w:styleId="Heading2Char">
+    <w:name w:val="Heading 2 Char"/>
+    <w:basedOn w:val="DefaultParagraphFont"/>
+    <w:link w:val="Heading2"/>
+    <w:uiPriority w:val="9"/>
+    <w:rsid w:val="00EB4089"/>
+    <w:rPr>
+      <w:rFonts w:asciiTheme="majorHAnsi" w:eastAsiaTheme="majorEastAsia" w:hAnsiTheme="majorHAnsi" w:cstheme="majorBidi"/>
+      <w:color w:val="2E74B5" w:themeColor="accent1" w:themeShade="BF"/>
+      <w:sz w:val="26"/>
+      <w:szCs w:val="26"/>
+    </w:rPr>
+  </w:style>
+  <w:style w:type="paragraph" w:styleId="ListParagraph">
+    <w:name w:val="List Paragraph"/>
+    <w:basedOn w:val="Normal"/>
+    <w:uiPriority w:val="34"/>
+    <w:qFormat/>
+    <w:rsid w:val="00F46AFA"/>
+    <w:pPr>
+      <w:ind w:left="720"/>
+      <w:contextualSpacing/>
+    </w:pPr>
+  </w:style>
+  <w:style w:type="paragraph" w:styleId="BalloonText">
+    <w:name w:val="Balloon Text"/>
+    <w:basedOn w:val="Normal"/>
+    <w:link w:val="BalloonTextChar"/>
+    <w:uiPriority w:val="99"/>
+    <w:semiHidden/>
+    <w:unhideWhenUsed/>
+    <w:rsid w:val="007706CC"/>
+    <w:pPr>
+      <w:spacing w:after="0" w:line="240" w:lineRule="auto"/>
+    </w:pPr>
+    <w:rPr>
+      <w:rFonts w:ascii="Tahoma" w:hAnsi="Tahoma" w:cs="Tahoma"/>
+      <w:sz w:val="16"/>
+      <w:szCs w:val="16"/>
+    </w:rPr>
+  </w:style>
+  <w:style w:type="character" w:customStyle="1" w:styleId="BalloonTextChar">
+    <w:name w:val="Balloon Text Char"/>
+    <w:basedOn w:val="DefaultParagraphFont"/>
+    <w:link w:val="BalloonText"/>
+    <w:uiPriority w:val="99"/>
+    <w:semiHidden/>
+    <w:rsid w:val="007706CC"/>
+    <w:rPr>
+      <w:rFonts w:ascii="Tahoma" w:hAnsi="Tahoma" w:cs="Tahoma"/>
+      <w:sz w:val="16"/>
+      <w:szCs w:val="16"/>
+    </w:rPr>
   </w:style>
 </w:styles>
 </file>
@@ -1622,7 +1788,7 @@
   <a:extraClrSchemeLst/>
   <a:extLst>
     <a:ext uri="{05A4C25C-085E-4340-85A3-A5531E510DB2}">
-      <thm15:themeFamily xmlns:thm15="http://schemas.microsoft.com/office/thememl/2012/main" name="Office Theme" id="{62F939B6-93AF-4DB8-9C6B-D6C7DFDC589F}" vid="{4A3C46E8-61CC-4603-A589-7422A47A8E4A}"/>
+      <thm15:themeFamily xmlns:thm15="http://schemas.microsoft.com/office/thememl/2012/main" xmlns="" name="Office Theme" id="{62F939B6-93AF-4DB8-9C6B-D6C7DFDC589F}" vid="{4A3C46E8-61CC-4603-A589-7422A47A8E4A}"/>
     </a:ext>
   </a:extLst>
 </a:theme>

</xml_diff>

<commit_message>
1. fixed label print issue
</commit_message>
<xml_diff>
--- a/se24_PT04/docs/Report.docx
+++ b/se24_PT04/docs/Report.docx
@@ -691,6 +691,7 @@
                                     <w:dataBinding w:prefixMappings="xmlns:ns0='http://schemas.openxmlformats.org/officeDocument/2006/extended-properties' " w:xpath="/ns0:Properties[1]/ns0:Company[1]" w:storeItemID="{6668398D-A668-4E3E-A5EB-62B293D839F1}"/>
                                     <w:text/>
                                   </w:sdtPr>
+                                  <w:sdtEndPr/>
                                   <w:sdtContent>
                                     <w:r>
                                       <w:rPr>
@@ -984,6 +985,7 @@
                               <w:dataBinding w:prefixMappings="xmlns:ns0='http://schemas.openxmlformats.org/officeDocument/2006/extended-properties' " w:xpath="/ns0:Properties[1]/ns0:Company[1]" w:storeItemID="{6668398D-A668-4E3E-A5EB-62B293D839F1}"/>
                               <w:text/>
                             </w:sdtPr>
+                            <w:sdtEndPr/>
                             <w:sdtContent>
                               <w:r>
                                 <w:rPr>
@@ -1091,8 +1093,6 @@
       <w:r>
         <w:t>most</w:t>
       </w:r>
-      <w:bookmarkStart w:id="0" w:name="_GoBack"/>
-      <w:bookmarkEnd w:id="0"/>
       <w:r>
         <w:t xml:space="preserve"> preferred vendor when generating purchase order</w:t>
       </w:r>
@@ -1118,7 +1118,21 @@
         </w:numPr>
       </w:pPr>
       <w:r>
-        <w:t>Bar Code is system generated, not entered by user ???</w:t>
+        <w:t>Bar Code is system generated running number</w:t>
+      </w:r>
+      <w:bookmarkStart w:id="0" w:name="_GoBack"/>
+      <w:bookmarkEnd w:id="0"/>
+    </w:p>
+    <w:p>
+      <w:pPr>
+        <w:pStyle w:val="Heading2"/>
+        <w:numPr>
+          <w:ilvl w:val="0"/>
+          <w:numId w:val="2"/>
+        </w:numPr>
+      </w:pPr>
+      <w:r>
+        <w:t>Label printing only allows up to 99 copies per click</w:t>
       </w:r>
     </w:p>
     <w:p/>
@@ -2326,7 +2340,7 @@
   <a:extraClrSchemeLst/>
   <a:extLst>
     <a:ext uri="{05A4C25C-085E-4340-85A3-A5531E510DB2}">
-      <thm15:themeFamily xmlns:thm15="http://schemas.microsoft.com/office/thememl/2012/main" xmlns="" name="Office Theme" id="{62F939B6-93AF-4DB8-9C6B-D6C7DFDC589F}" vid="{4A3C46E8-61CC-4603-A589-7422A47A8E4A}"/>
+      <thm15:themeFamily xmlns="" xmlns:thm15="http://schemas.microsoft.com/office/thememl/2012/main" name="Office Theme" id="{62F939B6-93AF-4DB8-9C6B-D6C7DFDC589F}" vid="{4A3C46E8-61CC-4603-A589-7422A47A8E4A}"/>
     </a:ext>
   </a:extLst>
 </a:theme>

</xml_diff>

<commit_message>
Amar - added assumption
</commit_message>
<xml_diff>
--- a/se24_PT04/docs/Report.docx
+++ b/se24_PT04/docs/Report.docx
@@ -1,6 +1,6 @@
 
 <file path=word/document.xml><?xml version="1.0" encoding="utf-8"?>
-<w:document xmlns:wpc="http://schemas.microsoft.com/office/word/2010/wordprocessingCanvas" xmlns:mc="http://schemas.openxmlformats.org/markup-compatibility/2006" xmlns:o="urn:schemas-microsoft-com:office:office" xmlns:r="http://schemas.openxmlformats.org/officeDocument/2006/relationships" xmlns:m="http://schemas.openxmlformats.org/officeDocument/2006/math" xmlns:v="urn:schemas-microsoft-com:vml" xmlns:wp14="http://schemas.microsoft.com/office/word/2010/wordprocessingDrawing" xmlns:wp="http://schemas.openxmlformats.org/drawingml/2006/wordprocessingDrawing" xmlns:w10="urn:schemas-microsoft-com:office:word" xmlns:w="http://schemas.openxmlformats.org/wordprocessingml/2006/main" xmlns:w14="http://schemas.microsoft.com/office/word/2010/wordml" xmlns:wpg="http://schemas.microsoft.com/office/word/2010/wordprocessingGroup" xmlns:wpi="http://schemas.microsoft.com/office/word/2010/wordprocessingInk" xmlns:wne="http://schemas.microsoft.com/office/word/2006/wordml" xmlns:wps="http://schemas.microsoft.com/office/word/2010/wordprocessingShape" mc:Ignorable="w14 wp14">
+<w:document xmlns:wpc="http://schemas.microsoft.com/office/word/2010/wordprocessingCanvas" xmlns:mc="http://schemas.openxmlformats.org/markup-compatibility/2006" xmlns:o="urn:schemas-microsoft-com:office:office" xmlns:r="http://schemas.openxmlformats.org/officeDocument/2006/relationships" xmlns:m="http://schemas.openxmlformats.org/officeDocument/2006/math" xmlns:v="urn:schemas-microsoft-com:vml" xmlns:wp14="http://schemas.microsoft.com/office/word/2010/wordprocessingDrawing" xmlns:wp="http://schemas.openxmlformats.org/drawingml/2006/wordprocessingDrawing" xmlns:w10="urn:schemas-microsoft-com:office:word" xmlns:w="http://schemas.openxmlformats.org/wordprocessingml/2006/main" xmlns:w14="http://schemas.microsoft.com/office/word/2010/wordml" xmlns:w15="http://schemas.microsoft.com/office/word/2012/wordml" xmlns:wpg="http://schemas.microsoft.com/office/word/2010/wordprocessingGroup" xmlns:wpi="http://schemas.microsoft.com/office/word/2010/wordprocessingInk" xmlns:wne="http://schemas.microsoft.com/office/word/2006/wordml" xmlns:wps="http://schemas.microsoft.com/office/word/2010/wordprocessingShape" mc:Ignorable="w14 w15 wp14">
   <w:body>
     <w:sdt>
       <w:sdtPr>
@@ -16,7 +16,7 @@
           <w:r>
             <w:rPr>
               <w:noProof/>
-              <w:lang w:val="en-GB"/>
+              <w:lang w:val="en-US" w:eastAsia="en-US"/>
             </w:rPr>
             <mc:AlternateContent>
               <mc:Choice Requires="wpg">
@@ -270,7 +270,7 @@
               </mc:Choice>
               <mc:Fallback>
                 <w:pict>
-                  <v:group id="Group 193" o:spid="_x0000_s1026" style="position:absolute;margin-left:0;margin-top:0;width:540.55pt;height:718.4pt;z-index:-251657216;mso-width-percent:882;mso-height-percent:909;mso-position-horizontal:center;mso-position-horizontal-relative:page;mso-position-vertical:center;mso-position-vertical-relative:page;mso-width-percent:882;mso-height-percent:909" coordsize="68648,91235" o:gfxdata="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">
+                  <v:group w14:anchorId="0169F1A0" id="Group 193" o:spid="_x0000_s1026" style="position:absolute;margin-left:0;margin-top:0;width:540.55pt;height:718.4pt;z-index:-251657216;mso-width-percent:882;mso-height-percent:909;mso-position-horizontal:center;mso-position-horizontal-relative:page;mso-position-vertical:center;mso-position-vertical-relative:page;mso-width-percent:882;mso-height-percent:909" coordsize="68648,91235" o:gfxdata="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">
                     <v:rect id="Rectangle 194" o:spid="_x0000_s1027" style="position:absolute;width:68580;height:13716;visibility:visible;mso-wrap-style:square;v-text-anchor:middle" o:gfxdata="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" fillcolor="#5b9bd5 [3204]" stroked="f" strokeweight="1pt"/>
                     <v:rect id="Rectangle 195" o:spid="_x0000_s1028" style="position:absolute;top:40943;width:68580;height:50292;visibility:visible;mso-wrap-style:square;v-text-anchor:bottom" o:gfxdata="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" fillcolor="#5b9bd5 [3204]" stroked="f" strokeweight="1pt">
                       <v:textbox inset="36pt,57.6pt,36pt,36pt">
@@ -387,7 +387,7 @@
           <w:r>
             <w:rPr>
               <w:noProof/>
-              <w:lang w:val="en-GB"/>
+              <w:lang w:val="en-US" w:eastAsia="en-US"/>
             </w:rPr>
             <mc:AlternateContent>
               <mc:Choice Requires="wps">
@@ -1108,6 +1108,47 @@
       <w:r>
         <w:t>100 member points = $1</w:t>
       </w:r>
+      <w:r>
+        <w:t>. P</w:t>
+      </w:r>
+      <w:r>
+        <w:t>oints can be redeemed in multiple of 100 only.</w:t>
+      </w:r>
+    </w:p>
+    <w:p>
+      <w:pPr>
+        <w:pStyle w:val="ListParagraph"/>
+        <w:numPr>
+          <w:ilvl w:val="0"/>
+          <w:numId w:val="2"/>
+        </w:numPr>
+        <w:rPr>
+          <w:rFonts w:asciiTheme="majorHAnsi" w:eastAsiaTheme="majorEastAsia" w:hAnsiTheme="majorHAnsi" w:cstheme="majorBidi"/>
+          <w:color w:val="2E74B5" w:themeColor="accent1" w:themeShade="BF"/>
+          <w:sz w:val="26"/>
+          <w:szCs w:val="26"/>
+        </w:rPr>
+      </w:pPr>
+      <w:r>
+        <w:rPr>
+          <w:rFonts w:asciiTheme="majorHAnsi" w:eastAsiaTheme="majorEastAsia" w:hAnsiTheme="majorHAnsi" w:cstheme="majorBidi"/>
+          <w:color w:val="2E74B5" w:themeColor="accent1" w:themeShade="BF"/>
+          <w:sz w:val="26"/>
+          <w:szCs w:val="26"/>
+        </w:rPr>
+        <w:t xml:space="preserve">Every $1 </w:t>
+      </w:r>
+      <w:r>
+        <w:rPr>
+          <w:rFonts w:asciiTheme="majorHAnsi" w:eastAsiaTheme="majorEastAsia" w:hAnsiTheme="majorHAnsi" w:cstheme="majorBidi"/>
+          <w:color w:val="2E74B5" w:themeColor="accent1" w:themeShade="BF"/>
+          <w:sz w:val="26"/>
+          <w:szCs w:val="26"/>
+        </w:rPr>
+        <w:t>spent will earn one point to user.</w:t>
+      </w:r>
+      <w:bookmarkStart w:id="0" w:name="_GoBack"/>
+      <w:bookmarkEnd w:id="0"/>
     </w:p>
     <w:p>
       <w:pPr>
@@ -1120,8 +1161,6 @@
       <w:r>
         <w:t>Bar Code is system generated running number</w:t>
       </w:r>
-      <w:bookmarkStart w:id="0" w:name="_GoBack"/>
-      <w:bookmarkEnd w:id="0"/>
     </w:p>
     <w:p>
       <w:pPr>
@@ -1133,6 +1172,30 @@
       </w:pPr>
       <w:r>
         <w:t>Label printing only allows up to 99 copies per click</w:t>
+      </w:r>
+    </w:p>
+    <w:p>
+      <w:pPr>
+        <w:pStyle w:val="ListParagraph"/>
+        <w:numPr>
+          <w:ilvl w:val="0"/>
+          <w:numId w:val="2"/>
+        </w:numPr>
+        <w:rPr>
+          <w:rFonts w:asciiTheme="majorHAnsi" w:eastAsiaTheme="majorEastAsia" w:hAnsiTheme="majorHAnsi" w:cstheme="majorBidi"/>
+          <w:color w:val="2E74B5" w:themeColor="accent1" w:themeShade="BF"/>
+          <w:sz w:val="26"/>
+          <w:szCs w:val="26"/>
+        </w:rPr>
+      </w:pPr>
+      <w:r>
+        <w:rPr>
+          <w:rFonts w:asciiTheme="majorHAnsi" w:eastAsiaTheme="majorEastAsia" w:hAnsiTheme="majorHAnsi" w:cstheme="majorBidi"/>
+          <w:color w:val="2E74B5" w:themeColor="accent1" w:themeShade="BF"/>
+          <w:sz w:val="26"/>
+          <w:szCs w:val="26"/>
+        </w:rPr>
+        <w:t>Numbers like total Price, Final price, discounts will be rounded off to two decimal places.</w:t>
       </w:r>
     </w:p>
     <w:p/>
@@ -1149,8 +1212,8 @@
 </file>
 
 <file path=word/numbering.xml><?xml version="1.0" encoding="utf-8"?>
-<w:numbering xmlns:wpc="http://schemas.microsoft.com/office/word/2010/wordprocessingCanvas" xmlns:mc="http://schemas.openxmlformats.org/markup-compatibility/2006" xmlns:o="urn:schemas-microsoft-com:office:office" xmlns:r="http://schemas.openxmlformats.org/officeDocument/2006/relationships" xmlns:m="http://schemas.openxmlformats.org/officeDocument/2006/math" xmlns:v="urn:schemas-microsoft-com:vml" xmlns:wp14="http://schemas.microsoft.com/office/word/2010/wordprocessingDrawing" xmlns:wp="http://schemas.openxmlformats.org/drawingml/2006/wordprocessingDrawing" xmlns:w10="urn:schemas-microsoft-com:office:word" xmlns:w="http://schemas.openxmlformats.org/wordprocessingml/2006/main" xmlns:w14="http://schemas.microsoft.com/office/word/2010/wordml" xmlns:wpg="http://schemas.microsoft.com/office/word/2010/wordprocessingGroup" xmlns:wpi="http://schemas.microsoft.com/office/word/2010/wordprocessingInk" xmlns:wne="http://schemas.microsoft.com/office/word/2006/wordml" xmlns:wps="http://schemas.microsoft.com/office/word/2010/wordprocessingShape" mc:Ignorable="w14 wp14">
-  <w:abstractNum w:abstractNumId="0">
+<w:numbering xmlns:wpc="http://schemas.microsoft.com/office/word/2010/wordprocessingCanvas" xmlns:mc="http://schemas.openxmlformats.org/markup-compatibility/2006" xmlns:o="urn:schemas-microsoft-com:office:office" xmlns:r="http://schemas.openxmlformats.org/officeDocument/2006/relationships" xmlns:m="http://schemas.openxmlformats.org/officeDocument/2006/math" xmlns:v="urn:schemas-microsoft-com:vml" xmlns:wp14="http://schemas.microsoft.com/office/word/2010/wordprocessingDrawing" xmlns:wp="http://schemas.openxmlformats.org/drawingml/2006/wordprocessingDrawing" xmlns:w10="urn:schemas-microsoft-com:office:word" xmlns:w="http://schemas.openxmlformats.org/wordprocessingml/2006/main" xmlns:w14="http://schemas.microsoft.com/office/word/2010/wordml" xmlns:w15="http://schemas.microsoft.com/office/word/2012/wordml" xmlns:wpg="http://schemas.microsoft.com/office/word/2010/wordprocessingGroup" xmlns:wpi="http://schemas.microsoft.com/office/word/2010/wordprocessingInk" xmlns:wne="http://schemas.microsoft.com/office/word/2006/wordml" xmlns:wps="http://schemas.microsoft.com/office/word/2010/wordprocessingShape" mc:Ignorable="w14 w15 wp14">
+  <w:abstractNum w:abstractNumId="0" w15:restartNumberingAfterBreak="0">
     <w:nsid w:val="173B717A"/>
     <w:multiLevelType w:val="hybridMultilevel"/>
     <w:tmpl w:val="3A1C9704"/>
@@ -1239,7 +1302,7 @@
       </w:pPr>
     </w:lvl>
   </w:abstractNum>
-  <w:abstractNum w:abstractNumId="1">
+  <w:abstractNum w:abstractNumId="1" w15:restartNumberingAfterBreak="0">
     <w:nsid w:val="317512AE"/>
     <w:multiLevelType w:val="hybridMultilevel"/>
     <w:tmpl w:val="F72A9FB6"/>
@@ -1338,7 +1401,7 @@
 </file>
 
 <file path=word/styles.xml><?xml version="1.0" encoding="utf-8"?>
-<w:styles xmlns:mc="http://schemas.openxmlformats.org/markup-compatibility/2006" xmlns:r="http://schemas.openxmlformats.org/officeDocument/2006/relationships" xmlns:w="http://schemas.openxmlformats.org/wordprocessingml/2006/main" xmlns:w14="http://schemas.microsoft.com/office/word/2010/wordml" mc:Ignorable="w14">
+<w:styles xmlns:mc="http://schemas.openxmlformats.org/markup-compatibility/2006" xmlns:r="http://schemas.openxmlformats.org/officeDocument/2006/relationships" xmlns:w="http://schemas.openxmlformats.org/wordprocessingml/2006/main" xmlns:w14="http://schemas.microsoft.com/office/word/2010/wordml" xmlns:w15="http://schemas.microsoft.com/office/word/2012/wordml" mc:Ignorable="w14 w15">
   <w:docDefaults>
     <w:rPrDefault>
       <w:rPr>
@@ -1354,518 +1417,378 @@
       </w:pPr>
     </w:pPrDefault>
   </w:docDefaults>
-  <w:latentStyles w:defLockedState="0" w:defUIPriority="99" w:defSemiHidden="1" w:defUnhideWhenUsed="1" w:defQFormat="0" w:count="267">
-    <w:lsdException w:name="Normal" w:semiHidden="0" w:uiPriority="0" w:unhideWhenUsed="0" w:qFormat="1"/>
-    <w:lsdException w:name="heading 1" w:semiHidden="0" w:uiPriority="9" w:unhideWhenUsed="0" w:qFormat="1"/>
-    <w:lsdException w:name="heading 2" w:uiPriority="9" w:qFormat="1"/>
-    <w:lsdException w:name="heading 3" w:uiPriority="9" w:qFormat="1"/>
-    <w:lsdException w:name="heading 4" w:uiPriority="9" w:qFormat="1"/>
-    <w:lsdException w:name="heading 5" w:uiPriority="9" w:qFormat="1"/>
-    <w:lsdException w:name="heading 6" w:uiPriority="9" w:qFormat="1"/>
-    <w:lsdException w:name="heading 7" w:uiPriority="9" w:qFormat="1"/>
-    <w:lsdException w:name="heading 8" w:uiPriority="9" w:qFormat="1"/>
-    <w:lsdException w:name="heading 9" w:uiPriority="9" w:qFormat="1"/>
-    <w:lsdException w:name="toc 1" w:uiPriority="39"/>
-    <w:lsdException w:name="toc 2" w:uiPriority="39"/>
-    <w:lsdException w:name="toc 3" w:uiPriority="39"/>
-    <w:lsdException w:name="toc 4" w:uiPriority="39"/>
-    <w:lsdException w:name="toc 5" w:uiPriority="39"/>
-    <w:lsdException w:name="toc 6" w:uiPriority="39"/>
-    <w:lsdException w:name="toc 7" w:uiPriority="39"/>
-    <w:lsdException w:name="toc 8" w:uiPriority="39"/>
-    <w:lsdException w:name="toc 9" w:uiPriority="39"/>
-    <w:lsdException w:name="caption" w:uiPriority="35" w:qFormat="1"/>
-    <w:lsdException w:name="Title" w:semiHidden="0" w:uiPriority="10" w:unhideWhenUsed="0" w:qFormat="1"/>
-    <w:lsdException w:name="Default Paragraph Font" w:uiPriority="1"/>
-    <w:lsdException w:name="Subtitle" w:semiHidden="0" w:uiPriority="11" w:unhideWhenUsed="0" w:qFormat="1"/>
-    <w:lsdException w:name="Strong" w:semiHidden="0" w:uiPriority="22" w:unhideWhenUsed="0" w:qFormat="1"/>
-    <w:lsdException w:name="Emphasis" w:semiHidden="0" w:uiPriority="20" w:unhideWhenUsed="0" w:qFormat="1"/>
-    <w:lsdException w:name="Table Grid" w:semiHidden="0" w:uiPriority="39" w:unhideWhenUsed="0"/>
-    <w:lsdException w:name="Placeholder Text" w:unhideWhenUsed="0"/>
-    <w:lsdException w:name="No Spacing" w:semiHidden="0" w:uiPriority="1" w:unhideWhenUsed="0" w:qFormat="1"/>
-    <w:lsdException w:name="Light Shading" w:semiHidden="0" w:uiPriority="60" w:unhideWhenUsed="0"/>
-    <w:lsdException w:name="Light List" w:semiHidden="0" w:uiPriority="61" w:unhideWhenUsed="0"/>
-    <w:lsdException w:name="Light Grid" w:semiHidden="0" w:uiPriority="62" w:unhideWhenUsed="0"/>
-    <w:lsdException w:name="Medium Shading 1" w:semiHidden="0" w:uiPriority="63" w:unhideWhenUsed="0"/>
-    <w:lsdException w:name="Medium Shading 2" w:semiHidden="0" w:uiPriority="64" w:unhideWhenUsed="0"/>
-    <w:lsdException w:name="Medium List 1" w:semiHidden="0" w:uiPriority="65" w:unhideWhenUsed="0"/>
-    <w:lsdException w:name="Medium List 2" w:semiHidden="0" w:uiPriority="66" w:unhideWhenUsed="0"/>
-    <w:lsdException w:name="Medium Grid 1" w:semiHidden="0" w:uiPriority="67" w:unhideWhenUsed="0"/>
-    <w:lsdException w:name="Medium Grid 2" w:semiHidden="0" w:uiPriority="68" w:unhideWhenUsed="0"/>
-    <w:lsdException w:name="Medium Grid 3" w:semiHidden="0" w:uiPriority="69" w:unhideWhenUsed="0"/>
-    <w:lsdException w:name="Dark List" w:semiHidden="0" w:uiPriority="70" w:unhideWhenUsed="0"/>
-    <w:lsdException w:name="Colorful Shading" w:semiHidden="0" w:uiPriority="71" w:unhideWhenUsed="0"/>
-    <w:lsdException w:name="Colorful List" w:semiHidden="0" w:uiPriority="72" w:unhideWhenUsed="0"/>
-    <w:lsdException w:name="Colorful Grid" w:semiHidden="0" w:uiPriority="73" w:unhideWhenUsed="0"/>
-    <w:lsdException w:name="Light Shading Accent 1" w:semiHidden="0" w:uiPriority="60" w:unhideWhenUsed="0"/>
-    <w:lsdException w:name="Light List Accent 1" w:semiHidden="0" w:uiPriority="61" w:unhideWhenUsed="0"/>
-    <w:lsdException w:name="Light Grid Accent 1" w:semiHidden="0" w:uiPriority="62" w:unhideWhenUsed="0"/>
-    <w:lsdException w:name="Medium Shading 1 Accent 1" w:semiHidden="0" w:uiPriority="63" w:unhideWhenUsed="0"/>
-    <w:lsdException w:name="Medium Shading 2 Accent 1" w:semiHidden="0" w:uiPriority="64" w:unhideWhenUsed="0"/>
-    <w:lsdException w:name="Medium List 1 Accent 1" w:semiHidden="0" w:uiPriority="65" w:unhideWhenUsed="0"/>
-    <w:lsdException w:name="Revision" w:unhideWhenUsed="0"/>
-    <w:lsdException w:name="List Paragraph" w:semiHidden="0" w:uiPriority="34" w:unhideWhenUsed="0" w:qFormat="1"/>
-    <w:lsdException w:name="Quote" w:semiHidden="0" w:uiPriority="29" w:unhideWhenUsed="0" w:qFormat="1"/>
-    <w:lsdException w:name="Intense Quote" w:semiHidden="0" w:uiPriority="30" w:unhideWhenUsed="0" w:qFormat="1"/>
-    <w:lsdException w:name="Medium List 2 Accent 1" w:semiHidden="0" w:uiPriority="66" w:unhideWhenUsed="0"/>
-    <w:lsdException w:name="Medium Grid 1 Accent 1" w:semiHidden="0" w:uiPriority="67" w:unhideWhenUsed="0"/>
-    <w:lsdException w:name="Medium Grid 2 Accent 1" w:semiHidden="0" w:uiPriority="68" w:unhideWhenUsed="0"/>
-    <w:lsdException w:name="Medium Grid 3 Accent 1" w:semiHidden="0" w:uiPriority="69" w:unhideWhenUsed="0"/>
-    <w:lsdException w:name="Dark List Accent 1" w:semiHidden="0" w:uiPriority="70" w:unhideWhenUsed="0"/>
-    <w:lsdException w:name="Colorful Shading Accent 1" w:semiHidden="0" w:uiPriority="71" w:unhideWhenUsed="0"/>
-    <w:lsdException w:name="Colorful List Accent 1" w:semiHidden="0" w:uiPriority="72" w:unhideWhenUsed="0"/>
-    <w:lsdException w:name="Colorful Grid Accent 1" w:semiHidden="0" w:uiPriority="73" w:unhideWhenUsed="0"/>
-    <w:lsdException w:name="Light Shading Accent 2" w:semiHidden="0" w:uiPriority="60" w:unhideWhenUsed="0"/>
-    <w:lsdException w:name="Light List Accent 2" w:semiHidden="0" w:uiPriority="61" w:unhideWhenUsed="0"/>
-    <w:lsdException w:name="Light Grid Accent 2" w:semiHidden="0" w:uiPriority="62" w:unhideWhenUsed="0"/>
-    <w:lsdException w:name="Medium Shading 1 Accent 2" w:semiHidden="0" w:uiPriority="63" w:unhideWhenUsed="0"/>
-    <w:lsdException w:name="Medium Shading 2 Accent 2" w:semiHidden="0" w:uiPriority="64" w:unhideWhenUsed="0"/>
-    <w:lsdException w:name="Medium List 1 Accent 2" w:semiHidden="0" w:uiPriority="65" w:unhideWhenUsed="0"/>
-    <w:lsdException w:name="Medium List 2 Accent 2" w:semiHidden="0" w:uiPriority="66" w:unhideWhenUsed="0"/>
-    <w:lsdException w:name="Medium Grid 1 Accent 2" w:semiHidden="0" w:uiPriority="67" w:unhideWhenUsed="0"/>
-    <w:lsdException w:name="Medium Grid 2 Accent 2" w:semiHidden="0" w:uiPriority="68" w:unhideWhenUsed="0"/>
-    <w:lsdException w:name="Medium Grid 3 Accent 2" w:semiHidden="0" w:uiPriority="69" w:unhideWhenUsed="0"/>
-    <w:lsdException w:name="Dark List Accent 2" w:semiHidden="0" w:uiPriority="70" w:unhideWhenUsed="0"/>
-    <w:lsdException w:name="Colorful Shading Accent 2" w:semiHidden="0" w:uiPriority="71" w:unhideWhenUsed="0"/>
-    <w:lsdException w:name="Colorful List Accent 2" w:semiHidden="0" w:uiPriority="72" w:unhideWhenUsed="0"/>
-    <w:lsdException w:name="Colorful Grid Accent 2" w:semiHidden="0" w:uiPriority="73" w:unhideWhenUsed="0"/>
-    <w:lsdException w:name="Light Shading Accent 3" w:semiHidden="0" w:uiPriority="60" w:unhideWhenUsed="0"/>
-    <w:lsdException w:name="Light List Accent 3" w:semiHidden="0" w:uiPriority="61" w:unhideWhenUsed="0"/>
-    <w:lsdException w:name="Light Grid Accent 3" w:semiHidden="0" w:uiPriority="62" w:unhideWhenUsed="0"/>
-    <w:lsdException w:name="Medium Shading 1 Accent 3" w:semiHidden="0" w:uiPriority="63" w:unhideWhenUsed="0"/>
-    <w:lsdException w:name="Medium Shading 2 Accent 3" w:semiHidden="0" w:uiPriority="64" w:unhideWhenUsed="0"/>
-    <w:lsdException w:name="Medium List 1 Accent 3" w:semiHidden="0" w:uiPriority="65" w:unhideWhenUsed="0"/>
-    <w:lsdException w:name="Medium List 2 Accent 3" w:semiHidden="0" w:uiPriority="66" w:unhideWhenUsed="0"/>
-    <w:lsdException w:name="Medium Grid 1 Accent 3" w:semiHidden="0" w:uiPriority="67" w:unhideWhenUsed="0"/>
-    <w:lsdException w:name="Medium Grid 2 Accent 3" w:semiHidden="0" w:uiPriority="68" w:unhideWhenUsed="0"/>
-    <w:lsdException w:name="Medium Grid 3 Accent 3" w:semiHidden="0" w:uiPriority="69" w:unhideWhenUsed="0"/>
-    <w:lsdException w:name="Dark List Accent 3" w:semiHidden="0" w:uiPriority="70" w:unhideWhenUsed="0"/>
-    <w:lsdException w:name="Colorful Shading Accent 3" w:semiHidden="0" w:uiPriority="71" w:unhideWhenUsed="0"/>
-    <w:lsdException w:name="Colorful List Accent 3" w:semiHidden="0" w:uiPriority="72" w:unhideWhenUsed="0"/>
-    <w:lsdException w:name="Colorful Grid Accent 3" w:semiHidden="0" w:uiPriority="73" w:unhideWhenUsed="0"/>
-    <w:lsdException w:name="Light Shading Accent 4" w:semiHidden="0" w:uiPriority="60" w:unhideWhenUsed="0"/>
-    <w:lsdException w:name="Light List Accent 4" w:semiHidden="0" w:uiPriority="61" w:unhideWhenUsed="0"/>
-    <w:lsdException w:name="Light Grid Accent 4" w:semiHidden="0" w:uiPriority="62" w:unhideWhenUsed="0"/>
-    <w:lsdException w:name="Medium Shading 1 Accent 4" w:semiHidden="0" w:uiPriority="63" w:unhideWhenUsed="0"/>
-    <w:lsdException w:name="Medium Shading 2 Accent 4" w:semiHidden="0" w:uiPriority="64" w:unhideWhenUsed="0"/>
-    <w:lsdException w:name="Medium List 1 Accent 4" w:semiHidden="0" w:uiPriority="65" w:unhideWhenUsed="0"/>
-    <w:lsdException w:name="Medium List 2 Accent 4" w:semiHidden="0" w:uiPriority="66" w:unhideWhenUsed="0"/>
-    <w:lsdException w:name="Medium Grid 1 Accent 4" w:semiHidden="0" w:uiPriority="67" w:unhideWhenUsed="0"/>
-    <w:lsdException w:name="Medium Grid 2 Accent 4" w:semiHidden="0" w:uiPriority="68" w:unhideWhenUsed="0"/>
-    <w:lsdException w:name="Medium Grid 3 Accent 4" w:semiHidden="0" w:uiPriority="69" w:unhideWhenUsed="0"/>
-    <w:lsdException w:name="Dark List Accent 4" w:semiHidden="0" w:uiPriority="70" w:unhideWhenUsed="0"/>
-    <w:lsdException w:name="Colorful Shading Accent 4" w:semiHidden="0" w:uiPriority="71" w:unhideWhenUsed="0"/>
-    <w:lsdException w:name="Colorful List Accent 4" w:semiHidden="0" w:uiPriority="72" w:unhideWhenUsed="0"/>
-    <w:lsdException w:name="Colorful Grid Accent 4" w:semiHidden="0" w:uiPriority="73" w:unhideWhenUsed="0"/>
-    <w:lsdException w:name="Light Shading Accent 5" w:semiHidden="0" w:uiPriority="60" w:unhideWhenUsed="0"/>
-    <w:lsdException w:name="Light List Accent 5" w:semiHidden="0" w:uiPriority="61" w:unhideWhenUsed="0"/>
-    <w:lsdException w:name="Light Grid Accent 5" w:semiHidden="0" w:uiPriority="62" w:unhideWhenUsed="0"/>
-    <w:lsdException w:name="Medium Shading 1 Accent 5" w:semiHidden="0" w:uiPriority="63" w:unhideWhenUsed="0"/>
-    <w:lsdException w:name="Medium Shading 2 Accent 5" w:semiHidden="0" w:uiPriority="64" w:unhideWhenUsed="0"/>
-    <w:lsdException w:name="Medium List 1 Accent 5" w:semiHidden="0" w:uiPriority="65" w:unhideWhenUsed="0"/>
-    <w:lsdException w:name="Medium List 2 Accent 5" w:semiHidden="0" w:uiPriority="66" w:unhideWhenUsed="0"/>
-    <w:lsdException w:name="Medium Grid 1 Accent 5" w:semiHidden="0" w:uiPriority="67" w:unhideWhenUsed="0"/>
-    <w:lsdException w:name="Medium Grid 2 Accent 5" w:semiHidden="0" w:uiPriority="68" w:unhideWhenUsed="0"/>
-    <w:lsdException w:name="Medium Grid 3 Accent 5" w:semiHidden="0" w:uiPriority="69" w:unhideWhenUsed="0"/>
-    <w:lsdException w:name="Dark List Accent 5" w:semiHidden="0" w:uiPriority="70" w:unhideWhenUsed="0"/>
-    <w:lsdException w:name="Colorful Shading Accent 5" w:semiHidden="0" w:uiPriority="71" w:unhideWhenUsed="0"/>
-    <w:lsdException w:name="Colorful List Accent 5" w:semiHidden="0" w:uiPriority="72" w:unhideWhenUsed="0"/>
-    <w:lsdException w:name="Colorful Grid Accent 5" w:semiHidden="0" w:uiPriority="73" w:unhideWhenUsed="0"/>
-    <w:lsdException w:name="Light Shading Accent 6" w:semiHidden="0" w:uiPriority="60" w:unhideWhenUsed="0"/>
-    <w:lsdException w:name="Light List Accent 6" w:semiHidden="0" w:uiPriority="61" w:unhideWhenUsed="0"/>
-    <w:lsdException w:name="Light Grid Accent 6" w:semiHidden="0" w:uiPriority="62" w:unhideWhenUsed="0"/>
-    <w:lsdException w:name="Medium Shading 1 Accent 6" w:semiHidden="0" w:uiPriority="63" w:unhideWhenUsed="0"/>
-    <w:lsdException w:name="Medium Shading 2 Accent 6" w:semiHidden="0" w:uiPriority="64" w:unhideWhenUsed="0"/>
-    <w:lsdException w:name="Medium List 1 Accent 6" w:semiHidden="0" w:uiPriority="65" w:unhideWhenUsed="0"/>
-    <w:lsdException w:name="Medium List 2 Accent 6" w:semiHidden="0" w:uiPriority="66" w:unhideWhenUsed="0"/>
-    <w:lsdException w:name="Medium Grid 1 Accent 6" w:semiHidden="0" w:uiPriority="67" w:unhideWhenUsed="0"/>
-    <w:lsdException w:name="Medium Grid 2 Accent 6" w:semiHidden="0" w:uiPriority="68" w:unhideWhenUsed="0"/>
-    <w:lsdException w:name="Medium Grid 3 Accent 6" w:semiHidden="0" w:uiPriority="69" w:unhideWhenUsed="0"/>
-    <w:lsdException w:name="Dark List Accent 6" w:semiHidden="0" w:uiPriority="70" w:unhideWhenUsed="0"/>
-    <w:lsdException w:name="Colorful Shading Accent 6" w:semiHidden="0" w:uiPriority="71" w:unhideWhenUsed="0"/>
-    <w:lsdException w:name="Colorful List Accent 6" w:semiHidden="0" w:uiPriority="72" w:unhideWhenUsed="0"/>
-    <w:lsdException w:name="Colorful Grid Accent 6" w:semiHidden="0" w:uiPriority="73" w:unhideWhenUsed="0"/>
-    <w:lsdException w:name="Subtle Emphasis" w:semiHidden="0" w:uiPriority="19" w:unhideWhenUsed="0" w:qFormat="1"/>
-    <w:lsdException w:name="Intense Emphasis" w:semiHidden="0" w:uiPriority="21" w:unhideWhenUsed="0" w:qFormat="1"/>
-    <w:lsdException w:name="Subtle Reference" w:semiHidden="0" w:uiPriority="31" w:unhideWhenUsed="0" w:qFormat="1"/>
-    <w:lsdException w:name="Intense Reference" w:semiHidden="0" w:uiPriority="32" w:unhideWhenUsed="0" w:qFormat="1"/>
-    <w:lsdException w:name="Book Title" w:semiHidden="0" w:uiPriority="33" w:unhideWhenUsed="0" w:qFormat="1"/>
-    <w:lsdException w:name="Bibliography" w:uiPriority="37"/>
-    <w:lsdException w:name="TOC Heading" w:uiPriority="39" w:qFormat="1"/>
-  </w:latentStyles>
-  <w:style w:type="paragraph" w:default="1" w:styleId="Normal">
-    <w:name w:val="Normal"/>
-    <w:qFormat/>
-  </w:style>
-  <w:style w:type="paragraph" w:styleId="Heading1">
-    <w:name w:val="heading 1"/>
-    <w:basedOn w:val="Normal"/>
-    <w:next w:val="Normal"/>
-    <w:link w:val="Heading1Char"/>
-    <w:uiPriority w:val="9"/>
-    <w:qFormat/>
-    <w:rsid w:val="00EB4089"/>
-    <w:pPr>
-      <w:keepNext/>
-      <w:keepLines/>
-      <w:spacing w:before="240" w:after="0"/>
-      <w:outlineLvl w:val="0"/>
-    </w:pPr>
-    <w:rPr>
-      <w:rFonts w:asciiTheme="majorHAnsi" w:eastAsiaTheme="majorEastAsia" w:hAnsiTheme="majorHAnsi" w:cstheme="majorBidi"/>
-      <w:color w:val="2E74B5" w:themeColor="accent1" w:themeShade="BF"/>
-      <w:sz w:val="32"/>
-      <w:szCs w:val="32"/>
-    </w:rPr>
-  </w:style>
-  <w:style w:type="paragraph" w:styleId="Heading2">
-    <w:name w:val="heading 2"/>
-    <w:basedOn w:val="Normal"/>
-    <w:next w:val="Normal"/>
-    <w:link w:val="Heading2Char"/>
-    <w:uiPriority w:val="9"/>
-    <w:unhideWhenUsed/>
-    <w:qFormat/>
-    <w:rsid w:val="00EB4089"/>
-    <w:pPr>
-      <w:keepNext/>
-      <w:keepLines/>
-      <w:spacing w:before="40" w:after="0"/>
-      <w:outlineLvl w:val="1"/>
-    </w:pPr>
-    <w:rPr>
-      <w:rFonts w:asciiTheme="majorHAnsi" w:eastAsiaTheme="majorEastAsia" w:hAnsiTheme="majorHAnsi" w:cstheme="majorBidi"/>
-      <w:color w:val="2E74B5" w:themeColor="accent1" w:themeShade="BF"/>
-      <w:sz w:val="26"/>
-      <w:szCs w:val="26"/>
-    </w:rPr>
-  </w:style>
-  <w:style w:type="character" w:default="1" w:styleId="DefaultParagraphFont">
-    <w:name w:val="Default Paragraph Font"/>
-    <w:uiPriority w:val="1"/>
-    <w:semiHidden/>
-    <w:unhideWhenUsed/>
-  </w:style>
-  <w:style w:type="table" w:default="1" w:styleId="TableNormal">
-    <w:name w:val="Normal Table"/>
-    <w:uiPriority w:val="99"/>
-    <w:semiHidden/>
-    <w:unhideWhenUsed/>
-    <w:tblPr>
-      <w:tblInd w:w="0" w:type="dxa"/>
-      <w:tblCellMar>
-        <w:top w:w="0" w:type="dxa"/>
-        <w:left w:w="108" w:type="dxa"/>
-        <w:bottom w:w="0" w:type="dxa"/>
-        <w:right w:w="108" w:type="dxa"/>
-      </w:tblCellMar>
-    </w:tblPr>
-  </w:style>
-  <w:style w:type="numbering" w:default="1" w:styleId="NoList">
-    <w:name w:val="No List"/>
-    <w:uiPriority w:val="99"/>
-    <w:semiHidden/>
-    <w:unhideWhenUsed/>
-  </w:style>
-  <w:style w:type="character" w:customStyle="1" w:styleId="Heading1Char">
-    <w:name w:val="Heading 1 Char"/>
-    <w:basedOn w:val="DefaultParagraphFont"/>
-    <w:link w:val="Heading1"/>
-    <w:uiPriority w:val="9"/>
-    <w:rsid w:val="00EB4089"/>
-    <w:rPr>
-      <w:rFonts w:asciiTheme="majorHAnsi" w:eastAsiaTheme="majorEastAsia" w:hAnsiTheme="majorHAnsi" w:cstheme="majorBidi"/>
-      <w:color w:val="2E74B5" w:themeColor="accent1" w:themeShade="BF"/>
-      <w:sz w:val="32"/>
-      <w:szCs w:val="32"/>
-    </w:rPr>
-  </w:style>
-  <w:style w:type="paragraph" w:styleId="Title">
-    <w:name w:val="Title"/>
-    <w:basedOn w:val="Normal"/>
-    <w:next w:val="Normal"/>
-    <w:link w:val="TitleChar"/>
-    <w:uiPriority w:val="10"/>
-    <w:qFormat/>
-    <w:rsid w:val="00EB4089"/>
-    <w:pPr>
-      <w:spacing w:after="0" w:line="240" w:lineRule="auto"/>
-      <w:contextualSpacing/>
-    </w:pPr>
-    <w:rPr>
-      <w:rFonts w:asciiTheme="majorHAnsi" w:eastAsiaTheme="majorEastAsia" w:hAnsiTheme="majorHAnsi" w:cstheme="majorBidi"/>
-      <w:spacing w:val="-10"/>
-      <w:kern w:val="28"/>
-      <w:sz w:val="56"/>
-      <w:szCs w:val="56"/>
-    </w:rPr>
-  </w:style>
-  <w:style w:type="character" w:customStyle="1" w:styleId="TitleChar">
-    <w:name w:val="Title Char"/>
-    <w:basedOn w:val="DefaultParagraphFont"/>
-    <w:link w:val="Title"/>
-    <w:uiPriority w:val="10"/>
-    <w:rsid w:val="00EB4089"/>
-    <w:rPr>
-      <w:rFonts w:asciiTheme="majorHAnsi" w:eastAsiaTheme="majorEastAsia" w:hAnsiTheme="majorHAnsi" w:cstheme="majorBidi"/>
-      <w:spacing w:val="-10"/>
-      <w:kern w:val="28"/>
-      <w:sz w:val="56"/>
-      <w:szCs w:val="56"/>
-    </w:rPr>
-  </w:style>
-  <w:style w:type="paragraph" w:styleId="NoSpacing">
-    <w:name w:val="No Spacing"/>
-    <w:link w:val="NoSpacingChar"/>
-    <w:uiPriority w:val="1"/>
-    <w:qFormat/>
-    <w:rsid w:val="00EB4089"/>
-    <w:pPr>
-      <w:spacing w:after="0" w:line="240" w:lineRule="auto"/>
-    </w:pPr>
-    <w:rPr>
-      <w:lang w:val="en-US" w:eastAsia="en-US"/>
-    </w:rPr>
-  </w:style>
-  <w:style w:type="character" w:customStyle="1" w:styleId="NoSpacingChar">
-    <w:name w:val="No Spacing Char"/>
-    <w:basedOn w:val="DefaultParagraphFont"/>
-    <w:link w:val="NoSpacing"/>
-    <w:uiPriority w:val="1"/>
-    <w:rsid w:val="00EB4089"/>
-    <w:rPr>
-      <w:lang w:val="en-US" w:eastAsia="en-US"/>
-    </w:rPr>
-  </w:style>
-  <w:style w:type="character" w:customStyle="1" w:styleId="Heading2Char">
-    <w:name w:val="Heading 2 Char"/>
-    <w:basedOn w:val="DefaultParagraphFont"/>
-    <w:link w:val="Heading2"/>
-    <w:uiPriority w:val="9"/>
-    <w:rsid w:val="00EB4089"/>
-    <w:rPr>
-      <w:rFonts w:asciiTheme="majorHAnsi" w:eastAsiaTheme="majorEastAsia" w:hAnsiTheme="majorHAnsi" w:cstheme="majorBidi"/>
-      <w:color w:val="2E74B5" w:themeColor="accent1" w:themeShade="BF"/>
-      <w:sz w:val="26"/>
-      <w:szCs w:val="26"/>
-    </w:rPr>
-  </w:style>
-  <w:style w:type="paragraph" w:styleId="ListParagraph">
-    <w:name w:val="List Paragraph"/>
-    <w:basedOn w:val="Normal"/>
-    <w:uiPriority w:val="34"/>
-    <w:qFormat/>
-    <w:rsid w:val="00F46AFA"/>
-    <w:pPr>
-      <w:ind w:left="720"/>
-      <w:contextualSpacing/>
-    </w:pPr>
-  </w:style>
-  <w:style w:type="paragraph" w:styleId="BalloonText">
-    <w:name w:val="Balloon Text"/>
-    <w:basedOn w:val="Normal"/>
-    <w:link w:val="BalloonTextChar"/>
-    <w:uiPriority w:val="99"/>
-    <w:semiHidden/>
-    <w:unhideWhenUsed/>
-    <w:rsid w:val="007706CC"/>
-    <w:pPr>
-      <w:spacing w:after="0" w:line="240" w:lineRule="auto"/>
-    </w:pPr>
-    <w:rPr>
-      <w:rFonts w:ascii="Tahoma" w:hAnsi="Tahoma" w:cs="Tahoma"/>
-      <w:sz w:val="16"/>
-      <w:szCs w:val="16"/>
-    </w:rPr>
-  </w:style>
-  <w:style w:type="character" w:customStyle="1" w:styleId="BalloonTextChar">
-    <w:name w:val="Balloon Text Char"/>
-    <w:basedOn w:val="DefaultParagraphFont"/>
-    <w:link w:val="BalloonText"/>
-    <w:uiPriority w:val="99"/>
-    <w:semiHidden/>
-    <w:rsid w:val="007706CC"/>
-    <w:rPr>
-      <w:rFonts w:ascii="Tahoma" w:hAnsi="Tahoma" w:cs="Tahoma"/>
-      <w:sz w:val="16"/>
-      <w:szCs w:val="16"/>
-    </w:rPr>
-  </w:style>
-  <w:style w:type="paragraph" w:styleId="NormalWeb">
-    <w:name w:val="Normal (Web)"/>
-    <w:basedOn w:val="Normal"/>
-    <w:uiPriority w:val="99"/>
-    <w:semiHidden/>
-    <w:unhideWhenUsed/>
-    <w:rsid w:val="00A628D8"/>
-    <w:pPr>
-      <w:spacing w:before="100" w:beforeAutospacing="1" w:after="100" w:afterAutospacing="1" w:line="240" w:lineRule="auto"/>
-    </w:pPr>
-    <w:rPr>
-      <w:rFonts w:ascii="Times New Roman" w:eastAsia="Times New Roman" w:hAnsi="Times New Roman" w:cs="Times New Roman"/>
-      <w:sz w:val="24"/>
-      <w:szCs w:val="24"/>
-      <w:lang w:val="en-GB"/>
-    </w:rPr>
-  </w:style>
-</w:styles>
-</file>
-
-<file path=word/stylesWithEffects.xml><?xml version="1.0" encoding="utf-8"?>
-<w:styles xmlns:wpc="http://schemas.microsoft.com/office/word/2010/wordprocessingCanvas" xmlns:mc="http://schemas.openxmlformats.org/markup-compatibility/2006" xmlns:o="urn:schemas-microsoft-com:office:office" xmlns:r="http://schemas.openxmlformats.org/officeDocument/2006/relationships" xmlns:m="http://schemas.openxmlformats.org/officeDocument/2006/math" xmlns:v="urn:schemas-microsoft-com:vml" xmlns:wp14="http://schemas.microsoft.com/office/word/2010/wordprocessingDrawing" xmlns:wp="http://schemas.openxmlformats.org/drawingml/2006/wordprocessingDrawing" xmlns:w10="urn:schemas-microsoft-com:office:word" xmlns:w="http://schemas.openxmlformats.org/wordprocessingml/2006/main" xmlns:w14="http://schemas.microsoft.com/office/word/2010/wordml" xmlns:wpg="http://schemas.microsoft.com/office/word/2010/wordprocessingGroup" xmlns:wpi="http://schemas.microsoft.com/office/word/2010/wordprocessingInk" xmlns:wne="http://schemas.microsoft.com/office/word/2006/wordml" xmlns:wps="http://schemas.microsoft.com/office/word/2010/wordprocessingShape" mc:Ignorable="w14 wp14">
-  <w:docDefaults>
-    <w:rPrDefault>
-      <w:rPr>
-        <w:rFonts w:asciiTheme="minorHAnsi" w:eastAsiaTheme="minorEastAsia" w:hAnsiTheme="minorHAnsi" w:cstheme="minorBidi"/>
-        <w:sz w:val="22"/>
-        <w:szCs w:val="22"/>
-        <w:lang w:val="en-SG" w:eastAsia="zh-CN" w:bidi="ar-SA"/>
-      </w:rPr>
-    </w:rPrDefault>
-    <w:pPrDefault>
-      <w:pPr>
-        <w:spacing w:after="160" w:line="259" w:lineRule="auto"/>
-      </w:pPr>
-    </w:pPrDefault>
-  </w:docDefaults>
-  <w:latentStyles w:defLockedState="0" w:defUIPriority="99" w:defSemiHidden="1" w:defUnhideWhenUsed="1" w:defQFormat="0" w:count="267">
-    <w:lsdException w:name="Normal" w:semiHidden="0" w:uiPriority="0" w:unhideWhenUsed="0" w:qFormat="1"/>
-    <w:lsdException w:name="heading 1" w:semiHidden="0" w:uiPriority="9" w:unhideWhenUsed="0" w:qFormat="1"/>
-    <w:lsdException w:name="heading 2" w:uiPriority="9" w:qFormat="1"/>
-    <w:lsdException w:name="heading 3" w:uiPriority="9" w:qFormat="1"/>
-    <w:lsdException w:name="heading 4" w:uiPriority="9" w:qFormat="1"/>
-    <w:lsdException w:name="heading 5" w:uiPriority="9" w:qFormat="1"/>
-    <w:lsdException w:name="heading 6" w:uiPriority="9" w:qFormat="1"/>
-    <w:lsdException w:name="heading 7" w:uiPriority="9" w:qFormat="1"/>
-    <w:lsdException w:name="heading 8" w:uiPriority="9" w:qFormat="1"/>
-    <w:lsdException w:name="heading 9" w:uiPriority="9" w:qFormat="1"/>
-    <w:lsdException w:name="toc 1" w:uiPriority="39"/>
-    <w:lsdException w:name="toc 2" w:uiPriority="39"/>
-    <w:lsdException w:name="toc 3" w:uiPriority="39"/>
-    <w:lsdException w:name="toc 4" w:uiPriority="39"/>
-    <w:lsdException w:name="toc 5" w:uiPriority="39"/>
-    <w:lsdException w:name="toc 6" w:uiPriority="39"/>
-    <w:lsdException w:name="toc 7" w:uiPriority="39"/>
-    <w:lsdException w:name="toc 8" w:uiPriority="39"/>
-    <w:lsdException w:name="toc 9" w:uiPriority="39"/>
-    <w:lsdException w:name="caption" w:uiPriority="35" w:qFormat="1"/>
-    <w:lsdException w:name="Title" w:semiHidden="0" w:uiPriority="10" w:unhideWhenUsed="0" w:qFormat="1"/>
-    <w:lsdException w:name="Default Paragraph Font" w:uiPriority="1"/>
-    <w:lsdException w:name="Subtitle" w:semiHidden="0" w:uiPriority="11" w:unhideWhenUsed="0" w:qFormat="1"/>
-    <w:lsdException w:name="Strong" w:semiHidden="0" w:uiPriority="22" w:unhideWhenUsed="0" w:qFormat="1"/>
-    <w:lsdException w:name="Emphasis" w:semiHidden="0" w:uiPriority="20" w:unhideWhenUsed="0" w:qFormat="1"/>
-    <w:lsdException w:name="Table Grid" w:semiHidden="0" w:uiPriority="39" w:unhideWhenUsed="0"/>
-    <w:lsdException w:name="Placeholder Text" w:unhideWhenUsed="0"/>
-    <w:lsdException w:name="No Spacing" w:semiHidden="0" w:uiPriority="1" w:unhideWhenUsed="0" w:qFormat="1"/>
-    <w:lsdException w:name="Light Shading" w:semiHidden="0" w:uiPriority="60" w:unhideWhenUsed="0"/>
-    <w:lsdException w:name="Light List" w:semiHidden="0" w:uiPriority="61" w:unhideWhenUsed="0"/>
-    <w:lsdException w:name="Light Grid" w:semiHidden="0" w:uiPriority="62" w:unhideWhenUsed="0"/>
-    <w:lsdException w:name="Medium Shading 1" w:semiHidden="0" w:uiPriority="63" w:unhideWhenUsed="0"/>
-    <w:lsdException w:name="Medium Shading 2" w:semiHidden="0" w:uiPriority="64" w:unhideWhenUsed="0"/>
-    <w:lsdException w:name="Medium List 1" w:semiHidden="0" w:uiPriority="65" w:unhideWhenUsed="0"/>
-    <w:lsdException w:name="Medium List 2" w:semiHidden="0" w:uiPriority="66" w:unhideWhenUsed="0"/>
-    <w:lsdException w:name="Medium Grid 1" w:semiHidden="0" w:uiPriority="67" w:unhideWhenUsed="0"/>
-    <w:lsdException w:name="Medium Grid 2" w:semiHidden="0" w:uiPriority="68" w:unhideWhenUsed="0"/>
-    <w:lsdException w:name="Medium Grid 3" w:semiHidden="0" w:uiPriority="69" w:unhideWhenUsed="0"/>
-    <w:lsdException w:name="Dark List" w:semiHidden="0" w:uiPriority="70" w:unhideWhenUsed="0"/>
-    <w:lsdException w:name="Colorful Shading" w:semiHidden="0" w:uiPriority="71" w:unhideWhenUsed="0"/>
-    <w:lsdException w:name="Colorful List" w:semiHidden="0" w:uiPriority="72" w:unhideWhenUsed="0"/>
-    <w:lsdException w:name="Colorful Grid" w:semiHidden="0" w:uiPriority="73" w:unhideWhenUsed="0"/>
-    <w:lsdException w:name="Light Shading Accent 1" w:semiHidden="0" w:uiPriority="60" w:unhideWhenUsed="0"/>
-    <w:lsdException w:name="Light List Accent 1" w:semiHidden="0" w:uiPriority="61" w:unhideWhenUsed="0"/>
-    <w:lsdException w:name="Light Grid Accent 1" w:semiHidden="0" w:uiPriority="62" w:unhideWhenUsed="0"/>
-    <w:lsdException w:name="Medium Shading 1 Accent 1" w:semiHidden="0" w:uiPriority="63" w:unhideWhenUsed="0"/>
-    <w:lsdException w:name="Medium Shading 2 Accent 1" w:semiHidden="0" w:uiPriority="64" w:unhideWhenUsed="0"/>
-    <w:lsdException w:name="Medium List 1 Accent 1" w:semiHidden="0" w:uiPriority="65" w:unhideWhenUsed="0"/>
-    <w:lsdException w:name="Revision" w:unhideWhenUsed="0"/>
-    <w:lsdException w:name="List Paragraph" w:semiHidden="0" w:uiPriority="34" w:unhideWhenUsed="0" w:qFormat="1"/>
-    <w:lsdException w:name="Quote" w:semiHidden="0" w:uiPriority="29" w:unhideWhenUsed="0" w:qFormat="1"/>
-    <w:lsdException w:name="Intense Quote" w:semiHidden="0" w:uiPriority="30" w:unhideWhenUsed="0" w:qFormat="1"/>
-    <w:lsdException w:name="Medium List 2 Accent 1" w:semiHidden="0" w:uiPriority="66" w:unhideWhenUsed="0"/>
-    <w:lsdException w:name="Medium Grid 1 Accent 1" w:semiHidden="0" w:uiPriority="67" w:unhideWhenUsed="0"/>
-    <w:lsdException w:name="Medium Grid 2 Accent 1" w:semiHidden="0" w:uiPriority="68" w:unhideWhenUsed="0"/>
-    <w:lsdException w:name="Medium Grid 3 Accent 1" w:semiHidden="0" w:uiPriority="69" w:unhideWhenUsed="0"/>
-    <w:lsdException w:name="Dark List Accent 1" w:semiHidden="0" w:uiPriority="70" w:unhideWhenUsed="0"/>
-    <w:lsdException w:name="Colorful Shading Accent 1" w:semiHidden="0" w:uiPriority="71" w:unhideWhenUsed="0"/>
-    <w:lsdException w:name="Colorful List Accent 1" w:semiHidden="0" w:uiPriority="72" w:unhideWhenUsed="0"/>
-    <w:lsdException w:name="Colorful Grid Accent 1" w:semiHidden="0" w:uiPriority="73" w:unhideWhenUsed="0"/>
-    <w:lsdException w:name="Light Shading Accent 2" w:semiHidden="0" w:uiPriority="60" w:unhideWhenUsed="0"/>
-    <w:lsdException w:name="Light List Accent 2" w:semiHidden="0" w:uiPriority="61" w:unhideWhenUsed="0"/>
-    <w:lsdException w:name="Light Grid Accent 2" w:semiHidden="0" w:uiPriority="62" w:unhideWhenUsed="0"/>
-    <w:lsdException w:name="Medium Shading 1 Accent 2" w:semiHidden="0" w:uiPriority="63" w:unhideWhenUsed="0"/>
-    <w:lsdException w:name="Medium Shading 2 Accent 2" w:semiHidden="0" w:uiPriority="64" w:unhideWhenUsed="0"/>
-    <w:lsdException w:name="Medium List 1 Accent 2" w:semiHidden="0" w:uiPriority="65" w:unhideWhenUsed="0"/>
-    <w:lsdException w:name="Medium List 2 Accent 2" w:semiHidden="0" w:uiPriority="66" w:unhideWhenUsed="0"/>
-    <w:lsdException w:name="Medium Grid 1 Accent 2" w:semiHidden="0" w:uiPriority="67" w:unhideWhenUsed="0"/>
-    <w:lsdException w:name="Medium Grid 2 Accent 2" w:semiHidden="0" w:uiPriority="68" w:unhideWhenUsed="0"/>
-    <w:lsdException w:name="Medium Grid 3 Accent 2" w:semiHidden="0" w:uiPriority="69" w:unhideWhenUsed="0"/>
-    <w:lsdException w:name="Dark List Accent 2" w:semiHidden="0" w:uiPriority="70" w:unhideWhenUsed="0"/>
-    <w:lsdException w:name="Colorful Shading Accent 2" w:semiHidden="0" w:uiPriority="71" w:unhideWhenUsed="0"/>
-    <w:lsdException w:name="Colorful List Accent 2" w:semiHidden="0" w:uiPriority="72" w:unhideWhenUsed="0"/>
-    <w:lsdException w:name="Colorful Grid Accent 2" w:semiHidden="0" w:uiPriority="73" w:unhideWhenUsed="0"/>
-    <w:lsdException w:name="Light Shading Accent 3" w:semiHidden="0" w:uiPriority="60" w:unhideWhenUsed="0"/>
-    <w:lsdException w:name="Light List Accent 3" w:semiHidden="0" w:uiPriority="61" w:unhideWhenUsed="0"/>
-    <w:lsdException w:name="Light Grid Accent 3" w:semiHidden="0" w:uiPriority="62" w:unhideWhenUsed="0"/>
-    <w:lsdException w:name="Medium Shading 1 Accent 3" w:semiHidden="0" w:uiPriority="63" w:unhideWhenUsed="0"/>
-    <w:lsdException w:name="Medium Shading 2 Accent 3" w:semiHidden="0" w:uiPriority="64" w:unhideWhenUsed="0"/>
-    <w:lsdException w:name="Medium List 1 Accent 3" w:semiHidden="0" w:uiPriority="65" w:unhideWhenUsed="0"/>
-    <w:lsdException w:name="Medium List 2 Accent 3" w:semiHidden="0" w:uiPriority="66" w:unhideWhenUsed="0"/>
-    <w:lsdException w:name="Medium Grid 1 Accent 3" w:semiHidden="0" w:uiPriority="67" w:unhideWhenUsed="0"/>
-    <w:lsdException w:name="Medium Grid 2 Accent 3" w:semiHidden="0" w:uiPriority="68" w:unhideWhenUsed="0"/>
-    <w:lsdException w:name="Medium Grid 3 Accent 3" w:semiHidden="0" w:uiPriority="69" w:unhideWhenUsed="0"/>
-    <w:lsdException w:name="Dark List Accent 3" w:semiHidden="0" w:uiPriority="70" w:unhideWhenUsed="0"/>
-    <w:lsdException w:name="Colorful Shading Accent 3" w:semiHidden="0" w:uiPriority="71" w:unhideWhenUsed="0"/>
-    <w:lsdException w:name="Colorful List Accent 3" w:semiHidden="0" w:uiPriority="72" w:unhideWhenUsed="0"/>
-    <w:lsdException w:name="Colorful Grid Accent 3" w:semiHidden="0" w:uiPriority="73" w:unhideWhenUsed="0"/>
-    <w:lsdException w:name="Light Shading Accent 4" w:semiHidden="0" w:uiPriority="60" w:unhideWhenUsed="0"/>
-    <w:lsdException w:name="Light List Accent 4" w:semiHidden="0" w:uiPriority="61" w:unhideWhenUsed="0"/>
-    <w:lsdException w:name="Light Grid Accent 4" w:semiHidden="0" w:uiPriority="62" w:unhideWhenUsed="0"/>
-    <w:lsdException w:name="Medium Shading 1 Accent 4" w:semiHidden="0" w:uiPriority="63" w:unhideWhenUsed="0"/>
-    <w:lsdException w:name="Medium Shading 2 Accent 4" w:semiHidden="0" w:uiPriority="64" w:unhideWhenUsed="0"/>
-    <w:lsdException w:name="Medium List 1 Accent 4" w:semiHidden="0" w:uiPriority="65" w:unhideWhenUsed="0"/>
-    <w:lsdException w:name="Medium List 2 Accent 4" w:semiHidden="0" w:uiPriority="66" w:unhideWhenUsed="0"/>
-    <w:lsdException w:name="Medium Grid 1 Accent 4" w:semiHidden="0" w:uiPriority="67" w:unhideWhenUsed="0"/>
-    <w:lsdException w:name="Medium Grid 2 Accent 4" w:semiHidden="0" w:uiPriority="68" w:unhideWhenUsed="0"/>
-    <w:lsdException w:name="Medium Grid 3 Accent 4" w:semiHidden="0" w:uiPriority="69" w:unhideWhenUsed="0"/>
-    <w:lsdException w:name="Dark List Accent 4" w:semiHidden="0" w:uiPriority="70" w:unhideWhenUsed="0"/>
-    <w:lsdException w:name="Colorful Shading Accent 4" w:semiHidden="0" w:uiPriority="71" w:unhideWhenUsed="0"/>
-    <w:lsdException w:name="Colorful List Accent 4" w:semiHidden="0" w:uiPriority="72" w:unhideWhenUsed="0"/>
-    <w:lsdException w:name="Colorful Grid Accent 4" w:semiHidden="0" w:uiPriority="73" w:unhideWhenUsed="0"/>
-    <w:lsdException w:name="Light Shading Accent 5" w:semiHidden="0" w:uiPriority="60" w:unhideWhenUsed="0"/>
-    <w:lsdException w:name="Light List Accent 5" w:semiHidden="0" w:uiPriority="61" w:unhideWhenUsed="0"/>
-    <w:lsdException w:name="Light Grid Accent 5" w:semiHidden="0" w:uiPriority="62" w:unhideWhenUsed="0"/>
-    <w:lsdException w:name="Medium Shading 1 Accent 5" w:semiHidden="0" w:uiPriority="63" w:unhideWhenUsed="0"/>
-    <w:lsdException w:name="Medium Shading 2 Accent 5" w:semiHidden="0" w:uiPriority="64" w:unhideWhenUsed="0"/>
-    <w:lsdException w:name="Medium List 1 Accent 5" w:semiHidden="0" w:uiPriority="65" w:unhideWhenUsed="0"/>
-    <w:lsdException w:name="Medium List 2 Accent 5" w:semiHidden="0" w:uiPriority="66" w:unhideWhenUsed="0"/>
-    <w:lsdException w:name="Medium Grid 1 Accent 5" w:semiHidden="0" w:uiPriority="67" w:unhideWhenUsed="0"/>
-    <w:lsdException w:name="Medium Grid 2 Accent 5" w:semiHidden="0" w:uiPriority="68" w:unhideWhenUsed="0"/>
-    <w:lsdException w:name="Medium Grid 3 Accent 5" w:semiHidden="0" w:uiPriority="69" w:unhideWhenUsed="0"/>
-    <w:lsdException w:name="Dark List Accent 5" w:semiHidden="0" w:uiPriority="70" w:unhideWhenUsed="0"/>
-    <w:lsdException w:name="Colorful Shading Accent 5" w:semiHidden="0" w:uiPriority="71" w:unhideWhenUsed="0"/>
-    <w:lsdException w:name="Colorful List Accent 5" w:semiHidden="0" w:uiPriority="72" w:unhideWhenUsed="0"/>
-    <w:lsdException w:name="Colorful Grid Accent 5" w:semiHidden="0" w:uiPriority="73" w:unhideWhenUsed="0"/>
-    <w:lsdException w:name="Light Shading Accent 6" w:semiHidden="0" w:uiPriority="60" w:unhideWhenUsed="0"/>
-    <w:lsdException w:name="Light List Accent 6" w:semiHidden="0" w:uiPriority="61" w:unhideWhenUsed="0"/>
-    <w:lsdException w:name="Light Grid Accent 6" w:semiHidden="0" w:uiPriority="62" w:unhideWhenUsed="0"/>
-    <w:lsdException w:name="Medium Shading 1 Accent 6" w:semiHidden="0" w:uiPriority="63" w:unhideWhenUsed="0"/>
-    <w:lsdException w:name="Medium Shading 2 Accent 6" w:semiHidden="0" w:uiPriority="64" w:unhideWhenUsed="0"/>
-    <w:lsdException w:name="Medium List 1 Accent 6" w:semiHidden="0" w:uiPriority="65" w:unhideWhenUsed="0"/>
-    <w:lsdException w:name="Medium List 2 Accent 6" w:semiHidden="0" w:uiPriority="66" w:unhideWhenUsed="0"/>
-    <w:lsdException w:name="Medium Grid 1 Accent 6" w:semiHidden="0" w:uiPriority="67" w:unhideWhenUsed="0"/>
-    <w:lsdException w:name="Medium Grid 2 Accent 6" w:semiHidden="0" w:uiPriority="68" w:unhideWhenUsed="0"/>
-    <w:lsdException w:name="Medium Grid 3 Accent 6" w:semiHidden="0" w:uiPriority="69" w:unhideWhenUsed="0"/>
-    <w:lsdException w:name="Dark List Accent 6" w:semiHidden="0" w:uiPriority="70" w:unhideWhenUsed="0"/>
-    <w:lsdException w:name="Colorful Shading Accent 6" w:semiHidden="0" w:uiPriority="71" w:unhideWhenUsed="0"/>
-    <w:lsdException w:name="Colorful List Accent 6" w:semiHidden="0" w:uiPriority="72" w:unhideWhenUsed="0"/>
-    <w:lsdException w:name="Colorful Grid Accent 6" w:semiHidden="0" w:uiPriority="73" w:unhideWhenUsed="0"/>
-    <w:lsdException w:name="Subtle Emphasis" w:semiHidden="0" w:uiPriority="19" w:unhideWhenUsed="0" w:qFormat="1"/>
-    <w:lsdException w:name="Intense Emphasis" w:semiHidden="0" w:uiPriority="21" w:unhideWhenUsed="0" w:qFormat="1"/>
-    <w:lsdException w:name="Subtle Reference" w:semiHidden="0" w:uiPriority="31" w:unhideWhenUsed="0" w:qFormat="1"/>
-    <w:lsdException w:name="Intense Reference" w:semiHidden="0" w:uiPriority="32" w:unhideWhenUsed="0" w:qFormat="1"/>
-    <w:lsdException w:name="Book Title" w:semiHidden="0" w:uiPriority="33" w:unhideWhenUsed="0" w:qFormat="1"/>
-    <w:lsdException w:name="Bibliography" w:uiPriority="37"/>
-    <w:lsdException w:name="TOC Heading" w:uiPriority="39" w:qFormat="1"/>
+  <w:latentStyles w:defLockedState="0" w:defUIPriority="99" w:defSemiHidden="0" w:defUnhideWhenUsed="0" w:defQFormat="0" w:count="371">
+    <w:lsdException w:name="Normal" w:uiPriority="0" w:qFormat="1"/>
+    <w:lsdException w:name="heading 1" w:uiPriority="9" w:qFormat="1"/>
+    <w:lsdException w:name="heading 2" w:semiHidden="1" w:uiPriority="9" w:unhideWhenUsed="1" w:qFormat="1"/>
+    <w:lsdException w:name="heading 3" w:semiHidden="1" w:uiPriority="9" w:unhideWhenUsed="1" w:qFormat="1"/>
+    <w:lsdException w:name="heading 4" w:semiHidden="1" w:uiPriority="9" w:unhideWhenUsed="1" w:qFormat="1"/>
+    <w:lsdException w:name="heading 5" w:semiHidden="1" w:uiPriority="9" w:unhideWhenUsed="1" w:qFormat="1"/>
+    <w:lsdException w:name="heading 6" w:semiHidden="1" w:uiPriority="9" w:unhideWhenUsed="1" w:qFormat="1"/>
+    <w:lsdException w:name="heading 7" w:semiHidden="1" w:uiPriority="9" w:unhideWhenUsed="1" w:qFormat="1"/>
+    <w:lsdException w:name="heading 8" w:semiHidden="1" w:uiPriority="9" w:unhideWhenUsed="1" w:qFormat="1"/>
+    <w:lsdException w:name="heading 9" w:semiHidden="1" w:uiPriority="9" w:unhideWhenUsed="1" w:qFormat="1"/>
+    <w:lsdException w:name="index 1" w:semiHidden="1" w:unhideWhenUsed="1"/>
+    <w:lsdException w:name="index 2" w:semiHidden="1" w:unhideWhenUsed="1"/>
+    <w:lsdException w:name="index 3" w:semiHidden="1" w:unhideWhenUsed="1"/>
+    <w:lsdException w:name="index 4" w:semiHidden="1" w:unhideWhenUsed="1"/>
+    <w:lsdException w:name="index 5" w:semiHidden="1" w:unhideWhenUsed="1"/>
+    <w:lsdException w:name="index 6" w:semiHidden="1" w:unhideWhenUsed="1"/>
+    <w:lsdException w:name="index 7" w:semiHidden="1" w:unhideWhenUsed="1"/>
+    <w:lsdException w:name="index 8" w:semiHidden="1" w:unhideWhenUsed="1"/>
+    <w:lsdException w:name="index 9" w:semiHidden="1" w:unhideWhenUsed="1"/>
+    <w:lsdException w:name="toc 1" w:semiHidden="1" w:uiPriority="39" w:unhideWhenUsed="1"/>
+    <w:lsdException w:name="toc 2" w:semiHidden="1" w:uiPriority="39" w:unhideWhenUsed="1"/>
+    <w:lsdException w:name="toc 3" w:semiHidden="1" w:uiPriority="39" w:unhideWhenUsed="1"/>
+    <w:lsdException w:name="toc 4" w:semiHidden="1" w:uiPriority="39" w:unhideWhenUsed="1"/>
+    <w:lsdException w:name="toc 5" w:semiHidden="1" w:uiPriority="39" w:unhideWhenUsed="1"/>
+    <w:lsdException w:name="toc 6" w:semiHidden="1" w:uiPriority="39" w:unhideWhenUsed="1"/>
+    <w:lsdException w:name="toc 7" w:semiHidden="1" w:uiPriority="39" w:unhideWhenUsed="1"/>
+    <w:lsdException w:name="toc 8" w:semiHidden="1" w:uiPriority="39" w:unhideWhenUsed="1"/>
+    <w:lsdException w:name="toc 9" w:semiHidden="1" w:uiPriority="39" w:unhideWhenUsed="1"/>
+    <w:lsdException w:name="Normal Indent" w:semiHidden="1" w:unhideWhenUsed="1"/>
+    <w:lsdException w:name="footnote text" w:semiHidden="1" w:unhideWhenUsed="1"/>
+    <w:lsdException w:name="annotation text" w:semiHidden="1" w:unhideWhenUsed="1"/>
+    <w:lsdException w:name="header" w:semiHidden="1" w:unhideWhenUsed="1"/>
+    <w:lsdException w:name="footer" w:semiHidden="1" w:unhideWhenUsed="1"/>
+    <w:lsdException w:name="index heading" w:semiHidden="1" w:unhideWhenUsed="1"/>
+    <w:lsdException w:name="caption" w:semiHidden="1" w:uiPriority="35" w:unhideWhenUsed="1" w:qFormat="1"/>
+    <w:lsdException w:name="table of figures" w:semiHidden="1" w:unhideWhenUsed="1"/>
+    <w:lsdException w:name="envelope address" w:semiHidden="1" w:unhideWhenUsed="1"/>
+    <w:lsdException w:name="envelope return" w:semiHidden="1" w:unhideWhenUsed="1"/>
+    <w:lsdException w:name="footnote reference" w:semiHidden="1" w:unhideWhenUsed="1"/>
+    <w:lsdException w:name="annotation reference" w:semiHidden="1" w:unhideWhenUsed="1"/>
+    <w:lsdException w:name="line number" w:semiHidden="1" w:unhideWhenUsed="1"/>
+    <w:lsdException w:name="page number" w:semiHidden="1" w:unhideWhenUsed="1"/>
+    <w:lsdException w:name="endnote reference" w:semiHidden="1" w:unhideWhenUsed="1"/>
+    <w:lsdException w:name="endnote text" w:semiHidden="1" w:unhideWhenUsed="1"/>
+    <w:lsdException w:name="table of authorities" w:semiHidden="1" w:unhideWhenUsed="1"/>
+    <w:lsdException w:name="macro" w:semiHidden="1" w:unhideWhenUsed="1"/>
+    <w:lsdException w:name="toa heading" w:semiHidden="1" w:unhideWhenUsed="1"/>
+    <w:lsdException w:name="List" w:semiHidden="1" w:unhideWhenUsed="1"/>
+    <w:lsdException w:name="List Bullet" w:semiHidden="1" w:unhideWhenUsed="1"/>
+    <w:lsdException w:name="List Number" w:semiHidden="1" w:unhideWhenUsed="1"/>
+    <w:lsdException w:name="List 2" w:semiHidden="1" w:unhideWhenUsed="1"/>
+    <w:lsdException w:name="List 3" w:semiHidden="1" w:unhideWhenUsed="1"/>
+    <w:lsdException w:name="List 4" w:semiHidden="1" w:unhideWhenUsed="1"/>
+    <w:lsdException w:name="List 5" w:semiHidden="1" w:unhideWhenUsed="1"/>
+    <w:lsdException w:name="List Bullet 2" w:semiHidden="1" w:unhideWhenUsed="1"/>
+    <w:lsdException w:name="List Bullet 3" w:semiHidden="1" w:unhideWhenUsed="1"/>
+    <w:lsdException w:name="List Bullet 4" w:semiHidden="1" w:unhideWhenUsed="1"/>
+    <w:lsdException w:name="List Bullet 5" w:semiHidden="1" w:unhideWhenUsed="1"/>
+    <w:lsdException w:name="List Number 2" w:semiHidden="1" w:unhideWhenUsed="1"/>
+    <w:lsdException w:name="List Number 3" w:semiHidden="1" w:unhideWhenUsed="1"/>
+    <w:lsdException w:name="List Number 4" w:semiHidden="1" w:unhideWhenUsed="1"/>
+    <w:lsdException w:name="List Number 5" w:semiHidden="1" w:unhideWhenUsed="1"/>
+    <w:lsdException w:name="Title" w:uiPriority="10" w:qFormat="1"/>
+    <w:lsdException w:name="Closing" w:semiHidden="1" w:unhideWhenUsed="1"/>
+    <w:lsdException w:name="Signature" w:semiHidden="1" w:unhideWhenUsed="1"/>
+    <w:lsdException w:name="Default Paragraph Font" w:semiHidden="1" w:uiPriority="1" w:unhideWhenUsed="1"/>
+    <w:lsdException w:name="Body Text" w:semiHidden="1" w:unhideWhenUsed="1"/>
+    <w:lsdException w:name="Body Text Indent" w:semiHidden="1" w:unhideWhenUsed="1"/>
+    <w:lsdException w:name="List Continue" w:semiHidden="1" w:unhideWhenUsed="1"/>
+    <w:lsdException w:name="List Continue 2" w:semiHidden="1" w:unhideWhenUsed="1"/>
+    <w:lsdException w:name="List Continue 3" w:semiHidden="1" w:unhideWhenUsed="1"/>
+    <w:lsdException w:name="List Continue 4" w:semiHidden="1" w:unhideWhenUsed="1"/>
+    <w:lsdException w:name="List Continue 5" w:semiHidden="1" w:unhideWhenUsed="1"/>
+    <w:lsdException w:name="Message Header" w:semiHidden="1" w:unhideWhenUsed="1"/>
+    <w:lsdException w:name="Subtitle" w:uiPriority="11" w:qFormat="1"/>
+    <w:lsdException w:name="Salutation" w:semiHidden="1" w:unhideWhenUsed="1"/>
+    <w:lsdException w:name="Date" w:semiHidden="1" w:unhideWhenUsed="1"/>
+    <w:lsdException w:name="Body Text First Indent" w:semiHidden="1" w:unhideWhenUsed="1"/>
+    <w:lsdException w:name="Body Text First Indent 2" w:semiHidden="1" w:unhideWhenUsed="1"/>
+    <w:lsdException w:name="Note Heading" w:semiHidden="1" w:unhideWhenUsed="1"/>
+    <w:lsdException w:name="Body Text 2" w:semiHidden="1" w:unhideWhenUsed="1"/>
+    <w:lsdException w:name="Body Text 3" w:semiHidden="1" w:unhideWhenUsed="1"/>
+    <w:lsdException w:name="Body Text Indent 2" w:semiHidden="1" w:unhideWhenUsed="1"/>
+    <w:lsdException w:name="Body Text Indent 3" w:semiHidden="1" w:unhideWhenUsed="1"/>
+    <w:lsdException w:name="Block Text" w:semiHidden="1" w:unhideWhenUsed="1"/>
+    <w:lsdException w:name="Hyperlink" w:semiHidden="1" w:unhideWhenUsed="1"/>
+    <w:lsdException w:name="FollowedHyperlink" w:semiHidden="1" w:unhideWhenUsed="1"/>
+    <w:lsdException w:name="Strong" w:uiPriority="22" w:qFormat="1"/>
+    <w:lsdException w:name="Emphasis" w:uiPriority="20" w:qFormat="1"/>
+    <w:lsdException w:name="Document Map" w:semiHidden="1" w:unhideWhenUsed="1"/>
+    <w:lsdException w:name="Plain Text" w:semiHidden="1" w:unhideWhenUsed="1"/>
+    <w:lsdException w:name="E-mail Signature" w:semiHidden="1" w:unhideWhenUsed="1"/>
+    <w:lsdException w:name="HTML Top of Form" w:semiHidden="1" w:unhideWhenUsed="1"/>
+    <w:lsdException w:name="HTML Bottom of Form" w:semiHidden="1" w:unhideWhenUsed="1"/>
+    <w:lsdException w:name="Normal (Web)" w:semiHidden="1" w:unhideWhenUsed="1"/>
+    <w:lsdException w:name="HTML Acronym" w:semiHidden="1" w:unhideWhenUsed="1"/>
+    <w:lsdException w:name="HTML Address" w:semiHidden="1" w:unhideWhenUsed="1"/>
+    <w:lsdException w:name="HTML Cite" w:semiHidden="1" w:unhideWhenUsed="1"/>
+    <w:lsdException w:name="HTML Code" w:semiHidden="1" w:unhideWhenUsed="1"/>
+    <w:lsdException w:name="HTML Definition" w:semiHidden="1" w:unhideWhenUsed="1"/>
+    <w:lsdException w:name="HTML Keyboard" w:semiHidden="1" w:unhideWhenUsed="1"/>
+    <w:lsdException w:name="HTML Preformatted" w:semiHidden="1" w:unhideWhenUsed="1"/>
+    <w:lsdException w:name="HTML Sample" w:semiHidden="1" w:unhideWhenUsed="1"/>
+    <w:lsdException w:name="HTML Typewriter" w:semiHidden="1" w:unhideWhenUsed="1"/>
+    <w:lsdException w:name="HTML Variable" w:semiHidden="1" w:unhideWhenUsed="1"/>
+    <w:lsdException w:name="Normal Table" w:semiHidden="1" w:unhideWhenUsed="1"/>
+    <w:lsdException w:name="annotation subject" w:semiHidden="1" w:unhideWhenUsed="1"/>
+    <w:lsdException w:name="No List" w:semiHidden="1" w:unhideWhenUsed="1"/>
+    <w:lsdException w:name="Outline List 1" w:semiHidden="1" w:unhideWhenUsed="1"/>
+    <w:lsdException w:name="Outline List 2" w:semiHidden="1" w:unhideWhenUsed="1"/>
+    <w:lsdException w:name="Outline List 3" w:semiHidden="1" w:unhideWhenUsed="1"/>
+    <w:lsdException w:name="Table Simple 1" w:semiHidden="1" w:unhideWhenUsed="1"/>
+    <w:lsdException w:name="Table Simple 2" w:semiHidden="1" w:unhideWhenUsed="1"/>
+    <w:lsdException w:name="Table Simple 3" w:semiHidden="1" w:unhideWhenUsed="1"/>
+    <w:lsdException w:name="Table Classic 1" w:semiHidden="1" w:unhideWhenUsed="1"/>
+    <w:lsdException w:name="Table Classic 2" w:semiHidden="1" w:unhideWhenUsed="1"/>
+    <w:lsdException w:name="Table Classic 3" w:semiHidden="1" w:unhideWhenUsed="1"/>
+    <w:lsdException w:name="Table Classic 4" w:semiHidden="1" w:unhideWhenUsed="1"/>
+    <w:lsdException w:name="Table Colorful 1" w:semiHidden="1" w:unhideWhenUsed="1"/>
+    <w:lsdException w:name="Table Colorful 2" w:semiHidden="1" w:unhideWhenUsed="1"/>
+    <w:lsdException w:name="Table Colorful 3" w:semiHidden="1" w:unhideWhenUsed="1"/>
+    <w:lsdException w:name="Table Columns 1" w:semiHidden="1" w:unhideWhenUsed="1"/>
+    <w:lsdException w:name="Table Columns 2" w:semiHidden="1" w:unhideWhenUsed="1"/>
+    <w:lsdException w:name="Table Columns 3" w:semiHidden="1" w:unhideWhenUsed="1"/>
+    <w:lsdException w:name="Table Columns 4" w:semiHidden="1" w:unhideWhenUsed="1"/>
+    <w:lsdException w:name="Table Columns 5" w:semiHidden="1" w:unhideWhenUsed="1"/>
+    <w:lsdException w:name="Table Grid 1" w:semiHidden="1" w:unhideWhenUsed="1"/>
+    <w:lsdException w:name="Table Grid 2" w:semiHidden="1" w:unhideWhenUsed="1"/>
+    <w:lsdException w:name="Table Grid 3" w:semiHidden="1" w:unhideWhenUsed="1"/>
+    <w:lsdException w:name="Table Grid 4" w:semiHidden="1" w:unhideWhenUsed="1"/>
+    <w:lsdException w:name="Table Grid 5" w:semiHidden="1" w:unhideWhenUsed="1"/>
+    <w:lsdException w:name="Table Grid 6" w:semiHidden="1" w:unhideWhenUsed="1"/>
+    <w:lsdException w:name="Table Grid 7" w:semiHidden="1" w:unhideWhenUsed="1"/>
+    <w:lsdException w:name="Table Grid 8" w:semiHidden="1" w:unhideWhenUsed="1"/>
+    <w:lsdException w:name="Table List 1" w:semiHidden="1" w:unhideWhenUsed="1"/>
+    <w:lsdException w:name="Table List 2" w:semiHidden="1" w:unhideWhenUsed="1"/>
+    <w:lsdException w:name="Table List 3" w:semiHidden="1" w:unhideWhenUsed="1"/>
+    <w:lsdException w:name="Table List 4" w:semiHidden="1" w:unhideWhenUsed="1"/>
+    <w:lsdException w:name="Table List 5" w:semiHidden="1" w:unhideWhenUsed="1"/>
+    <w:lsdException w:name="Table List 6" w:semiHidden="1" w:unhideWhenUsed="1"/>
+    <w:lsdException w:name="Table List 7" w:semiHidden="1" w:unhideWhenUsed="1"/>
+    <w:lsdException w:name="Table List 8" w:semiHidden="1" w:unhideWhenUsed="1"/>
+    <w:lsdException w:name="Table 3D effects 1" w:semiHidden="1" w:unhideWhenUsed="1"/>
+    <w:lsdException w:name="Table 3D effects 2" w:semiHidden="1" w:unhideWhenUsed="1"/>
+    <w:lsdException w:name="Table 3D effects 3" w:semiHidden="1" w:unhideWhenUsed="1"/>
+    <w:lsdException w:name="Table Contemporary" w:semiHidden="1" w:unhideWhenUsed="1"/>
+    <w:lsdException w:name="Table Elegant" w:semiHidden="1" w:unhideWhenUsed="1"/>
+    <w:lsdException w:name="Table Professional" w:semiHidden="1" w:unhideWhenUsed="1"/>
+    <w:lsdException w:name="Table Subtle 1" w:semiHidden="1" w:unhideWhenUsed="1"/>
+    <w:lsdException w:name="Table Subtle 2" w:semiHidden="1" w:unhideWhenUsed="1"/>
+    <w:lsdException w:name="Table Web 1" w:semiHidden="1" w:unhideWhenUsed="1"/>
+    <w:lsdException w:name="Table Web 2" w:semiHidden="1" w:unhideWhenUsed="1"/>
+    <w:lsdException w:name="Table Web 3" w:semiHidden="1" w:unhideWhenUsed="1"/>
+    <w:lsdException w:name="Balloon Text" w:semiHidden="1" w:unhideWhenUsed="1"/>
+    <w:lsdException w:name="Table Grid" w:uiPriority="39"/>
+    <w:lsdException w:name="Table Theme" w:semiHidden="1" w:unhideWhenUsed="1"/>
+    <w:lsdException w:name="Placeholder Text" w:semiHidden="1"/>
+    <w:lsdException w:name="No Spacing" w:uiPriority="1" w:qFormat="1"/>
+    <w:lsdException w:name="Light Shading" w:uiPriority="60"/>
+    <w:lsdException w:name="Light List" w:uiPriority="61"/>
+    <w:lsdException w:name="Light Grid" w:uiPriority="62"/>
+    <w:lsdException w:name="Medium Shading 1" w:uiPriority="63"/>
+    <w:lsdException w:name="Medium Shading 2" w:uiPriority="64"/>
+    <w:lsdException w:name="Medium List 1" w:uiPriority="65"/>
+    <w:lsdException w:name="Medium List 2" w:uiPriority="66"/>
+    <w:lsdException w:name="Medium Grid 1" w:uiPriority="67"/>
+    <w:lsdException w:name="Medium Grid 2" w:uiPriority="68"/>
+    <w:lsdException w:name="Medium Grid 3" w:uiPriority="69"/>
+    <w:lsdException w:name="Dark List" w:uiPriority="70"/>
+    <w:lsdException w:name="Colorful Shading" w:uiPriority="71"/>
+    <w:lsdException w:name="Colorful List" w:uiPriority="72"/>
+    <w:lsdException w:name="Colorful Grid" w:uiPriority="73"/>
+    <w:lsdException w:name="Light Shading Accent 1" w:uiPriority="60"/>
+    <w:lsdException w:name="Light List Accent 1" w:uiPriority="61"/>
+    <w:lsdException w:name="Light Grid Accent 1" w:uiPriority="62"/>
+    <w:lsdException w:name="Medium Shading 1 Accent 1" w:uiPriority="63"/>
+    <w:lsdException w:name="Medium Shading 2 Accent 1" w:uiPriority="64"/>
+    <w:lsdException w:name="Medium List 1 Accent 1" w:uiPriority="65"/>
+    <w:lsdException w:name="Revision" w:semiHidden="1"/>
+    <w:lsdException w:name="List Paragraph" w:uiPriority="34" w:qFormat="1"/>
+    <w:lsdException w:name="Quote" w:uiPriority="29" w:qFormat="1"/>
+    <w:lsdException w:name="Intense Quote" w:uiPriority="30" w:qFormat="1"/>
+    <w:lsdException w:name="Medium List 2 Accent 1" w:uiPriority="66"/>
+    <w:lsdException w:name="Medium Grid 1 Accent 1" w:uiPriority="67"/>
+    <w:lsdException w:name="Medium Grid 2 Accent 1" w:uiPriority="68"/>
+    <w:lsdException w:name="Medium Grid 3 Accent 1" w:uiPriority="69"/>
+    <w:lsdException w:name="Dark List Accent 1" w:uiPriority="70"/>
+    <w:lsdException w:name="Colorful Shading Accent 1" w:uiPriority="71"/>
+    <w:lsdException w:name="Colorful List Accent 1" w:uiPriority="72"/>
+    <w:lsdException w:name="Colorful Grid Accent 1" w:uiPriority="73"/>
+    <w:lsdException w:name="Light Shading Accent 2" w:uiPriority="60"/>
+    <w:lsdException w:name="Light List Accent 2" w:uiPriority="61"/>
+    <w:lsdException w:name="Light Grid Accent 2" w:uiPriority="62"/>
+    <w:lsdException w:name="Medium Shading 1 Accent 2" w:uiPriority="63"/>
+    <w:lsdException w:name="Medium Shading 2 Accent 2" w:uiPriority="64"/>
+    <w:lsdException w:name="Medium List 1 Accent 2" w:uiPriority="65"/>
+    <w:lsdException w:name="Medium List 2 Accent 2" w:uiPriority="66"/>
+    <w:lsdException w:name="Medium Grid 1 Accent 2" w:uiPriority="67"/>
+    <w:lsdException w:name="Medium Grid 2 Accent 2" w:uiPriority="68"/>
+    <w:lsdException w:name="Medium Grid 3 Accent 2" w:uiPriority="69"/>
+    <w:lsdException w:name="Dark List Accent 2" w:uiPriority="70"/>
+    <w:lsdException w:name="Colorful Shading Accent 2" w:uiPriority="71"/>
+    <w:lsdException w:name="Colorful List Accent 2" w:uiPriority="72"/>
+    <w:lsdException w:name="Colorful Grid Accent 2" w:uiPriority="73"/>
+    <w:lsdException w:name="Light Shading Accent 3" w:uiPriority="60"/>
+    <w:lsdException w:name="Light List Accent 3" w:uiPriority="61"/>
+    <w:lsdException w:name="Light Grid Accent 3" w:uiPriority="62"/>
+    <w:lsdException w:name="Medium Shading 1 Accent 3" w:uiPriority="63"/>
+    <w:lsdException w:name="Medium Shading 2 Accent 3" w:uiPriority="64"/>
+    <w:lsdException w:name="Medium List 1 Accent 3" w:uiPriority="65"/>
+    <w:lsdException w:name="Medium List 2 Accent 3" w:uiPriority="66"/>
+    <w:lsdException w:name="Medium Grid 1 Accent 3" w:uiPriority="67"/>
+    <w:lsdException w:name="Medium Grid 2 Accent 3" w:uiPriority="68"/>
+    <w:lsdException w:name="Medium Grid 3 Accent 3" w:uiPriority="69"/>
+    <w:lsdException w:name="Dark List Accent 3" w:uiPriority="70"/>
+    <w:lsdException w:name="Colorful Shading Accent 3" w:uiPriority="71"/>
+    <w:lsdException w:name="Colorful List Accent 3" w:uiPriority="72"/>
+    <w:lsdException w:name="Colorful Grid Accent 3" w:uiPriority="73"/>
+    <w:lsdException w:name="Light Shading Accent 4" w:uiPriority="60"/>
+    <w:lsdException w:name="Light List Accent 4" w:uiPriority="61"/>
+    <w:lsdException w:name="Light Grid Accent 4" w:uiPriority="62"/>
+    <w:lsdException w:name="Medium Shading 1 Accent 4" w:uiPriority="63"/>
+    <w:lsdException w:name="Medium Shading 2 Accent 4" w:uiPriority="64"/>
+    <w:lsdException w:name="Medium List 1 Accent 4" w:uiPriority="65"/>
+    <w:lsdException w:name="Medium List 2 Accent 4" w:uiPriority="66"/>
+    <w:lsdException w:name="Medium Grid 1 Accent 4" w:uiPriority="67"/>
+    <w:lsdException w:name="Medium Grid 2 Accent 4" w:uiPriority="68"/>
+    <w:lsdException w:name="Medium Grid 3 Accent 4" w:uiPriority="69"/>
+    <w:lsdException w:name="Dark List Accent 4" w:uiPriority="70"/>
+    <w:lsdException w:name="Colorful Shading Accent 4" w:uiPriority="71"/>
+    <w:lsdException w:name="Colorful List Accent 4" w:uiPriority="72"/>
+    <w:lsdException w:name="Colorful Grid Accent 4" w:uiPriority="73"/>
+    <w:lsdException w:name="Light Shading Accent 5" w:uiPriority="60"/>
+    <w:lsdException w:name="Light List Accent 5" w:uiPriority="61"/>
+    <w:lsdException w:name="Light Grid Accent 5" w:uiPriority="62"/>
+    <w:lsdException w:name="Medium Shading 1 Accent 5" w:uiPriority="63"/>
+    <w:lsdException w:name="Medium Shading 2 Accent 5" w:uiPriority="64"/>
+    <w:lsdException w:name="Medium List 1 Accent 5" w:uiPriority="65"/>
+    <w:lsdException w:name="Medium List 2 Accent 5" w:uiPriority="66"/>
+    <w:lsdException w:name="Medium Grid 1 Accent 5" w:uiPriority="67"/>
+    <w:lsdException w:name="Medium Grid 2 Accent 5" w:uiPriority="68"/>
+    <w:lsdException w:name="Medium Grid 3 Accent 5" w:uiPriority="69"/>
+    <w:lsdException w:name="Dark List Accent 5" w:uiPriority="70"/>
+    <w:lsdException w:name="Colorful Shading Accent 5" w:uiPriority="71"/>
+    <w:lsdException w:name="Colorful List Accent 5" w:uiPriority="72"/>
+    <w:lsdException w:name="Colorful Grid Accent 5" w:uiPriority="73"/>
+    <w:lsdException w:name="Light Shading Accent 6" w:uiPriority="60"/>
+    <w:lsdException w:name="Light List Accent 6" w:uiPriority="61"/>
+    <w:lsdException w:name="Light Grid Accent 6" w:uiPriority="62"/>
+    <w:lsdException w:name="Medium Shading 1 Accent 6" w:uiPriority="63"/>
+    <w:lsdException w:name="Medium Shading 2 Accent 6" w:uiPriority="64"/>
+    <w:lsdException w:name="Medium List 1 Accent 6" w:uiPriority="65"/>
+    <w:lsdException w:name="Medium List 2 Accent 6" w:uiPriority="66"/>
+    <w:lsdException w:name="Medium Grid 1 Accent 6" w:uiPriority="67"/>
+    <w:lsdException w:name="Medium Grid 2 Accent 6" w:uiPriority="68"/>
+    <w:lsdException w:name="Medium Grid 3 Accent 6" w:uiPriority="69"/>
+    <w:lsdException w:name="Dark List Accent 6" w:uiPriority="70"/>
+    <w:lsdException w:name="Colorful Shading Accent 6" w:uiPriority="71"/>
+    <w:lsdException w:name="Colorful List Accent 6" w:uiPriority="72"/>
+    <w:lsdException w:name="Colorful Grid Accent 6" w:uiPriority="73"/>
+    <w:lsdException w:name="Subtle Emphasis" w:uiPriority="19" w:qFormat="1"/>
+    <w:lsdException w:name="Intense Emphasis" w:uiPriority="21" w:qFormat="1"/>
+    <w:lsdException w:name="Subtle Reference" w:uiPriority="31" w:qFormat="1"/>
+    <w:lsdException w:name="Intense Reference" w:uiPriority="32" w:qFormat="1"/>
+    <w:lsdException w:name="Book Title" w:uiPriority="33" w:qFormat="1"/>
+    <w:lsdException w:name="Bibliography" w:semiHidden="1" w:uiPriority="37" w:unhideWhenUsed="1"/>
+    <w:lsdException w:name="TOC Heading" w:semiHidden="1" w:uiPriority="39" w:unhideWhenUsed="1" w:qFormat="1"/>
+    <w:lsdException w:name="Plain Table 1" w:uiPriority="41"/>
+    <w:lsdException w:name="Plain Table 2" w:uiPriority="42"/>
+    <w:lsdException w:name="Plain Table 3" w:uiPriority="43"/>
+    <w:lsdException w:name="Plain Table 4" w:uiPriority="44"/>
+    <w:lsdException w:name="Plain Table 5" w:uiPriority="45"/>
+    <w:lsdException w:name="Grid Table Light" w:uiPriority="40"/>
+    <w:lsdException w:name="Grid Table 1 Light" w:uiPriority="46"/>
+    <w:lsdException w:name="Grid Table 2" w:uiPriority="47"/>
+    <w:lsdException w:name="Grid Table 3" w:uiPriority="48"/>
+    <w:lsdException w:name="Grid Table 4" w:uiPriority="49"/>
+    <w:lsdException w:name="Grid Table 5 Dark" w:uiPriority="50"/>
+    <w:lsdException w:name="Grid Table 6 Colorful" w:uiPriority="51"/>
+    <w:lsdException w:name="Grid Table 7 Colorful" w:uiPriority="52"/>
+    <w:lsdException w:name="Grid Table 1 Light Accent 1" w:uiPriority="46"/>
+    <w:lsdException w:name="Grid Table 2 Accent 1" w:uiPriority="47"/>
+    <w:lsdException w:name="Grid Table 3 Accent 1" w:uiPriority="48"/>
+    <w:lsdException w:name="Grid Table 4 Accent 1" w:uiPriority="49"/>
+    <w:lsdException w:name="Grid Table 5 Dark Accent 1" w:uiPriority="50"/>
+    <w:lsdException w:name="Grid Table 6 Colorful Accent 1" w:uiPriority="51"/>
+    <w:lsdException w:name="Grid Table 7 Colorful Accent 1" w:uiPriority="52"/>
+    <w:lsdException w:name="Grid Table 1 Light Accent 2" w:uiPriority="46"/>
+    <w:lsdException w:name="Grid Table 2 Accent 2" w:uiPriority="47"/>
+    <w:lsdException w:name="Grid Table 3 Accent 2" w:uiPriority="48"/>
+    <w:lsdException w:name="Grid Table 4 Accent 2" w:uiPriority="49"/>
+    <w:lsdException w:name="Grid Table 5 Dark Accent 2" w:uiPriority="50"/>
+    <w:lsdException w:name="Grid Table 6 Colorful Accent 2" w:uiPriority="51"/>
+    <w:lsdException w:name="Grid Table 7 Colorful Accent 2" w:uiPriority="52"/>
+    <w:lsdException w:name="Grid Table 1 Light Accent 3" w:uiPriority="46"/>
+    <w:lsdException w:name="Grid Table 2 Accent 3" w:uiPriority="47"/>
+    <w:lsdException w:name="Grid Table 3 Accent 3" w:uiPriority="48"/>
+    <w:lsdException w:name="Grid Table 4 Accent 3" w:uiPriority="49"/>
+    <w:lsdException w:name="Grid Table 5 Dark Accent 3" w:uiPriority="50"/>
+    <w:lsdException w:name="Grid Table 6 Colorful Accent 3" w:uiPriority="51"/>
+    <w:lsdException w:name="Grid Table 7 Colorful Accent 3" w:uiPriority="52"/>
+    <w:lsdException w:name="Grid Table 1 Light Accent 4" w:uiPriority="46"/>
+    <w:lsdException w:name="Grid Table 2 Accent 4" w:uiPriority="47"/>
+    <w:lsdException w:name="Grid Table 3 Accent 4" w:uiPriority="48"/>
+    <w:lsdException w:name="Grid Table 4 Accent 4" w:uiPriority="49"/>
+    <w:lsdException w:name="Grid Table 5 Dark Accent 4" w:uiPriority="50"/>
+    <w:lsdException w:name="Grid Table 6 Colorful Accent 4" w:uiPriority="51"/>
+    <w:lsdException w:name="Grid Table 7 Colorful Accent 4" w:uiPriority="52"/>
+    <w:lsdException w:name="Grid Table 1 Light Accent 5" w:uiPriority="46"/>
+    <w:lsdException w:name="Grid Table 2 Accent 5" w:uiPriority="47"/>
+    <w:lsdException w:name="Grid Table 3 Accent 5" w:uiPriority="48"/>
+    <w:lsdException w:name="Grid Table 4 Accent 5" w:uiPriority="49"/>
+    <w:lsdException w:name="Grid Table 5 Dark Accent 5" w:uiPriority="50"/>
+    <w:lsdException w:name="Grid Table 6 Colorful Accent 5" w:uiPriority="51"/>
+    <w:lsdException w:name="Grid Table 7 Colorful Accent 5" w:uiPriority="52"/>
+    <w:lsdException w:name="Grid Table 1 Light Accent 6" w:uiPriority="46"/>
+    <w:lsdException w:name="Grid Table 2 Accent 6" w:uiPriority="47"/>
+    <w:lsdException w:name="Grid Table 3 Accent 6" w:uiPriority="48"/>
+    <w:lsdException w:name="Grid Table 4 Accent 6" w:uiPriority="49"/>
+    <w:lsdException w:name="Grid Table 5 Dark Accent 6" w:uiPriority="50"/>
+    <w:lsdException w:name="Grid Table 6 Colorful Accent 6" w:uiPriority="51"/>
+    <w:lsdException w:name="Grid Table 7 Colorful Accent 6" w:uiPriority="52"/>
+    <w:lsdException w:name="List Table 1 Light" w:uiPriority="46"/>
+    <w:lsdException w:name="List Table 2" w:uiPriority="47"/>
+    <w:lsdException w:name="List Table 3" w:uiPriority="48"/>
+    <w:lsdException w:name="List Table 4" w:uiPriority="49"/>
+    <w:lsdException w:name="List Table 5 Dark" w:uiPriority="50"/>
+    <w:lsdException w:name="List Table 6 Colorful" w:uiPriority="51"/>
+    <w:lsdException w:name="List Table 7 Colorful" w:uiPriority="52"/>
+    <w:lsdException w:name="List Table 1 Light Accent 1" w:uiPriority="46"/>
+    <w:lsdException w:name="List Table 2 Accent 1" w:uiPriority="47"/>
+    <w:lsdException w:name="List Table 3 Accent 1" w:uiPriority="48"/>
+    <w:lsdException w:name="List Table 4 Accent 1" w:uiPriority="49"/>
+    <w:lsdException w:name="List Table 5 Dark Accent 1" w:uiPriority="50"/>
+    <w:lsdException w:name="List Table 6 Colorful Accent 1" w:uiPriority="51"/>
+    <w:lsdException w:name="List Table 7 Colorful Accent 1" w:uiPriority="52"/>
+    <w:lsdException w:name="List Table 1 Light Accent 2" w:uiPriority="46"/>
+    <w:lsdException w:name="List Table 2 Accent 2" w:uiPriority="47"/>
+    <w:lsdException w:name="List Table 3 Accent 2" w:uiPriority="48"/>
+    <w:lsdException w:name="List Table 4 Accent 2" w:uiPriority="49"/>
+    <w:lsdException w:name="List Table 5 Dark Accent 2" w:uiPriority="50"/>
+    <w:lsdException w:name="List Table 6 Colorful Accent 2" w:uiPriority="51"/>
+    <w:lsdException w:name="List Table 7 Colorful Accent 2" w:uiPriority="52"/>
+    <w:lsdException w:name="List Table 1 Light Accent 3" w:uiPriority="46"/>
+    <w:lsdException w:name="List Table 2 Accent 3" w:uiPriority="47"/>
+    <w:lsdException w:name="List Table 3 Accent 3" w:uiPriority="48"/>
+    <w:lsdException w:name="List Table 4 Accent 3" w:uiPriority="49"/>
+    <w:lsdException w:name="List Table 5 Dark Accent 3" w:uiPriority="50"/>
+    <w:lsdException w:name="List Table 6 Colorful Accent 3" w:uiPriority="51"/>
+    <w:lsdException w:name="List Table 7 Colorful Accent 3" w:uiPriority="52"/>
+    <w:lsdException w:name="List Table 1 Light Accent 4" w:uiPriority="46"/>
+    <w:lsdException w:name="List Table 2 Accent 4" w:uiPriority="47"/>
+    <w:lsdException w:name="List Table 3 Accent 4" w:uiPriority="48"/>
+    <w:lsdException w:name="List Table 4 Accent 4" w:uiPriority="49"/>
+    <w:lsdException w:name="List Table 5 Dark Accent 4" w:uiPriority="50"/>
+    <w:lsdException w:name="List Table 6 Colorful Accent 4" w:uiPriority="51"/>
+    <w:lsdException w:name="List Table 7 Colorful Accent 4" w:uiPriority="52"/>
+    <w:lsdException w:name="List Table 1 Light Accent 5" w:uiPriority="46"/>
+    <w:lsdException w:name="List Table 2 Accent 5" w:uiPriority="47"/>
+    <w:lsdException w:name="List Table 3 Accent 5" w:uiPriority="48"/>
+    <w:lsdException w:name="List Table 4 Accent 5" w:uiPriority="49"/>
+    <w:lsdException w:name="List Table 5 Dark Accent 5" w:uiPriority="50"/>
+    <w:lsdException w:name="List Table 6 Colorful Accent 5" w:uiPriority="51"/>
+    <w:lsdException w:name="List Table 7 Colorful Accent 5" w:uiPriority="52"/>
+    <w:lsdException w:name="List Table 1 Light Accent 6" w:uiPriority="46"/>
+    <w:lsdException w:name="List Table 2 Accent 6" w:uiPriority="47"/>
+    <w:lsdException w:name="List Table 3 Accent 6" w:uiPriority="48"/>
+    <w:lsdException w:name="List Table 4 Accent 6" w:uiPriority="49"/>
+    <w:lsdException w:name="List Table 5 Dark Accent 6" w:uiPriority="50"/>
+    <w:lsdException w:name="List Table 6 Colorful Accent 6" w:uiPriority="51"/>
+    <w:lsdException w:name="List Table 7 Colorful Accent 6" w:uiPriority="52"/>
   </w:latentStyles>
   <w:style w:type="paragraph" w:default="1" w:styleId="Normal">
     <w:name w:val="Normal"/>
@@ -2340,7 +2263,7 @@
   <a:extraClrSchemeLst/>
   <a:extLst>
     <a:ext uri="{05A4C25C-085E-4340-85A3-A5531E510DB2}">
-      <thm15:themeFamily xmlns="" xmlns:thm15="http://schemas.microsoft.com/office/thememl/2012/main" name="Office Theme" id="{62F939B6-93AF-4DB8-9C6B-D6C7DFDC589F}" vid="{4A3C46E8-61CC-4603-A589-7422A47A8E4A}"/>
+      <thm15:themeFamily xmlns:thm15="http://schemas.microsoft.com/office/thememl/2012/main" name="Office Theme" id="{62F939B6-93AF-4DB8-9C6B-D6C7DFDC589F}" vid="{4A3C46E8-61CC-4603-A589-7422A47A8E4A}"/>
     </a:ext>
   </a:extLst>
 </a:theme>

</xml_diff>

<commit_message>
1. updated report 2. add validation for edit product 3. added acknowledge message 4. added test case for FormValidator
</commit_message>
<xml_diff>
--- a/se24_PT04/docs/Report.docx
+++ b/se24_PT04/docs/Report.docx
@@ -1,6 +1,6 @@
 
 <file path=word/document.xml><?xml version="1.0" encoding="utf-8"?>
-<w:document xmlns:wpc="http://schemas.microsoft.com/office/word/2010/wordprocessingCanvas" xmlns:mc="http://schemas.openxmlformats.org/markup-compatibility/2006" xmlns:o="urn:schemas-microsoft-com:office:office" xmlns:r="http://schemas.openxmlformats.org/officeDocument/2006/relationships" xmlns:m="http://schemas.openxmlformats.org/officeDocument/2006/math" xmlns:v="urn:schemas-microsoft-com:vml" xmlns:wp14="http://schemas.microsoft.com/office/word/2010/wordprocessingDrawing" xmlns:wp="http://schemas.openxmlformats.org/drawingml/2006/wordprocessingDrawing" xmlns:w10="urn:schemas-microsoft-com:office:word" xmlns:w="http://schemas.openxmlformats.org/wordprocessingml/2006/main" xmlns:w14="http://schemas.microsoft.com/office/word/2010/wordml" xmlns:w15="http://schemas.microsoft.com/office/word/2012/wordml" xmlns:wpg="http://schemas.microsoft.com/office/word/2010/wordprocessingGroup" xmlns:wpi="http://schemas.microsoft.com/office/word/2010/wordprocessingInk" xmlns:wne="http://schemas.microsoft.com/office/word/2006/wordml" xmlns:wps="http://schemas.microsoft.com/office/word/2010/wordprocessingShape" mc:Ignorable="w14 w15 wp14">
+<w:document xmlns:wpc="http://schemas.microsoft.com/office/word/2010/wordprocessingCanvas" xmlns:mc="http://schemas.openxmlformats.org/markup-compatibility/2006" xmlns:o="urn:schemas-microsoft-com:office:office" xmlns:r="http://schemas.openxmlformats.org/officeDocument/2006/relationships" xmlns:m="http://schemas.openxmlformats.org/officeDocument/2006/math" xmlns:v="urn:schemas-microsoft-com:vml" xmlns:wp14="http://schemas.microsoft.com/office/word/2010/wordprocessingDrawing" xmlns:wp="http://schemas.openxmlformats.org/drawingml/2006/wordprocessingDrawing" xmlns:w10="urn:schemas-microsoft-com:office:word" xmlns:w="http://schemas.openxmlformats.org/wordprocessingml/2006/main" xmlns:w14="http://schemas.microsoft.com/office/word/2010/wordml" xmlns:wpg="http://schemas.microsoft.com/office/word/2010/wordprocessingGroup" xmlns:wpi="http://schemas.microsoft.com/office/word/2010/wordprocessingInk" xmlns:wne="http://schemas.microsoft.com/office/word/2006/wordml" xmlns:wps="http://schemas.microsoft.com/office/word/2010/wordprocessingShape" mc:Ignorable="w14 wp14">
   <w:body>
     <w:sdt>
       <w:sdtPr>
@@ -10,18 +10,17 @@
           <w:docPartUnique/>
         </w:docPartObj>
       </w:sdtPr>
-      <w:sdtEndPr/>
       <w:sdtContent>
         <w:p>
           <w:r>
             <w:rPr>
               <w:noProof/>
-              <w:lang w:val="en-US" w:eastAsia="en-US"/>
+              <w:lang w:val="en-GB"/>
             </w:rPr>
             <mc:AlternateContent>
               <mc:Choice Requires="wpg">
                 <w:drawing>
-                  <wp:anchor distT="0" distB="0" distL="114300" distR="114300" simplePos="0" relativeHeight="251659264" behindDoc="1" locked="0" layoutInCell="1" allowOverlap="1" wp14:anchorId="0169F1A0" wp14:editId="58673F8B">
+                  <wp:anchor distT="0" distB="0" distL="114300" distR="114300" simplePos="0" relativeHeight="251659264" behindDoc="1" locked="0" layoutInCell="1" allowOverlap="1" wp14:anchorId="575328D4" wp14:editId="2C5237F1">
                     <wp:simplePos x="0" y="0"/>
                     <wp:positionH relativeFrom="page">
                       <wp:align>center</wp:align>
@@ -182,17 +181,17 @@
                                     <w:rPr>
                                       <w:rFonts w:asciiTheme="majorHAnsi" w:eastAsiaTheme="majorEastAsia" w:hAnsiTheme="majorHAnsi" w:cstheme="majorBidi"/>
                                       <w:caps/>
-                                      <w:color w:val="5B9BD5" w:themeColor="accent1"/>
+                                      <w:color w:val="4F81BD" w:themeColor="accent1"/>
                                       <w:sz w:val="72"/>
                                       <w:szCs w:val="72"/>
                                     </w:rPr>
                                     <w:alias w:val="Title"/>
                                     <w:tag w:val=""/>
                                     <w:id w:val="-9991715"/>
+                                    <w:showingPlcHdr/>
                                     <w:dataBinding w:prefixMappings="xmlns:ns0='http://purl.org/dc/elements/1.1/' xmlns:ns1='http://schemas.openxmlformats.org/package/2006/metadata/core-properties' " w:xpath="/ns1:coreProperties[1]/ns0:title[1]" w:storeItemID="{6C3C8BC8-F283-45AE-878A-BAB7291924A1}"/>
                                     <w:text/>
                                   </w:sdtPr>
-                                  <w:sdtEndPr/>
                                   <w:sdtContent>
                                     <w:p>
                                       <w:pPr>
@@ -201,7 +200,7 @@
                                         <w:rPr>
                                           <w:rFonts w:asciiTheme="majorHAnsi" w:eastAsiaTheme="majorEastAsia" w:hAnsiTheme="majorHAnsi" w:cstheme="majorBidi"/>
                                           <w:caps/>
-                                          <w:color w:val="5B9BD5" w:themeColor="accent1"/>
+                                          <w:color w:val="4F81BD" w:themeColor="accent1"/>
                                           <w:sz w:val="72"/>
                                           <w:szCs w:val="72"/>
                                         </w:rPr>
@@ -210,11 +209,11 @@
                                         <w:rPr>
                                           <w:rFonts w:asciiTheme="majorHAnsi" w:eastAsiaTheme="majorEastAsia" w:hAnsiTheme="majorHAnsi" w:cstheme="majorBidi"/>
                                           <w:caps/>
-                                          <w:color w:val="5B9BD5" w:themeColor="accent1"/>
+                                          <w:color w:val="4F81BD" w:themeColor="accent1"/>
                                           <w:sz w:val="72"/>
                                           <w:szCs w:val="72"/>
                                         </w:rPr>
-                                        <w:t>Project report</w:t>
+                                        <w:t xml:space="preserve">     </w:t>
                                       </w:r>
                                     </w:p>
                                   </w:sdtContent>
@@ -270,9 +269,9 @@
               </mc:Choice>
               <mc:Fallback>
                 <w:pict>
-                  <v:group w14:anchorId="0169F1A0" id="Group 193" o:spid="_x0000_s1026" style="position:absolute;margin-left:0;margin-top:0;width:540.55pt;height:718.4pt;z-index:-251657216;mso-width-percent:882;mso-height-percent:909;mso-position-horizontal:center;mso-position-horizontal-relative:page;mso-position-vertical:center;mso-position-vertical-relative:page;mso-width-percent:882;mso-height-percent:909" coordsize="68648,91235" o:gfxdata="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">
-                    <v:rect id="Rectangle 194" o:spid="_x0000_s1027" style="position:absolute;width:68580;height:13716;visibility:visible;mso-wrap-style:square;v-text-anchor:middle" o:gfxdata="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" fillcolor="#5b9bd5 [3204]" stroked="f" strokeweight="1pt"/>
-                    <v:rect id="Rectangle 195" o:spid="_x0000_s1028" style="position:absolute;top:40943;width:68580;height:50292;visibility:visible;mso-wrap-style:square;v-text-anchor:bottom" o:gfxdata="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" fillcolor="#5b9bd5 [3204]" stroked="f" strokeweight="1pt">
+                  <v:group id="Group 193" o:spid="_x0000_s1026" style="position:absolute;margin-left:0;margin-top:0;width:540.55pt;height:718.4pt;z-index:-251657216;mso-width-percent:882;mso-height-percent:909;mso-position-horizontal:center;mso-position-horizontal-relative:page;mso-position-vertical:center;mso-position-vertical-relative:page;mso-width-percent:882;mso-height-percent:909" coordsize="68648,91235" o:gfxdata="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">
+                    <v:rect id="Rectangle 194" o:spid="_x0000_s1027" style="position:absolute;width:68580;height:13716;visibility:visible;mso-wrap-style:square;v-text-anchor:middle" o:gfxdata="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" fillcolor="#4f81bd [3204]" stroked="f" strokeweight="2pt"/>
+                    <v:rect id="Rectangle 195" o:spid="_x0000_s1028" style="position:absolute;top:40943;width:68580;height:50292;visibility:visible;mso-wrap-style:square;v-text-anchor:bottom" o:gfxdata="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" fillcolor="#4f81bd [3204]" stroked="f" strokeweight="2pt">
                       <v:textbox inset="36pt,57.6pt,36pt,36pt">
                         <w:txbxContent>
                           <w:p>
@@ -300,17 +299,17 @@
                               <w:rPr>
                                 <w:rFonts w:asciiTheme="majorHAnsi" w:eastAsiaTheme="majorEastAsia" w:hAnsiTheme="majorHAnsi" w:cstheme="majorBidi"/>
                                 <w:caps/>
-                                <w:color w:val="5B9BD5" w:themeColor="accent1"/>
+                                <w:color w:val="4F81BD" w:themeColor="accent1"/>
                                 <w:sz w:val="72"/>
                                 <w:szCs w:val="72"/>
                               </w:rPr>
                               <w:alias w:val="Title"/>
                               <w:tag w:val=""/>
                               <w:id w:val="-9991715"/>
+                              <w:showingPlcHdr/>
                               <w:dataBinding w:prefixMappings="xmlns:ns0='http://purl.org/dc/elements/1.1/' xmlns:ns1='http://schemas.openxmlformats.org/package/2006/metadata/core-properties' " w:xpath="/ns1:coreProperties[1]/ns0:title[1]" w:storeItemID="{6C3C8BC8-F283-45AE-878A-BAB7291924A1}"/>
                               <w:text/>
                             </w:sdtPr>
-                            <w:sdtEndPr/>
                             <w:sdtContent>
                               <w:p>
                                 <w:pPr>
@@ -319,7 +318,7 @@
                                   <w:rPr>
                                     <w:rFonts w:asciiTheme="majorHAnsi" w:eastAsiaTheme="majorEastAsia" w:hAnsiTheme="majorHAnsi" w:cstheme="majorBidi"/>
                                     <w:caps/>
-                                    <w:color w:val="5B9BD5" w:themeColor="accent1"/>
+                                    <w:color w:val="4F81BD" w:themeColor="accent1"/>
                                     <w:sz w:val="72"/>
                                     <w:szCs w:val="72"/>
                                   </w:rPr>
@@ -328,11 +327,11 @@
                                   <w:rPr>
                                     <w:rFonts w:asciiTheme="majorHAnsi" w:eastAsiaTheme="majorEastAsia" w:hAnsiTheme="majorHAnsi" w:cstheme="majorBidi"/>
                                     <w:caps/>
-                                    <w:color w:val="5B9BD5" w:themeColor="accent1"/>
+                                    <w:color w:val="4F81BD" w:themeColor="accent1"/>
                                     <w:sz w:val="72"/>
                                     <w:szCs w:val="72"/>
                                   </w:rPr>
-                                  <w:t>Project report</w:t>
+                                  <w:t xml:space="preserve">     </w:t>
                                 </w:r>
                               </w:p>
                             </w:sdtContent>
@@ -379,7 +378,7 @@
           <w:pPr>
             <w:rPr>
               <w:rFonts w:asciiTheme="majorHAnsi" w:eastAsiaTheme="majorEastAsia" w:hAnsiTheme="majorHAnsi" w:cstheme="majorBidi"/>
-              <w:color w:val="2E74B5" w:themeColor="accent1" w:themeShade="BF"/>
+              <w:color w:val="365F91" w:themeColor="accent1" w:themeShade="BF"/>
               <w:sz w:val="32"/>
               <w:szCs w:val="32"/>
             </w:rPr>
@@ -387,12 +386,12 @@
           <w:r>
             <w:rPr>
               <w:noProof/>
-              <w:lang w:val="en-US" w:eastAsia="en-US"/>
+              <w:lang w:val="en-GB"/>
             </w:rPr>
             <mc:AlternateContent>
               <mc:Choice Requires="wps">
                 <w:drawing>
-                  <wp:anchor distT="0" distB="0" distL="114300" distR="114300" simplePos="0" relativeHeight="251660288" behindDoc="0" locked="0" layoutInCell="1" allowOverlap="1">
+                  <wp:anchor distT="0" distB="0" distL="114300" distR="114300" simplePos="0" relativeHeight="251660288" behindDoc="0" locked="0" layoutInCell="1" allowOverlap="1" wp14:anchorId="6938D3BE" wp14:editId="44200CE5">
                     <wp:simplePos x="0" y="0"/>
                     <wp:positionH relativeFrom="column">
                       <wp:posOffset>69011</wp:posOffset>
@@ -691,7 +690,6 @@
                                     <w:dataBinding w:prefixMappings="xmlns:ns0='http://schemas.openxmlformats.org/officeDocument/2006/extended-properties' " w:xpath="/ns0:Properties[1]/ns0:Company[1]" w:storeItemID="{6668398D-A668-4E3E-A5EB-62B293D839F1}"/>
                                     <w:text/>
                                   </w:sdtPr>
-                                  <w:sdtEndPr/>
                                   <w:sdtContent>
                                     <w:r>
                                       <w:rPr>
@@ -732,7 +730,7 @@
               </mc:Choice>
               <mc:Fallback>
                 <w:pict>
-                  <v:shape id="Text Box 1" o:spid="_x0000_s1030" type="#_x0000_t202" style="position:absolute;margin-left:5.45pt;margin-top:323.25pt;width:319.2pt;height:198.35pt;z-index:251660288;visibility:visible;mso-wrap-style:square;mso-width-percent:0;mso-height-percent:0;mso-wrap-distance-left:9pt;mso-wrap-distance-top:0;mso-wrap-distance-right:9pt;mso-wrap-distance-bottom:0;mso-position-horizontal:absolute;mso-position-horizontal-relative:text;mso-position-vertical:absolute;mso-position-vertical-relative:text;mso-width-percent:0;mso-height-percent:0;mso-width-relative:margin;mso-height-relative:margin;v-text-anchor:top" o:gfxdata="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" fillcolor="#5b9bd5 [3204]" stroked="f" strokeweight=".5pt">
+                  <v:shape id="Text Box 1" o:spid="_x0000_s1030" type="#_x0000_t202" style="position:absolute;margin-left:5.45pt;margin-top:323.25pt;width:319.2pt;height:198.35pt;z-index:251660288;visibility:visible;mso-wrap-style:square;mso-width-percent:0;mso-height-percent:0;mso-wrap-distance-left:9pt;mso-wrap-distance-top:0;mso-wrap-distance-right:9pt;mso-wrap-distance-bottom:0;mso-position-horizontal:absolute;mso-position-horizontal-relative:text;mso-position-vertical:absolute;mso-position-vertical-relative:text;mso-width-percent:0;mso-height-percent:0;mso-width-relative:margin;mso-height-relative:margin;v-text-anchor:top" o:gfxdata="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" fillcolor="#4f81bd [3204]" stroked="f" strokeweight=".5pt">
                     <v:textbox>
                       <w:txbxContent>
                         <w:p>
@@ -985,7 +983,6 @@
                               <w:dataBinding w:prefixMappings="xmlns:ns0='http://schemas.openxmlformats.org/officeDocument/2006/extended-properties' " w:xpath="/ns0:Properties[1]/ns0:Company[1]" w:storeItemID="{6668398D-A668-4E3E-A5EB-62B293D839F1}"/>
                               <w:text/>
                             </w:sdtPr>
-                            <w:sdtEndPr/>
                             <w:sdtContent>
                               <w:r>
                                 <w:rPr>
@@ -1045,7 +1042,7 @@
         <w:pStyle w:val="Heading2"/>
         <w:numPr>
           <w:ilvl w:val="0"/>
-          <w:numId w:val="2"/>
+          <w:numId w:val="1"/>
         </w:numPr>
       </w:pPr>
       <w:r>
@@ -1060,7 +1057,7 @@
         <w:pStyle w:val="Heading2"/>
         <w:numPr>
           <w:ilvl w:val="0"/>
-          <w:numId w:val="2"/>
+          <w:numId w:val="1"/>
         </w:numPr>
       </w:pPr>
       <w:r>
@@ -1072,7 +1069,7 @@
         <w:pStyle w:val="Heading2"/>
         <w:numPr>
           <w:ilvl w:val="0"/>
-          <w:numId w:val="2"/>
+          <w:numId w:val="1"/>
         </w:numPr>
       </w:pPr>
       <w:r>
@@ -1084,17 +1081,11 @@
         <w:pStyle w:val="Heading2"/>
         <w:numPr>
           <w:ilvl w:val="0"/>
-          <w:numId w:val="2"/>
+          <w:numId w:val="1"/>
         </w:numPr>
       </w:pPr>
       <w:r>
-        <w:t xml:space="preserve">System will only show the </w:t>
-      </w:r>
-      <w:r>
-        <w:t>most</w:t>
-      </w:r>
-      <w:r>
-        <w:t xml:space="preserve"> preferred vendor when generating purchase order</w:t>
+        <w:t>System will only show the most preferred vendor when generating purchase order</w:t>
       </w:r>
     </w:p>
     <w:p>
@@ -1102,17 +1093,11 @@
         <w:pStyle w:val="Heading2"/>
         <w:numPr>
           <w:ilvl w:val="0"/>
-          <w:numId w:val="2"/>
+          <w:numId w:val="1"/>
         </w:numPr>
       </w:pPr>
       <w:r>
-        <w:t>100 member points = $1</w:t>
-      </w:r>
-      <w:r>
-        <w:t>. P</w:t>
-      </w:r>
-      <w:r>
-        <w:t>oints can be redeemed in multiple of 100 only.</w:t>
+        <w:t>100 member points = $1. Points can be redeemed in multiple of 100 only.</w:t>
       </w:r>
     </w:p>
     <w:p>
@@ -1120,11 +1105,11 @@
         <w:pStyle w:val="ListParagraph"/>
         <w:numPr>
           <w:ilvl w:val="0"/>
-          <w:numId w:val="2"/>
+          <w:numId w:val="1"/>
         </w:numPr>
         <w:rPr>
           <w:rFonts w:asciiTheme="majorHAnsi" w:eastAsiaTheme="majorEastAsia" w:hAnsiTheme="majorHAnsi" w:cstheme="majorBidi"/>
-          <w:color w:val="2E74B5" w:themeColor="accent1" w:themeShade="BF"/>
+          <w:color w:val="365F91" w:themeColor="accent1" w:themeShade="BF"/>
           <w:sz w:val="26"/>
           <w:szCs w:val="26"/>
         </w:rPr>
@@ -1132,7 +1117,7 @@
       <w:r>
         <w:rPr>
           <w:rFonts w:asciiTheme="majorHAnsi" w:eastAsiaTheme="majorEastAsia" w:hAnsiTheme="majorHAnsi" w:cstheme="majorBidi"/>
-          <w:color w:val="2E74B5" w:themeColor="accent1" w:themeShade="BF"/>
+          <w:color w:val="365F91" w:themeColor="accent1" w:themeShade="BF"/>
           <w:sz w:val="26"/>
           <w:szCs w:val="26"/>
         </w:rPr>
@@ -1141,21 +1126,19 @@
       <w:r>
         <w:rPr>
           <w:rFonts w:asciiTheme="majorHAnsi" w:eastAsiaTheme="majorEastAsia" w:hAnsiTheme="majorHAnsi" w:cstheme="majorBidi"/>
-          <w:color w:val="2E74B5" w:themeColor="accent1" w:themeShade="BF"/>
+          <w:color w:val="365F91" w:themeColor="accent1" w:themeShade="BF"/>
           <w:sz w:val="26"/>
           <w:szCs w:val="26"/>
         </w:rPr>
         <w:t>spent will earn one point to user.</w:t>
       </w:r>
-      <w:bookmarkStart w:id="0" w:name="_GoBack"/>
-      <w:bookmarkEnd w:id="0"/>
     </w:p>
     <w:p>
       <w:pPr>
         <w:pStyle w:val="Heading2"/>
         <w:numPr>
           <w:ilvl w:val="0"/>
-          <w:numId w:val="2"/>
+          <w:numId w:val="1"/>
         </w:numPr>
       </w:pPr>
       <w:r>
@@ -1167,7 +1150,7 @@
         <w:pStyle w:val="Heading2"/>
         <w:numPr>
           <w:ilvl w:val="0"/>
-          <w:numId w:val="2"/>
+          <w:numId w:val="1"/>
         </w:numPr>
       </w:pPr>
       <w:r>
@@ -1179,11 +1162,11 @@
         <w:pStyle w:val="ListParagraph"/>
         <w:numPr>
           <w:ilvl w:val="0"/>
-          <w:numId w:val="2"/>
+          <w:numId w:val="1"/>
         </w:numPr>
         <w:rPr>
           <w:rFonts w:asciiTheme="majorHAnsi" w:eastAsiaTheme="majorEastAsia" w:hAnsiTheme="majorHAnsi" w:cstheme="majorBidi"/>
-          <w:color w:val="2E74B5" w:themeColor="accent1" w:themeShade="BF"/>
+          <w:color w:val="365F91" w:themeColor="accent1" w:themeShade="BF"/>
           <w:sz w:val="26"/>
           <w:szCs w:val="26"/>
         </w:rPr>
@@ -1191,12 +1174,131 @@
       <w:r>
         <w:rPr>
           <w:rFonts w:asciiTheme="majorHAnsi" w:eastAsiaTheme="majorEastAsia" w:hAnsiTheme="majorHAnsi" w:cstheme="majorBidi"/>
-          <w:color w:val="2E74B5" w:themeColor="accent1" w:themeShade="BF"/>
+          <w:color w:val="365F91" w:themeColor="accent1" w:themeShade="BF"/>
           <w:sz w:val="26"/>
           <w:szCs w:val="26"/>
         </w:rPr>
-        <w:t>Numbers like total Price, Final price, discounts will be rounded off to two decimal places.</w:t>
+        <w:t xml:space="preserve">Numbers like total Price, Final </w:t>
       </w:r>
+      <w:proofErr w:type="gramStart"/>
+      <w:r>
+        <w:rPr>
+          <w:rFonts w:asciiTheme="majorHAnsi" w:eastAsiaTheme="majorEastAsia" w:hAnsiTheme="majorHAnsi" w:cstheme="majorBidi"/>
+          <w:color w:val="365F91" w:themeColor="accent1" w:themeShade="BF"/>
+          <w:sz w:val="26"/>
+          <w:szCs w:val="26"/>
+        </w:rPr>
+        <w:t>price,</w:t>
+      </w:r>
+      <w:proofErr w:type="gramEnd"/>
+      <w:r>
+        <w:rPr>
+          <w:rFonts w:asciiTheme="majorHAnsi" w:eastAsiaTheme="majorEastAsia" w:hAnsiTheme="majorHAnsi" w:cstheme="majorBidi"/>
+          <w:color w:val="365F91" w:themeColor="accent1" w:themeShade="BF"/>
+          <w:sz w:val="26"/>
+          <w:szCs w:val="26"/>
+        </w:rPr>
+        <w:t xml:space="preserve"> discounts will be rounded off to two decimal places.</w:t>
+      </w:r>
+    </w:p>
+    <w:p/>
+    <w:p>
+      <w:r>
+        <w:br w:type="page"/>
+      </w:r>
+    </w:p>
+    <w:p>
+      <w:pPr>
+        <w:pStyle w:val="Heading1"/>
+      </w:pPr>
+      <w:r>
+        <w:lastRenderedPageBreak/>
+        <w:t>Testing Accounts:</w:t>
+      </w:r>
+    </w:p>
+    <w:p/>
+    <w:p>
+      <w:r>
+        <w:t>Storekeeper</w:t>
+      </w:r>
+    </w:p>
+    <w:tbl>
+      <w:tblPr>
+        <w:tblStyle w:val="TableGrid"/>
+        <w:tblW w:w="0" w:type="auto"/>
+        <w:tblLook w:val="04A0" w:firstRow="1" w:lastRow="0" w:firstColumn="1" w:lastColumn="0" w:noHBand="0" w:noVBand="1"/>
+      </w:tblPr>
+      <w:tblGrid>
+        <w:gridCol w:w="4621"/>
+        <w:gridCol w:w="4621"/>
+      </w:tblGrid>
+      <w:tr>
+        <w:tc>
+          <w:tcPr>
+            <w:tcW w:w="4621" w:type="dxa"/>
+          </w:tcPr>
+          <w:p/>
+        </w:tc>
+        <w:tc>
+          <w:tcPr>
+            <w:tcW w:w="4621" w:type="dxa"/>
+          </w:tcPr>
+          <w:p/>
+        </w:tc>
+      </w:tr>
+      <w:tr>
+        <w:tc>
+          <w:tcPr>
+            <w:tcW w:w="4621" w:type="dxa"/>
+          </w:tcPr>
+          <w:p/>
+        </w:tc>
+        <w:tc>
+          <w:tcPr>
+            <w:tcW w:w="4621" w:type="dxa"/>
+          </w:tcPr>
+          <w:p/>
+        </w:tc>
+      </w:tr>
+      <w:tr>
+        <w:tc>
+          <w:tcPr>
+            <w:tcW w:w="4621" w:type="dxa"/>
+          </w:tcPr>
+          <w:p/>
+        </w:tc>
+        <w:tc>
+          <w:tcPr>
+            <w:tcW w:w="4621" w:type="dxa"/>
+          </w:tcPr>
+          <w:p/>
+        </w:tc>
+      </w:tr>
+      <w:tr>
+        <w:tc>
+          <w:tcPr>
+            <w:tcW w:w="4621" w:type="dxa"/>
+          </w:tcPr>
+          <w:p/>
+        </w:tc>
+        <w:tc>
+          <w:tcPr>
+            <w:tcW w:w="4621" w:type="dxa"/>
+          </w:tcPr>
+          <w:p/>
+        </w:tc>
+      </w:tr>
+    </w:tbl>
+    <w:p/>
+    <w:p>
+      <w:r>
+        <w:t>Member</w:t>
+      </w:r>
+    </w:p>
+    <w:p/>
+    <w:p>
+      <w:bookmarkStart w:id="0" w:name="_GoBack"/>
+      <w:bookmarkEnd w:id="0"/>
     </w:p>
     <w:p/>
     <w:sectPr>
@@ -1212,97 +1314,8 @@
 </file>
 
 <file path=word/numbering.xml><?xml version="1.0" encoding="utf-8"?>
-<w:numbering xmlns:wpc="http://schemas.microsoft.com/office/word/2010/wordprocessingCanvas" xmlns:mc="http://schemas.openxmlformats.org/markup-compatibility/2006" xmlns:o="urn:schemas-microsoft-com:office:office" xmlns:r="http://schemas.openxmlformats.org/officeDocument/2006/relationships" xmlns:m="http://schemas.openxmlformats.org/officeDocument/2006/math" xmlns:v="urn:schemas-microsoft-com:vml" xmlns:wp14="http://schemas.microsoft.com/office/word/2010/wordprocessingDrawing" xmlns:wp="http://schemas.openxmlformats.org/drawingml/2006/wordprocessingDrawing" xmlns:w10="urn:schemas-microsoft-com:office:word" xmlns:w="http://schemas.openxmlformats.org/wordprocessingml/2006/main" xmlns:w14="http://schemas.microsoft.com/office/word/2010/wordml" xmlns:w15="http://schemas.microsoft.com/office/word/2012/wordml" xmlns:wpg="http://schemas.microsoft.com/office/word/2010/wordprocessingGroup" xmlns:wpi="http://schemas.microsoft.com/office/word/2010/wordprocessingInk" xmlns:wne="http://schemas.microsoft.com/office/word/2006/wordml" xmlns:wps="http://schemas.microsoft.com/office/word/2010/wordprocessingShape" mc:Ignorable="w14 w15 wp14">
-  <w:abstractNum w:abstractNumId="0" w15:restartNumberingAfterBreak="0">
-    <w:nsid w:val="173B717A"/>
-    <w:multiLevelType w:val="hybridMultilevel"/>
-    <w:tmpl w:val="3A1C9704"/>
-    <w:lvl w:ilvl="0" w:tplc="4809000F">
-      <w:start w:val="1"/>
-      <w:numFmt w:val="decimal"/>
-      <w:lvlText w:val="%1."/>
-      <w:lvlJc w:val="left"/>
-      <w:pPr>
-        <w:ind w:left="720" w:hanging="360"/>
-      </w:pPr>
-      <w:rPr>
-        <w:rFonts w:hint="default"/>
-      </w:rPr>
-    </w:lvl>
-    <w:lvl w:ilvl="1" w:tplc="48090019" w:tentative="1">
-      <w:start w:val="1"/>
-      <w:numFmt w:val="lowerLetter"/>
-      <w:lvlText w:val="%2."/>
-      <w:lvlJc w:val="left"/>
-      <w:pPr>
-        <w:ind w:left="1440" w:hanging="360"/>
-      </w:pPr>
-    </w:lvl>
-    <w:lvl w:ilvl="2" w:tplc="4809001B" w:tentative="1">
-      <w:start w:val="1"/>
-      <w:numFmt w:val="lowerRoman"/>
-      <w:lvlText w:val="%3."/>
-      <w:lvlJc w:val="right"/>
-      <w:pPr>
-        <w:ind w:left="2160" w:hanging="180"/>
-      </w:pPr>
-    </w:lvl>
-    <w:lvl w:ilvl="3" w:tplc="4809000F" w:tentative="1">
-      <w:start w:val="1"/>
-      <w:numFmt w:val="decimal"/>
-      <w:lvlText w:val="%4."/>
-      <w:lvlJc w:val="left"/>
-      <w:pPr>
-        <w:ind w:left="2880" w:hanging="360"/>
-      </w:pPr>
-    </w:lvl>
-    <w:lvl w:ilvl="4" w:tplc="48090019" w:tentative="1">
-      <w:start w:val="1"/>
-      <w:numFmt w:val="lowerLetter"/>
-      <w:lvlText w:val="%5."/>
-      <w:lvlJc w:val="left"/>
-      <w:pPr>
-        <w:ind w:left="3600" w:hanging="360"/>
-      </w:pPr>
-    </w:lvl>
-    <w:lvl w:ilvl="5" w:tplc="4809001B" w:tentative="1">
-      <w:start w:val="1"/>
-      <w:numFmt w:val="lowerRoman"/>
-      <w:lvlText w:val="%6."/>
-      <w:lvlJc w:val="right"/>
-      <w:pPr>
-        <w:ind w:left="4320" w:hanging="180"/>
-      </w:pPr>
-    </w:lvl>
-    <w:lvl w:ilvl="6" w:tplc="4809000F" w:tentative="1">
-      <w:start w:val="1"/>
-      <w:numFmt w:val="decimal"/>
-      <w:lvlText w:val="%7."/>
-      <w:lvlJc w:val="left"/>
-      <w:pPr>
-        <w:ind w:left="5040" w:hanging="360"/>
-      </w:pPr>
-    </w:lvl>
-    <w:lvl w:ilvl="7" w:tplc="48090019" w:tentative="1">
-      <w:start w:val="1"/>
-      <w:numFmt w:val="lowerLetter"/>
-      <w:lvlText w:val="%8."/>
-      <w:lvlJc w:val="left"/>
-      <w:pPr>
-        <w:ind w:left="5760" w:hanging="360"/>
-      </w:pPr>
-    </w:lvl>
-    <w:lvl w:ilvl="8" w:tplc="4809001B" w:tentative="1">
-      <w:start w:val="1"/>
-      <w:numFmt w:val="lowerRoman"/>
-      <w:lvlText w:val="%9."/>
-      <w:lvlJc w:val="right"/>
-      <w:pPr>
-        <w:ind w:left="6480" w:hanging="180"/>
-      </w:pPr>
-    </w:lvl>
-  </w:abstractNum>
-  <w:abstractNum w:abstractNumId="1" w15:restartNumberingAfterBreak="0">
+<w:numbering xmlns:wpc="http://schemas.microsoft.com/office/word/2010/wordprocessingCanvas" xmlns:mc="http://schemas.openxmlformats.org/markup-compatibility/2006" xmlns:o="urn:schemas-microsoft-com:office:office" xmlns:r="http://schemas.openxmlformats.org/officeDocument/2006/relationships" xmlns:m="http://schemas.openxmlformats.org/officeDocument/2006/math" xmlns:v="urn:schemas-microsoft-com:vml" xmlns:wp14="http://schemas.microsoft.com/office/word/2010/wordprocessingDrawing" xmlns:wp="http://schemas.openxmlformats.org/drawingml/2006/wordprocessingDrawing" xmlns:w10="urn:schemas-microsoft-com:office:word" xmlns:w="http://schemas.openxmlformats.org/wordprocessingml/2006/main" xmlns:w14="http://schemas.microsoft.com/office/word/2010/wordml" xmlns:wpg="http://schemas.microsoft.com/office/word/2010/wordprocessingGroup" xmlns:wpi="http://schemas.microsoft.com/office/word/2010/wordprocessingInk" xmlns:wne="http://schemas.microsoft.com/office/word/2006/wordml" xmlns:wps="http://schemas.microsoft.com/office/word/2010/wordprocessingShape" mc:Ignorable="w14 wp14">
+  <w:abstractNum w:abstractNumId="0">
     <w:nsid w:val="317512AE"/>
     <w:multiLevelType w:val="hybridMultilevel"/>
     <w:tmpl w:val="F72A9FB6"/>
@@ -1394,405 +1407,175 @@
   <w:num w:numId="1">
     <w:abstractNumId w:val="0"/>
   </w:num>
-  <w:num w:numId="2">
-    <w:abstractNumId w:val="1"/>
-  </w:num>
 </w:numbering>
 </file>
 
 <file path=word/styles.xml><?xml version="1.0" encoding="utf-8"?>
-<w:styles xmlns:mc="http://schemas.openxmlformats.org/markup-compatibility/2006" xmlns:r="http://schemas.openxmlformats.org/officeDocument/2006/relationships" xmlns:w="http://schemas.openxmlformats.org/wordprocessingml/2006/main" xmlns:w14="http://schemas.microsoft.com/office/word/2010/wordml" xmlns:w15="http://schemas.microsoft.com/office/word/2012/wordml" mc:Ignorable="w14 w15">
+<w:styles xmlns:mc="http://schemas.openxmlformats.org/markup-compatibility/2006" xmlns:r="http://schemas.openxmlformats.org/officeDocument/2006/relationships" xmlns:w="http://schemas.openxmlformats.org/wordprocessingml/2006/main" xmlns:w14="http://schemas.microsoft.com/office/word/2010/wordml" mc:Ignorable="w14">
   <w:docDefaults>
     <w:rPrDefault>
       <w:rPr>
         <w:rFonts w:asciiTheme="minorHAnsi" w:eastAsiaTheme="minorEastAsia" w:hAnsiTheme="minorHAnsi" w:cstheme="minorBidi"/>
         <w:sz w:val="22"/>
         <w:szCs w:val="22"/>
-        <w:lang w:val="en-SG" w:eastAsia="zh-CN" w:bidi="ar-SA"/>
+        <w:lang w:val="en-GB" w:eastAsia="zh-CN" w:bidi="ar-SA"/>
       </w:rPr>
     </w:rPrDefault>
     <w:pPrDefault>
       <w:pPr>
-        <w:spacing w:after="160" w:line="259" w:lineRule="auto"/>
+        <w:spacing w:after="200" w:line="276" w:lineRule="auto"/>
       </w:pPr>
     </w:pPrDefault>
   </w:docDefaults>
-  <w:latentStyles w:defLockedState="0" w:defUIPriority="99" w:defSemiHidden="0" w:defUnhideWhenUsed="0" w:defQFormat="0" w:count="371">
-    <w:lsdException w:name="Normal" w:uiPriority="0" w:qFormat="1"/>
-    <w:lsdException w:name="heading 1" w:uiPriority="9" w:qFormat="1"/>
-    <w:lsdException w:name="heading 2" w:semiHidden="1" w:uiPriority="9" w:unhideWhenUsed="1" w:qFormat="1"/>
-    <w:lsdException w:name="heading 3" w:semiHidden="1" w:uiPriority="9" w:unhideWhenUsed="1" w:qFormat="1"/>
-    <w:lsdException w:name="heading 4" w:semiHidden="1" w:uiPriority="9" w:unhideWhenUsed="1" w:qFormat="1"/>
-    <w:lsdException w:name="heading 5" w:semiHidden="1" w:uiPriority="9" w:unhideWhenUsed="1" w:qFormat="1"/>
-    <w:lsdException w:name="heading 6" w:semiHidden="1" w:uiPriority="9" w:unhideWhenUsed="1" w:qFormat="1"/>
-    <w:lsdException w:name="heading 7" w:semiHidden="1" w:uiPriority="9" w:unhideWhenUsed="1" w:qFormat="1"/>
-    <w:lsdException w:name="heading 8" w:semiHidden="1" w:uiPriority="9" w:unhideWhenUsed="1" w:qFormat="1"/>
-    <w:lsdException w:name="heading 9" w:semiHidden="1" w:uiPriority="9" w:unhideWhenUsed="1" w:qFormat="1"/>
-    <w:lsdException w:name="index 1" w:semiHidden="1" w:unhideWhenUsed="1"/>
-    <w:lsdException w:name="index 2" w:semiHidden="1" w:unhideWhenUsed="1"/>
-    <w:lsdException w:name="index 3" w:semiHidden="1" w:unhideWhenUsed="1"/>
-    <w:lsdException w:name="index 4" w:semiHidden="1" w:unhideWhenUsed="1"/>
-    <w:lsdException w:name="index 5" w:semiHidden="1" w:unhideWhenUsed="1"/>
-    <w:lsdException w:name="index 6" w:semiHidden="1" w:unhideWhenUsed="1"/>
-    <w:lsdException w:name="index 7" w:semiHidden="1" w:unhideWhenUsed="1"/>
-    <w:lsdException w:name="index 8" w:semiHidden="1" w:unhideWhenUsed="1"/>
-    <w:lsdException w:name="index 9" w:semiHidden="1" w:unhideWhenUsed="1"/>
-    <w:lsdException w:name="toc 1" w:semiHidden="1" w:uiPriority="39" w:unhideWhenUsed="1"/>
-    <w:lsdException w:name="toc 2" w:semiHidden="1" w:uiPriority="39" w:unhideWhenUsed="1"/>
-    <w:lsdException w:name="toc 3" w:semiHidden="1" w:uiPriority="39" w:unhideWhenUsed="1"/>
-    <w:lsdException w:name="toc 4" w:semiHidden="1" w:uiPriority="39" w:unhideWhenUsed="1"/>
-    <w:lsdException w:name="toc 5" w:semiHidden="1" w:uiPriority="39" w:unhideWhenUsed="1"/>
-    <w:lsdException w:name="toc 6" w:semiHidden="1" w:uiPriority="39" w:unhideWhenUsed="1"/>
-    <w:lsdException w:name="toc 7" w:semiHidden="1" w:uiPriority="39" w:unhideWhenUsed="1"/>
-    <w:lsdException w:name="toc 8" w:semiHidden="1" w:uiPriority="39" w:unhideWhenUsed="1"/>
-    <w:lsdException w:name="toc 9" w:semiHidden="1" w:uiPriority="39" w:unhideWhenUsed="1"/>
-    <w:lsdException w:name="Normal Indent" w:semiHidden="1" w:unhideWhenUsed="1"/>
-    <w:lsdException w:name="footnote text" w:semiHidden="1" w:unhideWhenUsed="1"/>
-    <w:lsdException w:name="annotation text" w:semiHidden="1" w:unhideWhenUsed="1"/>
-    <w:lsdException w:name="header" w:semiHidden="1" w:unhideWhenUsed="1"/>
-    <w:lsdException w:name="footer" w:semiHidden="1" w:unhideWhenUsed="1"/>
-    <w:lsdException w:name="index heading" w:semiHidden="1" w:unhideWhenUsed="1"/>
-    <w:lsdException w:name="caption" w:semiHidden="1" w:uiPriority="35" w:unhideWhenUsed="1" w:qFormat="1"/>
-    <w:lsdException w:name="table of figures" w:semiHidden="1" w:unhideWhenUsed="1"/>
-    <w:lsdException w:name="envelope address" w:semiHidden="1" w:unhideWhenUsed="1"/>
-    <w:lsdException w:name="envelope return" w:semiHidden="1" w:unhideWhenUsed="1"/>
-    <w:lsdException w:name="footnote reference" w:semiHidden="1" w:unhideWhenUsed="1"/>
-    <w:lsdException w:name="annotation reference" w:semiHidden="1" w:unhideWhenUsed="1"/>
-    <w:lsdException w:name="line number" w:semiHidden="1" w:unhideWhenUsed="1"/>
-    <w:lsdException w:name="page number" w:semiHidden="1" w:unhideWhenUsed="1"/>
-    <w:lsdException w:name="endnote reference" w:semiHidden="1" w:unhideWhenUsed="1"/>
-    <w:lsdException w:name="endnote text" w:semiHidden="1" w:unhideWhenUsed="1"/>
-    <w:lsdException w:name="table of authorities" w:semiHidden="1" w:unhideWhenUsed="1"/>
-    <w:lsdException w:name="macro" w:semiHidden="1" w:unhideWhenUsed="1"/>
-    <w:lsdException w:name="toa heading" w:semiHidden="1" w:unhideWhenUsed="1"/>
-    <w:lsdException w:name="List" w:semiHidden="1" w:unhideWhenUsed="1"/>
-    <w:lsdException w:name="List Bullet" w:semiHidden="1" w:unhideWhenUsed="1"/>
-    <w:lsdException w:name="List Number" w:semiHidden="1" w:unhideWhenUsed="1"/>
-    <w:lsdException w:name="List 2" w:semiHidden="1" w:unhideWhenUsed="1"/>
-    <w:lsdException w:name="List 3" w:semiHidden="1" w:unhideWhenUsed="1"/>
-    <w:lsdException w:name="List 4" w:semiHidden="1" w:unhideWhenUsed="1"/>
-    <w:lsdException w:name="List 5" w:semiHidden="1" w:unhideWhenUsed="1"/>
-    <w:lsdException w:name="List Bullet 2" w:semiHidden="1" w:unhideWhenUsed="1"/>
-    <w:lsdException w:name="List Bullet 3" w:semiHidden="1" w:unhideWhenUsed="1"/>
-    <w:lsdException w:name="List Bullet 4" w:semiHidden="1" w:unhideWhenUsed="1"/>
-    <w:lsdException w:name="List Bullet 5" w:semiHidden="1" w:unhideWhenUsed="1"/>
-    <w:lsdException w:name="List Number 2" w:semiHidden="1" w:unhideWhenUsed="1"/>
-    <w:lsdException w:name="List Number 3" w:semiHidden="1" w:unhideWhenUsed="1"/>
-    <w:lsdException w:name="List Number 4" w:semiHidden="1" w:unhideWhenUsed="1"/>
-    <w:lsdException w:name="List Number 5" w:semiHidden="1" w:unhideWhenUsed="1"/>
-    <w:lsdException w:name="Title" w:uiPriority="10" w:qFormat="1"/>
-    <w:lsdException w:name="Closing" w:semiHidden="1" w:unhideWhenUsed="1"/>
-    <w:lsdException w:name="Signature" w:semiHidden="1" w:unhideWhenUsed="1"/>
-    <w:lsdException w:name="Default Paragraph Font" w:semiHidden="1" w:uiPriority="1" w:unhideWhenUsed="1"/>
-    <w:lsdException w:name="Body Text" w:semiHidden="1" w:unhideWhenUsed="1"/>
-    <w:lsdException w:name="Body Text Indent" w:semiHidden="1" w:unhideWhenUsed="1"/>
-    <w:lsdException w:name="List Continue" w:semiHidden="1" w:unhideWhenUsed="1"/>
-    <w:lsdException w:name="List Continue 2" w:semiHidden="1" w:unhideWhenUsed="1"/>
-    <w:lsdException w:name="List Continue 3" w:semiHidden="1" w:unhideWhenUsed="1"/>
-    <w:lsdException w:name="List Continue 4" w:semiHidden="1" w:unhideWhenUsed="1"/>
-    <w:lsdException w:name="List Continue 5" w:semiHidden="1" w:unhideWhenUsed="1"/>
-    <w:lsdException w:name="Message Header" w:semiHidden="1" w:unhideWhenUsed="1"/>
-    <w:lsdException w:name="Subtitle" w:uiPriority="11" w:qFormat="1"/>
-    <w:lsdException w:name="Salutation" w:semiHidden="1" w:unhideWhenUsed="1"/>
-    <w:lsdException w:name="Date" w:semiHidden="1" w:unhideWhenUsed="1"/>
-    <w:lsdException w:name="Body Text First Indent" w:semiHidden="1" w:unhideWhenUsed="1"/>
-    <w:lsdException w:name="Body Text First Indent 2" w:semiHidden="1" w:unhideWhenUsed="1"/>
-    <w:lsdException w:name="Note Heading" w:semiHidden="1" w:unhideWhenUsed="1"/>
-    <w:lsdException w:name="Body Text 2" w:semiHidden="1" w:unhideWhenUsed="1"/>
-    <w:lsdException w:name="Body Text 3" w:semiHidden="1" w:unhideWhenUsed="1"/>
-    <w:lsdException w:name="Body Text Indent 2" w:semiHidden="1" w:unhideWhenUsed="1"/>
-    <w:lsdException w:name="Body Text Indent 3" w:semiHidden="1" w:unhideWhenUsed="1"/>
-    <w:lsdException w:name="Block Text" w:semiHidden="1" w:unhideWhenUsed="1"/>
-    <w:lsdException w:name="Hyperlink" w:semiHidden="1" w:unhideWhenUsed="1"/>
-    <w:lsdException w:name="FollowedHyperlink" w:semiHidden="1" w:unhideWhenUsed="1"/>
-    <w:lsdException w:name="Strong" w:uiPriority="22" w:qFormat="1"/>
-    <w:lsdException w:name="Emphasis" w:uiPriority="20" w:qFormat="1"/>
-    <w:lsdException w:name="Document Map" w:semiHidden="1" w:unhideWhenUsed="1"/>
-    <w:lsdException w:name="Plain Text" w:semiHidden="1" w:unhideWhenUsed="1"/>
-    <w:lsdException w:name="E-mail Signature" w:semiHidden="1" w:unhideWhenUsed="1"/>
-    <w:lsdException w:name="HTML Top of Form" w:semiHidden="1" w:unhideWhenUsed="1"/>
-    <w:lsdException w:name="HTML Bottom of Form" w:semiHidden="1" w:unhideWhenUsed="1"/>
-    <w:lsdException w:name="Normal (Web)" w:semiHidden="1" w:unhideWhenUsed="1"/>
-    <w:lsdException w:name="HTML Acronym" w:semiHidden="1" w:unhideWhenUsed="1"/>
-    <w:lsdException w:name="HTML Address" w:semiHidden="1" w:unhideWhenUsed="1"/>
-    <w:lsdException w:name="HTML Cite" w:semiHidden="1" w:unhideWhenUsed="1"/>
-    <w:lsdException w:name="HTML Code" w:semiHidden="1" w:unhideWhenUsed="1"/>
-    <w:lsdException w:name="HTML Definition" w:semiHidden="1" w:unhideWhenUsed="1"/>
-    <w:lsdException w:name="HTML Keyboard" w:semiHidden="1" w:unhideWhenUsed="1"/>
-    <w:lsdException w:name="HTML Preformatted" w:semiHidden="1" w:unhideWhenUsed="1"/>
-    <w:lsdException w:name="HTML Sample" w:semiHidden="1" w:unhideWhenUsed="1"/>
-    <w:lsdException w:name="HTML Typewriter" w:semiHidden="1" w:unhideWhenUsed="1"/>
-    <w:lsdException w:name="HTML Variable" w:semiHidden="1" w:unhideWhenUsed="1"/>
-    <w:lsdException w:name="Normal Table" w:semiHidden="1" w:unhideWhenUsed="1"/>
-    <w:lsdException w:name="annotation subject" w:semiHidden="1" w:unhideWhenUsed="1"/>
-    <w:lsdException w:name="No List" w:semiHidden="1" w:unhideWhenUsed="1"/>
-    <w:lsdException w:name="Outline List 1" w:semiHidden="1" w:unhideWhenUsed="1"/>
-    <w:lsdException w:name="Outline List 2" w:semiHidden="1" w:unhideWhenUsed="1"/>
-    <w:lsdException w:name="Outline List 3" w:semiHidden="1" w:unhideWhenUsed="1"/>
-    <w:lsdException w:name="Table Simple 1" w:semiHidden="1" w:unhideWhenUsed="1"/>
-    <w:lsdException w:name="Table Simple 2" w:semiHidden="1" w:unhideWhenUsed="1"/>
-    <w:lsdException w:name="Table Simple 3" w:semiHidden="1" w:unhideWhenUsed="1"/>
-    <w:lsdException w:name="Table Classic 1" w:semiHidden="1" w:unhideWhenUsed="1"/>
-    <w:lsdException w:name="Table Classic 2" w:semiHidden="1" w:unhideWhenUsed="1"/>
-    <w:lsdException w:name="Table Classic 3" w:semiHidden="1" w:unhideWhenUsed="1"/>
-    <w:lsdException w:name="Table Classic 4" w:semiHidden="1" w:unhideWhenUsed="1"/>
-    <w:lsdException w:name="Table Colorful 1" w:semiHidden="1" w:unhideWhenUsed="1"/>
-    <w:lsdException w:name="Table Colorful 2" w:semiHidden="1" w:unhideWhenUsed="1"/>
-    <w:lsdException w:name="Table Colorful 3" w:semiHidden="1" w:unhideWhenUsed="1"/>
-    <w:lsdException w:name="Table Columns 1" w:semiHidden="1" w:unhideWhenUsed="1"/>
-    <w:lsdException w:name="Table Columns 2" w:semiHidden="1" w:unhideWhenUsed="1"/>
-    <w:lsdException w:name="Table Columns 3" w:semiHidden="1" w:unhideWhenUsed="1"/>
-    <w:lsdException w:name="Table Columns 4" w:semiHidden="1" w:unhideWhenUsed="1"/>
-    <w:lsdException w:name="Table Columns 5" w:semiHidden="1" w:unhideWhenUsed="1"/>
-    <w:lsdException w:name="Table Grid 1" w:semiHidden="1" w:unhideWhenUsed="1"/>
-    <w:lsdException w:name="Table Grid 2" w:semiHidden="1" w:unhideWhenUsed="1"/>
-    <w:lsdException w:name="Table Grid 3" w:semiHidden="1" w:unhideWhenUsed="1"/>
-    <w:lsdException w:name="Table Grid 4" w:semiHidden="1" w:unhideWhenUsed="1"/>
-    <w:lsdException w:name="Table Grid 5" w:semiHidden="1" w:unhideWhenUsed="1"/>
-    <w:lsdException w:name="Table Grid 6" w:semiHidden="1" w:unhideWhenUsed="1"/>
-    <w:lsdException w:name="Table Grid 7" w:semiHidden="1" w:unhideWhenUsed="1"/>
-    <w:lsdException w:name="Table Grid 8" w:semiHidden="1" w:unhideWhenUsed="1"/>
-    <w:lsdException w:name="Table List 1" w:semiHidden="1" w:unhideWhenUsed="1"/>
-    <w:lsdException w:name="Table List 2" w:semiHidden="1" w:unhideWhenUsed="1"/>
-    <w:lsdException w:name="Table List 3" w:semiHidden="1" w:unhideWhenUsed="1"/>
-    <w:lsdException w:name="Table List 4" w:semiHidden="1" w:unhideWhenUsed="1"/>
-    <w:lsdException w:name="Table List 5" w:semiHidden="1" w:unhideWhenUsed="1"/>
-    <w:lsdException w:name="Table List 6" w:semiHidden="1" w:unhideWhenUsed="1"/>
-    <w:lsdException w:name="Table List 7" w:semiHidden="1" w:unhideWhenUsed="1"/>
-    <w:lsdException w:name="Table List 8" w:semiHidden="1" w:unhideWhenUsed="1"/>
-    <w:lsdException w:name="Table 3D effects 1" w:semiHidden="1" w:unhideWhenUsed="1"/>
-    <w:lsdException w:name="Table 3D effects 2" w:semiHidden="1" w:unhideWhenUsed="1"/>
-    <w:lsdException w:name="Table 3D effects 3" w:semiHidden="1" w:unhideWhenUsed="1"/>
-    <w:lsdException w:name="Table Contemporary" w:semiHidden="1" w:unhideWhenUsed="1"/>
-    <w:lsdException w:name="Table Elegant" w:semiHidden="1" w:unhideWhenUsed="1"/>
-    <w:lsdException w:name="Table Professional" w:semiHidden="1" w:unhideWhenUsed="1"/>
-    <w:lsdException w:name="Table Subtle 1" w:semiHidden="1" w:unhideWhenUsed="1"/>
-    <w:lsdException w:name="Table Subtle 2" w:semiHidden="1" w:unhideWhenUsed="1"/>
-    <w:lsdException w:name="Table Web 1" w:semiHidden="1" w:unhideWhenUsed="1"/>
-    <w:lsdException w:name="Table Web 2" w:semiHidden="1" w:unhideWhenUsed="1"/>
-    <w:lsdException w:name="Table Web 3" w:semiHidden="1" w:unhideWhenUsed="1"/>
-    <w:lsdException w:name="Balloon Text" w:semiHidden="1" w:unhideWhenUsed="1"/>
-    <w:lsdException w:name="Table Grid" w:uiPriority="39"/>
-    <w:lsdException w:name="Table Theme" w:semiHidden="1" w:unhideWhenUsed="1"/>
-    <w:lsdException w:name="Placeholder Text" w:semiHidden="1"/>
-    <w:lsdException w:name="No Spacing" w:uiPriority="1" w:qFormat="1"/>
-    <w:lsdException w:name="Light Shading" w:uiPriority="60"/>
-    <w:lsdException w:name="Light List" w:uiPriority="61"/>
-    <w:lsdException w:name="Light Grid" w:uiPriority="62"/>
-    <w:lsdException w:name="Medium Shading 1" w:uiPriority="63"/>
-    <w:lsdException w:name="Medium Shading 2" w:uiPriority="64"/>
-    <w:lsdException w:name="Medium List 1" w:uiPriority="65"/>
-    <w:lsdException w:name="Medium List 2" w:uiPriority="66"/>
-    <w:lsdException w:name="Medium Grid 1" w:uiPriority="67"/>
-    <w:lsdException w:name="Medium Grid 2" w:uiPriority="68"/>
-    <w:lsdException w:name="Medium Grid 3" w:uiPriority="69"/>
-    <w:lsdException w:name="Dark List" w:uiPriority="70"/>
-    <w:lsdException w:name="Colorful Shading" w:uiPriority="71"/>
-    <w:lsdException w:name="Colorful List" w:uiPriority="72"/>
-    <w:lsdException w:name="Colorful Grid" w:uiPriority="73"/>
-    <w:lsdException w:name="Light Shading Accent 1" w:uiPriority="60"/>
-    <w:lsdException w:name="Light List Accent 1" w:uiPriority="61"/>
-    <w:lsdException w:name="Light Grid Accent 1" w:uiPriority="62"/>
-    <w:lsdException w:name="Medium Shading 1 Accent 1" w:uiPriority="63"/>
-    <w:lsdException w:name="Medium Shading 2 Accent 1" w:uiPriority="64"/>
-    <w:lsdException w:name="Medium List 1 Accent 1" w:uiPriority="65"/>
-    <w:lsdException w:name="Revision" w:semiHidden="1"/>
-    <w:lsdException w:name="List Paragraph" w:uiPriority="34" w:qFormat="1"/>
-    <w:lsdException w:name="Quote" w:uiPriority="29" w:qFormat="1"/>
-    <w:lsdException w:name="Intense Quote" w:uiPriority="30" w:qFormat="1"/>
-    <w:lsdException w:name="Medium List 2 Accent 1" w:uiPriority="66"/>
-    <w:lsdException w:name="Medium Grid 1 Accent 1" w:uiPriority="67"/>
-    <w:lsdException w:name="Medium Grid 2 Accent 1" w:uiPriority="68"/>
-    <w:lsdException w:name="Medium Grid 3 Accent 1" w:uiPriority="69"/>
-    <w:lsdException w:name="Dark List Accent 1" w:uiPriority="70"/>
-    <w:lsdException w:name="Colorful Shading Accent 1" w:uiPriority="71"/>
-    <w:lsdException w:name="Colorful List Accent 1" w:uiPriority="72"/>
-    <w:lsdException w:name="Colorful Grid Accent 1" w:uiPriority="73"/>
-    <w:lsdException w:name="Light Shading Accent 2" w:uiPriority="60"/>
-    <w:lsdException w:name="Light List Accent 2" w:uiPriority="61"/>
-    <w:lsdException w:name="Light Grid Accent 2" w:uiPriority="62"/>
-    <w:lsdException w:name="Medium Shading 1 Accent 2" w:uiPriority="63"/>
-    <w:lsdException w:name="Medium Shading 2 Accent 2" w:uiPriority="64"/>
-    <w:lsdException w:name="Medium List 1 Accent 2" w:uiPriority="65"/>
-    <w:lsdException w:name="Medium List 2 Accent 2" w:uiPriority="66"/>
-    <w:lsdException w:name="Medium Grid 1 Accent 2" w:uiPriority="67"/>
-    <w:lsdException w:name="Medium Grid 2 Accent 2" w:uiPriority="68"/>
-    <w:lsdException w:name="Medium Grid 3 Accent 2" w:uiPriority="69"/>
-    <w:lsdException w:name="Dark List Accent 2" w:uiPriority="70"/>
-    <w:lsdException w:name="Colorful Shading Accent 2" w:uiPriority="71"/>
-    <w:lsdException w:name="Colorful List Accent 2" w:uiPriority="72"/>
-    <w:lsdException w:name="Colorful Grid Accent 2" w:uiPriority="73"/>
-    <w:lsdException w:name="Light Shading Accent 3" w:uiPriority="60"/>
-    <w:lsdException w:name="Light List Accent 3" w:uiPriority="61"/>
-    <w:lsdException w:name="Light Grid Accent 3" w:uiPriority="62"/>
-    <w:lsdException w:name="Medium Shading 1 Accent 3" w:uiPriority="63"/>
-    <w:lsdException w:name="Medium Shading 2 Accent 3" w:uiPriority="64"/>
-    <w:lsdException w:name="Medium List 1 Accent 3" w:uiPriority="65"/>
-    <w:lsdException w:name="Medium List 2 Accent 3" w:uiPriority="66"/>
-    <w:lsdException w:name="Medium Grid 1 Accent 3" w:uiPriority="67"/>
-    <w:lsdException w:name="Medium Grid 2 Accent 3" w:uiPriority="68"/>
-    <w:lsdException w:name="Medium Grid 3 Accent 3" w:uiPriority="69"/>
-    <w:lsdException w:name="Dark List Accent 3" w:uiPriority="70"/>
-    <w:lsdException w:name="Colorful Shading Accent 3" w:uiPriority="71"/>
-    <w:lsdException w:name="Colorful List Accent 3" w:uiPriority="72"/>
-    <w:lsdException w:name="Colorful Grid Accent 3" w:uiPriority="73"/>
-    <w:lsdException w:name="Light Shading Accent 4" w:uiPriority="60"/>
-    <w:lsdException w:name="Light List Accent 4" w:uiPriority="61"/>
-    <w:lsdException w:name="Light Grid Accent 4" w:uiPriority="62"/>
-    <w:lsdException w:name="Medium Shading 1 Accent 4" w:uiPriority="63"/>
-    <w:lsdException w:name="Medium Shading 2 Accent 4" w:uiPriority="64"/>
-    <w:lsdException w:name="Medium List 1 Accent 4" w:uiPriority="65"/>
-    <w:lsdException w:name="Medium List 2 Accent 4" w:uiPriority="66"/>
-    <w:lsdException w:name="Medium Grid 1 Accent 4" w:uiPriority="67"/>
-    <w:lsdException w:name="Medium Grid 2 Accent 4" w:uiPriority="68"/>
-    <w:lsdException w:name="Medium Grid 3 Accent 4" w:uiPriority="69"/>
-    <w:lsdException w:name="Dark List Accent 4" w:uiPriority="70"/>
-    <w:lsdException w:name="Colorful Shading Accent 4" w:uiPriority="71"/>
-    <w:lsdException w:name="Colorful List Accent 4" w:uiPriority="72"/>
-    <w:lsdException w:name="Colorful Grid Accent 4" w:uiPriority="73"/>
-    <w:lsdException w:name="Light Shading Accent 5" w:uiPriority="60"/>
-    <w:lsdException w:name="Light List Accent 5" w:uiPriority="61"/>
-    <w:lsdException w:name="Light Grid Accent 5" w:uiPriority="62"/>
-    <w:lsdException w:name="Medium Shading 1 Accent 5" w:uiPriority="63"/>
-    <w:lsdException w:name="Medium Shading 2 Accent 5" w:uiPriority="64"/>
-    <w:lsdException w:name="Medium List 1 Accent 5" w:uiPriority="65"/>
-    <w:lsdException w:name="Medium List 2 Accent 5" w:uiPriority="66"/>
-    <w:lsdException w:name="Medium Grid 1 Accent 5" w:uiPriority="67"/>
-    <w:lsdException w:name="Medium Grid 2 Accent 5" w:uiPriority="68"/>
-    <w:lsdException w:name="Medium Grid 3 Accent 5" w:uiPriority="69"/>
-    <w:lsdException w:name="Dark List Accent 5" w:uiPriority="70"/>
-    <w:lsdException w:name="Colorful Shading Accent 5" w:uiPriority="71"/>
-    <w:lsdException w:name="Colorful List Accent 5" w:uiPriority="72"/>
-    <w:lsdException w:name="Colorful Grid Accent 5" w:uiPriority="73"/>
-    <w:lsdException w:name="Light Shading Accent 6" w:uiPriority="60"/>
-    <w:lsdException w:name="Light List Accent 6" w:uiPriority="61"/>
-    <w:lsdException w:name="Light Grid Accent 6" w:uiPriority="62"/>
-    <w:lsdException w:name="Medium Shading 1 Accent 6" w:uiPriority="63"/>
-    <w:lsdException w:name="Medium Shading 2 Accent 6" w:uiPriority="64"/>
-    <w:lsdException w:name="Medium List 1 Accent 6" w:uiPriority="65"/>
-    <w:lsdException w:name="Medium List 2 Accent 6" w:uiPriority="66"/>
-    <w:lsdException w:name="Medium Grid 1 Accent 6" w:uiPriority="67"/>
-    <w:lsdException w:name="Medium Grid 2 Accent 6" w:uiPriority="68"/>
-    <w:lsdException w:name="Medium Grid 3 Accent 6" w:uiPriority="69"/>
-    <w:lsdException w:name="Dark List Accent 6" w:uiPriority="70"/>
-    <w:lsdException w:name="Colorful Shading Accent 6" w:uiPriority="71"/>
-    <w:lsdException w:name="Colorful List Accent 6" w:uiPriority="72"/>
-    <w:lsdException w:name="Colorful Grid Accent 6" w:uiPriority="73"/>
-    <w:lsdException w:name="Subtle Emphasis" w:uiPriority="19" w:qFormat="1"/>
-    <w:lsdException w:name="Intense Emphasis" w:uiPriority="21" w:qFormat="1"/>
-    <w:lsdException w:name="Subtle Reference" w:uiPriority="31" w:qFormat="1"/>
-    <w:lsdException w:name="Intense Reference" w:uiPriority="32" w:qFormat="1"/>
-    <w:lsdException w:name="Book Title" w:uiPriority="33" w:qFormat="1"/>
-    <w:lsdException w:name="Bibliography" w:semiHidden="1" w:uiPriority="37" w:unhideWhenUsed="1"/>
-    <w:lsdException w:name="TOC Heading" w:semiHidden="1" w:uiPriority="39" w:unhideWhenUsed="1" w:qFormat="1"/>
-    <w:lsdException w:name="Plain Table 1" w:uiPriority="41"/>
-    <w:lsdException w:name="Plain Table 2" w:uiPriority="42"/>
-    <w:lsdException w:name="Plain Table 3" w:uiPriority="43"/>
-    <w:lsdException w:name="Plain Table 4" w:uiPriority="44"/>
-    <w:lsdException w:name="Plain Table 5" w:uiPriority="45"/>
-    <w:lsdException w:name="Grid Table Light" w:uiPriority="40"/>
-    <w:lsdException w:name="Grid Table 1 Light" w:uiPriority="46"/>
-    <w:lsdException w:name="Grid Table 2" w:uiPriority="47"/>
-    <w:lsdException w:name="Grid Table 3" w:uiPriority="48"/>
-    <w:lsdException w:name="Grid Table 4" w:uiPriority="49"/>
-    <w:lsdException w:name="Grid Table 5 Dark" w:uiPriority="50"/>
-    <w:lsdException w:name="Grid Table 6 Colorful" w:uiPriority="51"/>
-    <w:lsdException w:name="Grid Table 7 Colorful" w:uiPriority="52"/>
-    <w:lsdException w:name="Grid Table 1 Light Accent 1" w:uiPriority="46"/>
-    <w:lsdException w:name="Grid Table 2 Accent 1" w:uiPriority="47"/>
-    <w:lsdException w:name="Grid Table 3 Accent 1" w:uiPriority="48"/>
-    <w:lsdException w:name="Grid Table 4 Accent 1" w:uiPriority="49"/>
-    <w:lsdException w:name="Grid Table 5 Dark Accent 1" w:uiPriority="50"/>
-    <w:lsdException w:name="Grid Table 6 Colorful Accent 1" w:uiPriority="51"/>
-    <w:lsdException w:name="Grid Table 7 Colorful Accent 1" w:uiPriority="52"/>
-    <w:lsdException w:name="Grid Table 1 Light Accent 2" w:uiPriority="46"/>
-    <w:lsdException w:name="Grid Table 2 Accent 2" w:uiPriority="47"/>
-    <w:lsdException w:name="Grid Table 3 Accent 2" w:uiPriority="48"/>
-    <w:lsdException w:name="Grid Table 4 Accent 2" w:uiPriority="49"/>
-    <w:lsdException w:name="Grid Table 5 Dark Accent 2" w:uiPriority="50"/>
-    <w:lsdException w:name="Grid Table 6 Colorful Accent 2" w:uiPriority="51"/>
-    <w:lsdException w:name="Grid Table 7 Colorful Accent 2" w:uiPriority="52"/>
-    <w:lsdException w:name="Grid Table 1 Light Accent 3" w:uiPriority="46"/>
-    <w:lsdException w:name="Grid Table 2 Accent 3" w:uiPriority="47"/>
-    <w:lsdException w:name="Grid Table 3 Accent 3" w:uiPriority="48"/>
-    <w:lsdException w:name="Grid Table 4 Accent 3" w:uiPriority="49"/>
-    <w:lsdException w:name="Grid Table 5 Dark Accent 3" w:uiPriority="50"/>
-    <w:lsdException w:name="Grid Table 6 Colorful Accent 3" w:uiPriority="51"/>
-    <w:lsdException w:name="Grid Table 7 Colorful Accent 3" w:uiPriority="52"/>
-    <w:lsdException w:name="Grid Table 1 Light Accent 4" w:uiPriority="46"/>
-    <w:lsdException w:name="Grid Table 2 Accent 4" w:uiPriority="47"/>
-    <w:lsdException w:name="Grid Table 3 Accent 4" w:uiPriority="48"/>
-    <w:lsdException w:name="Grid Table 4 Accent 4" w:uiPriority="49"/>
-    <w:lsdException w:name="Grid Table 5 Dark Accent 4" w:uiPriority="50"/>
-    <w:lsdException w:name="Grid Table 6 Colorful Accent 4" w:uiPriority="51"/>
-    <w:lsdException w:name="Grid Table 7 Colorful Accent 4" w:uiPriority="52"/>
-    <w:lsdException w:name="Grid Table 1 Light Accent 5" w:uiPriority="46"/>
-    <w:lsdException w:name="Grid Table 2 Accent 5" w:uiPriority="47"/>
-    <w:lsdException w:name="Grid Table 3 Accent 5" w:uiPriority="48"/>
-    <w:lsdException w:name="Grid Table 4 Accent 5" w:uiPriority="49"/>
-    <w:lsdException w:name="Grid Table 5 Dark Accent 5" w:uiPriority="50"/>
-    <w:lsdException w:name="Grid Table 6 Colorful Accent 5" w:uiPriority="51"/>
-    <w:lsdException w:name="Grid Table 7 Colorful Accent 5" w:uiPriority="52"/>
-    <w:lsdException w:name="Grid Table 1 Light Accent 6" w:uiPriority="46"/>
-    <w:lsdException w:name="Grid Table 2 Accent 6" w:uiPriority="47"/>
-    <w:lsdException w:name="Grid Table 3 Accent 6" w:uiPriority="48"/>
-    <w:lsdException w:name="Grid Table 4 Accent 6" w:uiPriority="49"/>
-    <w:lsdException w:name="Grid Table 5 Dark Accent 6" w:uiPriority="50"/>
-    <w:lsdException w:name="Grid Table 6 Colorful Accent 6" w:uiPriority="51"/>
-    <w:lsdException w:name="Grid Table 7 Colorful Accent 6" w:uiPriority="52"/>
-    <w:lsdException w:name="List Table 1 Light" w:uiPriority="46"/>
-    <w:lsdException w:name="List Table 2" w:uiPriority="47"/>
-    <w:lsdException w:name="List Table 3" w:uiPriority="48"/>
-    <w:lsdException w:name="List Table 4" w:uiPriority="49"/>
-    <w:lsdException w:name="List Table 5 Dark" w:uiPriority="50"/>
-    <w:lsdException w:name="List Table 6 Colorful" w:uiPriority="51"/>
-    <w:lsdException w:name="List Table 7 Colorful" w:uiPriority="52"/>
-    <w:lsdException w:name="List Table 1 Light Accent 1" w:uiPriority="46"/>
-    <w:lsdException w:name="List Table 2 Accent 1" w:uiPriority="47"/>
-    <w:lsdException w:name="List Table 3 Accent 1" w:uiPriority="48"/>
-    <w:lsdException w:name="List Table 4 Accent 1" w:uiPriority="49"/>
-    <w:lsdException w:name="List Table 5 Dark Accent 1" w:uiPriority="50"/>
-    <w:lsdException w:name="List Table 6 Colorful Accent 1" w:uiPriority="51"/>
-    <w:lsdException w:name="List Table 7 Colorful Accent 1" w:uiPriority="52"/>
-    <w:lsdException w:name="List Table 1 Light Accent 2" w:uiPriority="46"/>
-    <w:lsdException w:name="List Table 2 Accent 2" w:uiPriority="47"/>
-    <w:lsdException w:name="List Table 3 Accent 2" w:uiPriority="48"/>
-    <w:lsdException w:name="List Table 4 Accent 2" w:uiPriority="49"/>
-    <w:lsdException w:name="List Table 5 Dark Accent 2" w:uiPriority="50"/>
-    <w:lsdException w:name="List Table 6 Colorful Accent 2" w:uiPriority="51"/>
-    <w:lsdException w:name="List Table 7 Colorful Accent 2" w:uiPriority="52"/>
-    <w:lsdException w:name="List Table 1 Light Accent 3" w:uiPriority="46"/>
-    <w:lsdException w:name="List Table 2 Accent 3" w:uiPriority="47"/>
-    <w:lsdException w:name="List Table 3 Accent 3" w:uiPriority="48"/>
-    <w:lsdException w:name="List Table 4 Accent 3" w:uiPriority="49"/>
-    <w:lsdException w:name="List Table 5 Dark Accent 3" w:uiPriority="50"/>
-    <w:lsdException w:name="List Table 6 Colorful Accent 3" w:uiPriority="51"/>
-    <w:lsdException w:name="List Table 7 Colorful Accent 3" w:uiPriority="52"/>
-    <w:lsdException w:name="List Table 1 Light Accent 4" w:uiPriority="46"/>
-    <w:lsdException w:name="List Table 2 Accent 4" w:uiPriority="47"/>
-    <w:lsdException w:name="List Table 3 Accent 4" w:uiPriority="48"/>
-    <w:lsdException w:name="List Table 4 Accent 4" w:uiPriority="49"/>
-    <w:lsdException w:name="List Table 5 Dark Accent 4" w:uiPriority="50"/>
-    <w:lsdException w:name="List Table 6 Colorful Accent 4" w:uiPriority="51"/>
-    <w:lsdException w:name="List Table 7 Colorful Accent 4" w:uiPriority="52"/>
-    <w:lsdException w:name="List Table 1 Light Accent 5" w:uiPriority="46"/>
-    <w:lsdException w:name="List Table 2 Accent 5" w:uiPriority="47"/>
-    <w:lsdException w:name="List Table 3 Accent 5" w:uiPriority="48"/>
-    <w:lsdException w:name="List Table 4 Accent 5" w:uiPriority="49"/>
-    <w:lsdException w:name="List Table 5 Dark Accent 5" w:uiPriority="50"/>
-    <w:lsdException w:name="List Table 6 Colorful Accent 5" w:uiPriority="51"/>
-    <w:lsdException w:name="List Table 7 Colorful Accent 5" w:uiPriority="52"/>
-    <w:lsdException w:name="List Table 1 Light Accent 6" w:uiPriority="46"/>
-    <w:lsdException w:name="List Table 2 Accent 6" w:uiPriority="47"/>
-    <w:lsdException w:name="List Table 3 Accent 6" w:uiPriority="48"/>
-    <w:lsdException w:name="List Table 4 Accent 6" w:uiPriority="49"/>
-    <w:lsdException w:name="List Table 5 Dark Accent 6" w:uiPriority="50"/>
-    <w:lsdException w:name="List Table 6 Colorful Accent 6" w:uiPriority="51"/>
-    <w:lsdException w:name="List Table 7 Colorful Accent 6" w:uiPriority="52"/>
+  <w:latentStyles w:defLockedState="0" w:defUIPriority="99" w:defSemiHidden="1" w:defUnhideWhenUsed="1" w:defQFormat="0" w:count="267">
+    <w:lsdException w:name="Normal" w:semiHidden="0" w:uiPriority="0" w:unhideWhenUsed="0" w:qFormat="1"/>
+    <w:lsdException w:name="heading 1" w:semiHidden="0" w:uiPriority="9" w:unhideWhenUsed="0" w:qFormat="1"/>
+    <w:lsdException w:name="heading 2" w:uiPriority="9" w:qFormat="1"/>
+    <w:lsdException w:name="heading 3" w:uiPriority="9" w:qFormat="1"/>
+    <w:lsdException w:name="heading 4" w:uiPriority="9" w:qFormat="1"/>
+    <w:lsdException w:name="heading 5" w:uiPriority="9" w:qFormat="1"/>
+    <w:lsdException w:name="heading 6" w:uiPriority="9" w:qFormat="1"/>
+    <w:lsdException w:name="heading 7" w:uiPriority="9" w:qFormat="1"/>
+    <w:lsdException w:name="heading 8" w:uiPriority="9" w:qFormat="1"/>
+    <w:lsdException w:name="heading 9" w:uiPriority="9" w:qFormat="1"/>
+    <w:lsdException w:name="toc 1" w:uiPriority="39"/>
+    <w:lsdException w:name="toc 2" w:uiPriority="39"/>
+    <w:lsdException w:name="toc 3" w:uiPriority="39"/>
+    <w:lsdException w:name="toc 4" w:uiPriority="39"/>
+    <w:lsdException w:name="toc 5" w:uiPriority="39"/>
+    <w:lsdException w:name="toc 6" w:uiPriority="39"/>
+    <w:lsdException w:name="toc 7" w:uiPriority="39"/>
+    <w:lsdException w:name="toc 8" w:uiPriority="39"/>
+    <w:lsdException w:name="toc 9" w:uiPriority="39"/>
+    <w:lsdException w:name="caption" w:uiPriority="35" w:qFormat="1"/>
+    <w:lsdException w:name="Title" w:semiHidden="0" w:uiPriority="10" w:unhideWhenUsed="0" w:qFormat="1"/>
+    <w:lsdException w:name="Default Paragraph Font" w:uiPriority="1"/>
+    <w:lsdException w:name="Subtitle" w:semiHidden="0" w:uiPriority="11" w:unhideWhenUsed="0" w:qFormat="1"/>
+    <w:lsdException w:name="Strong" w:semiHidden="0" w:uiPriority="22" w:unhideWhenUsed="0" w:qFormat="1"/>
+    <w:lsdException w:name="Emphasis" w:semiHidden="0" w:uiPriority="20" w:unhideWhenUsed="0" w:qFormat="1"/>
+    <w:lsdException w:name="Table Grid" w:semiHidden="0" w:uiPriority="39" w:unhideWhenUsed="0"/>
+    <w:lsdException w:name="Placeholder Text" w:unhideWhenUsed="0"/>
+    <w:lsdException w:name="No Spacing" w:semiHidden="0" w:uiPriority="1" w:unhideWhenUsed="0" w:qFormat="1"/>
+    <w:lsdException w:name="Light Shading" w:semiHidden="0" w:uiPriority="60" w:unhideWhenUsed="0"/>
+    <w:lsdException w:name="Light List" w:semiHidden="0" w:uiPriority="61" w:unhideWhenUsed="0"/>
+    <w:lsdException w:name="Light Grid" w:semiHidden="0" w:uiPriority="62" w:unhideWhenUsed="0"/>
+    <w:lsdException w:name="Medium Shading 1" w:semiHidden="0" w:uiPriority="63" w:unhideWhenUsed="0"/>
+    <w:lsdException w:name="Medium Shading 2" w:semiHidden="0" w:uiPriority="64" w:unhideWhenUsed="0"/>
+    <w:lsdException w:name="Medium List 1" w:semiHidden="0" w:uiPriority="65" w:unhideWhenUsed="0"/>
+    <w:lsdException w:name="Medium List 2" w:semiHidden="0" w:uiPriority="66" w:unhideWhenUsed="0"/>
+    <w:lsdException w:name="Medium Grid 1" w:semiHidden="0" w:uiPriority="67" w:unhideWhenUsed="0"/>
+    <w:lsdException w:name="Medium Grid 2" w:semiHidden="0" w:uiPriority="68" w:unhideWhenUsed="0"/>
+    <w:lsdException w:name="Medium Grid 3" w:semiHidden="0" w:uiPriority="69" w:unhideWhenUsed="0"/>
+    <w:lsdException w:name="Dark List" w:semiHidden="0" w:uiPriority="70" w:unhideWhenUsed="0"/>
+    <w:lsdException w:name="Colorful Shading" w:semiHidden="0" w:uiPriority="71" w:unhideWhenUsed="0"/>
+    <w:lsdException w:name="Colorful List" w:semiHidden="0" w:uiPriority="72" w:unhideWhenUsed="0"/>
+    <w:lsdException w:name="Colorful Grid" w:semiHidden="0" w:uiPriority="73" w:unhideWhenUsed="0"/>
+    <w:lsdException w:name="Light Shading Accent 1" w:semiHidden="0" w:uiPriority="60" w:unhideWhenUsed="0"/>
+    <w:lsdException w:name="Light List Accent 1" w:semiHidden="0" w:uiPriority="61" w:unhideWhenUsed="0"/>
+    <w:lsdException w:name="Light Grid Accent 1" w:semiHidden="0" w:uiPriority="62" w:unhideWhenUsed="0"/>
+    <w:lsdException w:name="Medium Shading 1 Accent 1" w:semiHidden="0" w:uiPriority="63" w:unhideWhenUsed="0"/>
+    <w:lsdException w:name="Medium Shading 2 Accent 1" w:semiHidden="0" w:uiPriority="64" w:unhideWhenUsed="0"/>
+    <w:lsdException w:name="Medium List 1 Accent 1" w:semiHidden="0" w:uiPriority="65" w:unhideWhenUsed="0"/>
+    <w:lsdException w:name="Revision" w:unhideWhenUsed="0"/>
+    <w:lsdException w:name="List Paragraph" w:semiHidden="0" w:uiPriority="34" w:unhideWhenUsed="0" w:qFormat="1"/>
+    <w:lsdException w:name="Quote" w:semiHidden="0" w:uiPriority="29" w:unhideWhenUsed="0" w:qFormat="1"/>
+    <w:lsdException w:name="Intense Quote" w:semiHidden="0" w:uiPriority="30" w:unhideWhenUsed="0" w:qFormat="1"/>
+    <w:lsdException w:name="Medium List 2 Accent 1" w:semiHidden="0" w:uiPriority="66" w:unhideWhenUsed="0"/>
+    <w:lsdException w:name="Medium Grid 1 Accent 1" w:semiHidden="0" w:uiPriority="67" w:unhideWhenUsed="0"/>
+    <w:lsdException w:name="Medium Grid 2 Accent 1" w:semiHidden="0" w:uiPriority="68" w:unhideWhenUsed="0"/>
+    <w:lsdException w:name="Medium Grid 3 Accent 1" w:semiHidden="0" w:uiPriority="69" w:unhideWhenUsed="0"/>
+    <w:lsdException w:name="Dark List Accent 1" w:semiHidden="0" w:uiPriority="70" w:unhideWhenUsed="0"/>
+    <w:lsdException w:name="Colorful Shading Accent 1" w:semiHidden="0" w:uiPriority="71" w:unhideWhenUsed="0"/>
+    <w:lsdException w:name="Colorful List Accent 1" w:semiHidden="0" w:uiPriority="72" w:unhideWhenUsed="0"/>
+    <w:lsdException w:name="Colorful Grid Accent 1" w:semiHidden="0" w:uiPriority="73" w:unhideWhenUsed="0"/>
+    <w:lsdException w:name="Light Shading Accent 2" w:semiHidden="0" w:uiPriority="60" w:unhideWhenUsed="0"/>
+    <w:lsdException w:name="Light List Accent 2" w:semiHidden="0" w:uiPriority="61" w:unhideWhenUsed="0"/>
+    <w:lsdException w:name="Light Grid Accent 2" w:semiHidden="0" w:uiPriority="62" w:unhideWhenUsed="0"/>
+    <w:lsdException w:name="Medium Shading 1 Accent 2" w:semiHidden="0" w:uiPriority="63" w:unhideWhenUsed="0"/>
+    <w:lsdException w:name="Medium Shading 2 Accent 2" w:semiHidden="0" w:uiPriority="64" w:unhideWhenUsed="0"/>
+    <w:lsdException w:name="Medium List 1 Accent 2" w:semiHidden="0" w:uiPriority="65" w:unhideWhenUsed="0"/>
+    <w:lsdException w:name="Medium List 2 Accent 2" w:semiHidden="0" w:uiPriority="66" w:unhideWhenUsed="0"/>
+    <w:lsdException w:name="Medium Grid 1 Accent 2" w:semiHidden="0" w:uiPriority="67" w:unhideWhenUsed="0"/>
+    <w:lsdException w:name="Medium Grid 2 Accent 2" w:semiHidden="0" w:uiPriority="68" w:unhideWhenUsed="0"/>
+    <w:lsdException w:name="Medium Grid 3 Accent 2" w:semiHidden="0" w:uiPriority="69" w:unhideWhenUsed="0"/>
+    <w:lsdException w:name="Dark List Accent 2" w:semiHidden="0" w:uiPriority="70" w:unhideWhenUsed="0"/>
+    <w:lsdException w:name="Colorful Shading Accent 2" w:semiHidden="0" w:uiPriority="71" w:unhideWhenUsed="0"/>
+    <w:lsdException w:name="Colorful List Accent 2" w:semiHidden="0" w:uiPriority="72" w:unhideWhenUsed="0"/>
+    <w:lsdException w:name="Colorful Grid Accent 2" w:semiHidden="0" w:uiPriority="73" w:unhideWhenUsed="0"/>
+    <w:lsdException w:name="Light Shading Accent 3" w:semiHidden="0" w:uiPriority="60" w:unhideWhenUsed="0"/>
+    <w:lsdException w:name="Light List Accent 3" w:semiHidden="0" w:uiPriority="61" w:unhideWhenUsed="0"/>
+    <w:lsdException w:name="Light Grid Accent 3" w:semiHidden="0" w:uiPriority="62" w:unhideWhenUsed="0"/>
+    <w:lsdException w:name="Medium Shading 1 Accent 3" w:semiHidden="0" w:uiPriority="63" w:unhideWhenUsed="0"/>
+    <w:lsdException w:name="Medium Shading 2 Accent 3" w:semiHidden="0" w:uiPriority="64" w:unhideWhenUsed="0"/>
+    <w:lsdException w:name="Medium List 1 Accent 3" w:semiHidden="0" w:uiPriority="65" w:unhideWhenUsed="0"/>
+    <w:lsdException w:name="Medium List 2 Accent 3" w:semiHidden="0" w:uiPriority="66" w:unhideWhenUsed="0"/>
+    <w:lsdException w:name="Medium Grid 1 Accent 3" w:semiHidden="0" w:uiPriority="67" w:unhideWhenUsed="0"/>
+    <w:lsdException w:name="Medium Grid 2 Accent 3" w:semiHidden="0" w:uiPriority="68" w:unhideWhenUsed="0"/>
+    <w:lsdException w:name="Medium Grid 3 Accent 3" w:semiHidden="0" w:uiPriority="69" w:unhideWhenUsed="0"/>
+    <w:lsdException w:name="Dark List Accent 3" w:semiHidden="0" w:uiPriority="70" w:unhideWhenUsed="0"/>
+    <w:lsdException w:name="Colorful Shading Accent 3" w:semiHidden="0" w:uiPriority="71" w:unhideWhenUsed="0"/>
+    <w:lsdException w:name="Colorful List Accent 3" w:semiHidden="0" w:uiPriority="72" w:unhideWhenUsed="0"/>
+    <w:lsdException w:name="Colorful Grid Accent 3" w:semiHidden="0" w:uiPriority="73" w:unhideWhenUsed="0"/>
+    <w:lsdException w:name="Light Shading Accent 4" w:semiHidden="0" w:uiPriority="60" w:unhideWhenUsed="0"/>
+    <w:lsdException w:name="Light List Accent 4" w:semiHidden="0" w:uiPriority="61" w:unhideWhenUsed="0"/>
+    <w:lsdException w:name="Light Grid Accent 4" w:semiHidden="0" w:uiPriority="62" w:unhideWhenUsed="0"/>
+    <w:lsdException w:name="Medium Shading 1 Accent 4" w:semiHidden="0" w:uiPriority="63" w:unhideWhenUsed="0"/>
+    <w:lsdException w:name="Medium Shading 2 Accent 4" w:semiHidden="0" w:uiPriority="64" w:unhideWhenUsed="0"/>
+    <w:lsdException w:name="Medium List 1 Accent 4" w:semiHidden="0" w:uiPriority="65" w:unhideWhenUsed="0"/>
+    <w:lsdException w:name="Medium List 2 Accent 4" w:semiHidden="0" w:uiPriority="66" w:unhideWhenUsed="0"/>
+    <w:lsdException w:name="Medium Grid 1 Accent 4" w:semiHidden="0" w:uiPriority="67" w:unhideWhenUsed="0"/>
+    <w:lsdException w:name="Medium Grid 2 Accent 4" w:semiHidden="0" w:uiPriority="68" w:unhideWhenUsed="0"/>
+    <w:lsdException w:name="Medium Grid 3 Accent 4" w:semiHidden="0" w:uiPriority="69" w:unhideWhenUsed="0"/>
+    <w:lsdException w:name="Dark List Accent 4" w:semiHidden="0" w:uiPriority="70" w:unhideWhenUsed="0"/>
+    <w:lsdException w:name="Colorful Shading Accent 4" w:semiHidden="0" w:uiPriority="71" w:unhideWhenUsed="0"/>
+    <w:lsdException w:name="Colorful List Accent 4" w:semiHidden="0" w:uiPriority="72" w:unhideWhenUsed="0"/>
+    <w:lsdException w:name="Colorful Grid Accent 4" w:semiHidden="0" w:uiPriority="73" w:unhideWhenUsed="0"/>
+    <w:lsdException w:name="Light Shading Accent 5" w:semiHidden="0" w:uiPriority="60" w:unhideWhenUsed="0"/>
+    <w:lsdException w:name="Light List Accent 5" w:semiHidden="0" w:uiPriority="61" w:unhideWhenUsed="0"/>
+    <w:lsdException w:name="Light Grid Accent 5" w:semiHidden="0" w:uiPriority="62" w:unhideWhenUsed="0"/>
+    <w:lsdException w:name="Medium Shading 1 Accent 5" w:semiHidden="0" w:uiPriority="63" w:unhideWhenUsed="0"/>
+    <w:lsdException w:name="Medium Shading 2 Accent 5" w:semiHidden="0" w:uiPriority="64" w:unhideWhenUsed="0"/>
+    <w:lsdException w:name="Medium List 1 Accent 5" w:semiHidden="0" w:uiPriority="65" w:unhideWhenUsed="0"/>
+    <w:lsdException w:name="Medium List 2 Accent 5" w:semiHidden="0" w:uiPriority="66" w:unhideWhenUsed="0"/>
+    <w:lsdException w:name="Medium Grid 1 Accent 5" w:semiHidden="0" w:uiPriority="67" w:unhideWhenUsed="0"/>
+    <w:lsdException w:name="Medium Grid 2 Accent 5" w:semiHidden="0" w:uiPriority="68" w:unhideWhenUsed="0"/>
+    <w:lsdException w:name="Medium Grid 3 Accent 5" w:semiHidden="0" w:uiPriority="69" w:unhideWhenUsed="0"/>
+    <w:lsdException w:name="Dark List Accent 5" w:semiHidden="0" w:uiPriority="70" w:unhideWhenUsed="0"/>
+    <w:lsdException w:name="Colorful Shading Accent 5" w:semiHidden="0" w:uiPriority="71" w:unhideWhenUsed="0"/>
+    <w:lsdException w:name="Colorful List Accent 5" w:semiHidden="0" w:uiPriority="72" w:unhideWhenUsed="0"/>
+    <w:lsdException w:name="Colorful Grid Accent 5" w:semiHidden="0" w:uiPriority="73" w:unhideWhenUsed="0"/>
+    <w:lsdException w:name="Light Shading Accent 6" w:semiHidden="0" w:uiPriority="60" w:unhideWhenUsed="0"/>
+    <w:lsdException w:name="Light List Accent 6" w:semiHidden="0" w:uiPriority="61" w:unhideWhenUsed="0"/>
+    <w:lsdException w:name="Light Grid Accent 6" w:semiHidden="0" w:uiPriority="62" w:unhideWhenUsed="0"/>
+    <w:lsdException w:name="Medium Shading 1 Accent 6" w:semiHidden="0" w:uiPriority="63" w:unhideWhenUsed="0"/>
+    <w:lsdException w:name="Medium Shading 2 Accent 6" w:semiHidden="0" w:uiPriority="64" w:unhideWhenUsed="0"/>
+    <w:lsdException w:name="Medium List 1 Accent 6" w:semiHidden="0" w:uiPriority="65" w:unhideWhenUsed="0"/>
+    <w:lsdException w:name="Medium List 2 Accent 6" w:semiHidden="0" w:uiPriority="66" w:unhideWhenUsed="0"/>
+    <w:lsdException w:name="Medium Grid 1 Accent 6" w:semiHidden="0" w:uiPriority="67" w:unhideWhenUsed="0"/>
+    <w:lsdException w:name="Medium Grid 2 Accent 6" w:semiHidden="0" w:uiPriority="68" w:unhideWhenUsed="0"/>
+    <w:lsdException w:name="Medium Grid 3 Accent 6" w:semiHidden="0" w:uiPriority="69" w:unhideWhenUsed="0"/>
+    <w:lsdException w:name="Dark List Accent 6" w:semiHidden="0" w:uiPriority="70" w:unhideWhenUsed="0"/>
+    <w:lsdException w:name="Colorful Shading Accent 6" w:semiHidden="0" w:uiPriority="71" w:unhideWhenUsed="0"/>
+    <w:lsdException w:name="Colorful List Accent 6" w:semiHidden="0" w:uiPriority="72" w:unhideWhenUsed="0"/>
+    <w:lsdException w:name="Colorful Grid Accent 6" w:semiHidden="0" w:uiPriority="73" w:unhideWhenUsed="0"/>
+    <w:lsdException w:name="Subtle Emphasis" w:semiHidden="0" w:uiPriority="19" w:unhideWhenUsed="0" w:qFormat="1"/>
+    <w:lsdException w:name="Intense Emphasis" w:semiHidden="0" w:uiPriority="21" w:unhideWhenUsed="0" w:qFormat="1"/>
+    <w:lsdException w:name="Subtle Reference" w:semiHidden="0" w:uiPriority="31" w:unhideWhenUsed="0" w:qFormat="1"/>
+    <w:lsdException w:name="Intense Reference" w:semiHidden="0" w:uiPriority="32" w:unhideWhenUsed="0" w:qFormat="1"/>
+    <w:lsdException w:name="Book Title" w:semiHidden="0" w:uiPriority="33" w:unhideWhenUsed="0" w:qFormat="1"/>
+    <w:lsdException w:name="Bibliography" w:uiPriority="37"/>
+    <w:lsdException w:name="TOC Heading" w:uiPriority="39" w:qFormat="1"/>
   </w:latentStyles>
   <w:style w:type="paragraph" w:default="1" w:styleId="Normal">
     <w:name w:val="Normal"/>
     <w:qFormat/>
+    <w:rsid w:val="00307766"/>
+    <w:pPr>
+      <w:spacing w:after="160" w:line="259" w:lineRule="auto"/>
+    </w:pPr>
+    <w:rPr>
+      <w:lang w:val="en-SG"/>
+    </w:rPr>
   </w:style>
   <w:style w:type="paragraph" w:styleId="Heading1">
     <w:name w:val="heading 1"/>
@@ -1801,7 +1584,7 @@
     <w:link w:val="Heading1Char"/>
     <w:uiPriority w:val="9"/>
     <w:qFormat/>
-    <w:rsid w:val="00EB4089"/>
+    <w:rsid w:val="00307766"/>
     <w:pPr>
       <w:keepNext/>
       <w:keepLines/>
@@ -1810,7 +1593,7 @@
     </w:pPr>
     <w:rPr>
       <w:rFonts w:asciiTheme="majorHAnsi" w:eastAsiaTheme="majorEastAsia" w:hAnsiTheme="majorHAnsi" w:cstheme="majorBidi"/>
-      <w:color w:val="2E74B5" w:themeColor="accent1" w:themeShade="BF"/>
+      <w:color w:val="365F91" w:themeColor="accent1" w:themeShade="BF"/>
       <w:sz w:val="32"/>
       <w:szCs w:val="32"/>
     </w:rPr>
@@ -1823,7 +1606,7 @@
     <w:uiPriority w:val="9"/>
     <w:unhideWhenUsed/>
     <w:qFormat/>
-    <w:rsid w:val="00EB4089"/>
+    <w:rsid w:val="00307766"/>
     <w:pPr>
       <w:keepNext/>
       <w:keepLines/>
@@ -1832,7 +1615,7 @@
     </w:pPr>
     <w:rPr>
       <w:rFonts w:asciiTheme="majorHAnsi" w:eastAsiaTheme="majorEastAsia" w:hAnsiTheme="majorHAnsi" w:cstheme="majorBidi"/>
-      <w:color w:val="2E74B5" w:themeColor="accent1" w:themeShade="BF"/>
+      <w:color w:val="365F91" w:themeColor="accent1" w:themeShade="BF"/>
       <w:sz w:val="26"/>
       <w:szCs w:val="26"/>
     </w:rPr>
@@ -1869,46 +1652,27 @@
     <w:basedOn w:val="DefaultParagraphFont"/>
     <w:link w:val="Heading1"/>
     <w:uiPriority w:val="9"/>
-    <w:rsid w:val="00EB4089"/>
+    <w:rsid w:val="00307766"/>
     <w:rPr>
       <w:rFonts w:asciiTheme="majorHAnsi" w:eastAsiaTheme="majorEastAsia" w:hAnsiTheme="majorHAnsi" w:cstheme="majorBidi"/>
-      <w:color w:val="2E74B5" w:themeColor="accent1" w:themeShade="BF"/>
+      <w:color w:val="365F91" w:themeColor="accent1" w:themeShade="BF"/>
       <w:sz w:val="32"/>
       <w:szCs w:val="32"/>
+      <w:lang w:val="en-SG"/>
     </w:rPr>
   </w:style>
-  <w:style w:type="paragraph" w:styleId="Title">
-    <w:name w:val="Title"/>
-    <w:basedOn w:val="Normal"/>
-    <w:next w:val="Normal"/>
-    <w:link w:val="TitleChar"/>
-    <w:uiPriority w:val="10"/>
-    <w:qFormat/>
-    <w:rsid w:val="00EB4089"/>
-    <w:pPr>
-      <w:spacing w:after="0" w:line="240" w:lineRule="auto"/>
-      <w:contextualSpacing/>
-    </w:pPr>
+  <w:style w:type="character" w:customStyle="1" w:styleId="Heading2Char">
+    <w:name w:val="Heading 2 Char"/>
+    <w:basedOn w:val="DefaultParagraphFont"/>
+    <w:link w:val="Heading2"/>
+    <w:uiPriority w:val="9"/>
+    <w:rsid w:val="00307766"/>
     <w:rPr>
       <w:rFonts w:asciiTheme="majorHAnsi" w:eastAsiaTheme="majorEastAsia" w:hAnsiTheme="majorHAnsi" w:cstheme="majorBidi"/>
-      <w:spacing w:val="-10"/>
-      <w:kern w:val="28"/>
-      <w:sz w:val="56"/>
-      <w:szCs w:val="56"/>
-    </w:rPr>
-  </w:style>
-  <w:style w:type="character" w:customStyle="1" w:styleId="TitleChar">
-    <w:name w:val="Title Char"/>
-    <w:basedOn w:val="DefaultParagraphFont"/>
-    <w:link w:val="Title"/>
-    <w:uiPriority w:val="10"/>
-    <w:rsid w:val="00EB4089"/>
-    <w:rPr>
-      <w:rFonts w:asciiTheme="majorHAnsi" w:eastAsiaTheme="majorEastAsia" w:hAnsiTheme="majorHAnsi" w:cstheme="majorBidi"/>
-      <w:spacing w:val="-10"/>
-      <w:kern w:val="28"/>
-      <w:sz w:val="56"/>
-      <w:szCs w:val="56"/>
+      <w:color w:val="365F91" w:themeColor="accent1" w:themeShade="BF"/>
+      <w:sz w:val="26"/>
+      <w:szCs w:val="26"/>
+      <w:lang w:val="en-SG"/>
     </w:rPr>
   </w:style>
   <w:style w:type="paragraph" w:styleId="NoSpacing">
@@ -1916,7 +1680,7 @@
     <w:link w:val="NoSpacingChar"/>
     <w:uiPriority w:val="1"/>
     <w:qFormat/>
-    <w:rsid w:val="00EB4089"/>
+    <w:rsid w:val="00307766"/>
     <w:pPr>
       <w:spacing w:after="0" w:line="240" w:lineRule="auto"/>
     </w:pPr>
@@ -1929,22 +1693,9 @@
     <w:basedOn w:val="DefaultParagraphFont"/>
     <w:link w:val="NoSpacing"/>
     <w:uiPriority w:val="1"/>
-    <w:rsid w:val="00EB4089"/>
+    <w:rsid w:val="00307766"/>
     <w:rPr>
       <w:lang w:val="en-US" w:eastAsia="en-US"/>
-    </w:rPr>
-  </w:style>
-  <w:style w:type="character" w:customStyle="1" w:styleId="Heading2Char">
-    <w:name w:val="Heading 2 Char"/>
-    <w:basedOn w:val="DefaultParagraphFont"/>
-    <w:link w:val="Heading2"/>
-    <w:uiPriority w:val="9"/>
-    <w:rsid w:val="00EB4089"/>
-    <w:rPr>
-      <w:rFonts w:asciiTheme="majorHAnsi" w:eastAsiaTheme="majorEastAsia" w:hAnsiTheme="majorHAnsi" w:cstheme="majorBidi"/>
-      <w:color w:val="2E74B5" w:themeColor="accent1" w:themeShade="BF"/>
-      <w:sz w:val="26"/>
-      <w:szCs w:val="26"/>
     </w:rPr>
   </w:style>
   <w:style w:type="paragraph" w:styleId="ListParagraph">
@@ -1952,11 +1703,50 @@
     <w:basedOn w:val="Normal"/>
     <w:uiPriority w:val="34"/>
     <w:qFormat/>
-    <w:rsid w:val="00F46AFA"/>
+    <w:rsid w:val="00307766"/>
     <w:pPr>
       <w:ind w:left="720"/>
       <w:contextualSpacing/>
     </w:pPr>
+  </w:style>
+  <w:style w:type="paragraph" w:styleId="NormalWeb">
+    <w:name w:val="Normal (Web)"/>
+    <w:basedOn w:val="Normal"/>
+    <w:uiPriority w:val="99"/>
+    <w:semiHidden/>
+    <w:unhideWhenUsed/>
+    <w:rsid w:val="00307766"/>
+    <w:pPr>
+      <w:spacing w:before="100" w:beforeAutospacing="1" w:after="100" w:afterAutospacing="1" w:line="240" w:lineRule="auto"/>
+    </w:pPr>
+    <w:rPr>
+      <w:rFonts w:ascii="Times New Roman" w:eastAsia="Times New Roman" w:hAnsi="Times New Roman" w:cs="Times New Roman"/>
+      <w:sz w:val="24"/>
+      <w:szCs w:val="24"/>
+      <w:lang w:val="en-GB"/>
+    </w:rPr>
+  </w:style>
+  <w:style w:type="table" w:styleId="TableGrid">
+    <w:name w:val="Table Grid"/>
+    <w:basedOn w:val="TableNormal"/>
+    <w:uiPriority w:val="39"/>
+    <w:rsid w:val="00307766"/>
+    <w:pPr>
+      <w:spacing w:after="0" w:line="240" w:lineRule="auto"/>
+    </w:pPr>
+    <w:rPr>
+      <w:lang w:val="en-SG"/>
+    </w:rPr>
+    <w:tblPr>
+      <w:tblBorders>
+        <w:top w:val="single" w:sz="4" w:space="0" w:color="auto"/>
+        <w:left w:val="single" w:sz="4" w:space="0" w:color="auto"/>
+        <w:bottom w:val="single" w:sz="4" w:space="0" w:color="auto"/>
+        <w:right w:val="single" w:sz="4" w:space="0" w:color="auto"/>
+        <w:insideH w:val="single" w:sz="4" w:space="0" w:color="auto"/>
+        <w:insideV w:val="single" w:sz="4" w:space="0" w:color="auto"/>
+      </w:tblBorders>
+    </w:tblPr>
   </w:style>
   <w:style w:type="paragraph" w:styleId="BalloonText">
     <w:name w:val="Balloon Text"/>
@@ -1965,7 +1755,7 @@
     <w:uiPriority w:val="99"/>
     <w:semiHidden/>
     <w:unhideWhenUsed/>
-    <w:rsid w:val="007706CC"/>
+    <w:rsid w:val="00307766"/>
     <w:pPr>
       <w:spacing w:after="0" w:line="240" w:lineRule="auto"/>
     </w:pPr>
@@ -1981,12 +1771,315 @@
     <w:link w:val="BalloonText"/>
     <w:uiPriority w:val="99"/>
     <w:semiHidden/>
-    <w:rsid w:val="007706CC"/>
+    <w:rsid w:val="00307766"/>
     <w:rPr>
       <w:rFonts w:ascii="Tahoma" w:hAnsi="Tahoma" w:cs="Tahoma"/>
       <w:sz w:val="16"/>
       <w:szCs w:val="16"/>
+      <w:lang w:val="en-SG"/>
     </w:rPr>
+  </w:style>
+</w:styles>
+</file>
+
+<file path=word/stylesWithEffects.xml><?xml version="1.0" encoding="utf-8"?>
+<w:styles xmlns:wpc="http://schemas.microsoft.com/office/word/2010/wordprocessingCanvas" xmlns:mc="http://schemas.openxmlformats.org/markup-compatibility/2006" xmlns:o="urn:schemas-microsoft-com:office:office" xmlns:r="http://schemas.openxmlformats.org/officeDocument/2006/relationships" xmlns:m="http://schemas.openxmlformats.org/officeDocument/2006/math" xmlns:v="urn:schemas-microsoft-com:vml" xmlns:wp14="http://schemas.microsoft.com/office/word/2010/wordprocessingDrawing" xmlns:wp="http://schemas.openxmlformats.org/drawingml/2006/wordprocessingDrawing" xmlns:w10="urn:schemas-microsoft-com:office:word" xmlns:w="http://schemas.openxmlformats.org/wordprocessingml/2006/main" xmlns:w14="http://schemas.microsoft.com/office/word/2010/wordml" xmlns:wpg="http://schemas.microsoft.com/office/word/2010/wordprocessingGroup" xmlns:wpi="http://schemas.microsoft.com/office/word/2010/wordprocessingInk" xmlns:wne="http://schemas.microsoft.com/office/word/2006/wordml" xmlns:wps="http://schemas.microsoft.com/office/word/2010/wordprocessingShape" mc:Ignorable="w14 wp14">
+  <w:docDefaults>
+    <w:rPrDefault>
+      <w:rPr>
+        <w:rFonts w:asciiTheme="minorHAnsi" w:eastAsiaTheme="minorEastAsia" w:hAnsiTheme="minorHAnsi" w:cstheme="minorBidi"/>
+        <w:sz w:val="22"/>
+        <w:szCs w:val="22"/>
+        <w:lang w:val="en-GB" w:eastAsia="zh-CN" w:bidi="ar-SA"/>
+      </w:rPr>
+    </w:rPrDefault>
+    <w:pPrDefault>
+      <w:pPr>
+        <w:spacing w:after="200" w:line="276" w:lineRule="auto"/>
+      </w:pPr>
+    </w:pPrDefault>
+  </w:docDefaults>
+  <w:latentStyles w:defLockedState="0" w:defUIPriority="99" w:defSemiHidden="1" w:defUnhideWhenUsed="1" w:defQFormat="0" w:count="267">
+    <w:lsdException w:name="Normal" w:semiHidden="0" w:uiPriority="0" w:unhideWhenUsed="0" w:qFormat="1"/>
+    <w:lsdException w:name="heading 1" w:semiHidden="0" w:uiPriority="9" w:unhideWhenUsed="0" w:qFormat="1"/>
+    <w:lsdException w:name="heading 2" w:uiPriority="9" w:qFormat="1"/>
+    <w:lsdException w:name="heading 3" w:uiPriority="9" w:qFormat="1"/>
+    <w:lsdException w:name="heading 4" w:uiPriority="9" w:qFormat="1"/>
+    <w:lsdException w:name="heading 5" w:uiPriority="9" w:qFormat="1"/>
+    <w:lsdException w:name="heading 6" w:uiPriority="9" w:qFormat="1"/>
+    <w:lsdException w:name="heading 7" w:uiPriority="9" w:qFormat="1"/>
+    <w:lsdException w:name="heading 8" w:uiPriority="9" w:qFormat="1"/>
+    <w:lsdException w:name="heading 9" w:uiPriority="9" w:qFormat="1"/>
+    <w:lsdException w:name="toc 1" w:uiPriority="39"/>
+    <w:lsdException w:name="toc 2" w:uiPriority="39"/>
+    <w:lsdException w:name="toc 3" w:uiPriority="39"/>
+    <w:lsdException w:name="toc 4" w:uiPriority="39"/>
+    <w:lsdException w:name="toc 5" w:uiPriority="39"/>
+    <w:lsdException w:name="toc 6" w:uiPriority="39"/>
+    <w:lsdException w:name="toc 7" w:uiPriority="39"/>
+    <w:lsdException w:name="toc 8" w:uiPriority="39"/>
+    <w:lsdException w:name="toc 9" w:uiPriority="39"/>
+    <w:lsdException w:name="caption" w:uiPriority="35" w:qFormat="1"/>
+    <w:lsdException w:name="Title" w:semiHidden="0" w:uiPriority="10" w:unhideWhenUsed="0" w:qFormat="1"/>
+    <w:lsdException w:name="Default Paragraph Font" w:uiPriority="1"/>
+    <w:lsdException w:name="Subtitle" w:semiHidden="0" w:uiPriority="11" w:unhideWhenUsed="0" w:qFormat="1"/>
+    <w:lsdException w:name="Strong" w:semiHidden="0" w:uiPriority="22" w:unhideWhenUsed="0" w:qFormat="1"/>
+    <w:lsdException w:name="Emphasis" w:semiHidden="0" w:uiPriority="20" w:unhideWhenUsed="0" w:qFormat="1"/>
+    <w:lsdException w:name="Table Grid" w:semiHidden="0" w:uiPriority="39" w:unhideWhenUsed="0"/>
+    <w:lsdException w:name="Placeholder Text" w:unhideWhenUsed="0"/>
+    <w:lsdException w:name="No Spacing" w:semiHidden="0" w:uiPriority="1" w:unhideWhenUsed="0" w:qFormat="1"/>
+    <w:lsdException w:name="Light Shading" w:semiHidden="0" w:uiPriority="60" w:unhideWhenUsed="0"/>
+    <w:lsdException w:name="Light List" w:semiHidden="0" w:uiPriority="61" w:unhideWhenUsed="0"/>
+    <w:lsdException w:name="Light Grid" w:semiHidden="0" w:uiPriority="62" w:unhideWhenUsed="0"/>
+    <w:lsdException w:name="Medium Shading 1" w:semiHidden="0" w:uiPriority="63" w:unhideWhenUsed="0"/>
+    <w:lsdException w:name="Medium Shading 2" w:semiHidden="0" w:uiPriority="64" w:unhideWhenUsed="0"/>
+    <w:lsdException w:name="Medium List 1" w:semiHidden="0" w:uiPriority="65" w:unhideWhenUsed="0"/>
+    <w:lsdException w:name="Medium List 2" w:semiHidden="0" w:uiPriority="66" w:unhideWhenUsed="0"/>
+    <w:lsdException w:name="Medium Grid 1" w:semiHidden="0" w:uiPriority="67" w:unhideWhenUsed="0"/>
+    <w:lsdException w:name="Medium Grid 2" w:semiHidden="0" w:uiPriority="68" w:unhideWhenUsed="0"/>
+    <w:lsdException w:name="Medium Grid 3" w:semiHidden="0" w:uiPriority="69" w:unhideWhenUsed="0"/>
+    <w:lsdException w:name="Dark List" w:semiHidden="0" w:uiPriority="70" w:unhideWhenUsed="0"/>
+    <w:lsdException w:name="Colorful Shading" w:semiHidden="0" w:uiPriority="71" w:unhideWhenUsed="0"/>
+    <w:lsdException w:name="Colorful List" w:semiHidden="0" w:uiPriority="72" w:unhideWhenUsed="0"/>
+    <w:lsdException w:name="Colorful Grid" w:semiHidden="0" w:uiPriority="73" w:unhideWhenUsed="0"/>
+    <w:lsdException w:name="Light Shading Accent 1" w:semiHidden="0" w:uiPriority="60" w:unhideWhenUsed="0"/>
+    <w:lsdException w:name="Light List Accent 1" w:semiHidden="0" w:uiPriority="61" w:unhideWhenUsed="0"/>
+    <w:lsdException w:name="Light Grid Accent 1" w:semiHidden="0" w:uiPriority="62" w:unhideWhenUsed="0"/>
+    <w:lsdException w:name="Medium Shading 1 Accent 1" w:semiHidden="0" w:uiPriority="63" w:unhideWhenUsed="0"/>
+    <w:lsdException w:name="Medium Shading 2 Accent 1" w:semiHidden="0" w:uiPriority="64" w:unhideWhenUsed="0"/>
+    <w:lsdException w:name="Medium List 1 Accent 1" w:semiHidden="0" w:uiPriority="65" w:unhideWhenUsed="0"/>
+    <w:lsdException w:name="Revision" w:unhideWhenUsed="0"/>
+    <w:lsdException w:name="List Paragraph" w:semiHidden="0" w:uiPriority="34" w:unhideWhenUsed="0" w:qFormat="1"/>
+    <w:lsdException w:name="Quote" w:semiHidden="0" w:uiPriority="29" w:unhideWhenUsed="0" w:qFormat="1"/>
+    <w:lsdException w:name="Intense Quote" w:semiHidden="0" w:uiPriority="30" w:unhideWhenUsed="0" w:qFormat="1"/>
+    <w:lsdException w:name="Medium List 2 Accent 1" w:semiHidden="0" w:uiPriority="66" w:unhideWhenUsed="0"/>
+    <w:lsdException w:name="Medium Grid 1 Accent 1" w:semiHidden="0" w:uiPriority="67" w:unhideWhenUsed="0"/>
+    <w:lsdException w:name="Medium Grid 2 Accent 1" w:semiHidden="0" w:uiPriority="68" w:unhideWhenUsed="0"/>
+    <w:lsdException w:name="Medium Grid 3 Accent 1" w:semiHidden="0" w:uiPriority="69" w:unhideWhenUsed="0"/>
+    <w:lsdException w:name="Dark List Accent 1" w:semiHidden="0" w:uiPriority="70" w:unhideWhenUsed="0"/>
+    <w:lsdException w:name="Colorful Shading Accent 1" w:semiHidden="0" w:uiPriority="71" w:unhideWhenUsed="0"/>
+    <w:lsdException w:name="Colorful List Accent 1" w:semiHidden="0" w:uiPriority="72" w:unhideWhenUsed="0"/>
+    <w:lsdException w:name="Colorful Grid Accent 1" w:semiHidden="0" w:uiPriority="73" w:unhideWhenUsed="0"/>
+    <w:lsdException w:name="Light Shading Accent 2" w:semiHidden="0" w:uiPriority="60" w:unhideWhenUsed="0"/>
+    <w:lsdException w:name="Light List Accent 2" w:semiHidden="0" w:uiPriority="61" w:unhideWhenUsed="0"/>
+    <w:lsdException w:name="Light Grid Accent 2" w:semiHidden="0" w:uiPriority="62" w:unhideWhenUsed="0"/>
+    <w:lsdException w:name="Medium Shading 1 Accent 2" w:semiHidden="0" w:uiPriority="63" w:unhideWhenUsed="0"/>
+    <w:lsdException w:name="Medium Shading 2 Accent 2" w:semiHidden="0" w:uiPriority="64" w:unhideWhenUsed="0"/>
+    <w:lsdException w:name="Medium List 1 Accent 2" w:semiHidden="0" w:uiPriority="65" w:unhideWhenUsed="0"/>
+    <w:lsdException w:name="Medium List 2 Accent 2" w:semiHidden="0" w:uiPriority="66" w:unhideWhenUsed="0"/>
+    <w:lsdException w:name="Medium Grid 1 Accent 2" w:semiHidden="0" w:uiPriority="67" w:unhideWhenUsed="0"/>
+    <w:lsdException w:name="Medium Grid 2 Accent 2" w:semiHidden="0" w:uiPriority="68" w:unhideWhenUsed="0"/>
+    <w:lsdException w:name="Medium Grid 3 Accent 2" w:semiHidden="0" w:uiPriority="69" w:unhideWhenUsed="0"/>
+    <w:lsdException w:name="Dark List Accent 2" w:semiHidden="0" w:uiPriority="70" w:unhideWhenUsed="0"/>
+    <w:lsdException w:name="Colorful Shading Accent 2" w:semiHidden="0" w:uiPriority="71" w:unhideWhenUsed="0"/>
+    <w:lsdException w:name="Colorful List Accent 2" w:semiHidden="0" w:uiPriority="72" w:unhideWhenUsed="0"/>
+    <w:lsdException w:name="Colorful Grid Accent 2" w:semiHidden="0" w:uiPriority="73" w:unhideWhenUsed="0"/>
+    <w:lsdException w:name="Light Shading Accent 3" w:semiHidden="0" w:uiPriority="60" w:unhideWhenUsed="0"/>
+    <w:lsdException w:name="Light List Accent 3" w:semiHidden="0" w:uiPriority="61" w:unhideWhenUsed="0"/>
+    <w:lsdException w:name="Light Grid Accent 3" w:semiHidden="0" w:uiPriority="62" w:unhideWhenUsed="0"/>
+    <w:lsdException w:name="Medium Shading 1 Accent 3" w:semiHidden="0" w:uiPriority="63" w:unhideWhenUsed="0"/>
+    <w:lsdException w:name="Medium Shading 2 Accent 3" w:semiHidden="0" w:uiPriority="64" w:unhideWhenUsed="0"/>
+    <w:lsdException w:name="Medium List 1 Accent 3" w:semiHidden="0" w:uiPriority="65" w:unhideWhenUsed="0"/>
+    <w:lsdException w:name="Medium List 2 Accent 3" w:semiHidden="0" w:uiPriority="66" w:unhideWhenUsed="0"/>
+    <w:lsdException w:name="Medium Grid 1 Accent 3" w:semiHidden="0" w:uiPriority="67" w:unhideWhenUsed="0"/>
+    <w:lsdException w:name="Medium Grid 2 Accent 3" w:semiHidden="0" w:uiPriority="68" w:unhideWhenUsed="0"/>
+    <w:lsdException w:name="Medium Grid 3 Accent 3" w:semiHidden="0" w:uiPriority="69" w:unhideWhenUsed="0"/>
+    <w:lsdException w:name="Dark List Accent 3" w:semiHidden="0" w:uiPriority="70" w:unhideWhenUsed="0"/>
+    <w:lsdException w:name="Colorful Shading Accent 3" w:semiHidden="0" w:uiPriority="71" w:unhideWhenUsed="0"/>
+    <w:lsdException w:name="Colorful List Accent 3" w:semiHidden="0" w:uiPriority="72" w:unhideWhenUsed="0"/>
+    <w:lsdException w:name="Colorful Grid Accent 3" w:semiHidden="0" w:uiPriority="73" w:unhideWhenUsed="0"/>
+    <w:lsdException w:name="Light Shading Accent 4" w:semiHidden="0" w:uiPriority="60" w:unhideWhenUsed="0"/>
+    <w:lsdException w:name="Light List Accent 4" w:semiHidden="0" w:uiPriority="61" w:unhideWhenUsed="0"/>
+    <w:lsdException w:name="Light Grid Accent 4" w:semiHidden="0" w:uiPriority="62" w:unhideWhenUsed="0"/>
+    <w:lsdException w:name="Medium Shading 1 Accent 4" w:semiHidden="0" w:uiPriority="63" w:unhideWhenUsed="0"/>
+    <w:lsdException w:name="Medium Shading 2 Accent 4" w:semiHidden="0" w:uiPriority="64" w:unhideWhenUsed="0"/>
+    <w:lsdException w:name="Medium List 1 Accent 4" w:semiHidden="0" w:uiPriority="65" w:unhideWhenUsed="0"/>
+    <w:lsdException w:name="Medium List 2 Accent 4" w:semiHidden="0" w:uiPriority="66" w:unhideWhenUsed="0"/>
+    <w:lsdException w:name="Medium Grid 1 Accent 4" w:semiHidden="0" w:uiPriority="67" w:unhideWhenUsed="0"/>
+    <w:lsdException w:name="Medium Grid 2 Accent 4" w:semiHidden="0" w:uiPriority="68" w:unhideWhenUsed="0"/>
+    <w:lsdException w:name="Medium Grid 3 Accent 4" w:semiHidden="0" w:uiPriority="69" w:unhideWhenUsed="0"/>
+    <w:lsdException w:name="Dark List Accent 4" w:semiHidden="0" w:uiPriority="70" w:unhideWhenUsed="0"/>
+    <w:lsdException w:name="Colorful Shading Accent 4" w:semiHidden="0" w:uiPriority="71" w:unhideWhenUsed="0"/>
+    <w:lsdException w:name="Colorful List Accent 4" w:semiHidden="0" w:uiPriority="72" w:unhideWhenUsed="0"/>
+    <w:lsdException w:name="Colorful Grid Accent 4" w:semiHidden="0" w:uiPriority="73" w:unhideWhenUsed="0"/>
+    <w:lsdException w:name="Light Shading Accent 5" w:semiHidden="0" w:uiPriority="60" w:unhideWhenUsed="0"/>
+    <w:lsdException w:name="Light List Accent 5" w:semiHidden="0" w:uiPriority="61" w:unhideWhenUsed="0"/>
+    <w:lsdException w:name="Light Grid Accent 5" w:semiHidden="0" w:uiPriority="62" w:unhideWhenUsed="0"/>
+    <w:lsdException w:name="Medium Shading 1 Accent 5" w:semiHidden="0" w:uiPriority="63" w:unhideWhenUsed="0"/>
+    <w:lsdException w:name="Medium Shading 2 Accent 5" w:semiHidden="0" w:uiPriority="64" w:unhideWhenUsed="0"/>
+    <w:lsdException w:name="Medium List 1 Accent 5" w:semiHidden="0" w:uiPriority="65" w:unhideWhenUsed="0"/>
+    <w:lsdException w:name="Medium List 2 Accent 5" w:semiHidden="0" w:uiPriority="66" w:unhideWhenUsed="0"/>
+    <w:lsdException w:name="Medium Grid 1 Accent 5" w:semiHidden="0" w:uiPriority="67" w:unhideWhenUsed="0"/>
+    <w:lsdException w:name="Medium Grid 2 Accent 5" w:semiHidden="0" w:uiPriority="68" w:unhideWhenUsed="0"/>
+    <w:lsdException w:name="Medium Grid 3 Accent 5" w:semiHidden="0" w:uiPriority="69" w:unhideWhenUsed="0"/>
+    <w:lsdException w:name="Dark List Accent 5" w:semiHidden="0" w:uiPriority="70" w:unhideWhenUsed="0"/>
+    <w:lsdException w:name="Colorful Shading Accent 5" w:semiHidden="0" w:uiPriority="71" w:unhideWhenUsed="0"/>
+    <w:lsdException w:name="Colorful List Accent 5" w:semiHidden="0" w:uiPriority="72" w:unhideWhenUsed="0"/>
+    <w:lsdException w:name="Colorful Grid Accent 5" w:semiHidden="0" w:uiPriority="73" w:unhideWhenUsed="0"/>
+    <w:lsdException w:name="Light Shading Accent 6" w:semiHidden="0" w:uiPriority="60" w:unhideWhenUsed="0"/>
+    <w:lsdException w:name="Light List Accent 6" w:semiHidden="0" w:uiPriority="61" w:unhideWhenUsed="0"/>
+    <w:lsdException w:name="Light Grid Accent 6" w:semiHidden="0" w:uiPriority="62" w:unhideWhenUsed="0"/>
+    <w:lsdException w:name="Medium Shading 1 Accent 6" w:semiHidden="0" w:uiPriority="63" w:unhideWhenUsed="0"/>
+    <w:lsdException w:name="Medium Shading 2 Accent 6" w:semiHidden="0" w:uiPriority="64" w:unhideWhenUsed="0"/>
+    <w:lsdException w:name="Medium List 1 Accent 6" w:semiHidden="0" w:uiPriority="65" w:unhideWhenUsed="0"/>
+    <w:lsdException w:name="Medium List 2 Accent 6" w:semiHidden="0" w:uiPriority="66" w:unhideWhenUsed="0"/>
+    <w:lsdException w:name="Medium Grid 1 Accent 6" w:semiHidden="0" w:uiPriority="67" w:unhideWhenUsed="0"/>
+    <w:lsdException w:name="Medium Grid 2 Accent 6" w:semiHidden="0" w:uiPriority="68" w:unhideWhenUsed="0"/>
+    <w:lsdException w:name="Medium Grid 3 Accent 6" w:semiHidden="0" w:uiPriority="69" w:unhideWhenUsed="0"/>
+    <w:lsdException w:name="Dark List Accent 6" w:semiHidden="0" w:uiPriority="70" w:unhideWhenUsed="0"/>
+    <w:lsdException w:name="Colorful Shading Accent 6" w:semiHidden="0" w:uiPriority="71" w:unhideWhenUsed="0"/>
+    <w:lsdException w:name="Colorful List Accent 6" w:semiHidden="0" w:uiPriority="72" w:unhideWhenUsed="0"/>
+    <w:lsdException w:name="Colorful Grid Accent 6" w:semiHidden="0" w:uiPriority="73" w:unhideWhenUsed="0"/>
+    <w:lsdException w:name="Subtle Emphasis" w:semiHidden="0" w:uiPriority="19" w:unhideWhenUsed="0" w:qFormat="1"/>
+    <w:lsdException w:name="Intense Emphasis" w:semiHidden="0" w:uiPriority="21" w:unhideWhenUsed="0" w:qFormat="1"/>
+    <w:lsdException w:name="Subtle Reference" w:semiHidden="0" w:uiPriority="31" w:unhideWhenUsed="0" w:qFormat="1"/>
+    <w:lsdException w:name="Intense Reference" w:semiHidden="0" w:uiPriority="32" w:unhideWhenUsed="0" w:qFormat="1"/>
+    <w:lsdException w:name="Book Title" w:semiHidden="0" w:uiPriority="33" w:unhideWhenUsed="0" w:qFormat="1"/>
+    <w:lsdException w:name="Bibliography" w:uiPriority="37"/>
+    <w:lsdException w:name="TOC Heading" w:uiPriority="39" w:qFormat="1"/>
+  </w:latentStyles>
+  <w:style w:type="paragraph" w:default="1" w:styleId="Normal">
+    <w:name w:val="Normal"/>
+    <w:qFormat/>
+    <w:rsid w:val="00307766"/>
+    <w:pPr>
+      <w:spacing w:after="160" w:line="259" w:lineRule="auto"/>
+    </w:pPr>
+    <w:rPr>
+      <w:lang w:val="en-SG"/>
+    </w:rPr>
+  </w:style>
+  <w:style w:type="paragraph" w:styleId="Heading1">
+    <w:name w:val="heading 1"/>
+    <w:basedOn w:val="Normal"/>
+    <w:next w:val="Normal"/>
+    <w:link w:val="Heading1Char"/>
+    <w:uiPriority w:val="9"/>
+    <w:qFormat/>
+    <w:rsid w:val="00307766"/>
+    <w:pPr>
+      <w:keepNext/>
+      <w:keepLines/>
+      <w:spacing w:before="240" w:after="0"/>
+      <w:outlineLvl w:val="0"/>
+    </w:pPr>
+    <w:rPr>
+      <w:rFonts w:asciiTheme="majorHAnsi" w:eastAsiaTheme="majorEastAsia" w:hAnsiTheme="majorHAnsi" w:cstheme="majorBidi"/>
+      <w:color w:val="365F91" w:themeColor="accent1" w:themeShade="BF"/>
+      <w:sz w:val="32"/>
+      <w:szCs w:val="32"/>
+    </w:rPr>
+  </w:style>
+  <w:style w:type="paragraph" w:styleId="Heading2">
+    <w:name w:val="heading 2"/>
+    <w:basedOn w:val="Normal"/>
+    <w:next w:val="Normal"/>
+    <w:link w:val="Heading2Char"/>
+    <w:uiPriority w:val="9"/>
+    <w:unhideWhenUsed/>
+    <w:qFormat/>
+    <w:rsid w:val="00307766"/>
+    <w:pPr>
+      <w:keepNext/>
+      <w:keepLines/>
+      <w:spacing w:before="40" w:after="0"/>
+      <w:outlineLvl w:val="1"/>
+    </w:pPr>
+    <w:rPr>
+      <w:rFonts w:asciiTheme="majorHAnsi" w:eastAsiaTheme="majorEastAsia" w:hAnsiTheme="majorHAnsi" w:cstheme="majorBidi"/>
+      <w:color w:val="365F91" w:themeColor="accent1" w:themeShade="BF"/>
+      <w:sz w:val="26"/>
+      <w:szCs w:val="26"/>
+    </w:rPr>
+  </w:style>
+  <w:style w:type="character" w:default="1" w:styleId="DefaultParagraphFont">
+    <w:name w:val="Default Paragraph Font"/>
+    <w:uiPriority w:val="1"/>
+    <w:semiHidden/>
+    <w:unhideWhenUsed/>
+  </w:style>
+  <w:style w:type="table" w:default="1" w:styleId="TableNormal">
+    <w:name w:val="Normal Table"/>
+    <w:uiPriority w:val="99"/>
+    <w:semiHidden/>
+    <w:unhideWhenUsed/>
+    <w:tblPr>
+      <w:tblInd w:w="0" w:type="dxa"/>
+      <w:tblCellMar>
+        <w:top w:w="0" w:type="dxa"/>
+        <w:left w:w="108" w:type="dxa"/>
+        <w:bottom w:w="0" w:type="dxa"/>
+        <w:right w:w="108" w:type="dxa"/>
+      </w:tblCellMar>
+    </w:tblPr>
+  </w:style>
+  <w:style w:type="numbering" w:default="1" w:styleId="NoList">
+    <w:name w:val="No List"/>
+    <w:uiPriority w:val="99"/>
+    <w:semiHidden/>
+    <w:unhideWhenUsed/>
+  </w:style>
+  <w:style w:type="character" w:customStyle="1" w:styleId="Heading1Char">
+    <w:name w:val="Heading 1 Char"/>
+    <w:basedOn w:val="DefaultParagraphFont"/>
+    <w:link w:val="Heading1"/>
+    <w:uiPriority w:val="9"/>
+    <w:rsid w:val="00307766"/>
+    <w:rPr>
+      <w:rFonts w:asciiTheme="majorHAnsi" w:eastAsiaTheme="majorEastAsia" w:hAnsiTheme="majorHAnsi" w:cstheme="majorBidi"/>
+      <w:color w:val="365F91" w:themeColor="accent1" w:themeShade="BF"/>
+      <w:sz w:val="32"/>
+      <w:szCs w:val="32"/>
+      <w:lang w:val="en-SG"/>
+    </w:rPr>
+  </w:style>
+  <w:style w:type="character" w:customStyle="1" w:styleId="Heading2Char">
+    <w:name w:val="Heading 2 Char"/>
+    <w:basedOn w:val="DefaultParagraphFont"/>
+    <w:link w:val="Heading2"/>
+    <w:uiPriority w:val="9"/>
+    <w:rsid w:val="00307766"/>
+    <w:rPr>
+      <w:rFonts w:asciiTheme="majorHAnsi" w:eastAsiaTheme="majorEastAsia" w:hAnsiTheme="majorHAnsi" w:cstheme="majorBidi"/>
+      <w:color w:val="365F91" w:themeColor="accent1" w:themeShade="BF"/>
+      <w:sz w:val="26"/>
+      <w:szCs w:val="26"/>
+      <w:lang w:val="en-SG"/>
+    </w:rPr>
+  </w:style>
+  <w:style w:type="paragraph" w:styleId="NoSpacing">
+    <w:name w:val="No Spacing"/>
+    <w:link w:val="NoSpacingChar"/>
+    <w:uiPriority w:val="1"/>
+    <w:qFormat/>
+    <w:rsid w:val="00307766"/>
+    <w:pPr>
+      <w:spacing w:after="0" w:line="240" w:lineRule="auto"/>
+    </w:pPr>
+    <w:rPr>
+      <w:lang w:val="en-US" w:eastAsia="en-US"/>
+    </w:rPr>
+  </w:style>
+  <w:style w:type="character" w:customStyle="1" w:styleId="NoSpacingChar">
+    <w:name w:val="No Spacing Char"/>
+    <w:basedOn w:val="DefaultParagraphFont"/>
+    <w:link w:val="NoSpacing"/>
+    <w:uiPriority w:val="1"/>
+    <w:rsid w:val="00307766"/>
+    <w:rPr>
+      <w:lang w:val="en-US" w:eastAsia="en-US"/>
+    </w:rPr>
+  </w:style>
+  <w:style w:type="paragraph" w:styleId="ListParagraph">
+    <w:name w:val="List Paragraph"/>
+    <w:basedOn w:val="Normal"/>
+    <w:uiPriority w:val="34"/>
+    <w:qFormat/>
+    <w:rsid w:val="00307766"/>
+    <w:pPr>
+      <w:ind w:left="720"/>
+      <w:contextualSpacing/>
+    </w:pPr>
   </w:style>
   <w:style w:type="paragraph" w:styleId="NormalWeb">
     <w:name w:val="Normal (Web)"/>
@@ -1994,7 +2087,7 @@
     <w:uiPriority w:val="99"/>
     <w:semiHidden/>
     <w:unhideWhenUsed/>
-    <w:rsid w:val="00A628D8"/>
+    <w:rsid w:val="00307766"/>
     <w:pPr>
       <w:spacing w:before="100" w:beforeAutospacing="1" w:after="100" w:afterAutospacing="1" w:line="240" w:lineRule="auto"/>
     </w:pPr>
@@ -2003,6 +2096,59 @@
       <w:sz w:val="24"/>
       <w:szCs w:val="24"/>
       <w:lang w:val="en-GB"/>
+    </w:rPr>
+  </w:style>
+  <w:style w:type="table" w:styleId="TableGrid">
+    <w:name w:val="Table Grid"/>
+    <w:basedOn w:val="TableNormal"/>
+    <w:uiPriority w:val="39"/>
+    <w:rsid w:val="00307766"/>
+    <w:pPr>
+      <w:spacing w:after="0" w:line="240" w:lineRule="auto"/>
+    </w:pPr>
+    <w:rPr>
+      <w:lang w:val="en-SG"/>
+    </w:rPr>
+    <w:tblPr>
+      <w:tblBorders>
+        <w:top w:val="single" w:sz="4" w:space="0" w:color="auto"/>
+        <w:left w:val="single" w:sz="4" w:space="0" w:color="auto"/>
+        <w:bottom w:val="single" w:sz="4" w:space="0" w:color="auto"/>
+        <w:right w:val="single" w:sz="4" w:space="0" w:color="auto"/>
+        <w:insideH w:val="single" w:sz="4" w:space="0" w:color="auto"/>
+        <w:insideV w:val="single" w:sz="4" w:space="0" w:color="auto"/>
+      </w:tblBorders>
+    </w:tblPr>
+  </w:style>
+  <w:style w:type="paragraph" w:styleId="BalloonText">
+    <w:name w:val="Balloon Text"/>
+    <w:basedOn w:val="Normal"/>
+    <w:link w:val="BalloonTextChar"/>
+    <w:uiPriority w:val="99"/>
+    <w:semiHidden/>
+    <w:unhideWhenUsed/>
+    <w:rsid w:val="00307766"/>
+    <w:pPr>
+      <w:spacing w:after="0" w:line="240" w:lineRule="auto"/>
+    </w:pPr>
+    <w:rPr>
+      <w:rFonts w:ascii="Tahoma" w:hAnsi="Tahoma" w:cs="Tahoma"/>
+      <w:sz w:val="16"/>
+      <w:szCs w:val="16"/>
+    </w:rPr>
+  </w:style>
+  <w:style w:type="character" w:customStyle="1" w:styleId="BalloonTextChar">
+    <w:name w:val="Balloon Text Char"/>
+    <w:basedOn w:val="DefaultParagraphFont"/>
+    <w:link w:val="BalloonText"/>
+    <w:uiPriority w:val="99"/>
+    <w:semiHidden/>
+    <w:rsid w:val="00307766"/>
+    <w:rPr>
+      <w:rFonts w:ascii="Tahoma" w:hAnsi="Tahoma" w:cs="Tahoma"/>
+      <w:sz w:val="16"/>
+      <w:szCs w:val="16"/>
+      <w:lang w:val="en-SG"/>
     </w:rPr>
   </w:style>
 </w:styles>
@@ -2019,44 +2165,44 @@
         <a:sysClr val="window" lastClr="FFFFFF"/>
       </a:lt1>
       <a:dk2>
-        <a:srgbClr val="44546A"/>
+        <a:srgbClr val="1F497D"/>
       </a:dk2>
       <a:lt2>
-        <a:srgbClr val="E7E6E6"/>
+        <a:srgbClr val="EEECE1"/>
       </a:lt2>
       <a:accent1>
-        <a:srgbClr val="5B9BD5"/>
+        <a:srgbClr val="4F81BD"/>
       </a:accent1>
       <a:accent2>
-        <a:srgbClr val="ED7D31"/>
+        <a:srgbClr val="C0504D"/>
       </a:accent2>
       <a:accent3>
-        <a:srgbClr val="A5A5A5"/>
+        <a:srgbClr val="9BBB59"/>
       </a:accent3>
       <a:accent4>
-        <a:srgbClr val="FFC000"/>
+        <a:srgbClr val="8064A2"/>
       </a:accent4>
       <a:accent5>
-        <a:srgbClr val="4472C4"/>
+        <a:srgbClr val="4BACC6"/>
       </a:accent5>
       <a:accent6>
-        <a:srgbClr val="70AD47"/>
+        <a:srgbClr val="F79646"/>
       </a:accent6>
       <a:hlink>
-        <a:srgbClr val="0563C1"/>
+        <a:srgbClr val="0000FF"/>
       </a:hlink>
       <a:folHlink>
-        <a:srgbClr val="954F72"/>
+        <a:srgbClr val="800080"/>
       </a:folHlink>
     </a:clrScheme>
     <a:fontScheme name="Office">
       <a:majorFont>
-        <a:latin typeface="Calibri Light" panose="020F0302020204030204"/>
+        <a:latin typeface="Cambria"/>
         <a:ea typeface=""/>
         <a:cs typeface=""/>
-        <a:font script="Jpan" typeface="游ゴシック Light"/>
+        <a:font script="Jpan" typeface="ＭＳ ゴシック"/>
         <a:font script="Hang" typeface="맑은 고딕"/>
-        <a:font script="Hans" typeface="等线 Light"/>
+        <a:font script="Hans" typeface="宋体"/>
         <a:font script="Hant" typeface="新細明體"/>
         <a:font script="Arab" typeface="Times New Roman"/>
         <a:font script="Hebr" typeface="Times New Roman"/>
@@ -2086,12 +2232,12 @@
         <a:font script="Geor" typeface="Sylfaen"/>
       </a:majorFont>
       <a:minorFont>
-        <a:latin typeface="Calibri" panose="020F0502020204030204"/>
+        <a:latin typeface="Calibri"/>
         <a:ea typeface=""/>
         <a:cs typeface=""/>
-        <a:font script="Jpan" typeface="游明朝"/>
+        <a:font script="Jpan" typeface="ＭＳ 明朝"/>
         <a:font script="Hang" typeface="맑은 고딕"/>
-        <a:font script="Hans" typeface="等线"/>
+        <a:font script="Hans" typeface="宋体"/>
         <a:font script="Hant" typeface="新細明體"/>
         <a:font script="Arab" typeface="Arial"/>
         <a:font script="Hebr" typeface="Arial"/>
@@ -2130,141 +2276,165 @@
           <a:gsLst>
             <a:gs pos="0">
               <a:schemeClr val="phClr">
-                <a:lumMod val="110000"/>
-                <a:satMod val="105000"/>
-                <a:tint val="67000"/>
+                <a:tint val="50000"/>
+                <a:satMod val="300000"/>
               </a:schemeClr>
             </a:gs>
-            <a:gs pos="50000">
+            <a:gs pos="35000">
               <a:schemeClr val="phClr">
-                <a:lumMod val="105000"/>
-                <a:satMod val="103000"/>
-                <a:tint val="73000"/>
+                <a:tint val="37000"/>
+                <a:satMod val="300000"/>
               </a:schemeClr>
             </a:gs>
             <a:gs pos="100000">
               <a:schemeClr val="phClr">
-                <a:lumMod val="105000"/>
-                <a:satMod val="109000"/>
-                <a:tint val="81000"/>
+                <a:tint val="15000"/>
+                <a:satMod val="350000"/>
               </a:schemeClr>
             </a:gs>
           </a:gsLst>
-          <a:lin ang="5400000" scaled="0"/>
+          <a:lin ang="16200000" scaled="1"/>
         </a:gradFill>
         <a:gradFill rotWithShape="1">
           <a:gsLst>
             <a:gs pos="0">
               <a:schemeClr val="phClr">
-                <a:satMod val="103000"/>
-                <a:lumMod val="102000"/>
-                <a:tint val="94000"/>
+                <a:shade val="51000"/>
+                <a:satMod val="130000"/>
               </a:schemeClr>
             </a:gs>
-            <a:gs pos="50000">
+            <a:gs pos="80000">
               <a:schemeClr val="phClr">
-                <a:satMod val="110000"/>
-                <a:lumMod val="100000"/>
-                <a:shade val="100000"/>
+                <a:shade val="93000"/>
+                <a:satMod val="130000"/>
               </a:schemeClr>
             </a:gs>
             <a:gs pos="100000">
               <a:schemeClr val="phClr">
-                <a:lumMod val="99000"/>
-                <a:satMod val="120000"/>
-                <a:shade val="78000"/>
+                <a:shade val="94000"/>
+                <a:satMod val="135000"/>
               </a:schemeClr>
             </a:gs>
           </a:gsLst>
-          <a:lin ang="5400000" scaled="0"/>
+          <a:lin ang="16200000" scaled="0"/>
         </a:gradFill>
       </a:fillStyleLst>
       <a:lnStyleLst>
-        <a:ln w="6350" cap="flat" cmpd="sng" algn="ctr">
+        <a:ln w="9525" cap="flat" cmpd="sng" algn="ctr">
+          <a:solidFill>
+            <a:schemeClr val="phClr">
+              <a:shade val="95000"/>
+              <a:satMod val="105000"/>
+            </a:schemeClr>
+          </a:solidFill>
+          <a:prstDash val="solid"/>
+        </a:ln>
+        <a:ln w="25400" cap="flat" cmpd="sng" algn="ctr">
           <a:solidFill>
             <a:schemeClr val="phClr"/>
           </a:solidFill>
           <a:prstDash val="solid"/>
-          <a:miter lim="800000"/>
         </a:ln>
-        <a:ln w="12700" cap="flat" cmpd="sng" algn="ctr">
+        <a:ln w="38100" cap="flat" cmpd="sng" algn="ctr">
           <a:solidFill>
             <a:schemeClr val="phClr"/>
           </a:solidFill>
           <a:prstDash val="solid"/>
-          <a:miter lim="800000"/>
-        </a:ln>
-        <a:ln w="19050" cap="flat" cmpd="sng" algn="ctr">
-          <a:solidFill>
-            <a:schemeClr val="phClr"/>
-          </a:solidFill>
-          <a:prstDash val="solid"/>
-          <a:miter lim="800000"/>
         </a:ln>
       </a:lnStyleLst>
       <a:effectStyleLst>
         <a:effectStyle>
-          <a:effectLst/>
-        </a:effectStyle>
-        <a:effectStyle>
-          <a:effectLst/>
+          <a:effectLst>
+            <a:outerShdw blurRad="40000" dist="20000" dir="5400000" rotWithShape="0">
+              <a:srgbClr val="000000">
+                <a:alpha val="38000"/>
+              </a:srgbClr>
+            </a:outerShdw>
+          </a:effectLst>
         </a:effectStyle>
         <a:effectStyle>
           <a:effectLst>
-            <a:outerShdw blurRad="57150" dist="19050" dir="5400000" algn="ctr" rotWithShape="0">
+            <a:outerShdw blurRad="40000" dist="23000" dir="5400000" rotWithShape="0">
               <a:srgbClr val="000000">
-                <a:alpha val="63000"/>
+                <a:alpha val="35000"/>
               </a:srgbClr>
             </a:outerShdw>
           </a:effectLst>
+        </a:effectStyle>
+        <a:effectStyle>
+          <a:effectLst>
+            <a:outerShdw blurRad="40000" dist="23000" dir="5400000" rotWithShape="0">
+              <a:srgbClr val="000000">
+                <a:alpha val="35000"/>
+              </a:srgbClr>
+            </a:outerShdw>
+          </a:effectLst>
+          <a:scene3d>
+            <a:camera prst="orthographicFront">
+              <a:rot lat="0" lon="0" rev="0"/>
+            </a:camera>
+            <a:lightRig rig="threePt" dir="t">
+              <a:rot lat="0" lon="0" rev="1200000"/>
+            </a:lightRig>
+          </a:scene3d>
+          <a:sp3d>
+            <a:bevelT w="63500" h="25400"/>
+          </a:sp3d>
         </a:effectStyle>
       </a:effectStyleLst>
       <a:bgFillStyleLst>
         <a:solidFill>
           <a:schemeClr val="phClr"/>
         </a:solidFill>
-        <a:solidFill>
-          <a:schemeClr val="phClr">
-            <a:tint val="95000"/>
-            <a:satMod val="170000"/>
-          </a:schemeClr>
-        </a:solidFill>
         <a:gradFill rotWithShape="1">
           <a:gsLst>
             <a:gs pos="0">
               <a:schemeClr val="phClr">
-                <a:tint val="93000"/>
-                <a:satMod val="150000"/>
-                <a:shade val="98000"/>
-                <a:lumMod val="102000"/>
+                <a:tint val="40000"/>
+                <a:satMod val="350000"/>
               </a:schemeClr>
             </a:gs>
-            <a:gs pos="50000">
+            <a:gs pos="40000">
               <a:schemeClr val="phClr">
-                <a:tint val="98000"/>
-                <a:satMod val="130000"/>
-                <a:shade val="90000"/>
-                <a:lumMod val="103000"/>
+                <a:tint val="45000"/>
+                <a:shade val="99000"/>
+                <a:satMod val="350000"/>
               </a:schemeClr>
             </a:gs>
             <a:gs pos="100000">
               <a:schemeClr val="phClr">
-                <a:shade val="63000"/>
-                <a:satMod val="120000"/>
+                <a:shade val="20000"/>
+                <a:satMod val="255000"/>
               </a:schemeClr>
             </a:gs>
           </a:gsLst>
-          <a:lin ang="5400000" scaled="0"/>
+          <a:path path="circle">
+            <a:fillToRect l="50000" t="-80000" r="50000" b="180000"/>
+          </a:path>
+        </a:gradFill>
+        <a:gradFill rotWithShape="1">
+          <a:gsLst>
+            <a:gs pos="0">
+              <a:schemeClr val="phClr">
+                <a:tint val="80000"/>
+                <a:satMod val="300000"/>
+              </a:schemeClr>
+            </a:gs>
+            <a:gs pos="100000">
+              <a:schemeClr val="phClr">
+                <a:shade val="30000"/>
+                <a:satMod val="200000"/>
+              </a:schemeClr>
+            </a:gs>
+          </a:gsLst>
+          <a:path path="circle">
+            <a:fillToRect l="50000" t="50000" r="50000" b="50000"/>
+          </a:path>
         </a:gradFill>
       </a:bgFillStyleLst>
     </a:fmtScheme>
   </a:themeElements>
   <a:objectDefaults/>
   <a:extraClrSchemeLst/>
-  <a:extLst>
-    <a:ext uri="{05A4C25C-085E-4340-85A3-A5531E510DB2}">
-      <thm15:themeFamily xmlns:thm15="http://schemas.microsoft.com/office/thememl/2012/main" name="Office Theme" id="{62F939B6-93AF-4DB8-9C6B-D6C7DFDC589F}" vid="{4A3C46E8-61CC-4603-A589-7422A47A8E4A}"/>
-    </a:ext>
-  </a:extLst>
 </a:theme>
 </file>
</xml_diff>

<commit_message>
1. updated Report.docx 2. adjust the layout of diagram
</commit_message>
<xml_diff>
--- a/se24_PT04/docs/Report.docx
+++ b/se24_PT04/docs/Report.docx
@@ -1,6 +1,6 @@
 
 <file path=word/document.xml><?xml version="1.0" encoding="utf-8"?>
-<w:document xmlns:wpc="http://schemas.microsoft.com/office/word/2010/wordprocessingCanvas" xmlns:mc="http://schemas.openxmlformats.org/markup-compatibility/2006" xmlns:o="urn:schemas-microsoft-com:office:office" xmlns:r="http://schemas.openxmlformats.org/officeDocument/2006/relationships" xmlns:m="http://schemas.openxmlformats.org/officeDocument/2006/math" xmlns:v="urn:schemas-microsoft-com:vml" xmlns:wp14="http://schemas.microsoft.com/office/word/2010/wordprocessingDrawing" xmlns:wp="http://schemas.openxmlformats.org/drawingml/2006/wordprocessingDrawing" xmlns:w10="urn:schemas-microsoft-com:office:word" xmlns:w="http://schemas.openxmlformats.org/wordprocessingml/2006/main" xmlns:w14="http://schemas.microsoft.com/office/word/2010/wordml" xmlns:wpg="http://schemas.microsoft.com/office/word/2010/wordprocessingGroup" xmlns:wpi="http://schemas.microsoft.com/office/word/2010/wordprocessingInk" xmlns:wne="http://schemas.microsoft.com/office/word/2006/wordml" xmlns:wps="http://schemas.microsoft.com/office/word/2010/wordprocessingShape" mc:Ignorable="w14 wp14">
+<w:document xmlns:wpc="http://schemas.microsoft.com/office/word/2010/wordprocessingCanvas" xmlns:cx="http://schemas.microsoft.com/office/drawing/2014/chartex" xmlns:cx1="http://schemas.microsoft.com/office/drawing/2015/9/8/chartex" xmlns:cx2="http://schemas.microsoft.com/office/drawing/2015/10/21/chartex" xmlns:mc="http://schemas.openxmlformats.org/markup-compatibility/2006" xmlns:o="urn:schemas-microsoft-com:office:office" xmlns:r="http://schemas.openxmlformats.org/officeDocument/2006/relationships" xmlns:m="http://schemas.openxmlformats.org/officeDocument/2006/math" xmlns:v="urn:schemas-microsoft-com:vml" xmlns:wp14="http://schemas.microsoft.com/office/word/2010/wordprocessingDrawing" xmlns:wp="http://schemas.openxmlformats.org/drawingml/2006/wordprocessingDrawing" xmlns:w10="urn:schemas-microsoft-com:office:word" xmlns:w="http://schemas.openxmlformats.org/wordprocessingml/2006/main" xmlns:w14="http://schemas.microsoft.com/office/word/2010/wordml" xmlns:w15="http://schemas.microsoft.com/office/word/2012/wordml" xmlns:w16se="http://schemas.microsoft.com/office/word/2015/wordml/symex" xmlns:wpg="http://schemas.microsoft.com/office/word/2010/wordprocessingGroup" xmlns:wpi="http://schemas.microsoft.com/office/word/2010/wordprocessingInk" xmlns:wne="http://schemas.microsoft.com/office/word/2006/wordml" xmlns:wps="http://schemas.microsoft.com/office/word/2010/wordprocessingShape" mc:Ignorable="w14 w15 w16se wp14">
   <w:body>
     <w:sdt>
       <w:sdtPr>
@@ -10,12 +10,12 @@
           <w:docPartUnique/>
         </w:docPartObj>
       </w:sdtPr>
+      <w:sdtEndPr/>
       <w:sdtContent>
         <w:p>
           <w:r>
             <w:rPr>
               <w:noProof/>
-              <w:lang w:val="en-GB"/>
             </w:rPr>
             <mc:AlternateContent>
               <mc:Choice Requires="wpg">
@@ -192,6 +192,7 @@
                                     <w:dataBinding w:prefixMappings="xmlns:ns0='http://purl.org/dc/elements/1.1/' xmlns:ns1='http://schemas.openxmlformats.org/package/2006/metadata/core-properties' " w:xpath="/ns1:coreProperties[1]/ns0:title[1]" w:storeItemID="{6C3C8BC8-F283-45AE-878A-BAB7291924A1}"/>
                                     <w:text/>
                                   </w:sdtPr>
+                                  <w:sdtEndPr/>
                                   <w:sdtContent>
                                     <w:p>
                                       <w:pPr>
@@ -269,9 +270,9 @@
               </mc:Choice>
               <mc:Fallback>
                 <w:pict>
-                  <v:group id="Group 193" o:spid="_x0000_s1026" style="position:absolute;margin-left:0;margin-top:0;width:540.55pt;height:718.4pt;z-index:-251657216;mso-width-percent:882;mso-height-percent:909;mso-position-horizontal:center;mso-position-horizontal-relative:page;mso-position-vertical:center;mso-position-vertical-relative:page;mso-width-percent:882;mso-height-percent:909" coordsize="68648,91235" o:gfxdata="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">
-                    <v:rect id="Rectangle 194" o:spid="_x0000_s1027" style="position:absolute;width:68580;height:13716;visibility:visible;mso-wrap-style:square;v-text-anchor:middle" o:gfxdata="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" fillcolor="#4f81bd [3204]" stroked="f" strokeweight="2pt"/>
-                    <v:rect id="Rectangle 195" o:spid="_x0000_s1028" style="position:absolute;top:40943;width:68580;height:50292;visibility:visible;mso-wrap-style:square;v-text-anchor:bottom" o:gfxdata="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" fillcolor="#4f81bd [3204]" stroked="f" strokeweight="2pt">
+                  <v:group w14:anchorId="575328D4" id="Group 193" o:spid="_x0000_s1026" style="position:absolute;margin-left:0;margin-top:0;width:540.55pt;height:718.4pt;z-index:-251657216;mso-width-percent:882;mso-height-percent:909;mso-position-horizontal:center;mso-position-horizontal-relative:page;mso-position-vertical:center;mso-position-vertical-relative:page;mso-width-percent:882;mso-height-percent:909" coordsize="68648,91235" o:gfxdata="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">
+                    <v:rect id="Rectangle 194" o:spid="_x0000_s1027" style="position:absolute;width:68580;height:13716;visibility:visible;mso-wrap-style:square;v-text-anchor:middle" o:gfxdata="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" fillcolor="#4f81bd [3204]" stroked="f" strokeweight="2pt"/>
+                    <v:rect id="Rectangle 195" o:spid="_x0000_s1028" style="position:absolute;top:40943;width:68580;height:50292;visibility:visible;mso-wrap-style:square;v-text-anchor:bottom" o:gfxdata="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" fillcolor="#4f81bd [3204]" stroked="f" strokeweight="2pt">
                       <v:textbox inset="36pt,57.6pt,36pt,36pt">
                         <w:txbxContent>
                           <w:p>
@@ -291,7 +292,7 @@
                       <v:stroke joinstyle="miter"/>
                       <v:path gradientshapeok="t" o:connecttype="rect"/>
                     </v:shapetype>
-                    <v:shape id="Text Box 196" o:spid="_x0000_s1029" type="#_x0000_t202" style="position:absolute;left:68;top:13716;width:68580;height:27227;visibility:visible;mso-wrap-style:square;v-text-anchor:middle" o:gfxdata="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" fillcolor="white [3212]" stroked="f" strokeweight=".5pt">
+                    <v:shape id="Text Box 196" o:spid="_x0000_s1029" type="#_x0000_t202" style="position:absolute;left:68;top:13716;width:68580;height:27227;visibility:visible;mso-wrap-style:square;v-text-anchor:middle" o:gfxdata="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" fillcolor="white [3212]" stroked="f" strokeweight=".5pt">
                       <v:textbox inset="36pt,7.2pt,36pt,7.2pt">
                         <w:txbxContent>
                           <w:sdt>
@@ -310,6 +311,7 @@
                               <w:dataBinding w:prefixMappings="xmlns:ns0='http://purl.org/dc/elements/1.1/' xmlns:ns1='http://schemas.openxmlformats.org/package/2006/metadata/core-properties' " w:xpath="/ns1:coreProperties[1]/ns0:title[1]" w:storeItemID="{6C3C8BC8-F283-45AE-878A-BAB7291924A1}"/>
                               <w:text/>
                             </w:sdtPr>
+                            <w:sdtEndPr/>
                             <w:sdtContent>
                               <w:p>
                                 <w:pPr>
@@ -386,7 +388,6 @@
           <w:r>
             <w:rPr>
               <w:noProof/>
-              <w:lang w:val="en-GB"/>
             </w:rPr>
             <mc:AlternateContent>
               <mc:Choice Requires="wps">
@@ -690,6 +691,7 @@
                                     <w:dataBinding w:prefixMappings="xmlns:ns0='http://schemas.openxmlformats.org/officeDocument/2006/extended-properties' " w:xpath="/ns0:Properties[1]/ns0:Company[1]" w:storeItemID="{6668398D-A668-4E3E-A5EB-62B293D839F1}"/>
                                     <w:text/>
                                   </w:sdtPr>
+                                  <w:sdtEndPr/>
                                   <w:sdtContent>
                                     <w:r>
                                       <w:rPr>
@@ -730,7 +732,7 @@
               </mc:Choice>
               <mc:Fallback>
                 <w:pict>
-                  <v:shape id="Text Box 1" o:spid="_x0000_s1030" type="#_x0000_t202" style="position:absolute;margin-left:5.45pt;margin-top:323.25pt;width:319.2pt;height:198.35pt;z-index:251660288;visibility:visible;mso-wrap-style:square;mso-width-percent:0;mso-height-percent:0;mso-wrap-distance-left:9pt;mso-wrap-distance-top:0;mso-wrap-distance-right:9pt;mso-wrap-distance-bottom:0;mso-position-horizontal:absolute;mso-position-horizontal-relative:text;mso-position-vertical:absolute;mso-position-vertical-relative:text;mso-width-percent:0;mso-height-percent:0;mso-width-relative:margin;mso-height-relative:margin;v-text-anchor:top" o:gfxdata="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" fillcolor="#4f81bd [3204]" stroked="f" strokeweight=".5pt">
+                  <v:shape w14:anchorId="6938D3BE" id="Text Box 1" o:spid="_x0000_s1030" type="#_x0000_t202" style="position:absolute;margin-left:5.45pt;margin-top:323.25pt;width:319.2pt;height:198.35pt;z-index:251660288;visibility:visible;mso-wrap-style:square;mso-width-percent:0;mso-height-percent:0;mso-wrap-distance-left:9pt;mso-wrap-distance-top:0;mso-wrap-distance-right:9pt;mso-wrap-distance-bottom:0;mso-position-horizontal:absolute;mso-position-horizontal-relative:text;mso-position-vertical:absolute;mso-position-vertical-relative:text;mso-width-percent:0;mso-height-percent:0;mso-width-relative:margin;mso-height-relative:margin;v-text-anchor:top" o:gfxdata="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" fillcolor="#4f81bd [3204]" stroked="f" strokeweight=".5pt">
                     <v:textbox>
                       <w:txbxContent>
                         <w:p>
@@ -983,6 +985,7 @@
                               <w:dataBinding w:prefixMappings="xmlns:ns0='http://schemas.openxmlformats.org/officeDocument/2006/extended-properties' " w:xpath="/ns0:Properties[1]/ns0:Company[1]" w:storeItemID="{6668398D-A668-4E3E-A5EB-62B293D839F1}"/>
                               <w:text/>
                             </w:sdtPr>
+                            <w:sdtEndPr/>
                             <w:sdtContent>
                               <w:r>
                                 <w:rPr>
@@ -1023,7 +1026,53 @@
         <w:t>Domain diagram</w:t>
       </w:r>
     </w:p>
+    <w:p/>
     <w:p>
+      <w:r>
+        <w:rPr>
+          <w:noProof/>
+        </w:rPr>
+        <w:drawing>
+          <wp:inline distT="0" distB="0" distL="0" distR="0" wp14:anchorId="5B2B27CF" wp14:editId="6DA5A30C">
+            <wp:extent cx="5731510" cy="4456430"/>
+            <wp:effectExtent l="0" t="0" r="2540" b="1270"/>
+            <wp:docPr id="2" name="Picture 2"/>
+            <wp:cNvGraphicFramePr>
+              <a:graphicFrameLocks xmlns:a="http://schemas.openxmlformats.org/drawingml/2006/main" noChangeAspect="1"/>
+            </wp:cNvGraphicFramePr>
+            <a:graphic xmlns:a="http://schemas.openxmlformats.org/drawingml/2006/main">
+              <a:graphicData uri="http://schemas.openxmlformats.org/drawingml/2006/picture">
+                <pic:pic xmlns:pic="http://schemas.openxmlformats.org/drawingml/2006/picture">
+                  <pic:nvPicPr>
+                    <pic:cNvPr id="1" name=""/>
+                    <pic:cNvPicPr/>
+                  </pic:nvPicPr>
+                  <pic:blipFill>
+                    <a:blip r:embed="rId5"/>
+                    <a:stretch>
+                      <a:fillRect/>
+                    </a:stretch>
+                  </pic:blipFill>
+                  <pic:spPr>
+                    <a:xfrm>
+                      <a:off x="0" y="0"/>
+                      <a:ext cx="5731510" cy="4456430"/>
+                    </a:xfrm>
+                    <a:prstGeom prst="rect">
+                      <a:avLst/>
+                    </a:prstGeom>
+                  </pic:spPr>
+                </pic:pic>
+              </a:graphicData>
+            </a:graphic>
+          </wp:inline>
+        </w:drawing>
+      </w:r>
+    </w:p>
+    <w:p>
+      <w:pPr>
+        <w:spacing w:after="200" w:line="276" w:lineRule="auto"/>
+      </w:pPr>
       <w:r>
         <w:br w:type="page"/>
       </w:r>
@@ -1032,6 +1081,8 @@
       <w:pPr>
         <w:pStyle w:val="Heading1"/>
       </w:pPr>
+      <w:bookmarkStart w:id="0" w:name="_GoBack"/>
+      <w:bookmarkEnd w:id="0"/>
       <w:r>
         <w:lastRenderedPageBreak/>
         <w:t>Assumptions:</w:t>
@@ -1178,9 +1229,23 @@
           <w:sz w:val="26"/>
           <w:szCs w:val="26"/>
         </w:rPr>
-        <w:t xml:space="preserve">Numbers like total Price, Final </w:t>
+        <w:t>Numbers like total Price, Final price, discounts will be rounded off to two decimal places.</w:t>
       </w:r>
-      <w:proofErr w:type="gramStart"/>
+    </w:p>
+    <w:p>
+      <w:pPr>
+        <w:pStyle w:val="ListParagraph"/>
+        <w:numPr>
+          <w:ilvl w:val="0"/>
+          <w:numId w:val="1"/>
+        </w:numPr>
+        <w:rPr>
+          <w:rFonts w:asciiTheme="majorHAnsi" w:eastAsiaTheme="majorEastAsia" w:hAnsiTheme="majorHAnsi" w:cstheme="majorBidi"/>
+          <w:color w:val="365F91" w:themeColor="accent1" w:themeShade="BF"/>
+          <w:sz w:val="26"/>
+          <w:szCs w:val="26"/>
+        </w:rPr>
+      </w:pPr>
       <w:r>
         <w:rPr>
           <w:rFonts w:asciiTheme="majorHAnsi" w:eastAsiaTheme="majorEastAsia" w:hAnsiTheme="majorHAnsi" w:cstheme="majorBidi"/>
@@ -1188,9 +1253,8 @@
           <w:sz w:val="26"/>
           <w:szCs w:val="26"/>
         </w:rPr>
-        <w:t>price,</w:t>
+        <w:t xml:space="preserve">Best viewed </w:t>
       </w:r>
-      <w:proofErr w:type="gramEnd"/>
       <w:r>
         <w:rPr>
           <w:rFonts w:asciiTheme="majorHAnsi" w:eastAsiaTheme="majorEastAsia" w:hAnsiTheme="majorHAnsi" w:cstheme="majorBidi"/>
@@ -1198,7 +1262,43 @@
           <w:sz w:val="26"/>
           <w:szCs w:val="26"/>
         </w:rPr>
-        <w:t xml:space="preserve"> discounts will be rounded off to two decimal places.</w:t>
+        <w:t>at</w:t>
+      </w:r>
+      <w:r>
+        <w:rPr>
+          <w:rFonts w:asciiTheme="majorHAnsi" w:eastAsiaTheme="majorEastAsia" w:hAnsiTheme="majorHAnsi" w:cstheme="majorBidi"/>
+          <w:color w:val="365F91" w:themeColor="accent1" w:themeShade="BF"/>
+          <w:sz w:val="26"/>
+          <w:szCs w:val="26"/>
+        </w:rPr>
+        <w:t xml:space="preserve"> resolution 19</w:t>
+      </w:r>
+      <w:r>
+        <w:rPr>
+          <w:rFonts w:asciiTheme="majorHAnsi" w:eastAsiaTheme="majorEastAsia" w:hAnsiTheme="majorHAnsi" w:cstheme="majorBidi"/>
+          <w:color w:val="365F91" w:themeColor="accent1" w:themeShade="BF"/>
+          <w:sz w:val="26"/>
+          <w:szCs w:val="26"/>
+        </w:rPr>
+        <w:t>2</w:t>
+      </w:r>
+      <w:r>
+        <w:rPr>
+          <w:rFonts w:asciiTheme="majorHAnsi" w:eastAsiaTheme="majorEastAsia" w:hAnsiTheme="majorHAnsi" w:cstheme="majorBidi"/>
+          <w:color w:val="365F91" w:themeColor="accent1" w:themeShade="BF"/>
+          <w:sz w:val="26"/>
+          <w:szCs w:val="26"/>
+        </w:rPr>
+        <w:t xml:space="preserve">0 X </w:t>
+      </w:r>
+      <w:r>
+        <w:rPr>
+          <w:rFonts w:asciiTheme="majorHAnsi" w:eastAsiaTheme="majorEastAsia" w:hAnsiTheme="majorHAnsi" w:cstheme="majorBidi"/>
+          <w:color w:val="365F91" w:themeColor="accent1" w:themeShade="BF"/>
+          <w:sz w:val="26"/>
+          <w:szCs w:val="26"/>
+        </w:rPr>
+        <w:t>1080</w:t>
       </w:r>
     </w:p>
     <w:p/>
@@ -1296,10 +1396,7 @@
       </w:r>
     </w:p>
     <w:p/>
-    <w:p>
-      <w:bookmarkStart w:id="0" w:name="_GoBack"/>
-      <w:bookmarkEnd w:id="0"/>
-    </w:p>
+    <w:p/>
     <w:p/>
     <w:sectPr>
       <w:pgSz w:w="11906" w:h="16838"/>
@@ -1314,8 +1411,8 @@
 </file>
 
 <file path=word/numbering.xml><?xml version="1.0" encoding="utf-8"?>
-<w:numbering xmlns:wpc="http://schemas.microsoft.com/office/word/2010/wordprocessingCanvas" xmlns:mc="http://schemas.openxmlformats.org/markup-compatibility/2006" xmlns:o="urn:schemas-microsoft-com:office:office" xmlns:r="http://schemas.openxmlformats.org/officeDocument/2006/relationships" xmlns:m="http://schemas.openxmlformats.org/officeDocument/2006/math" xmlns:v="urn:schemas-microsoft-com:vml" xmlns:wp14="http://schemas.microsoft.com/office/word/2010/wordprocessingDrawing" xmlns:wp="http://schemas.openxmlformats.org/drawingml/2006/wordprocessingDrawing" xmlns:w10="urn:schemas-microsoft-com:office:word" xmlns:w="http://schemas.openxmlformats.org/wordprocessingml/2006/main" xmlns:w14="http://schemas.microsoft.com/office/word/2010/wordml" xmlns:wpg="http://schemas.microsoft.com/office/word/2010/wordprocessingGroup" xmlns:wpi="http://schemas.microsoft.com/office/word/2010/wordprocessingInk" xmlns:wne="http://schemas.microsoft.com/office/word/2006/wordml" xmlns:wps="http://schemas.microsoft.com/office/word/2010/wordprocessingShape" mc:Ignorable="w14 wp14">
-  <w:abstractNum w:abstractNumId="0">
+<w:numbering xmlns:wpc="http://schemas.microsoft.com/office/word/2010/wordprocessingCanvas" xmlns:cx="http://schemas.microsoft.com/office/drawing/2014/chartex" xmlns:cx1="http://schemas.microsoft.com/office/drawing/2015/9/8/chartex" xmlns:cx2="http://schemas.microsoft.com/office/drawing/2015/10/21/chartex" xmlns:mc="http://schemas.openxmlformats.org/markup-compatibility/2006" xmlns:o="urn:schemas-microsoft-com:office:office" xmlns:r="http://schemas.openxmlformats.org/officeDocument/2006/relationships" xmlns:m="http://schemas.openxmlformats.org/officeDocument/2006/math" xmlns:v="urn:schemas-microsoft-com:vml" xmlns:wp14="http://schemas.microsoft.com/office/word/2010/wordprocessingDrawing" xmlns:wp="http://schemas.openxmlformats.org/drawingml/2006/wordprocessingDrawing" xmlns:w10="urn:schemas-microsoft-com:office:word" xmlns:w="http://schemas.openxmlformats.org/wordprocessingml/2006/main" xmlns:w14="http://schemas.microsoft.com/office/word/2010/wordml" xmlns:w15="http://schemas.microsoft.com/office/word/2012/wordml" xmlns:w16se="http://schemas.microsoft.com/office/word/2015/wordml/symex" xmlns:wpg="http://schemas.microsoft.com/office/word/2010/wordprocessingGroup" xmlns:wpi="http://schemas.microsoft.com/office/word/2010/wordprocessingInk" xmlns:wne="http://schemas.microsoft.com/office/word/2006/wordml" xmlns:wps="http://schemas.microsoft.com/office/word/2010/wordprocessingShape" mc:Ignorable="w14 w15 w16se wp14">
+  <w:abstractNum w:abstractNumId="0" w15:restartNumberingAfterBreak="0">
     <w:nsid w:val="317512AE"/>
     <w:multiLevelType w:val="hybridMultilevel"/>
     <w:tmpl w:val="F72A9FB6"/>
@@ -1411,7 +1508,7 @@
 </file>
 
 <file path=word/styles.xml><?xml version="1.0" encoding="utf-8"?>
-<w:styles xmlns:mc="http://schemas.openxmlformats.org/markup-compatibility/2006" xmlns:r="http://schemas.openxmlformats.org/officeDocument/2006/relationships" xmlns:w="http://schemas.openxmlformats.org/wordprocessingml/2006/main" xmlns:w14="http://schemas.microsoft.com/office/word/2010/wordml" mc:Ignorable="w14">
+<w:styles xmlns:mc="http://schemas.openxmlformats.org/markup-compatibility/2006" xmlns:r="http://schemas.openxmlformats.org/officeDocument/2006/relationships" xmlns:w="http://schemas.openxmlformats.org/wordprocessingml/2006/main" xmlns:w14="http://schemas.microsoft.com/office/word/2010/wordml" xmlns:w15="http://schemas.microsoft.com/office/word/2012/wordml" xmlns:w16se="http://schemas.microsoft.com/office/word/2015/wordml/symex" mc:Ignorable="w14 w15 w16se">
   <w:docDefaults>
     <w:rPrDefault>
       <w:rPr>
@@ -1427,516 +1524,379 @@
       </w:pPr>
     </w:pPrDefault>
   </w:docDefaults>
-  <w:latentStyles w:defLockedState="0" w:defUIPriority="99" w:defSemiHidden="1" w:defUnhideWhenUsed="1" w:defQFormat="0" w:count="267">
-    <w:lsdException w:name="Normal" w:semiHidden="0" w:uiPriority="0" w:unhideWhenUsed="0" w:qFormat="1"/>
-    <w:lsdException w:name="heading 1" w:semiHidden="0" w:uiPriority="9" w:unhideWhenUsed="0" w:qFormat="1"/>
-    <w:lsdException w:name="heading 2" w:uiPriority="9" w:qFormat="1"/>
-    <w:lsdException w:name="heading 3" w:uiPriority="9" w:qFormat="1"/>
-    <w:lsdException w:name="heading 4" w:uiPriority="9" w:qFormat="1"/>
-    <w:lsdException w:name="heading 5" w:uiPriority="9" w:qFormat="1"/>
-    <w:lsdException w:name="heading 6" w:uiPriority="9" w:qFormat="1"/>
-    <w:lsdException w:name="heading 7" w:uiPriority="9" w:qFormat="1"/>
-    <w:lsdException w:name="heading 8" w:uiPriority="9" w:qFormat="1"/>
-    <w:lsdException w:name="heading 9" w:uiPriority="9" w:qFormat="1"/>
-    <w:lsdException w:name="toc 1" w:uiPriority="39"/>
-    <w:lsdException w:name="toc 2" w:uiPriority="39"/>
-    <w:lsdException w:name="toc 3" w:uiPriority="39"/>
-    <w:lsdException w:name="toc 4" w:uiPriority="39"/>
-    <w:lsdException w:name="toc 5" w:uiPriority="39"/>
-    <w:lsdException w:name="toc 6" w:uiPriority="39"/>
-    <w:lsdException w:name="toc 7" w:uiPriority="39"/>
-    <w:lsdException w:name="toc 8" w:uiPriority="39"/>
-    <w:lsdException w:name="toc 9" w:uiPriority="39"/>
-    <w:lsdException w:name="caption" w:uiPriority="35" w:qFormat="1"/>
-    <w:lsdException w:name="Title" w:semiHidden="0" w:uiPriority="10" w:unhideWhenUsed="0" w:qFormat="1"/>
-    <w:lsdException w:name="Default Paragraph Font" w:uiPriority="1"/>
-    <w:lsdException w:name="Subtitle" w:semiHidden="0" w:uiPriority="11" w:unhideWhenUsed="0" w:qFormat="1"/>
-    <w:lsdException w:name="Strong" w:semiHidden="0" w:uiPriority="22" w:unhideWhenUsed="0" w:qFormat="1"/>
-    <w:lsdException w:name="Emphasis" w:semiHidden="0" w:uiPriority="20" w:unhideWhenUsed="0" w:qFormat="1"/>
-    <w:lsdException w:name="Table Grid" w:semiHidden="0" w:uiPriority="39" w:unhideWhenUsed="0"/>
-    <w:lsdException w:name="Placeholder Text" w:unhideWhenUsed="0"/>
-    <w:lsdException w:name="No Spacing" w:semiHidden="0" w:uiPriority="1" w:unhideWhenUsed="0" w:qFormat="1"/>
-    <w:lsdException w:name="Light Shading" w:semiHidden="0" w:uiPriority="60" w:unhideWhenUsed="0"/>
-    <w:lsdException w:name="Light List" w:semiHidden="0" w:uiPriority="61" w:unhideWhenUsed="0"/>
-    <w:lsdException w:name="Light Grid" w:semiHidden="0" w:uiPriority="62" w:unhideWhenUsed="0"/>
-    <w:lsdException w:name="Medium Shading 1" w:semiHidden="0" w:uiPriority="63" w:unhideWhenUsed="0"/>
-    <w:lsdException w:name="Medium Shading 2" w:semiHidden="0" w:uiPriority="64" w:unhideWhenUsed="0"/>
-    <w:lsdException w:name="Medium List 1" w:semiHidden="0" w:uiPriority="65" w:unhideWhenUsed="0"/>
-    <w:lsdException w:name="Medium List 2" w:semiHidden="0" w:uiPriority="66" w:unhideWhenUsed="0"/>
-    <w:lsdException w:name="Medium Grid 1" w:semiHidden="0" w:uiPriority="67" w:unhideWhenUsed="0"/>
-    <w:lsdException w:name="Medium Grid 2" w:semiHidden="0" w:uiPriority="68" w:unhideWhenUsed="0"/>
-    <w:lsdException w:name="Medium Grid 3" w:semiHidden="0" w:uiPriority="69" w:unhideWhenUsed="0"/>
-    <w:lsdException w:name="Dark List" w:semiHidden="0" w:uiPriority="70" w:unhideWhenUsed="0"/>
-    <w:lsdException w:name="Colorful Shading" w:semiHidden="0" w:uiPriority="71" w:unhideWhenUsed="0"/>
-    <w:lsdException w:name="Colorful List" w:semiHidden="0" w:uiPriority="72" w:unhideWhenUsed="0"/>
-    <w:lsdException w:name="Colorful Grid" w:semiHidden="0" w:uiPriority="73" w:unhideWhenUsed="0"/>
-    <w:lsdException w:name="Light Shading Accent 1" w:semiHidden="0" w:uiPriority="60" w:unhideWhenUsed="0"/>
-    <w:lsdException w:name="Light List Accent 1" w:semiHidden="0" w:uiPriority="61" w:unhideWhenUsed="0"/>
-    <w:lsdException w:name="Light Grid Accent 1" w:semiHidden="0" w:uiPriority="62" w:unhideWhenUsed="0"/>
-    <w:lsdException w:name="Medium Shading 1 Accent 1" w:semiHidden="0" w:uiPriority="63" w:unhideWhenUsed="0"/>
-    <w:lsdException w:name="Medium Shading 2 Accent 1" w:semiHidden="0" w:uiPriority="64" w:unhideWhenUsed="0"/>
-    <w:lsdException w:name="Medium List 1 Accent 1" w:semiHidden="0" w:uiPriority="65" w:unhideWhenUsed="0"/>
-    <w:lsdException w:name="Revision" w:unhideWhenUsed="0"/>
-    <w:lsdException w:name="List Paragraph" w:semiHidden="0" w:uiPriority="34" w:unhideWhenUsed="0" w:qFormat="1"/>
-    <w:lsdException w:name="Quote" w:semiHidden="0" w:uiPriority="29" w:unhideWhenUsed="0" w:qFormat="1"/>
-    <w:lsdException w:name="Intense Quote" w:semiHidden="0" w:uiPriority="30" w:unhideWhenUsed="0" w:qFormat="1"/>
-    <w:lsdException w:name="Medium List 2 Accent 1" w:semiHidden="0" w:uiPriority="66" w:unhideWhenUsed="0"/>
-    <w:lsdException w:name="Medium Grid 1 Accent 1" w:semiHidden="0" w:uiPriority="67" w:unhideWhenUsed="0"/>
-    <w:lsdException w:name="Medium Grid 2 Accent 1" w:semiHidden="0" w:uiPriority="68" w:unhideWhenUsed="0"/>
-    <w:lsdException w:name="Medium Grid 3 Accent 1" w:semiHidden="0" w:uiPriority="69" w:unhideWhenUsed="0"/>
-    <w:lsdException w:name="Dark List Accent 1" w:semiHidden="0" w:uiPriority="70" w:unhideWhenUsed="0"/>
-    <w:lsdException w:name="Colorful Shading Accent 1" w:semiHidden="0" w:uiPriority="71" w:unhideWhenUsed="0"/>
-    <w:lsdException w:name="Colorful List Accent 1" w:semiHidden="0" w:uiPriority="72" w:unhideWhenUsed="0"/>
-    <w:lsdException w:name="Colorful Grid Accent 1" w:semiHidden="0" w:uiPriority="73" w:unhideWhenUsed="0"/>
-    <w:lsdException w:name="Light Shading Accent 2" w:semiHidden="0" w:uiPriority="60" w:unhideWhenUsed="0"/>
-    <w:lsdException w:name="Light List Accent 2" w:semiHidden="0" w:uiPriority="61" w:unhideWhenUsed="0"/>
-    <w:lsdException w:name="Light Grid Accent 2" w:semiHidden="0" w:uiPriority="62" w:unhideWhenUsed="0"/>
-    <w:lsdException w:name="Medium Shading 1 Accent 2" w:semiHidden="0" w:uiPriority="63" w:unhideWhenUsed="0"/>
-    <w:lsdException w:name="Medium Shading 2 Accent 2" w:semiHidden="0" w:uiPriority="64" w:unhideWhenUsed="0"/>
-    <w:lsdException w:name="Medium List 1 Accent 2" w:semiHidden="0" w:uiPriority="65" w:unhideWhenUsed="0"/>
-    <w:lsdException w:name="Medium List 2 Accent 2" w:semiHidden="0" w:uiPriority="66" w:unhideWhenUsed="0"/>
-    <w:lsdException w:name="Medium Grid 1 Accent 2" w:semiHidden="0" w:uiPriority="67" w:unhideWhenUsed="0"/>
-    <w:lsdException w:name="Medium Grid 2 Accent 2" w:semiHidden="0" w:uiPriority="68" w:unhideWhenUsed="0"/>
-    <w:lsdException w:name="Medium Grid 3 Accent 2" w:semiHidden="0" w:uiPriority="69" w:unhideWhenUsed="0"/>
-    <w:lsdException w:name="Dark List Accent 2" w:semiHidden="0" w:uiPriority="70" w:unhideWhenUsed="0"/>
-    <w:lsdException w:name="Colorful Shading Accent 2" w:semiHidden="0" w:uiPriority="71" w:unhideWhenUsed="0"/>
-    <w:lsdException w:name="Colorful List Accent 2" w:semiHidden="0" w:uiPriority="72" w:unhideWhenUsed="0"/>
-    <w:lsdException w:name="Colorful Grid Accent 2" w:semiHidden="0" w:uiPriority="73" w:unhideWhenUsed="0"/>
-    <w:lsdException w:name="Light Shading Accent 3" w:semiHidden="0" w:uiPriority="60" w:unhideWhenUsed="0"/>
-    <w:lsdException w:name="Light List Accent 3" w:semiHidden="0" w:uiPriority="61" w:unhideWhenUsed="0"/>
-    <w:lsdException w:name="Light Grid Accent 3" w:semiHidden="0" w:uiPriority="62" w:unhideWhenUsed="0"/>
-    <w:lsdException w:name="Medium Shading 1 Accent 3" w:semiHidden="0" w:uiPriority="63" w:unhideWhenUsed="0"/>
-    <w:lsdException w:name="Medium Shading 2 Accent 3" w:semiHidden="0" w:uiPriority="64" w:unhideWhenUsed="0"/>
-    <w:lsdException w:name="Medium List 1 Accent 3" w:semiHidden="0" w:uiPriority="65" w:unhideWhenUsed="0"/>
-    <w:lsdException w:name="Medium List 2 Accent 3" w:semiHidden="0" w:uiPriority="66" w:unhideWhenUsed="0"/>
-    <w:lsdException w:name="Medium Grid 1 Accent 3" w:semiHidden="0" w:uiPriority="67" w:unhideWhenUsed="0"/>
-    <w:lsdException w:name="Medium Grid 2 Accent 3" w:semiHidden="0" w:uiPriority="68" w:unhideWhenUsed="0"/>
-    <w:lsdException w:name="Medium Grid 3 Accent 3" w:semiHidden="0" w:uiPriority="69" w:unhideWhenUsed="0"/>
-    <w:lsdException w:name="Dark List Accent 3" w:semiHidden="0" w:uiPriority="70" w:unhideWhenUsed="0"/>
-    <w:lsdException w:name="Colorful Shading Accent 3" w:semiHidden="0" w:uiPriority="71" w:unhideWhenUsed="0"/>
-    <w:lsdException w:name="Colorful List Accent 3" w:semiHidden="0" w:uiPriority="72" w:unhideWhenUsed="0"/>
-    <w:lsdException w:name="Colorful Grid Accent 3" w:semiHidden="0" w:uiPriority="73" w:unhideWhenUsed="0"/>
-    <w:lsdException w:name="Light Shading Accent 4" w:semiHidden="0" w:uiPriority="60" w:unhideWhenUsed="0"/>
-    <w:lsdException w:name="Light List Accent 4" w:semiHidden="0" w:uiPriority="61" w:unhideWhenUsed="0"/>
-    <w:lsdException w:name="Light Grid Accent 4" w:semiHidden="0" w:uiPriority="62" w:unhideWhenUsed="0"/>
-    <w:lsdException w:name="Medium Shading 1 Accent 4" w:semiHidden="0" w:uiPriority="63" w:unhideWhenUsed="0"/>
-    <w:lsdException w:name="Medium Shading 2 Accent 4" w:semiHidden="0" w:uiPriority="64" w:unhideWhenUsed="0"/>
-    <w:lsdException w:name="Medium List 1 Accent 4" w:semiHidden="0" w:uiPriority="65" w:unhideWhenUsed="0"/>
-    <w:lsdException w:name="Medium List 2 Accent 4" w:semiHidden="0" w:uiPriority="66" w:unhideWhenUsed="0"/>
-    <w:lsdException w:name="Medium Grid 1 Accent 4" w:semiHidden="0" w:uiPriority="67" w:unhideWhenUsed="0"/>
-    <w:lsdException w:name="Medium Grid 2 Accent 4" w:semiHidden="0" w:uiPriority="68" w:unhideWhenUsed="0"/>
-    <w:lsdException w:name="Medium Grid 3 Accent 4" w:semiHidden="0" w:uiPriority="69" w:unhideWhenUsed="0"/>
-    <w:lsdException w:name="Dark List Accent 4" w:semiHidden="0" w:uiPriority="70" w:unhideWhenUsed="0"/>
-    <w:lsdException w:name="Colorful Shading Accent 4" w:semiHidden="0" w:uiPriority="71" w:unhideWhenUsed="0"/>
-    <w:lsdException w:name="Colorful List Accent 4" w:semiHidden="0" w:uiPriority="72" w:unhideWhenUsed="0"/>
-    <w:lsdException w:name="Colorful Grid Accent 4" w:semiHidden="0" w:uiPriority="73" w:unhideWhenUsed="0"/>
-    <w:lsdException w:name="Light Shading Accent 5" w:semiHidden="0" w:uiPriority="60" w:unhideWhenUsed="0"/>
-    <w:lsdException w:name="Light List Accent 5" w:semiHidden="0" w:uiPriority="61" w:unhideWhenUsed="0"/>
-    <w:lsdException w:name="Light Grid Accent 5" w:semiHidden="0" w:uiPriority="62" w:unhideWhenUsed="0"/>
-    <w:lsdException w:name="Medium Shading 1 Accent 5" w:semiHidden="0" w:uiPriority="63" w:unhideWhenUsed="0"/>
-    <w:lsdException w:name="Medium Shading 2 Accent 5" w:semiHidden="0" w:uiPriority="64" w:unhideWhenUsed="0"/>
-    <w:lsdException w:name="Medium List 1 Accent 5" w:semiHidden="0" w:uiPriority="65" w:unhideWhenUsed="0"/>
-    <w:lsdException w:name="Medium List 2 Accent 5" w:semiHidden="0" w:uiPriority="66" w:unhideWhenUsed="0"/>
-    <w:lsdException w:name="Medium Grid 1 Accent 5" w:semiHidden="0" w:uiPriority="67" w:unhideWhenUsed="0"/>
-    <w:lsdException w:name="Medium Grid 2 Accent 5" w:semiHidden="0" w:uiPriority="68" w:unhideWhenUsed="0"/>
-    <w:lsdException w:name="Medium Grid 3 Accent 5" w:semiHidden="0" w:uiPriority="69" w:unhideWhenUsed="0"/>
-    <w:lsdException w:name="Dark List Accent 5" w:semiHidden="0" w:uiPriority="70" w:unhideWhenUsed="0"/>
-    <w:lsdException w:name="Colorful Shading Accent 5" w:semiHidden="0" w:uiPriority="71" w:unhideWhenUsed="0"/>
-    <w:lsdException w:name="Colorful List Accent 5" w:semiHidden="0" w:uiPriority="72" w:unhideWhenUsed="0"/>
-    <w:lsdException w:name="Colorful Grid Accent 5" w:semiHidden="0" w:uiPriority="73" w:unhideWhenUsed="0"/>
-    <w:lsdException w:name="Light Shading Accent 6" w:semiHidden="0" w:uiPriority="60" w:unhideWhenUsed="0"/>
-    <w:lsdException w:name="Light List Accent 6" w:semiHidden="0" w:uiPriority="61" w:unhideWhenUsed="0"/>
-    <w:lsdException w:name="Light Grid Accent 6" w:semiHidden="0" w:uiPriority="62" w:unhideWhenUsed="0"/>
-    <w:lsdException w:name="Medium Shading 1 Accent 6" w:semiHidden="0" w:uiPriority="63" w:unhideWhenUsed="0"/>
-    <w:lsdException w:name="Medium Shading 2 Accent 6" w:semiHidden="0" w:uiPriority="64" w:unhideWhenUsed="0"/>
-    <w:lsdException w:name="Medium List 1 Accent 6" w:semiHidden="0" w:uiPriority="65" w:unhideWhenUsed="0"/>
-    <w:lsdException w:name="Medium List 2 Accent 6" w:semiHidden="0" w:uiPriority="66" w:unhideWhenUsed="0"/>
-    <w:lsdException w:name="Medium Grid 1 Accent 6" w:semiHidden="0" w:uiPriority="67" w:unhideWhenUsed="0"/>
-    <w:lsdException w:name="Medium Grid 2 Accent 6" w:semiHidden="0" w:uiPriority="68" w:unhideWhenUsed="0"/>
-    <w:lsdException w:name="Medium Grid 3 Accent 6" w:semiHidden="0" w:uiPriority="69" w:unhideWhenUsed="0"/>
-    <w:lsdException w:name="Dark List Accent 6" w:semiHidden="0" w:uiPriority="70" w:unhideWhenUsed="0"/>
-    <w:lsdException w:name="Colorful Shading Accent 6" w:semiHidden="0" w:uiPriority="71" w:unhideWhenUsed="0"/>
-    <w:lsdException w:name="Colorful List Accent 6" w:semiHidden="0" w:uiPriority="72" w:unhideWhenUsed="0"/>
-    <w:lsdException w:name="Colorful Grid Accent 6" w:semiHidden="0" w:uiPriority="73" w:unhideWhenUsed="0"/>
-    <w:lsdException w:name="Subtle Emphasis" w:semiHidden="0" w:uiPriority="19" w:unhideWhenUsed="0" w:qFormat="1"/>
-    <w:lsdException w:name="Intense Emphasis" w:semiHidden="0" w:uiPriority="21" w:unhideWhenUsed="0" w:qFormat="1"/>
-    <w:lsdException w:name="Subtle Reference" w:semiHidden="0" w:uiPriority="31" w:unhideWhenUsed="0" w:qFormat="1"/>
-    <w:lsdException w:name="Intense Reference" w:semiHidden="0" w:uiPriority="32" w:unhideWhenUsed="0" w:qFormat="1"/>
-    <w:lsdException w:name="Book Title" w:semiHidden="0" w:uiPriority="33" w:unhideWhenUsed="0" w:qFormat="1"/>
-    <w:lsdException w:name="Bibliography" w:uiPriority="37"/>
-    <w:lsdException w:name="TOC Heading" w:uiPriority="39" w:qFormat="1"/>
-  </w:latentStyles>
-  <w:style w:type="paragraph" w:default="1" w:styleId="Normal">
-    <w:name w:val="Normal"/>
-    <w:qFormat/>
-    <w:rsid w:val="00307766"/>
-    <w:pPr>
-      <w:spacing w:after="160" w:line="259" w:lineRule="auto"/>
-    </w:pPr>
-    <w:rPr>
-      <w:lang w:val="en-SG"/>
-    </w:rPr>
-  </w:style>
-  <w:style w:type="paragraph" w:styleId="Heading1">
-    <w:name w:val="heading 1"/>
-    <w:basedOn w:val="Normal"/>
-    <w:next w:val="Normal"/>
-    <w:link w:val="Heading1Char"/>
-    <w:uiPriority w:val="9"/>
-    <w:qFormat/>
-    <w:rsid w:val="00307766"/>
-    <w:pPr>
-      <w:keepNext/>
-      <w:keepLines/>
-      <w:spacing w:before="240" w:after="0"/>
-      <w:outlineLvl w:val="0"/>
-    </w:pPr>
-    <w:rPr>
-      <w:rFonts w:asciiTheme="majorHAnsi" w:eastAsiaTheme="majorEastAsia" w:hAnsiTheme="majorHAnsi" w:cstheme="majorBidi"/>
-      <w:color w:val="365F91" w:themeColor="accent1" w:themeShade="BF"/>
-      <w:sz w:val="32"/>
-      <w:szCs w:val="32"/>
-    </w:rPr>
-  </w:style>
-  <w:style w:type="paragraph" w:styleId="Heading2">
-    <w:name w:val="heading 2"/>
-    <w:basedOn w:val="Normal"/>
-    <w:next w:val="Normal"/>
-    <w:link w:val="Heading2Char"/>
-    <w:uiPriority w:val="9"/>
-    <w:unhideWhenUsed/>
-    <w:qFormat/>
-    <w:rsid w:val="00307766"/>
-    <w:pPr>
-      <w:keepNext/>
-      <w:keepLines/>
-      <w:spacing w:before="40" w:after="0"/>
-      <w:outlineLvl w:val="1"/>
-    </w:pPr>
-    <w:rPr>
-      <w:rFonts w:asciiTheme="majorHAnsi" w:eastAsiaTheme="majorEastAsia" w:hAnsiTheme="majorHAnsi" w:cstheme="majorBidi"/>
-      <w:color w:val="365F91" w:themeColor="accent1" w:themeShade="BF"/>
-      <w:sz w:val="26"/>
-      <w:szCs w:val="26"/>
-    </w:rPr>
-  </w:style>
-  <w:style w:type="character" w:default="1" w:styleId="DefaultParagraphFont">
-    <w:name w:val="Default Paragraph Font"/>
-    <w:uiPriority w:val="1"/>
-    <w:semiHidden/>
-    <w:unhideWhenUsed/>
-  </w:style>
-  <w:style w:type="table" w:default="1" w:styleId="TableNormal">
-    <w:name w:val="Normal Table"/>
-    <w:uiPriority w:val="99"/>
-    <w:semiHidden/>
-    <w:unhideWhenUsed/>
-    <w:tblPr>
-      <w:tblInd w:w="0" w:type="dxa"/>
-      <w:tblCellMar>
-        <w:top w:w="0" w:type="dxa"/>
-        <w:left w:w="108" w:type="dxa"/>
-        <w:bottom w:w="0" w:type="dxa"/>
-        <w:right w:w="108" w:type="dxa"/>
-      </w:tblCellMar>
-    </w:tblPr>
-  </w:style>
-  <w:style w:type="numbering" w:default="1" w:styleId="NoList">
-    <w:name w:val="No List"/>
-    <w:uiPriority w:val="99"/>
-    <w:semiHidden/>
-    <w:unhideWhenUsed/>
-  </w:style>
-  <w:style w:type="character" w:customStyle="1" w:styleId="Heading1Char">
-    <w:name w:val="Heading 1 Char"/>
-    <w:basedOn w:val="DefaultParagraphFont"/>
-    <w:link w:val="Heading1"/>
-    <w:uiPriority w:val="9"/>
-    <w:rsid w:val="00307766"/>
-    <w:rPr>
-      <w:rFonts w:asciiTheme="majorHAnsi" w:eastAsiaTheme="majorEastAsia" w:hAnsiTheme="majorHAnsi" w:cstheme="majorBidi"/>
-      <w:color w:val="365F91" w:themeColor="accent1" w:themeShade="BF"/>
-      <w:sz w:val="32"/>
-      <w:szCs w:val="32"/>
-      <w:lang w:val="en-SG"/>
-    </w:rPr>
-  </w:style>
-  <w:style w:type="character" w:customStyle="1" w:styleId="Heading2Char">
-    <w:name w:val="Heading 2 Char"/>
-    <w:basedOn w:val="DefaultParagraphFont"/>
-    <w:link w:val="Heading2"/>
-    <w:uiPriority w:val="9"/>
-    <w:rsid w:val="00307766"/>
-    <w:rPr>
-      <w:rFonts w:asciiTheme="majorHAnsi" w:eastAsiaTheme="majorEastAsia" w:hAnsiTheme="majorHAnsi" w:cstheme="majorBidi"/>
-      <w:color w:val="365F91" w:themeColor="accent1" w:themeShade="BF"/>
-      <w:sz w:val="26"/>
-      <w:szCs w:val="26"/>
-      <w:lang w:val="en-SG"/>
-    </w:rPr>
-  </w:style>
-  <w:style w:type="paragraph" w:styleId="NoSpacing">
-    <w:name w:val="No Spacing"/>
-    <w:link w:val="NoSpacingChar"/>
-    <w:uiPriority w:val="1"/>
-    <w:qFormat/>
-    <w:rsid w:val="00307766"/>
-    <w:pPr>
-      <w:spacing w:after="0" w:line="240" w:lineRule="auto"/>
-    </w:pPr>
-    <w:rPr>
-      <w:lang w:val="en-US" w:eastAsia="en-US"/>
-    </w:rPr>
-  </w:style>
-  <w:style w:type="character" w:customStyle="1" w:styleId="NoSpacingChar">
-    <w:name w:val="No Spacing Char"/>
-    <w:basedOn w:val="DefaultParagraphFont"/>
-    <w:link w:val="NoSpacing"/>
-    <w:uiPriority w:val="1"/>
-    <w:rsid w:val="00307766"/>
-    <w:rPr>
-      <w:lang w:val="en-US" w:eastAsia="en-US"/>
-    </w:rPr>
-  </w:style>
-  <w:style w:type="paragraph" w:styleId="ListParagraph">
-    <w:name w:val="List Paragraph"/>
-    <w:basedOn w:val="Normal"/>
-    <w:uiPriority w:val="34"/>
-    <w:qFormat/>
-    <w:rsid w:val="00307766"/>
-    <w:pPr>
-      <w:ind w:left="720"/>
-      <w:contextualSpacing/>
-    </w:pPr>
-  </w:style>
-  <w:style w:type="paragraph" w:styleId="NormalWeb">
-    <w:name w:val="Normal (Web)"/>
-    <w:basedOn w:val="Normal"/>
-    <w:uiPriority w:val="99"/>
-    <w:semiHidden/>
-    <w:unhideWhenUsed/>
-    <w:rsid w:val="00307766"/>
-    <w:pPr>
-      <w:spacing w:before="100" w:beforeAutospacing="1" w:after="100" w:afterAutospacing="1" w:line="240" w:lineRule="auto"/>
-    </w:pPr>
-    <w:rPr>
-      <w:rFonts w:ascii="Times New Roman" w:eastAsia="Times New Roman" w:hAnsi="Times New Roman" w:cs="Times New Roman"/>
-      <w:sz w:val="24"/>
-      <w:szCs w:val="24"/>
-      <w:lang w:val="en-GB"/>
-    </w:rPr>
-  </w:style>
-  <w:style w:type="table" w:styleId="TableGrid">
-    <w:name w:val="Table Grid"/>
-    <w:basedOn w:val="TableNormal"/>
-    <w:uiPriority w:val="39"/>
-    <w:rsid w:val="00307766"/>
-    <w:pPr>
-      <w:spacing w:after="0" w:line="240" w:lineRule="auto"/>
-    </w:pPr>
-    <w:rPr>
-      <w:lang w:val="en-SG"/>
-    </w:rPr>
-    <w:tblPr>
-      <w:tblBorders>
-        <w:top w:val="single" w:sz="4" w:space="0" w:color="auto"/>
-        <w:left w:val="single" w:sz="4" w:space="0" w:color="auto"/>
-        <w:bottom w:val="single" w:sz="4" w:space="0" w:color="auto"/>
-        <w:right w:val="single" w:sz="4" w:space="0" w:color="auto"/>
-        <w:insideH w:val="single" w:sz="4" w:space="0" w:color="auto"/>
-        <w:insideV w:val="single" w:sz="4" w:space="0" w:color="auto"/>
-      </w:tblBorders>
-    </w:tblPr>
-  </w:style>
-  <w:style w:type="paragraph" w:styleId="BalloonText">
-    <w:name w:val="Balloon Text"/>
-    <w:basedOn w:val="Normal"/>
-    <w:link w:val="BalloonTextChar"/>
-    <w:uiPriority w:val="99"/>
-    <w:semiHidden/>
-    <w:unhideWhenUsed/>
-    <w:rsid w:val="00307766"/>
-    <w:pPr>
-      <w:spacing w:after="0" w:line="240" w:lineRule="auto"/>
-    </w:pPr>
-    <w:rPr>
-      <w:rFonts w:ascii="Tahoma" w:hAnsi="Tahoma" w:cs="Tahoma"/>
-      <w:sz w:val="16"/>
-      <w:szCs w:val="16"/>
-    </w:rPr>
-  </w:style>
-  <w:style w:type="character" w:customStyle="1" w:styleId="BalloonTextChar">
-    <w:name w:val="Balloon Text Char"/>
-    <w:basedOn w:val="DefaultParagraphFont"/>
-    <w:link w:val="BalloonText"/>
-    <w:uiPriority w:val="99"/>
-    <w:semiHidden/>
-    <w:rsid w:val="00307766"/>
-    <w:rPr>
-      <w:rFonts w:ascii="Tahoma" w:hAnsi="Tahoma" w:cs="Tahoma"/>
-      <w:sz w:val="16"/>
-      <w:szCs w:val="16"/>
-      <w:lang w:val="en-SG"/>
-    </w:rPr>
-  </w:style>
-</w:styles>
-</file>
-
-<file path=word/stylesWithEffects.xml><?xml version="1.0" encoding="utf-8"?>
-<w:styles xmlns:wpc="http://schemas.microsoft.com/office/word/2010/wordprocessingCanvas" xmlns:mc="http://schemas.openxmlformats.org/markup-compatibility/2006" xmlns:o="urn:schemas-microsoft-com:office:office" xmlns:r="http://schemas.openxmlformats.org/officeDocument/2006/relationships" xmlns:m="http://schemas.openxmlformats.org/officeDocument/2006/math" xmlns:v="urn:schemas-microsoft-com:vml" xmlns:wp14="http://schemas.microsoft.com/office/word/2010/wordprocessingDrawing" xmlns:wp="http://schemas.openxmlformats.org/drawingml/2006/wordprocessingDrawing" xmlns:w10="urn:schemas-microsoft-com:office:word" xmlns:w="http://schemas.openxmlformats.org/wordprocessingml/2006/main" xmlns:w14="http://schemas.microsoft.com/office/word/2010/wordml" xmlns:wpg="http://schemas.microsoft.com/office/word/2010/wordprocessingGroup" xmlns:wpi="http://schemas.microsoft.com/office/word/2010/wordprocessingInk" xmlns:wne="http://schemas.microsoft.com/office/word/2006/wordml" xmlns:wps="http://schemas.microsoft.com/office/word/2010/wordprocessingShape" mc:Ignorable="w14 wp14">
-  <w:docDefaults>
-    <w:rPrDefault>
-      <w:rPr>
-        <w:rFonts w:asciiTheme="minorHAnsi" w:eastAsiaTheme="minorEastAsia" w:hAnsiTheme="minorHAnsi" w:cstheme="minorBidi"/>
-        <w:sz w:val="22"/>
-        <w:szCs w:val="22"/>
-        <w:lang w:val="en-GB" w:eastAsia="zh-CN" w:bidi="ar-SA"/>
-      </w:rPr>
-    </w:rPrDefault>
-    <w:pPrDefault>
-      <w:pPr>
-        <w:spacing w:after="200" w:line="276" w:lineRule="auto"/>
-      </w:pPr>
-    </w:pPrDefault>
-  </w:docDefaults>
-  <w:latentStyles w:defLockedState="0" w:defUIPriority="99" w:defSemiHidden="1" w:defUnhideWhenUsed="1" w:defQFormat="0" w:count="267">
-    <w:lsdException w:name="Normal" w:semiHidden="0" w:uiPriority="0" w:unhideWhenUsed="0" w:qFormat="1"/>
-    <w:lsdException w:name="heading 1" w:semiHidden="0" w:uiPriority="9" w:unhideWhenUsed="0" w:qFormat="1"/>
-    <w:lsdException w:name="heading 2" w:uiPriority="9" w:qFormat="1"/>
-    <w:lsdException w:name="heading 3" w:uiPriority="9" w:qFormat="1"/>
-    <w:lsdException w:name="heading 4" w:uiPriority="9" w:qFormat="1"/>
-    <w:lsdException w:name="heading 5" w:uiPriority="9" w:qFormat="1"/>
-    <w:lsdException w:name="heading 6" w:uiPriority="9" w:qFormat="1"/>
-    <w:lsdException w:name="heading 7" w:uiPriority="9" w:qFormat="1"/>
-    <w:lsdException w:name="heading 8" w:uiPriority="9" w:qFormat="1"/>
-    <w:lsdException w:name="heading 9" w:uiPriority="9" w:qFormat="1"/>
-    <w:lsdException w:name="toc 1" w:uiPriority="39"/>
-    <w:lsdException w:name="toc 2" w:uiPriority="39"/>
-    <w:lsdException w:name="toc 3" w:uiPriority="39"/>
-    <w:lsdException w:name="toc 4" w:uiPriority="39"/>
-    <w:lsdException w:name="toc 5" w:uiPriority="39"/>
-    <w:lsdException w:name="toc 6" w:uiPriority="39"/>
-    <w:lsdException w:name="toc 7" w:uiPriority="39"/>
-    <w:lsdException w:name="toc 8" w:uiPriority="39"/>
-    <w:lsdException w:name="toc 9" w:uiPriority="39"/>
-    <w:lsdException w:name="caption" w:uiPriority="35" w:qFormat="1"/>
-    <w:lsdException w:name="Title" w:semiHidden="0" w:uiPriority="10" w:unhideWhenUsed="0" w:qFormat="1"/>
-    <w:lsdException w:name="Default Paragraph Font" w:uiPriority="1"/>
-    <w:lsdException w:name="Subtitle" w:semiHidden="0" w:uiPriority="11" w:unhideWhenUsed="0" w:qFormat="1"/>
-    <w:lsdException w:name="Strong" w:semiHidden="0" w:uiPriority="22" w:unhideWhenUsed="0" w:qFormat="1"/>
-    <w:lsdException w:name="Emphasis" w:semiHidden="0" w:uiPriority="20" w:unhideWhenUsed="0" w:qFormat="1"/>
-    <w:lsdException w:name="Table Grid" w:semiHidden="0" w:uiPriority="39" w:unhideWhenUsed="0"/>
-    <w:lsdException w:name="Placeholder Text" w:unhideWhenUsed="0"/>
-    <w:lsdException w:name="No Spacing" w:semiHidden="0" w:uiPriority="1" w:unhideWhenUsed="0" w:qFormat="1"/>
-    <w:lsdException w:name="Light Shading" w:semiHidden="0" w:uiPriority="60" w:unhideWhenUsed="0"/>
-    <w:lsdException w:name="Light List" w:semiHidden="0" w:uiPriority="61" w:unhideWhenUsed="0"/>
-    <w:lsdException w:name="Light Grid" w:semiHidden="0" w:uiPriority="62" w:unhideWhenUsed="0"/>
-    <w:lsdException w:name="Medium Shading 1" w:semiHidden="0" w:uiPriority="63" w:unhideWhenUsed="0"/>
-    <w:lsdException w:name="Medium Shading 2" w:semiHidden="0" w:uiPriority="64" w:unhideWhenUsed="0"/>
-    <w:lsdException w:name="Medium List 1" w:semiHidden="0" w:uiPriority="65" w:unhideWhenUsed="0"/>
-    <w:lsdException w:name="Medium List 2" w:semiHidden="0" w:uiPriority="66" w:unhideWhenUsed="0"/>
-    <w:lsdException w:name="Medium Grid 1" w:semiHidden="0" w:uiPriority="67" w:unhideWhenUsed="0"/>
-    <w:lsdException w:name="Medium Grid 2" w:semiHidden="0" w:uiPriority="68" w:unhideWhenUsed="0"/>
-    <w:lsdException w:name="Medium Grid 3" w:semiHidden="0" w:uiPriority="69" w:unhideWhenUsed="0"/>
-    <w:lsdException w:name="Dark List" w:semiHidden="0" w:uiPriority="70" w:unhideWhenUsed="0"/>
-    <w:lsdException w:name="Colorful Shading" w:semiHidden="0" w:uiPriority="71" w:unhideWhenUsed="0"/>
-    <w:lsdException w:name="Colorful List" w:semiHidden="0" w:uiPriority="72" w:unhideWhenUsed="0"/>
-    <w:lsdException w:name="Colorful Grid" w:semiHidden="0" w:uiPriority="73" w:unhideWhenUsed="0"/>
-    <w:lsdException w:name="Light Shading Accent 1" w:semiHidden="0" w:uiPriority="60" w:unhideWhenUsed="0"/>
-    <w:lsdException w:name="Light List Accent 1" w:semiHidden="0" w:uiPriority="61" w:unhideWhenUsed="0"/>
-    <w:lsdException w:name="Light Grid Accent 1" w:semiHidden="0" w:uiPriority="62" w:unhideWhenUsed="0"/>
-    <w:lsdException w:name="Medium Shading 1 Accent 1" w:semiHidden="0" w:uiPriority="63" w:unhideWhenUsed="0"/>
-    <w:lsdException w:name="Medium Shading 2 Accent 1" w:semiHidden="0" w:uiPriority="64" w:unhideWhenUsed="0"/>
-    <w:lsdException w:name="Medium List 1 Accent 1" w:semiHidden="0" w:uiPriority="65" w:unhideWhenUsed="0"/>
-    <w:lsdException w:name="Revision" w:unhideWhenUsed="0"/>
-    <w:lsdException w:name="List Paragraph" w:semiHidden="0" w:uiPriority="34" w:unhideWhenUsed="0" w:qFormat="1"/>
-    <w:lsdException w:name="Quote" w:semiHidden="0" w:uiPriority="29" w:unhideWhenUsed="0" w:qFormat="1"/>
-    <w:lsdException w:name="Intense Quote" w:semiHidden="0" w:uiPriority="30" w:unhideWhenUsed="0" w:qFormat="1"/>
-    <w:lsdException w:name="Medium List 2 Accent 1" w:semiHidden="0" w:uiPriority="66" w:unhideWhenUsed="0"/>
-    <w:lsdException w:name="Medium Grid 1 Accent 1" w:semiHidden="0" w:uiPriority="67" w:unhideWhenUsed="0"/>
-    <w:lsdException w:name="Medium Grid 2 Accent 1" w:semiHidden="0" w:uiPriority="68" w:unhideWhenUsed="0"/>
-    <w:lsdException w:name="Medium Grid 3 Accent 1" w:semiHidden="0" w:uiPriority="69" w:unhideWhenUsed="0"/>
-    <w:lsdException w:name="Dark List Accent 1" w:semiHidden="0" w:uiPriority="70" w:unhideWhenUsed="0"/>
-    <w:lsdException w:name="Colorful Shading Accent 1" w:semiHidden="0" w:uiPriority="71" w:unhideWhenUsed="0"/>
-    <w:lsdException w:name="Colorful List Accent 1" w:semiHidden="0" w:uiPriority="72" w:unhideWhenUsed="0"/>
-    <w:lsdException w:name="Colorful Grid Accent 1" w:semiHidden="0" w:uiPriority="73" w:unhideWhenUsed="0"/>
-    <w:lsdException w:name="Light Shading Accent 2" w:semiHidden="0" w:uiPriority="60" w:unhideWhenUsed="0"/>
-    <w:lsdException w:name="Light List Accent 2" w:semiHidden="0" w:uiPriority="61" w:unhideWhenUsed="0"/>
-    <w:lsdException w:name="Light Grid Accent 2" w:semiHidden="0" w:uiPriority="62" w:unhideWhenUsed="0"/>
-    <w:lsdException w:name="Medium Shading 1 Accent 2" w:semiHidden="0" w:uiPriority="63" w:unhideWhenUsed="0"/>
-    <w:lsdException w:name="Medium Shading 2 Accent 2" w:semiHidden="0" w:uiPriority="64" w:unhideWhenUsed="0"/>
-    <w:lsdException w:name="Medium List 1 Accent 2" w:semiHidden="0" w:uiPriority="65" w:unhideWhenUsed="0"/>
-    <w:lsdException w:name="Medium List 2 Accent 2" w:semiHidden="0" w:uiPriority="66" w:unhideWhenUsed="0"/>
-    <w:lsdException w:name="Medium Grid 1 Accent 2" w:semiHidden="0" w:uiPriority="67" w:unhideWhenUsed="0"/>
-    <w:lsdException w:name="Medium Grid 2 Accent 2" w:semiHidden="0" w:uiPriority="68" w:unhideWhenUsed="0"/>
-    <w:lsdException w:name="Medium Grid 3 Accent 2" w:semiHidden="0" w:uiPriority="69" w:unhideWhenUsed="0"/>
-    <w:lsdException w:name="Dark List Accent 2" w:semiHidden="0" w:uiPriority="70" w:unhideWhenUsed="0"/>
-    <w:lsdException w:name="Colorful Shading Accent 2" w:semiHidden="0" w:uiPriority="71" w:unhideWhenUsed="0"/>
-    <w:lsdException w:name="Colorful List Accent 2" w:semiHidden="0" w:uiPriority="72" w:unhideWhenUsed="0"/>
-    <w:lsdException w:name="Colorful Grid Accent 2" w:semiHidden="0" w:uiPriority="73" w:unhideWhenUsed="0"/>
-    <w:lsdException w:name="Light Shading Accent 3" w:semiHidden="0" w:uiPriority="60" w:unhideWhenUsed="0"/>
-    <w:lsdException w:name="Light List Accent 3" w:semiHidden="0" w:uiPriority="61" w:unhideWhenUsed="0"/>
-    <w:lsdException w:name="Light Grid Accent 3" w:semiHidden="0" w:uiPriority="62" w:unhideWhenUsed="0"/>
-    <w:lsdException w:name="Medium Shading 1 Accent 3" w:semiHidden="0" w:uiPriority="63" w:unhideWhenUsed="0"/>
-    <w:lsdException w:name="Medium Shading 2 Accent 3" w:semiHidden="0" w:uiPriority="64" w:unhideWhenUsed="0"/>
-    <w:lsdException w:name="Medium List 1 Accent 3" w:semiHidden="0" w:uiPriority="65" w:unhideWhenUsed="0"/>
-    <w:lsdException w:name="Medium List 2 Accent 3" w:semiHidden="0" w:uiPriority="66" w:unhideWhenUsed="0"/>
-    <w:lsdException w:name="Medium Grid 1 Accent 3" w:semiHidden="0" w:uiPriority="67" w:unhideWhenUsed="0"/>
-    <w:lsdException w:name="Medium Grid 2 Accent 3" w:semiHidden="0" w:uiPriority="68" w:unhideWhenUsed="0"/>
-    <w:lsdException w:name="Medium Grid 3 Accent 3" w:semiHidden="0" w:uiPriority="69" w:unhideWhenUsed="0"/>
-    <w:lsdException w:name="Dark List Accent 3" w:semiHidden="0" w:uiPriority="70" w:unhideWhenUsed="0"/>
-    <w:lsdException w:name="Colorful Shading Accent 3" w:semiHidden="0" w:uiPriority="71" w:unhideWhenUsed="0"/>
-    <w:lsdException w:name="Colorful List Accent 3" w:semiHidden="0" w:uiPriority="72" w:unhideWhenUsed="0"/>
-    <w:lsdException w:name="Colorful Grid Accent 3" w:semiHidden="0" w:uiPriority="73" w:unhideWhenUsed="0"/>
-    <w:lsdException w:name="Light Shading Accent 4" w:semiHidden="0" w:uiPriority="60" w:unhideWhenUsed="0"/>
-    <w:lsdException w:name="Light List Accent 4" w:semiHidden="0" w:uiPriority="61" w:unhideWhenUsed="0"/>
-    <w:lsdException w:name="Light Grid Accent 4" w:semiHidden="0" w:uiPriority="62" w:unhideWhenUsed="0"/>
-    <w:lsdException w:name="Medium Shading 1 Accent 4" w:semiHidden="0" w:uiPriority="63" w:unhideWhenUsed="0"/>
-    <w:lsdException w:name="Medium Shading 2 Accent 4" w:semiHidden="0" w:uiPriority="64" w:unhideWhenUsed="0"/>
-    <w:lsdException w:name="Medium List 1 Accent 4" w:semiHidden="0" w:uiPriority="65" w:unhideWhenUsed="0"/>
-    <w:lsdException w:name="Medium List 2 Accent 4" w:semiHidden="0" w:uiPriority="66" w:unhideWhenUsed="0"/>
-    <w:lsdException w:name="Medium Grid 1 Accent 4" w:semiHidden="0" w:uiPriority="67" w:unhideWhenUsed="0"/>
-    <w:lsdException w:name="Medium Grid 2 Accent 4" w:semiHidden="0" w:uiPriority="68" w:unhideWhenUsed="0"/>
-    <w:lsdException w:name="Medium Grid 3 Accent 4" w:semiHidden="0" w:uiPriority="69" w:unhideWhenUsed="0"/>
-    <w:lsdException w:name="Dark List Accent 4" w:semiHidden="0" w:uiPriority="70" w:unhideWhenUsed="0"/>
-    <w:lsdException w:name="Colorful Shading Accent 4" w:semiHidden="0" w:uiPriority="71" w:unhideWhenUsed="0"/>
-    <w:lsdException w:name="Colorful List Accent 4" w:semiHidden="0" w:uiPriority="72" w:unhideWhenUsed="0"/>
-    <w:lsdException w:name="Colorful Grid Accent 4" w:semiHidden="0" w:uiPriority="73" w:unhideWhenUsed="0"/>
-    <w:lsdException w:name="Light Shading Accent 5" w:semiHidden="0" w:uiPriority="60" w:unhideWhenUsed="0"/>
-    <w:lsdException w:name="Light List Accent 5" w:semiHidden="0" w:uiPriority="61" w:unhideWhenUsed="0"/>
-    <w:lsdException w:name="Light Grid Accent 5" w:semiHidden="0" w:uiPriority="62" w:unhideWhenUsed="0"/>
-    <w:lsdException w:name="Medium Shading 1 Accent 5" w:semiHidden="0" w:uiPriority="63" w:unhideWhenUsed="0"/>
-    <w:lsdException w:name="Medium Shading 2 Accent 5" w:semiHidden="0" w:uiPriority="64" w:unhideWhenUsed="0"/>
-    <w:lsdException w:name="Medium List 1 Accent 5" w:semiHidden="0" w:uiPriority="65" w:unhideWhenUsed="0"/>
-    <w:lsdException w:name="Medium List 2 Accent 5" w:semiHidden="0" w:uiPriority="66" w:unhideWhenUsed="0"/>
-    <w:lsdException w:name="Medium Grid 1 Accent 5" w:semiHidden="0" w:uiPriority="67" w:unhideWhenUsed="0"/>
-    <w:lsdException w:name="Medium Grid 2 Accent 5" w:semiHidden="0" w:uiPriority="68" w:unhideWhenUsed="0"/>
-    <w:lsdException w:name="Medium Grid 3 Accent 5" w:semiHidden="0" w:uiPriority="69" w:unhideWhenUsed="0"/>
-    <w:lsdException w:name="Dark List Accent 5" w:semiHidden="0" w:uiPriority="70" w:unhideWhenUsed="0"/>
-    <w:lsdException w:name="Colorful Shading Accent 5" w:semiHidden="0" w:uiPriority="71" w:unhideWhenUsed="0"/>
-    <w:lsdException w:name="Colorful List Accent 5" w:semiHidden="0" w:uiPriority="72" w:unhideWhenUsed="0"/>
-    <w:lsdException w:name="Colorful Grid Accent 5" w:semiHidden="0" w:uiPriority="73" w:unhideWhenUsed="0"/>
-    <w:lsdException w:name="Light Shading Accent 6" w:semiHidden="0" w:uiPriority="60" w:unhideWhenUsed="0"/>
-    <w:lsdException w:name="Light List Accent 6" w:semiHidden="0" w:uiPriority="61" w:unhideWhenUsed="0"/>
-    <w:lsdException w:name="Light Grid Accent 6" w:semiHidden="0" w:uiPriority="62" w:unhideWhenUsed="0"/>
-    <w:lsdException w:name="Medium Shading 1 Accent 6" w:semiHidden="0" w:uiPriority="63" w:unhideWhenUsed="0"/>
-    <w:lsdException w:name="Medium Shading 2 Accent 6" w:semiHidden="0" w:uiPriority="64" w:unhideWhenUsed="0"/>
-    <w:lsdException w:name="Medium List 1 Accent 6" w:semiHidden="0" w:uiPriority="65" w:unhideWhenUsed="0"/>
-    <w:lsdException w:name="Medium List 2 Accent 6" w:semiHidden="0" w:uiPriority="66" w:unhideWhenUsed="0"/>
-    <w:lsdException w:name="Medium Grid 1 Accent 6" w:semiHidden="0" w:uiPriority="67" w:unhideWhenUsed="0"/>
-    <w:lsdException w:name="Medium Grid 2 Accent 6" w:semiHidden="0" w:uiPriority="68" w:unhideWhenUsed="0"/>
-    <w:lsdException w:name="Medium Grid 3 Accent 6" w:semiHidden="0" w:uiPriority="69" w:unhideWhenUsed="0"/>
-    <w:lsdException w:name="Dark List Accent 6" w:semiHidden="0" w:uiPriority="70" w:unhideWhenUsed="0"/>
-    <w:lsdException w:name="Colorful Shading Accent 6" w:semiHidden="0" w:uiPriority="71" w:unhideWhenUsed="0"/>
-    <w:lsdException w:name="Colorful List Accent 6" w:semiHidden="0" w:uiPriority="72" w:unhideWhenUsed="0"/>
-    <w:lsdException w:name="Colorful Grid Accent 6" w:semiHidden="0" w:uiPriority="73" w:unhideWhenUsed="0"/>
-    <w:lsdException w:name="Subtle Emphasis" w:semiHidden="0" w:uiPriority="19" w:unhideWhenUsed="0" w:qFormat="1"/>
-    <w:lsdException w:name="Intense Emphasis" w:semiHidden="0" w:uiPriority="21" w:unhideWhenUsed="0" w:qFormat="1"/>
-    <w:lsdException w:name="Subtle Reference" w:semiHidden="0" w:uiPriority="31" w:unhideWhenUsed="0" w:qFormat="1"/>
-    <w:lsdException w:name="Intense Reference" w:semiHidden="0" w:uiPriority="32" w:unhideWhenUsed="0" w:qFormat="1"/>
-    <w:lsdException w:name="Book Title" w:semiHidden="0" w:uiPriority="33" w:unhideWhenUsed="0" w:qFormat="1"/>
-    <w:lsdException w:name="Bibliography" w:uiPriority="37"/>
-    <w:lsdException w:name="TOC Heading" w:uiPriority="39" w:qFormat="1"/>
+  <w:latentStyles w:defLockedState="0" w:defUIPriority="99" w:defSemiHidden="0" w:defUnhideWhenUsed="0" w:defQFormat="0" w:count="372">
+    <w:lsdException w:name="Normal" w:uiPriority="0" w:qFormat="1"/>
+    <w:lsdException w:name="heading 1" w:uiPriority="9" w:qFormat="1"/>
+    <w:lsdException w:name="heading 2" w:semiHidden="1" w:uiPriority="9" w:unhideWhenUsed="1" w:qFormat="1"/>
+    <w:lsdException w:name="heading 3" w:semiHidden="1" w:uiPriority="9" w:unhideWhenUsed="1" w:qFormat="1"/>
+    <w:lsdException w:name="heading 4" w:semiHidden="1" w:uiPriority="9" w:unhideWhenUsed="1" w:qFormat="1"/>
+    <w:lsdException w:name="heading 5" w:semiHidden="1" w:uiPriority="9" w:unhideWhenUsed="1" w:qFormat="1"/>
+    <w:lsdException w:name="heading 6" w:semiHidden="1" w:uiPriority="9" w:unhideWhenUsed="1" w:qFormat="1"/>
+    <w:lsdException w:name="heading 7" w:semiHidden="1" w:uiPriority="9" w:unhideWhenUsed="1" w:qFormat="1"/>
+    <w:lsdException w:name="heading 8" w:semiHidden="1" w:uiPriority="9" w:unhideWhenUsed="1" w:qFormat="1"/>
+    <w:lsdException w:name="heading 9" w:semiHidden="1" w:uiPriority="9" w:unhideWhenUsed="1" w:qFormat="1"/>
+    <w:lsdException w:name="index 1" w:semiHidden="1" w:unhideWhenUsed="1"/>
+    <w:lsdException w:name="index 2" w:semiHidden="1" w:unhideWhenUsed="1"/>
+    <w:lsdException w:name="index 3" w:semiHidden="1" w:unhideWhenUsed="1"/>
+    <w:lsdException w:name="index 4" w:semiHidden="1" w:unhideWhenUsed="1"/>
+    <w:lsdException w:name="index 5" w:semiHidden="1" w:unhideWhenUsed="1"/>
+    <w:lsdException w:name="index 6" w:semiHidden="1" w:unhideWhenUsed="1"/>
+    <w:lsdException w:name="index 7" w:semiHidden="1" w:unhideWhenUsed="1"/>
+    <w:lsdException w:name="index 8" w:semiHidden="1" w:unhideWhenUsed="1"/>
+    <w:lsdException w:name="index 9" w:semiHidden="1" w:unhideWhenUsed="1"/>
+    <w:lsdException w:name="toc 1" w:semiHidden="1" w:uiPriority="39" w:unhideWhenUsed="1"/>
+    <w:lsdException w:name="toc 2" w:semiHidden="1" w:uiPriority="39" w:unhideWhenUsed="1"/>
+    <w:lsdException w:name="toc 3" w:semiHidden="1" w:uiPriority="39" w:unhideWhenUsed="1"/>
+    <w:lsdException w:name="toc 4" w:semiHidden="1" w:uiPriority="39" w:unhideWhenUsed="1"/>
+    <w:lsdException w:name="toc 5" w:semiHidden="1" w:uiPriority="39" w:unhideWhenUsed="1"/>
+    <w:lsdException w:name="toc 6" w:semiHidden="1" w:uiPriority="39" w:unhideWhenUsed="1"/>
+    <w:lsdException w:name="toc 7" w:semiHidden="1" w:uiPriority="39" w:unhideWhenUsed="1"/>
+    <w:lsdException w:name="toc 8" w:semiHidden="1" w:uiPriority="39" w:unhideWhenUsed="1"/>
+    <w:lsdException w:name="toc 9" w:semiHidden="1" w:uiPriority="39" w:unhideWhenUsed="1"/>
+    <w:lsdException w:name="Normal Indent" w:semiHidden="1" w:unhideWhenUsed="1"/>
+    <w:lsdException w:name="footnote text" w:semiHidden="1" w:unhideWhenUsed="1"/>
+    <w:lsdException w:name="annotation text" w:semiHidden="1" w:unhideWhenUsed="1"/>
+    <w:lsdException w:name="header" w:semiHidden="1" w:unhideWhenUsed="1"/>
+    <w:lsdException w:name="footer" w:semiHidden="1" w:unhideWhenUsed="1"/>
+    <w:lsdException w:name="index heading" w:semiHidden="1" w:unhideWhenUsed="1"/>
+    <w:lsdException w:name="caption" w:semiHidden="1" w:uiPriority="35" w:unhideWhenUsed="1" w:qFormat="1"/>
+    <w:lsdException w:name="table of figures" w:semiHidden="1" w:unhideWhenUsed="1"/>
+    <w:lsdException w:name="envelope address" w:semiHidden="1" w:unhideWhenUsed="1"/>
+    <w:lsdException w:name="envelope return" w:semiHidden="1" w:unhideWhenUsed="1"/>
+    <w:lsdException w:name="footnote reference" w:semiHidden="1" w:unhideWhenUsed="1"/>
+    <w:lsdException w:name="annotation reference" w:semiHidden="1" w:unhideWhenUsed="1"/>
+    <w:lsdException w:name="line number" w:semiHidden="1" w:unhideWhenUsed="1"/>
+    <w:lsdException w:name="page number" w:semiHidden="1" w:unhideWhenUsed="1"/>
+    <w:lsdException w:name="endnote reference" w:semiHidden="1" w:unhideWhenUsed="1"/>
+    <w:lsdException w:name="endnote text" w:semiHidden="1" w:unhideWhenUsed="1"/>
+    <w:lsdException w:name="table of authorities" w:semiHidden="1" w:unhideWhenUsed="1"/>
+    <w:lsdException w:name="macro" w:semiHidden="1" w:unhideWhenUsed="1"/>
+    <w:lsdException w:name="toa heading" w:semiHidden="1" w:unhideWhenUsed="1"/>
+    <w:lsdException w:name="List" w:semiHidden="1" w:unhideWhenUsed="1"/>
+    <w:lsdException w:name="List Bullet" w:semiHidden="1" w:unhideWhenUsed="1"/>
+    <w:lsdException w:name="List Number" w:semiHidden="1" w:unhideWhenUsed="1"/>
+    <w:lsdException w:name="List 2" w:semiHidden="1" w:unhideWhenUsed="1"/>
+    <w:lsdException w:name="List 3" w:semiHidden="1" w:unhideWhenUsed="1"/>
+    <w:lsdException w:name="List 4" w:semiHidden="1" w:unhideWhenUsed="1"/>
+    <w:lsdException w:name="List 5" w:semiHidden="1" w:unhideWhenUsed="1"/>
+    <w:lsdException w:name="List Bullet 2" w:semiHidden="1" w:unhideWhenUsed="1"/>
+    <w:lsdException w:name="List Bullet 3" w:semiHidden="1" w:unhideWhenUsed="1"/>
+    <w:lsdException w:name="List Bullet 4" w:semiHidden="1" w:unhideWhenUsed="1"/>
+    <w:lsdException w:name="List Bullet 5" w:semiHidden="1" w:unhideWhenUsed="1"/>
+    <w:lsdException w:name="List Number 2" w:semiHidden="1" w:unhideWhenUsed="1"/>
+    <w:lsdException w:name="List Number 3" w:semiHidden="1" w:unhideWhenUsed="1"/>
+    <w:lsdException w:name="List Number 4" w:semiHidden="1" w:unhideWhenUsed="1"/>
+    <w:lsdException w:name="List Number 5" w:semiHidden="1" w:unhideWhenUsed="1"/>
+    <w:lsdException w:name="Title" w:uiPriority="10" w:qFormat="1"/>
+    <w:lsdException w:name="Closing" w:semiHidden="1" w:unhideWhenUsed="1"/>
+    <w:lsdException w:name="Signature" w:semiHidden="1" w:unhideWhenUsed="1"/>
+    <w:lsdException w:name="Default Paragraph Font" w:semiHidden="1" w:uiPriority="1" w:unhideWhenUsed="1"/>
+    <w:lsdException w:name="Body Text" w:semiHidden="1" w:unhideWhenUsed="1"/>
+    <w:lsdException w:name="Body Text Indent" w:semiHidden="1" w:unhideWhenUsed="1"/>
+    <w:lsdException w:name="List Continue" w:semiHidden="1" w:unhideWhenUsed="1"/>
+    <w:lsdException w:name="List Continue 2" w:semiHidden="1" w:unhideWhenUsed="1"/>
+    <w:lsdException w:name="List Continue 3" w:semiHidden="1" w:unhideWhenUsed="1"/>
+    <w:lsdException w:name="List Continue 4" w:semiHidden="1" w:unhideWhenUsed="1"/>
+    <w:lsdException w:name="List Continue 5" w:semiHidden="1" w:unhideWhenUsed="1"/>
+    <w:lsdException w:name="Message Header" w:semiHidden="1" w:unhideWhenUsed="1"/>
+    <w:lsdException w:name="Subtitle" w:uiPriority="11" w:qFormat="1"/>
+    <w:lsdException w:name="Salutation" w:semiHidden="1" w:unhideWhenUsed="1"/>
+    <w:lsdException w:name="Date" w:semiHidden="1" w:unhideWhenUsed="1"/>
+    <w:lsdException w:name="Body Text First Indent" w:semiHidden="1" w:unhideWhenUsed="1"/>
+    <w:lsdException w:name="Body Text First Indent 2" w:semiHidden="1" w:unhideWhenUsed="1"/>
+    <w:lsdException w:name="Note Heading" w:semiHidden="1" w:unhideWhenUsed="1"/>
+    <w:lsdException w:name="Body Text 2" w:semiHidden="1" w:unhideWhenUsed="1"/>
+    <w:lsdException w:name="Body Text 3" w:semiHidden="1" w:unhideWhenUsed="1"/>
+    <w:lsdException w:name="Body Text Indent 2" w:semiHidden="1" w:unhideWhenUsed="1"/>
+    <w:lsdException w:name="Body Text Indent 3" w:semiHidden="1" w:unhideWhenUsed="1"/>
+    <w:lsdException w:name="Block Text" w:semiHidden="1" w:unhideWhenUsed="1"/>
+    <w:lsdException w:name="Hyperlink" w:semiHidden="1" w:unhideWhenUsed="1"/>
+    <w:lsdException w:name="FollowedHyperlink" w:semiHidden="1" w:unhideWhenUsed="1"/>
+    <w:lsdException w:name="Strong" w:uiPriority="22" w:qFormat="1"/>
+    <w:lsdException w:name="Emphasis" w:uiPriority="20" w:qFormat="1"/>
+    <w:lsdException w:name="Document Map" w:semiHidden="1" w:unhideWhenUsed="1"/>
+    <w:lsdException w:name="Plain Text" w:semiHidden="1" w:unhideWhenUsed="1"/>
+    <w:lsdException w:name="E-mail Signature" w:semiHidden="1" w:unhideWhenUsed="1"/>
+    <w:lsdException w:name="HTML Top of Form" w:semiHidden="1" w:unhideWhenUsed="1"/>
+    <w:lsdException w:name="HTML Bottom of Form" w:semiHidden="1" w:unhideWhenUsed="1"/>
+    <w:lsdException w:name="Normal (Web)" w:semiHidden="1" w:unhideWhenUsed="1"/>
+    <w:lsdException w:name="HTML Acronym" w:semiHidden="1" w:unhideWhenUsed="1"/>
+    <w:lsdException w:name="HTML Address" w:semiHidden="1" w:unhideWhenUsed="1"/>
+    <w:lsdException w:name="HTML Cite" w:semiHidden="1" w:unhideWhenUsed="1"/>
+    <w:lsdException w:name="HTML Code" w:semiHidden="1" w:unhideWhenUsed="1"/>
+    <w:lsdException w:name="HTML Definition" w:semiHidden="1" w:unhideWhenUsed="1"/>
+    <w:lsdException w:name="HTML Keyboard" w:semiHidden="1" w:unhideWhenUsed="1"/>
+    <w:lsdException w:name="HTML Preformatted" w:semiHidden="1" w:unhideWhenUsed="1"/>
+    <w:lsdException w:name="HTML Sample" w:semiHidden="1" w:unhideWhenUsed="1"/>
+    <w:lsdException w:name="HTML Typewriter" w:semiHidden="1" w:unhideWhenUsed="1"/>
+    <w:lsdException w:name="HTML Variable" w:semiHidden="1" w:unhideWhenUsed="1"/>
+    <w:lsdException w:name="Normal Table" w:semiHidden="1" w:unhideWhenUsed="1"/>
+    <w:lsdException w:name="annotation subject" w:semiHidden="1" w:unhideWhenUsed="1"/>
+    <w:lsdException w:name="No List" w:semiHidden="1" w:unhideWhenUsed="1"/>
+    <w:lsdException w:name="Outline List 1" w:semiHidden="1" w:unhideWhenUsed="1"/>
+    <w:lsdException w:name="Outline List 2" w:semiHidden="1" w:unhideWhenUsed="1"/>
+    <w:lsdException w:name="Outline List 3" w:semiHidden="1" w:unhideWhenUsed="1"/>
+    <w:lsdException w:name="Table Simple 1" w:semiHidden="1" w:unhideWhenUsed="1"/>
+    <w:lsdException w:name="Table Simple 2" w:semiHidden="1" w:unhideWhenUsed="1"/>
+    <w:lsdException w:name="Table Simple 3" w:semiHidden="1" w:unhideWhenUsed="1"/>
+    <w:lsdException w:name="Table Classic 1" w:semiHidden="1" w:unhideWhenUsed="1"/>
+    <w:lsdException w:name="Table Classic 2" w:semiHidden="1" w:unhideWhenUsed="1"/>
+    <w:lsdException w:name="Table Classic 3" w:semiHidden="1" w:unhideWhenUsed="1"/>
+    <w:lsdException w:name="Table Classic 4" w:semiHidden="1" w:unhideWhenUsed="1"/>
+    <w:lsdException w:name="Table Colorful 1" w:semiHidden="1" w:unhideWhenUsed="1"/>
+    <w:lsdException w:name="Table Colorful 2" w:semiHidden="1" w:unhideWhenUsed="1"/>
+    <w:lsdException w:name="Table Colorful 3" w:semiHidden="1" w:unhideWhenUsed="1"/>
+    <w:lsdException w:name="Table Columns 1" w:semiHidden="1" w:unhideWhenUsed="1"/>
+    <w:lsdException w:name="Table Columns 2" w:semiHidden="1" w:unhideWhenUsed="1"/>
+    <w:lsdException w:name="Table Columns 3" w:semiHidden="1" w:unhideWhenUsed="1"/>
+    <w:lsdException w:name="Table Columns 4" w:semiHidden="1" w:unhideWhenUsed="1"/>
+    <w:lsdException w:name="Table Columns 5" w:semiHidden="1" w:unhideWhenUsed="1"/>
+    <w:lsdException w:name="Table Grid 1" w:semiHidden="1" w:unhideWhenUsed="1"/>
+    <w:lsdException w:name="Table Grid 2" w:semiHidden="1" w:unhideWhenUsed="1"/>
+    <w:lsdException w:name="Table Grid 3" w:semiHidden="1" w:unhideWhenUsed="1"/>
+    <w:lsdException w:name="Table Grid 4" w:semiHidden="1" w:unhideWhenUsed="1"/>
+    <w:lsdException w:name="Table Grid 5" w:semiHidden="1" w:unhideWhenUsed="1"/>
+    <w:lsdException w:name="Table Grid 6" w:semiHidden="1" w:unhideWhenUsed="1"/>
+    <w:lsdException w:name="Table Grid 7" w:semiHidden="1" w:unhideWhenUsed="1"/>
+    <w:lsdException w:name="Table Grid 8" w:semiHidden="1" w:unhideWhenUsed="1"/>
+    <w:lsdException w:name="Table List 1" w:semiHidden="1" w:unhideWhenUsed="1"/>
+    <w:lsdException w:name="Table List 2" w:semiHidden="1" w:unhideWhenUsed="1"/>
+    <w:lsdException w:name="Table List 3" w:semiHidden="1" w:unhideWhenUsed="1"/>
+    <w:lsdException w:name="Table List 4" w:semiHidden="1" w:unhideWhenUsed="1"/>
+    <w:lsdException w:name="Table List 5" w:semiHidden="1" w:unhideWhenUsed="1"/>
+    <w:lsdException w:name="Table List 6" w:semiHidden="1" w:unhideWhenUsed="1"/>
+    <w:lsdException w:name="Table List 7" w:semiHidden="1" w:unhideWhenUsed="1"/>
+    <w:lsdException w:name="Table List 8" w:semiHidden="1" w:unhideWhenUsed="1"/>
+    <w:lsdException w:name="Table 3D effects 1" w:semiHidden="1" w:unhideWhenUsed="1"/>
+    <w:lsdException w:name="Table 3D effects 2" w:semiHidden="1" w:unhideWhenUsed="1"/>
+    <w:lsdException w:name="Table 3D effects 3" w:semiHidden="1" w:unhideWhenUsed="1"/>
+    <w:lsdException w:name="Table Contemporary" w:semiHidden="1" w:unhideWhenUsed="1"/>
+    <w:lsdException w:name="Table Elegant" w:semiHidden="1" w:unhideWhenUsed="1"/>
+    <w:lsdException w:name="Table Professional" w:semiHidden="1" w:unhideWhenUsed="1"/>
+    <w:lsdException w:name="Table Subtle 1" w:semiHidden="1" w:unhideWhenUsed="1"/>
+    <w:lsdException w:name="Table Subtle 2" w:semiHidden="1" w:unhideWhenUsed="1"/>
+    <w:lsdException w:name="Table Web 1" w:semiHidden="1" w:unhideWhenUsed="1"/>
+    <w:lsdException w:name="Table Web 2" w:semiHidden="1" w:unhideWhenUsed="1"/>
+    <w:lsdException w:name="Table Web 3" w:semiHidden="1" w:unhideWhenUsed="1"/>
+    <w:lsdException w:name="Balloon Text" w:semiHidden="1" w:unhideWhenUsed="1"/>
+    <w:lsdException w:name="Table Grid" w:uiPriority="39"/>
+    <w:lsdException w:name="Table Theme" w:semiHidden="1" w:unhideWhenUsed="1"/>
+    <w:lsdException w:name="Placeholder Text" w:semiHidden="1"/>
+    <w:lsdException w:name="No Spacing" w:uiPriority="1" w:qFormat="1"/>
+    <w:lsdException w:name="Light Shading" w:uiPriority="60"/>
+    <w:lsdException w:name="Light List" w:uiPriority="61"/>
+    <w:lsdException w:name="Light Grid" w:uiPriority="62"/>
+    <w:lsdException w:name="Medium Shading 1" w:uiPriority="63"/>
+    <w:lsdException w:name="Medium Shading 2" w:uiPriority="64"/>
+    <w:lsdException w:name="Medium List 1" w:uiPriority="65"/>
+    <w:lsdException w:name="Medium List 2" w:uiPriority="66"/>
+    <w:lsdException w:name="Medium Grid 1" w:uiPriority="67"/>
+    <w:lsdException w:name="Medium Grid 2" w:uiPriority="68"/>
+    <w:lsdException w:name="Medium Grid 3" w:uiPriority="69"/>
+    <w:lsdException w:name="Dark List" w:uiPriority="70"/>
+    <w:lsdException w:name="Colorful Shading" w:uiPriority="71"/>
+    <w:lsdException w:name="Colorful List" w:uiPriority="72"/>
+    <w:lsdException w:name="Colorful Grid" w:uiPriority="73"/>
+    <w:lsdException w:name="Light Shading Accent 1" w:uiPriority="60"/>
+    <w:lsdException w:name="Light List Accent 1" w:uiPriority="61"/>
+    <w:lsdException w:name="Light Grid Accent 1" w:uiPriority="62"/>
+    <w:lsdException w:name="Medium Shading 1 Accent 1" w:uiPriority="63"/>
+    <w:lsdException w:name="Medium Shading 2 Accent 1" w:uiPriority="64"/>
+    <w:lsdException w:name="Medium List 1 Accent 1" w:uiPriority="65"/>
+    <w:lsdException w:name="Revision" w:semiHidden="1"/>
+    <w:lsdException w:name="List Paragraph" w:uiPriority="34" w:qFormat="1"/>
+    <w:lsdException w:name="Quote" w:uiPriority="29" w:qFormat="1"/>
+    <w:lsdException w:name="Intense Quote" w:uiPriority="30" w:qFormat="1"/>
+    <w:lsdException w:name="Medium List 2 Accent 1" w:uiPriority="66"/>
+    <w:lsdException w:name="Medium Grid 1 Accent 1" w:uiPriority="67"/>
+    <w:lsdException w:name="Medium Grid 2 Accent 1" w:uiPriority="68"/>
+    <w:lsdException w:name="Medium Grid 3 Accent 1" w:uiPriority="69"/>
+    <w:lsdException w:name="Dark List Accent 1" w:uiPriority="70"/>
+    <w:lsdException w:name="Colorful Shading Accent 1" w:uiPriority="71"/>
+    <w:lsdException w:name="Colorful List Accent 1" w:uiPriority="72"/>
+    <w:lsdException w:name="Colorful Grid Accent 1" w:uiPriority="73"/>
+    <w:lsdException w:name="Light Shading Accent 2" w:uiPriority="60"/>
+    <w:lsdException w:name="Light List Accent 2" w:uiPriority="61"/>
+    <w:lsdException w:name="Light Grid Accent 2" w:uiPriority="62"/>
+    <w:lsdException w:name="Medium Shading 1 Accent 2" w:uiPriority="63"/>
+    <w:lsdException w:name="Medium Shading 2 Accent 2" w:uiPriority="64"/>
+    <w:lsdException w:name="Medium List 1 Accent 2" w:uiPriority="65"/>
+    <w:lsdException w:name="Medium List 2 Accent 2" w:uiPriority="66"/>
+    <w:lsdException w:name="Medium Grid 1 Accent 2" w:uiPriority="67"/>
+    <w:lsdException w:name="Medium Grid 2 Accent 2" w:uiPriority="68"/>
+    <w:lsdException w:name="Medium Grid 3 Accent 2" w:uiPriority="69"/>
+    <w:lsdException w:name="Dark List Accent 2" w:uiPriority="70"/>
+    <w:lsdException w:name="Colorful Shading Accent 2" w:uiPriority="71"/>
+    <w:lsdException w:name="Colorful List Accent 2" w:uiPriority="72"/>
+    <w:lsdException w:name="Colorful Grid Accent 2" w:uiPriority="73"/>
+    <w:lsdException w:name="Light Shading Accent 3" w:uiPriority="60"/>
+    <w:lsdException w:name="Light List Accent 3" w:uiPriority="61"/>
+    <w:lsdException w:name="Light Grid Accent 3" w:uiPriority="62"/>
+    <w:lsdException w:name="Medium Shading 1 Accent 3" w:uiPriority="63"/>
+    <w:lsdException w:name="Medium Shading 2 Accent 3" w:uiPriority="64"/>
+    <w:lsdException w:name="Medium List 1 Accent 3" w:uiPriority="65"/>
+    <w:lsdException w:name="Medium List 2 Accent 3" w:uiPriority="66"/>
+    <w:lsdException w:name="Medium Grid 1 Accent 3" w:uiPriority="67"/>
+    <w:lsdException w:name="Medium Grid 2 Accent 3" w:uiPriority="68"/>
+    <w:lsdException w:name="Medium Grid 3 Accent 3" w:uiPriority="69"/>
+    <w:lsdException w:name="Dark List Accent 3" w:uiPriority="70"/>
+    <w:lsdException w:name="Colorful Shading Accent 3" w:uiPriority="71"/>
+    <w:lsdException w:name="Colorful List Accent 3" w:uiPriority="72"/>
+    <w:lsdException w:name="Colorful Grid Accent 3" w:uiPriority="73"/>
+    <w:lsdException w:name="Light Shading Accent 4" w:uiPriority="60"/>
+    <w:lsdException w:name="Light List Accent 4" w:uiPriority="61"/>
+    <w:lsdException w:name="Light Grid Accent 4" w:uiPriority="62"/>
+    <w:lsdException w:name="Medium Shading 1 Accent 4" w:uiPriority="63"/>
+    <w:lsdException w:name="Medium Shading 2 Accent 4" w:uiPriority="64"/>
+    <w:lsdException w:name="Medium List 1 Accent 4" w:uiPriority="65"/>
+    <w:lsdException w:name="Medium List 2 Accent 4" w:uiPriority="66"/>
+    <w:lsdException w:name="Medium Grid 1 Accent 4" w:uiPriority="67"/>
+    <w:lsdException w:name="Medium Grid 2 Accent 4" w:uiPriority="68"/>
+    <w:lsdException w:name="Medium Grid 3 Accent 4" w:uiPriority="69"/>
+    <w:lsdException w:name="Dark List Accent 4" w:uiPriority="70"/>
+    <w:lsdException w:name="Colorful Shading Accent 4" w:uiPriority="71"/>
+    <w:lsdException w:name="Colorful List Accent 4" w:uiPriority="72"/>
+    <w:lsdException w:name="Colorful Grid Accent 4" w:uiPriority="73"/>
+    <w:lsdException w:name="Light Shading Accent 5" w:uiPriority="60"/>
+    <w:lsdException w:name="Light List Accent 5" w:uiPriority="61"/>
+    <w:lsdException w:name="Light Grid Accent 5" w:uiPriority="62"/>
+    <w:lsdException w:name="Medium Shading 1 Accent 5" w:uiPriority="63"/>
+    <w:lsdException w:name="Medium Shading 2 Accent 5" w:uiPriority="64"/>
+    <w:lsdException w:name="Medium List 1 Accent 5" w:uiPriority="65"/>
+    <w:lsdException w:name="Medium List 2 Accent 5" w:uiPriority="66"/>
+    <w:lsdException w:name="Medium Grid 1 Accent 5" w:uiPriority="67"/>
+    <w:lsdException w:name="Medium Grid 2 Accent 5" w:uiPriority="68"/>
+    <w:lsdException w:name="Medium Grid 3 Accent 5" w:uiPriority="69"/>
+    <w:lsdException w:name="Dark List Accent 5" w:uiPriority="70"/>
+    <w:lsdException w:name="Colorful Shading Accent 5" w:uiPriority="71"/>
+    <w:lsdException w:name="Colorful List Accent 5" w:uiPriority="72"/>
+    <w:lsdException w:name="Colorful Grid Accent 5" w:uiPriority="73"/>
+    <w:lsdException w:name="Light Shading Accent 6" w:uiPriority="60"/>
+    <w:lsdException w:name="Light List Accent 6" w:uiPriority="61"/>
+    <w:lsdException w:name="Light Grid Accent 6" w:uiPriority="62"/>
+    <w:lsdException w:name="Medium Shading 1 Accent 6" w:uiPriority="63"/>
+    <w:lsdException w:name="Medium Shading 2 Accent 6" w:uiPriority="64"/>
+    <w:lsdException w:name="Medium List 1 Accent 6" w:uiPriority="65"/>
+    <w:lsdException w:name="Medium List 2 Accent 6" w:uiPriority="66"/>
+    <w:lsdException w:name="Medium Grid 1 Accent 6" w:uiPriority="67"/>
+    <w:lsdException w:name="Medium Grid 2 Accent 6" w:uiPriority="68"/>
+    <w:lsdException w:name="Medium Grid 3 Accent 6" w:uiPriority="69"/>
+    <w:lsdException w:name="Dark List Accent 6" w:uiPriority="70"/>
+    <w:lsdException w:name="Colorful Shading Accent 6" w:uiPriority="71"/>
+    <w:lsdException w:name="Colorful List Accent 6" w:uiPriority="72"/>
+    <w:lsdException w:name="Colorful Grid Accent 6" w:uiPriority="73"/>
+    <w:lsdException w:name="Subtle Emphasis" w:uiPriority="19" w:qFormat="1"/>
+    <w:lsdException w:name="Intense Emphasis" w:uiPriority="21" w:qFormat="1"/>
+    <w:lsdException w:name="Subtle Reference" w:uiPriority="31" w:qFormat="1"/>
+    <w:lsdException w:name="Intense Reference" w:uiPriority="32" w:qFormat="1"/>
+    <w:lsdException w:name="Book Title" w:uiPriority="33" w:qFormat="1"/>
+    <w:lsdException w:name="Bibliography" w:semiHidden="1" w:uiPriority="37" w:unhideWhenUsed="1"/>
+    <w:lsdException w:name="TOC Heading" w:semiHidden="1" w:uiPriority="39" w:unhideWhenUsed="1" w:qFormat="1"/>
+    <w:lsdException w:name="Plain Table 1" w:uiPriority="41"/>
+    <w:lsdException w:name="Plain Table 2" w:uiPriority="42"/>
+    <w:lsdException w:name="Plain Table 3" w:uiPriority="43"/>
+    <w:lsdException w:name="Plain Table 4" w:uiPriority="44"/>
+    <w:lsdException w:name="Plain Table 5" w:uiPriority="45"/>
+    <w:lsdException w:name="Grid Table Light" w:uiPriority="40"/>
+    <w:lsdException w:name="Grid Table 1 Light" w:uiPriority="46"/>
+    <w:lsdException w:name="Grid Table 2" w:uiPriority="47"/>
+    <w:lsdException w:name="Grid Table 3" w:uiPriority="48"/>
+    <w:lsdException w:name="Grid Table 4" w:uiPriority="49"/>
+    <w:lsdException w:name="Grid Table 5 Dark" w:uiPriority="50"/>
+    <w:lsdException w:name="Grid Table 6 Colorful" w:uiPriority="51"/>
+    <w:lsdException w:name="Grid Table 7 Colorful" w:uiPriority="52"/>
+    <w:lsdException w:name="Grid Table 1 Light Accent 1" w:uiPriority="46"/>
+    <w:lsdException w:name="Grid Table 2 Accent 1" w:uiPriority="47"/>
+    <w:lsdException w:name="Grid Table 3 Accent 1" w:uiPriority="48"/>
+    <w:lsdException w:name="Grid Table 4 Accent 1" w:uiPriority="49"/>
+    <w:lsdException w:name="Grid Table 5 Dark Accent 1" w:uiPriority="50"/>
+    <w:lsdException w:name="Grid Table 6 Colorful Accent 1" w:uiPriority="51"/>
+    <w:lsdException w:name="Grid Table 7 Colorful Accent 1" w:uiPriority="52"/>
+    <w:lsdException w:name="Grid Table 1 Light Accent 2" w:uiPriority="46"/>
+    <w:lsdException w:name="Grid Table 2 Accent 2" w:uiPriority="47"/>
+    <w:lsdException w:name="Grid Table 3 Accent 2" w:uiPriority="48"/>
+    <w:lsdException w:name="Grid Table 4 Accent 2" w:uiPriority="49"/>
+    <w:lsdException w:name="Grid Table 5 Dark Accent 2" w:uiPriority="50"/>
+    <w:lsdException w:name="Grid Table 6 Colorful Accent 2" w:uiPriority="51"/>
+    <w:lsdException w:name="Grid Table 7 Colorful Accent 2" w:uiPriority="52"/>
+    <w:lsdException w:name="Grid Table 1 Light Accent 3" w:uiPriority="46"/>
+    <w:lsdException w:name="Grid Table 2 Accent 3" w:uiPriority="47"/>
+    <w:lsdException w:name="Grid Table 3 Accent 3" w:uiPriority="48"/>
+    <w:lsdException w:name="Grid Table 4 Accent 3" w:uiPriority="49"/>
+    <w:lsdException w:name="Grid Table 5 Dark Accent 3" w:uiPriority="50"/>
+    <w:lsdException w:name="Grid Table 6 Colorful Accent 3" w:uiPriority="51"/>
+    <w:lsdException w:name="Grid Table 7 Colorful Accent 3" w:uiPriority="52"/>
+    <w:lsdException w:name="Grid Table 1 Light Accent 4" w:uiPriority="46"/>
+    <w:lsdException w:name="Grid Table 2 Accent 4" w:uiPriority="47"/>
+    <w:lsdException w:name="Grid Table 3 Accent 4" w:uiPriority="48"/>
+    <w:lsdException w:name="Grid Table 4 Accent 4" w:uiPriority="49"/>
+    <w:lsdException w:name="Grid Table 5 Dark Accent 4" w:uiPriority="50"/>
+    <w:lsdException w:name="Grid Table 6 Colorful Accent 4" w:uiPriority="51"/>
+    <w:lsdException w:name="Grid Table 7 Colorful Accent 4" w:uiPriority="52"/>
+    <w:lsdException w:name="Grid Table 1 Light Accent 5" w:uiPriority="46"/>
+    <w:lsdException w:name="Grid Table 2 Accent 5" w:uiPriority="47"/>
+    <w:lsdException w:name="Grid Table 3 Accent 5" w:uiPriority="48"/>
+    <w:lsdException w:name="Grid Table 4 Accent 5" w:uiPriority="49"/>
+    <w:lsdException w:name="Grid Table 5 Dark Accent 5" w:uiPriority="50"/>
+    <w:lsdException w:name="Grid Table 6 Colorful Accent 5" w:uiPriority="51"/>
+    <w:lsdException w:name="Grid Table 7 Colorful Accent 5" w:uiPriority="52"/>
+    <w:lsdException w:name="Grid Table 1 Light Accent 6" w:uiPriority="46"/>
+    <w:lsdException w:name="Grid Table 2 Accent 6" w:uiPriority="47"/>
+    <w:lsdException w:name="Grid Table 3 Accent 6" w:uiPriority="48"/>
+    <w:lsdException w:name="Grid Table 4 Accent 6" w:uiPriority="49"/>
+    <w:lsdException w:name="Grid Table 5 Dark Accent 6" w:uiPriority="50"/>
+    <w:lsdException w:name="Grid Table 6 Colorful Accent 6" w:uiPriority="51"/>
+    <w:lsdException w:name="Grid Table 7 Colorful Accent 6" w:uiPriority="52"/>
+    <w:lsdException w:name="List Table 1 Light" w:uiPriority="46"/>
+    <w:lsdException w:name="List Table 2" w:uiPriority="47"/>
+    <w:lsdException w:name="List Table 3" w:uiPriority="48"/>
+    <w:lsdException w:name="List Table 4" w:uiPriority="49"/>
+    <w:lsdException w:name="List Table 5 Dark" w:uiPriority="50"/>
+    <w:lsdException w:name="List Table 6 Colorful" w:uiPriority="51"/>
+    <w:lsdException w:name="List Table 7 Colorful" w:uiPriority="52"/>
+    <w:lsdException w:name="List Table 1 Light Accent 1" w:uiPriority="46"/>
+    <w:lsdException w:name="List Table 2 Accent 1" w:uiPriority="47"/>
+    <w:lsdException w:name="List Table 3 Accent 1" w:uiPriority="48"/>
+    <w:lsdException w:name="List Table 4 Accent 1" w:uiPriority="49"/>
+    <w:lsdException w:name="List Table 5 Dark Accent 1" w:uiPriority="50"/>
+    <w:lsdException w:name="List Table 6 Colorful Accent 1" w:uiPriority="51"/>
+    <w:lsdException w:name="List Table 7 Colorful Accent 1" w:uiPriority="52"/>
+    <w:lsdException w:name="List Table 1 Light Accent 2" w:uiPriority="46"/>
+    <w:lsdException w:name="List Table 2 Accent 2" w:uiPriority="47"/>
+    <w:lsdException w:name="List Table 3 Accent 2" w:uiPriority="48"/>
+    <w:lsdException w:name="List Table 4 Accent 2" w:uiPriority="49"/>
+    <w:lsdException w:name="List Table 5 Dark Accent 2" w:uiPriority="50"/>
+    <w:lsdException w:name="List Table 6 Colorful Accent 2" w:uiPriority="51"/>
+    <w:lsdException w:name="List Table 7 Colorful Accent 2" w:uiPriority="52"/>
+    <w:lsdException w:name="List Table 1 Light Accent 3" w:uiPriority="46"/>
+    <w:lsdException w:name="List Table 2 Accent 3" w:uiPriority="47"/>
+    <w:lsdException w:name="List Table 3 Accent 3" w:uiPriority="48"/>
+    <w:lsdException w:name="List Table 4 Accent 3" w:uiPriority="49"/>
+    <w:lsdException w:name="List Table 5 Dark Accent 3" w:uiPriority="50"/>
+    <w:lsdException w:name="List Table 6 Colorful Accent 3" w:uiPriority="51"/>
+    <w:lsdException w:name="List Table 7 Colorful Accent 3" w:uiPriority="52"/>
+    <w:lsdException w:name="List Table 1 Light Accent 4" w:uiPriority="46"/>
+    <w:lsdException w:name="List Table 2 Accent 4" w:uiPriority="47"/>
+    <w:lsdException w:name="List Table 3 Accent 4" w:uiPriority="48"/>
+    <w:lsdException w:name="List Table 4 Accent 4" w:uiPriority="49"/>
+    <w:lsdException w:name="List Table 5 Dark Accent 4" w:uiPriority="50"/>
+    <w:lsdException w:name="List Table 6 Colorful Accent 4" w:uiPriority="51"/>
+    <w:lsdException w:name="List Table 7 Colorful Accent 4" w:uiPriority="52"/>
+    <w:lsdException w:name="List Table 1 Light Accent 5" w:uiPriority="46"/>
+    <w:lsdException w:name="List Table 2 Accent 5" w:uiPriority="47"/>
+    <w:lsdException w:name="List Table 3 Accent 5" w:uiPriority="48"/>
+    <w:lsdException w:name="List Table 4 Accent 5" w:uiPriority="49"/>
+    <w:lsdException w:name="List Table 5 Dark Accent 5" w:uiPriority="50"/>
+    <w:lsdException w:name="List Table 6 Colorful Accent 5" w:uiPriority="51"/>
+    <w:lsdException w:name="List Table 7 Colorful Accent 5" w:uiPriority="52"/>
+    <w:lsdException w:name="List Table 1 Light Accent 6" w:uiPriority="46"/>
+    <w:lsdException w:name="List Table 2 Accent 6" w:uiPriority="47"/>
+    <w:lsdException w:name="List Table 3 Accent 6" w:uiPriority="48"/>
+    <w:lsdException w:name="List Table 4 Accent 6" w:uiPriority="49"/>
+    <w:lsdException w:name="List Table 5 Dark Accent 6" w:uiPriority="50"/>
+    <w:lsdException w:name="List Table 6 Colorful Accent 6" w:uiPriority="51"/>
+    <w:lsdException w:name="List Table 7 Colorful Accent 6" w:uiPriority="52"/>
+    <w:lsdException w:name="Mention" w:semiHidden="1" w:unhideWhenUsed="1"/>
   </w:latentStyles>
   <w:style w:type="paragraph" w:default="1" w:styleId="Normal">
     <w:name w:val="Normal"/>

</xml_diff>